<commit_message>
graphic sort and add creation's query
</commit_message>
<xml_diff>
--- a/Relazione.docx
+++ b/Relazione.docx
@@ -113,14 +113,14 @@
           <w:rFonts w:ascii="Times New Roman" w:hAnsi="Times New Roman" w:cs="Times New Roman"/>
         </w:rPr>
       </w:pPr>
-      <w:proofErr w:type="spellStart"/>
       <w:r>
         <w:rPr>
           <w:rFonts w:ascii="Times New Roman" w:hAnsi="Times New Roman" w:cs="Times New Roman"/>
         </w:rPr>
         <w:t>Caldara</w:t>
       </w:r>
-      <w:proofErr w:type="spellEnd"/>
+      <w:bookmarkStart w:id="0" w:name="_GoBack"/>
+      <w:bookmarkEnd w:id="0"/>
       <w:r>
         <w:rPr>
           <w:rFonts w:ascii="Times New Roman" w:hAnsi="Times New Roman" w:cs="Times New Roman"/>
@@ -15966,11 +15966,17 @@
         <w:jc w:val="both"/>
         <w:rPr>
           <w:rFonts w:ascii="Times New Roman" w:hAnsi="Times New Roman" w:cs="Times New Roman"/>
-        </w:rPr>
-      </w:pPr>
-      <w:r>
-        <w:rPr>
-          <w:rFonts w:ascii="Times New Roman" w:hAnsi="Times New Roman" w:cs="Times New Roman"/>
+          <w:i/>
+          <w:sz w:val="32"/>
+          <w:szCs w:val="32"/>
+        </w:rPr>
+      </w:pPr>
+      <w:r>
+        <w:rPr>
+          <w:rFonts w:ascii="Times New Roman" w:hAnsi="Times New Roman" w:cs="Times New Roman"/>
+          <w:i/>
+          <w:sz w:val="32"/>
+          <w:szCs w:val="32"/>
         </w:rPr>
         <w:t xml:space="preserve">3.3 Schemi di navigazioni e tabelle degli accessi </w:t>
       </w:r>
@@ -27501,6 +27507,12 @@
         </w:rPr>
         <w:t xml:space="preserve">Per le gerarchie Evento ed </w:t>
       </w:r>
+      <w:r>
+        <w:rPr>
+          <w:rFonts w:ascii="Times New Roman" w:hAnsi="Times New Roman" w:cs="Times New Roman"/>
+        </w:rPr>
+        <w:t>“</w:t>
+      </w:r>
       <w:proofErr w:type="spellStart"/>
       <w:r>
         <w:rPr>
@@ -27509,6 +27521,12 @@
         <w:t>E_Parrocchia</w:t>
       </w:r>
       <w:proofErr w:type="spellEnd"/>
+      <w:r>
+        <w:rPr>
+          <w:rFonts w:ascii="Times New Roman" w:hAnsi="Times New Roman" w:cs="Times New Roman"/>
+        </w:rPr>
+        <w:t>”</w:t>
+      </w:r>
       <w:r>
         <w:rPr>
           <w:rFonts w:ascii="Times New Roman" w:hAnsi="Times New Roman" w:cs="Times New Roman"/>
@@ -27702,14 +27720,12 @@
           <w:rFonts w:ascii="Times New Roman" w:hAnsi="Times New Roman" w:cs="Times New Roman"/>
         </w:rPr>
       </w:pPr>
-      <w:proofErr w:type="gramStart"/>
-      <w:r>
-        <w:rPr>
-          <w:rFonts w:ascii="Times New Roman" w:hAnsi="Times New Roman" w:cs="Times New Roman"/>
-        </w:rPr>
-        <w:t>E’</w:t>
-      </w:r>
-      <w:proofErr w:type="gramEnd"/>
+      <w:r>
+        <w:rPr>
+          <w:rFonts w:ascii="Times New Roman" w:hAnsi="Times New Roman" w:cs="Times New Roman"/>
+        </w:rPr>
+        <w:t>Risulta</w:t>
+      </w:r>
       <w:r>
         <w:rPr>
           <w:rFonts w:ascii="Times New Roman" w:hAnsi="Times New Roman" w:cs="Times New Roman"/>
@@ -27873,27 +27889,19 @@
         <w:rPr>
           <w:rFonts w:ascii="Times New Roman" w:hAnsi="Times New Roman" w:cs="Times New Roman"/>
         </w:rPr>
-        <w:t xml:space="preserve">Le </w:t>
-      </w:r>
-      <w:r>
-        <w:rPr>
-          <w:rFonts w:ascii="Times New Roman" w:hAnsi="Times New Roman" w:cs="Times New Roman"/>
-        </w:rPr>
-        <w:t>entità REGISTRAZIONE_E_N, REGISTRAZIONE_E_P_</w:t>
-      </w:r>
-      <w:proofErr w:type="gramStart"/>
-      <w:r>
-        <w:rPr>
-          <w:rFonts w:ascii="Times New Roman" w:hAnsi="Times New Roman" w:cs="Times New Roman"/>
-        </w:rPr>
-        <w:t>EG,  REGISTRAZIONE</w:t>
-      </w:r>
-      <w:proofErr w:type="gramEnd"/>
-      <w:r>
-        <w:rPr>
-          <w:rFonts w:ascii="Times New Roman" w:hAnsi="Times New Roman" w:cs="Times New Roman"/>
-        </w:rPr>
-        <w:t>_E_P_LC, REGISTRAZIONE_E_P_RS, REGISTRAZIONE_E_P_TUTTI vengono identificate tramite il codice della registrazione e</w:t>
+        <w:t>Le entità REGISTRAZI</w:t>
+      </w:r>
+      <w:r>
+        <w:rPr>
+          <w:rFonts w:ascii="Times New Roman" w:hAnsi="Times New Roman" w:cs="Times New Roman"/>
+        </w:rPr>
+        <w:t xml:space="preserve">ONE_E_N, REGISTRAZIONE_E_P_EG, </w:t>
+      </w:r>
+      <w:r>
+        <w:rPr>
+          <w:rFonts w:ascii="Times New Roman" w:hAnsi="Times New Roman" w:cs="Times New Roman"/>
+        </w:rPr>
+        <w:t>REGISTRAZIONE_E_P_LC, REGISTRAZIONE_E_P_RS, REGISTRAZIONE_E_P_TUTTI vengono identificate tramite il codice della registrazione e</w:t>
       </w:r>
       <w:r>
         <w:rPr>
@@ -27937,7 +27945,13 @@
         <w:rPr>
           <w:rFonts w:ascii="Times New Roman" w:hAnsi="Times New Roman" w:cs="Times New Roman"/>
         </w:rPr>
-        <w:t>”</w:t>
+        <w:t xml:space="preserve">” </w:t>
+      </w:r>
+      <w:r>
+        <w:rPr>
+          <w:rFonts w:ascii="Times New Roman" w:hAnsi="Times New Roman" w:cs="Times New Roman"/>
+        </w:rPr>
+        <w:t>e</w:t>
       </w:r>
       <w:r>
         <w:rPr>
@@ -27949,18 +27963,6 @@
         <w:rPr>
           <w:rFonts w:ascii="Times New Roman" w:hAnsi="Times New Roman" w:cs="Times New Roman"/>
         </w:rPr>
-        <w:t>e</w:t>
-      </w:r>
-      <w:r>
-        <w:rPr>
-          <w:rFonts w:ascii="Times New Roman" w:hAnsi="Times New Roman" w:cs="Times New Roman"/>
-        </w:rPr>
-        <w:t xml:space="preserve"> </w:t>
-      </w:r>
-      <w:r>
-        <w:rPr>
-          <w:rFonts w:ascii="Times New Roman" w:hAnsi="Times New Roman" w:cs="Times New Roman"/>
-        </w:rPr>
         <w:t>dell’evento</w:t>
       </w:r>
       <w:r>
@@ -27979,13 +27981,7 @@
         <w:rPr>
           <w:rFonts w:ascii="Times New Roman" w:hAnsi="Times New Roman" w:cs="Times New Roman"/>
         </w:rPr>
-        <w:t xml:space="preserve"> </w:t>
-      </w:r>
-      <w:r>
-        <w:rPr>
-          <w:rFonts w:ascii="Times New Roman" w:hAnsi="Times New Roman" w:cs="Times New Roman"/>
-        </w:rPr>
-        <w:t>“</w:t>
+        <w:t xml:space="preserve"> “</w:t>
       </w:r>
       <w:proofErr w:type="spellStart"/>
       <w:r>
@@ -28107,10 +28103,52 @@
       <w:pPr>
         <w:rPr>
           <w:rFonts w:ascii="Times New Roman" w:hAnsi="Times New Roman" w:cs="Times New Roman"/>
-        </w:rPr>
-      </w:pPr>
-      <w:bookmarkStart w:id="0" w:name="_GoBack"/>
-      <w:bookmarkEnd w:id="0"/>
+          <w:i/>
+          <w:sz w:val="32"/>
+          <w:szCs w:val="32"/>
+        </w:rPr>
+      </w:pPr>
+      <w:r>
+        <w:rPr>
+          <w:rFonts w:ascii="Times New Roman" w:hAnsi="Times New Roman" w:cs="Times New Roman"/>
+          <w:i/>
+          <w:sz w:val="32"/>
+          <w:szCs w:val="32"/>
+        </w:rPr>
+        <w:t>3.6 Schema relazionale finale</w:t>
+      </w:r>
+    </w:p>
+    <w:p>
+      <w:pPr>
+        <w:rPr>
+          <w:rFonts w:ascii="Times New Roman" w:hAnsi="Times New Roman" w:cs="Times New Roman"/>
+        </w:rPr>
+      </w:pPr>
+      <w:r>
+        <w:rPr>
+          <w:rFonts w:ascii="Times New Roman" w:hAnsi="Times New Roman" w:cs="Times New Roman"/>
+        </w:rPr>
+        <w:t>La pagina successiva è dedicata allo schema relazionale finale.</w:t>
+      </w:r>
+    </w:p>
+    <w:p>
+      <w:pPr>
+        <w:rPr>
+          <w:rFonts w:ascii="Times New Roman" w:hAnsi="Times New Roman" w:cs="Times New Roman"/>
+        </w:rPr>
+      </w:pPr>
+      <w:r>
+        <w:rPr>
+          <w:noProof/>
+        </w:rPr>
+        <w:lastRenderedPageBreak/>
+        <w:pict>
+          <v:shape id="_x0000_s1046" type="#_x0000_t75" style="position:absolute;margin-left:19pt;margin-top:.3pt;width:446.6pt;height:735pt;z-index:-251634688;mso-position-horizontal-relative:text;mso-position-vertical-relative:text" wrapcoords="-34 0 -34 21545 21600 21545 21600 0 -34 0">
+            <v:imagedata r:id="rId20" o:title="schema_logico_finale"/>
+            <w10:wrap type="tight"/>
+          </v:shape>
+        </w:pict>
+      </w:r>
     </w:p>
     <w:sectPr>
       <w:type w:val="continuous"/>
@@ -28158,6 +28196,7 @@
         <w:docPartUnique/>
       </w:docPartObj>
     </w:sdtPr>
+    <w:sdtEndPr/>
     <w:sdtContent>
       <w:p>
         <w:pPr>
@@ -28177,7 +28216,7 @@
           <w:rPr>
             <w:noProof/>
           </w:rPr>
-          <w:t>27</w:t>
+          <w:t>4</w:t>
         </w:r>
         <w:r>
           <w:fldChar w:fldCharType="end"/>
@@ -28241,7 +28280,7 @@
         <v:path o:extrusionok="f" gradientshapeok="t" o:connecttype="rect"/>
         <o:lock v:ext="edit" aspectratio="t"/>
       </v:shapetype>
-      <v:shape id="_x0000_i1093" type="#_x0000_t75" style="width:11.3pt;height:11.3pt" o:bullet="t">
+      <v:shape id="_x0000_i1040" type="#_x0000_t75" style="width:11.3pt;height:11.3pt" o:bullet="t">
         <v:imagedata r:id="rId1" o:title="mso503D"/>
       </v:shape>
     </w:pict>
@@ -30109,7 +30148,7 @@
 </file>
 
 <file path=customXml/itemProps1.xml><?xml version="1.0" encoding="utf-8"?>
-<ds:datastoreItem xmlns:ds="http://schemas.openxmlformats.org/officeDocument/2006/customXml" ds:itemID="{AD70CD34-758F-4964-97AF-6B7D4D8235D7}">
+<ds:datastoreItem xmlns:ds="http://schemas.openxmlformats.org/officeDocument/2006/customXml" ds:itemID="{D7EF1CEF-A492-4413-B1F6-2B2CDBDFBD63}">
   <ds:schemaRefs>
     <ds:schemaRef ds:uri="http://schemas.openxmlformats.org/officeDocument/2006/bibliography"/>
   </ds:schemaRefs>

</xml_diff>

<commit_message>
added schemi accessi p12 p14
</commit_message>
<xml_diff>
--- a/Relazione.docx
+++ b/Relazione.docx
@@ -1,6 +1,6 @@
 
 <file path=word/document.xml><?xml version="1.0" encoding="utf-8"?>
-<w:document xmlns:wpc="http://schemas.microsoft.com/office/word/2010/wordprocessingCanvas" xmlns:cx="http://schemas.microsoft.com/office/drawing/2014/chartex" xmlns:cx1="http://schemas.microsoft.com/office/drawing/2015/9/8/chartex" xmlns:cx2="http://schemas.microsoft.com/office/drawing/2015/10/21/chartex" xmlns:cx3="http://schemas.microsoft.com/office/drawing/2016/5/9/chartex" xmlns:cx4="http://schemas.microsoft.com/office/drawing/2016/5/10/chartex" xmlns:cx5="http://schemas.microsoft.com/office/drawing/2016/5/11/chartex" xmlns:cx6="http://schemas.microsoft.com/office/drawing/2016/5/12/chartex" xmlns:cx7="http://schemas.microsoft.com/office/drawing/2016/5/13/chartex" xmlns:cx8="http://schemas.microsoft.com/office/drawing/2016/5/14/chartex" xmlns:mc="http://schemas.openxmlformats.org/markup-compatibility/2006" xmlns:aink="http://schemas.microsoft.com/office/drawing/2016/ink" xmlns:am3d="http://schemas.microsoft.com/office/drawing/2017/model3d" xmlns:o="urn:schemas-microsoft-com:office:office" xmlns:r="http://schemas.openxmlformats.org/officeDocument/2006/relationships" xmlns:m="http://schemas.openxmlformats.org/officeDocument/2006/math" xmlns:v="urn:schemas-microsoft-com:vml" xmlns:wp14="http://schemas.microsoft.com/office/word/2010/wordprocessingDrawing" xmlns:wp="http://schemas.openxmlformats.org/drawingml/2006/wordprocessingDrawing" xmlns:w10="urn:schemas-microsoft-com:office:word" xmlns:w="http://schemas.openxmlformats.org/wordprocessingml/2006/main" xmlns:w14="http://schemas.microsoft.com/office/word/2010/wordml" xmlns:w15="http://schemas.microsoft.com/office/word/2012/wordml" xmlns:w16cid="http://schemas.microsoft.com/office/word/2016/wordml/cid" xmlns:w16se="http://schemas.microsoft.com/office/word/2015/wordml/symex" xmlns:wpg="http://schemas.microsoft.com/office/word/2010/wordprocessingGroup" xmlns:wpi="http://schemas.microsoft.com/office/word/2010/wordprocessingInk" xmlns:wne="http://schemas.microsoft.com/office/word/2006/wordml" xmlns:wps="http://schemas.microsoft.com/office/word/2010/wordprocessingShape" mc:Ignorable="w14 w15 w16se w16cid wp14">
+<w:document xmlns:wpc="http://schemas.microsoft.com/office/word/2010/wordprocessingCanvas" xmlns:cx="http://schemas.microsoft.com/office/drawing/2014/chartex" xmlns:cx1="http://schemas.microsoft.com/office/drawing/2015/9/8/chartex" xmlns:mc="http://schemas.openxmlformats.org/markup-compatibility/2006" xmlns:o="urn:schemas-microsoft-com:office:office" xmlns:r="http://schemas.openxmlformats.org/officeDocument/2006/relationships" xmlns:m="http://schemas.openxmlformats.org/officeDocument/2006/math" xmlns:v="urn:schemas-microsoft-com:vml" xmlns:wp14="http://schemas.microsoft.com/office/word/2010/wordprocessingDrawing" xmlns:wp="http://schemas.openxmlformats.org/drawingml/2006/wordprocessingDrawing" xmlns:w10="urn:schemas-microsoft-com:office:word" xmlns:w="http://schemas.openxmlformats.org/wordprocessingml/2006/main" xmlns:w14="http://schemas.microsoft.com/office/word/2010/wordml" xmlns:w15="http://schemas.microsoft.com/office/word/2012/wordml" xmlns:w16se="http://schemas.microsoft.com/office/word/2015/wordml/symex" xmlns:wpg="http://schemas.microsoft.com/office/word/2010/wordprocessingGroup" xmlns:wpi="http://schemas.microsoft.com/office/word/2010/wordprocessingInk" xmlns:wne="http://schemas.microsoft.com/office/word/2006/wordml" xmlns:wps="http://schemas.microsoft.com/office/word/2010/wordprocessingShape" mc:Ignorable="w14 w15 w16se wp14">
   <w:body>
     <w:p>
       <w:pPr>
@@ -4589,8 +4589,6 @@
             <w:r>
               <w:t>44-45</w:t>
             </w:r>
-            <w:bookmarkStart w:id="0" w:name="_GoBack"/>
-            <w:bookmarkEnd w:id="0"/>
           </w:p>
         </w:tc>
         <w:tc>
@@ -16191,6 +16189,64 @@
         <w:rPr>
           <w:rFonts w:ascii="Times New Roman" w:hAnsi="Times New Roman" w:cs="Times New Roman"/>
         </w:rPr>
+        <w:t xml:space="preserve">Nell’analisi delle operazioni che comprendono l’utilizzo di una specializzazione e del </w:t>
+      </w:r>
+      <w:proofErr w:type="spellStart"/>
+      <w:r>
+        <w:rPr>
+          <w:rFonts w:ascii="Times New Roman" w:hAnsi="Times New Roman" w:cs="Times New Roman"/>
+        </w:rPr>
+        <w:t>supertipo</w:t>
+      </w:r>
+      <w:proofErr w:type="spellEnd"/>
+      <w:r>
+        <w:rPr>
+          <w:rFonts w:ascii="Times New Roman" w:hAnsi="Times New Roman" w:cs="Times New Roman"/>
+        </w:rPr>
+        <w:t xml:space="preserve"> di una gerarchia, abbiamo considerato tale specializzazione come se fosse essa stessa il </w:t>
+      </w:r>
+      <w:proofErr w:type="spellStart"/>
+      <w:r>
+        <w:rPr>
+          <w:rFonts w:ascii="Times New Roman" w:hAnsi="Times New Roman" w:cs="Times New Roman"/>
+        </w:rPr>
+        <w:t>supertipo</w:t>
+      </w:r>
+      <w:proofErr w:type="spellEnd"/>
+      <w:r>
+        <w:rPr>
+          <w:rFonts w:ascii="Times New Roman" w:hAnsi="Times New Roman" w:cs="Times New Roman"/>
+        </w:rPr>
+        <w:t xml:space="preserve"> in quanto in tutte le operazioni l’utilizzo del </w:t>
+      </w:r>
+      <w:proofErr w:type="spellStart"/>
+      <w:r>
+        <w:rPr>
+          <w:rFonts w:ascii="Times New Roman" w:hAnsi="Times New Roman" w:cs="Times New Roman"/>
+        </w:rPr>
+        <w:t>supertipo</w:t>
+      </w:r>
+      <w:proofErr w:type="spellEnd"/>
+      <w:r>
+        <w:rPr>
+          <w:rFonts w:ascii="Times New Roman" w:hAnsi="Times New Roman" w:cs="Times New Roman"/>
+        </w:rPr>
+        <w:t xml:space="preserve"> in realtà indica la stessa entità della specializzazione.</w:t>
+      </w:r>
+      <w:bookmarkStart w:id="0" w:name="_GoBack"/>
+      <w:bookmarkEnd w:id="0"/>
+    </w:p>
+    <w:p>
+      <w:pPr>
+        <w:jc w:val="both"/>
+        <w:rPr>
+          <w:rFonts w:ascii="Times New Roman" w:hAnsi="Times New Roman" w:cs="Times New Roman"/>
+        </w:rPr>
+      </w:pPr>
+      <w:r>
+        <w:rPr>
+          <w:rFonts w:ascii="Times New Roman" w:hAnsi="Times New Roman" w:cs="Times New Roman"/>
+        </w:rPr>
         <w:t>A1) REGISTRAZIONE PARROCCHIA</w:t>
       </w:r>
     </w:p>
@@ -16861,6 +16917,7 @@
               <w:rPr>
                 <w:rFonts w:ascii="Times New Roman" w:hAnsi="Times New Roman" w:cs="Times New Roman"/>
               </w:rPr>
+              <w:lastRenderedPageBreak/>
               <w:t>ATTIVITA’</w:t>
             </w:r>
           </w:p>
@@ -16994,7 +17051,6 @@
         <w:rPr>
           <w:rFonts w:ascii="Times New Roman" w:hAnsi="Times New Roman" w:cs="Times New Roman"/>
         </w:rPr>
-        <w:lastRenderedPageBreak/>
         <w:t xml:space="preserve">Per l’operazione </w:t>
       </w:r>
       <w:r>
@@ -18629,6 +18685,7 @@
               <w:rPr>
                 <w:rFonts w:ascii="Times New Roman" w:hAnsi="Times New Roman" w:cs="Times New Roman"/>
               </w:rPr>
+              <w:lastRenderedPageBreak/>
               <w:t>Concetto</w:t>
             </w:r>
           </w:p>
@@ -18937,7 +18994,6 @@
         <w:rPr>
           <w:rFonts w:ascii="Times New Roman" w:hAnsi="Times New Roman" w:cs="Times New Roman"/>
         </w:rPr>
-        <w:lastRenderedPageBreak/>
         <w:t xml:space="preserve">Totale: 2S 1L </w:t>
       </w:r>
       <w:r>
@@ -20709,6 +20765,7 @@
         <w:rPr>
           <w:rFonts w:ascii="Times New Roman" w:hAnsi="Times New Roman" w:cs="Times New Roman"/>
         </w:rPr>
+        <w:lastRenderedPageBreak/>
         <w:t>P1) REGISTRAZIONE BRANCHE</w:t>
       </w:r>
     </w:p>
@@ -20896,7 +20953,6 @@
               <w:rPr>
                 <w:rFonts w:ascii="Times New Roman" w:hAnsi="Times New Roman" w:cs="Times New Roman"/>
               </w:rPr>
-              <w:lastRenderedPageBreak/>
               <w:t>CONTIENE_RS</w:t>
             </w:r>
           </w:p>
@@ -22896,6 +22952,7 @@
               <w:rPr>
                 <w:rFonts w:ascii="Times New Roman" w:hAnsi="Times New Roman" w:cs="Times New Roman"/>
               </w:rPr>
+              <w:lastRenderedPageBreak/>
               <w:t>RESPONSABILITA’_E_P</w:t>
             </w:r>
           </w:p>
@@ -23130,7 +23187,6 @@
               <w:rPr>
                 <w:rFonts w:ascii="Times New Roman" w:hAnsi="Times New Roman" w:cs="Times New Roman"/>
               </w:rPr>
-              <w:lastRenderedPageBreak/>
               <w:t>ORGANIZZA</w:t>
             </w:r>
           </w:p>
@@ -24568,7 +24624,31 @@
         <w:rPr>
           <w:rFonts w:ascii="Times New Roman" w:hAnsi="Times New Roman" w:cs="Times New Roman"/>
         </w:rPr>
-        <w:t>P12) VISUALIZZAZIONE ISCRITTI PER BRANCA PER ANNI</w:t>
+        <w:pict>
+          <v:shape id="_x0000_i1029" type="#_x0000_t75" style="width:481.45pt;height:120.35pt">
+            <v:imagedata r:id="rId15" o:title="p11_accessi"/>
+          </v:shape>
+        </w:pict>
+      </w:r>
+    </w:p>
+    <w:p>
+      <w:pPr>
+        <w:jc w:val="both"/>
+        <w:rPr>
+          <w:rFonts w:ascii="Times New Roman" w:hAnsi="Times New Roman" w:cs="Times New Roman"/>
+        </w:rPr>
+      </w:pPr>
+      <w:r>
+        <w:rPr>
+          <w:rFonts w:ascii="Times New Roman" w:hAnsi="Times New Roman" w:cs="Times New Roman"/>
+        </w:rPr>
+        <w:t>P12) VISUALIZZAZI</w:t>
+      </w:r>
+      <w:r>
+        <w:rPr>
+          <w:rFonts w:ascii="Times New Roman" w:hAnsi="Times New Roman" w:cs="Times New Roman"/>
+        </w:rPr>
+        <w:t>ONE ISCRITTI PER BRANCA PER ANNO</w:t>
       </w:r>
     </w:p>
     <w:tbl>
@@ -25266,6 +25346,7 @@
         <w:rPr>
           <w:rFonts w:ascii="Times New Roman" w:hAnsi="Times New Roman" w:cs="Times New Roman"/>
         </w:rPr>
+        <w:lastRenderedPageBreak/>
         <w:t>Il procedimento risulta analogo per ogni branca appartenente alla parrocchia, inoltre anche per l’operazione P13) VISUALIZZAZIONE ISCRITTI CC PER ANNO il procedimento risulta analogo al precedente cambiando i valori in funzione della tavola dei volum</w:t>
       </w:r>
       <w:r>
@@ -25273,6 +25354,24 @@
           <w:rFonts w:ascii="Times New Roman" w:hAnsi="Times New Roman" w:cs="Times New Roman"/>
         </w:rPr>
         <w:t>i.</w:t>
+      </w:r>
+    </w:p>
+    <w:p>
+      <w:pPr>
+        <w:jc w:val="both"/>
+        <w:rPr>
+          <w:rFonts w:ascii="Times New Roman" w:hAnsi="Times New Roman" w:cs="Times New Roman"/>
+        </w:rPr>
+      </w:pPr>
+      <w:r>
+        <w:rPr>
+          <w:rFonts w:ascii="Times New Roman" w:hAnsi="Times New Roman" w:cs="Times New Roman"/>
+        </w:rPr>
+        <w:pict>
+          <v:shape id="_x0000_i1028" type="#_x0000_t75" style="width:481.45pt;height:82.2pt">
+            <v:imagedata r:id="rId16" o:title="p12_accessi"/>
+          </v:shape>
+        </w:pict>
       </w:r>
     </w:p>
     <w:p>
@@ -25937,7 +26036,6 @@
         <w:rPr>
           <w:rFonts w:ascii="Times New Roman" w:hAnsi="Times New Roman" w:cs="Times New Roman"/>
         </w:rPr>
-        <w:lastRenderedPageBreak/>
         <w:t xml:space="preserve">Totale: 11L </w:t>
       </w:r>
       <w:r>
@@ -25984,6 +26082,19 @@
           <w:szCs w:val="32"/>
         </w:rPr>
       </w:pPr>
+      <w:r>
+        <w:rPr>
+          <w:rFonts w:ascii="Times New Roman" w:hAnsi="Times New Roman" w:cs="Times New Roman"/>
+          <w:i/>
+          <w:sz w:val="32"/>
+          <w:szCs w:val="32"/>
+        </w:rPr>
+        <w:pict>
+          <v:shape id="_x0000_i1027" type="#_x0000_t75" style="width:480.9pt;height:74.15pt">
+            <v:imagedata r:id="rId17" o:title="p14_accessi"/>
+          </v:shape>
+        </w:pict>
+      </w:r>
     </w:p>
     <w:p>
       <w:pPr>
@@ -26365,6 +26476,7 @@
               <w:rPr>
                 <w:rFonts w:ascii="Times New Roman" w:hAnsi="Times New Roman" w:cs="Times New Roman"/>
               </w:rPr>
+              <w:lastRenderedPageBreak/>
               <w:t>Concetto</w:t>
             </w:r>
           </w:p>
@@ -27387,7 +27499,6 @@
               <w:rPr>
                 <w:rFonts w:ascii="Times New Roman" w:hAnsi="Times New Roman" w:cs="Times New Roman"/>
               </w:rPr>
-              <w:lastRenderedPageBreak/>
               <w:t>RISIEDE</w:t>
             </w:r>
           </w:p>
@@ -27717,9 +27828,10 @@
         <w:rPr>
           <w:noProof/>
         </w:rPr>
+        <w:lastRenderedPageBreak/>
         <w:pict>
           <v:shape id="_x0000_s1040" type="#_x0000_t75" style="position:absolute;left:0;text-align:left;margin-left:29.7pt;margin-top:27.35pt;width:415.5pt;height:429.9pt;z-index:-251644928;mso-position-horizontal-relative:text;mso-position-vertical-relative:text" wrapcoords="-34 0 -34 21565 21600 21565 21600 0 -34 0">
-            <v:imagedata r:id="rId15" o:title="eventi_logico"/>
+            <v:imagedata r:id="rId18" o:title="eventi_logico"/>
             <w10:wrap type="tight"/>
           </v:shape>
         </w:pict>
@@ -27786,7 +27898,7 @@
         </w:rPr>
         <w:pict>
           <v:shape id="_x0000_s1041" type="#_x0000_t75" style="position:absolute;left:0;text-align:left;margin-left:1.95pt;margin-top:7.55pt;width:501.6pt;height:371.15pt;z-index:-251642880;mso-position-horizontal-relative:text;mso-position-vertical-relative:text" wrapcoords="-34 0 -34 21555 21600 21555 21600 0 -34 0">
-            <v:imagedata r:id="rId16" o:title="persona_logico"/>
+            <v:imagedata r:id="rId19" o:title="persona_logico"/>
             <w10:wrap type="tight"/>
           </v:shape>
         </w:pict>
@@ -27819,7 +27931,7 @@
         <w:lastRenderedPageBreak/>
         <w:pict>
           <v:shape id="_x0000_s1042" type="#_x0000_t75" style="position:absolute;margin-left:0;margin-top:13.6pt;width:285.85pt;height:294.45pt;z-index:-251640832;mso-position-horizontal:center;mso-position-horizontal-relative:text;mso-position-vertical:absolute;mso-position-vertical-relative:text" wrapcoords="-57 0 -57 21545 21600 21545 21600 0 -57 0">
-            <v:imagedata r:id="rId17" o:title="Età_logico" chromakey="#dcdcdc"/>
+            <v:imagedata r:id="rId20" o:title="Età_logico" chromakey="#dcdcdc"/>
             <w10:wrap type="tight"/>
           </v:shape>
         </w:pict>
@@ -27850,7 +27962,7 @@
         </w:rPr>
         <w:pict>
           <v:shape id="_x0000_s1043" type="#_x0000_t75" style="position:absolute;margin-left:-10pt;margin-top:394.1pt;width:481.45pt;height:270.8pt;z-index:-251638784;mso-position-horizontal-relative:text;mso-position-vertical-relative:text" wrapcoords="-34 0 -34 21540 21600 21540 21600 0 -34 0">
-            <v:imagedata r:id="rId18" o:title="attività_logico"/>
+            <v:imagedata r:id="rId21" o:title="attività_logico"/>
             <w10:wrap type="tight"/>
           </v:shape>
         </w:pict>
@@ -28236,7 +28348,7 @@
         <w:lastRenderedPageBreak/>
         <w:pict>
           <v:shape id="_x0000_s1044" type="#_x0000_t75" style="position:absolute;left:0;text-align:left;margin-left:10.5pt;margin-top:.05pt;width:465.3pt;height:585.25pt;z-index:251679744;mso-position-horizontal-relative:text;mso-position-vertical-relative:text" o:allowoverlap="f">
-            <v:imagedata r:id="rId19" o:title="schema_raffinato"/>
+            <v:imagedata r:id="rId22" o:title="schema_raffinato"/>
             <w10:wrap type="square"/>
           </v:shape>
         </w:pict>
@@ -28315,7 +28427,7 @@
         <w:lastRenderedPageBreak/>
         <w:pict>
           <v:shape id="_x0000_s1046" type="#_x0000_t75" style="position:absolute;margin-left:19pt;margin-top:.3pt;width:446.6pt;height:735pt;z-index:-251634688;mso-position-horizontal-relative:text;mso-position-vertical-relative:text" wrapcoords="-34 0 -34 21545 21600 21545 21600 0 -34 0">
-            <v:imagedata r:id="rId20" o:title="schema_logico_finale"/>
+            <v:imagedata r:id="rId23" o:title="schema_logico_finale"/>
             <w10:wrap type="tight"/>
           </v:shape>
         </w:pict>
@@ -28333,7 +28445,7 @@
 </file>
 
 <file path=word/endnotes.xml><?xml version="1.0" encoding="utf-8"?>
-<w:endnotes xmlns:wpc="http://schemas.microsoft.com/office/word/2010/wordprocessingCanvas" xmlns:cx="http://schemas.microsoft.com/office/drawing/2014/chartex" xmlns:cx1="http://schemas.microsoft.com/office/drawing/2015/9/8/chartex" xmlns:cx2="http://schemas.microsoft.com/office/drawing/2015/10/21/chartex" xmlns:cx3="http://schemas.microsoft.com/office/drawing/2016/5/9/chartex" xmlns:cx4="http://schemas.microsoft.com/office/drawing/2016/5/10/chartex" xmlns:cx5="http://schemas.microsoft.com/office/drawing/2016/5/11/chartex" xmlns:cx6="http://schemas.microsoft.com/office/drawing/2016/5/12/chartex" xmlns:cx7="http://schemas.microsoft.com/office/drawing/2016/5/13/chartex" xmlns:cx8="http://schemas.microsoft.com/office/drawing/2016/5/14/chartex" xmlns:mc="http://schemas.openxmlformats.org/markup-compatibility/2006" xmlns:aink="http://schemas.microsoft.com/office/drawing/2016/ink" xmlns:am3d="http://schemas.microsoft.com/office/drawing/2017/model3d" xmlns:o="urn:schemas-microsoft-com:office:office" xmlns:r="http://schemas.openxmlformats.org/officeDocument/2006/relationships" xmlns:m="http://schemas.openxmlformats.org/officeDocument/2006/math" xmlns:v="urn:schemas-microsoft-com:vml" xmlns:wp14="http://schemas.microsoft.com/office/word/2010/wordprocessingDrawing" xmlns:wp="http://schemas.openxmlformats.org/drawingml/2006/wordprocessingDrawing" xmlns:w10="urn:schemas-microsoft-com:office:word" xmlns:w="http://schemas.openxmlformats.org/wordprocessingml/2006/main" xmlns:w14="http://schemas.microsoft.com/office/word/2010/wordml" xmlns:w15="http://schemas.microsoft.com/office/word/2012/wordml" xmlns:w16cid="http://schemas.microsoft.com/office/word/2016/wordml/cid" xmlns:w16se="http://schemas.microsoft.com/office/word/2015/wordml/symex" xmlns:wpg="http://schemas.microsoft.com/office/word/2010/wordprocessingGroup" xmlns:wpi="http://schemas.microsoft.com/office/word/2010/wordprocessingInk" xmlns:wne="http://schemas.microsoft.com/office/word/2006/wordml" xmlns:wps="http://schemas.microsoft.com/office/word/2010/wordprocessingShape" mc:Ignorable="w14 w15 w16se w16cid wp14">
+<w:endnotes xmlns:wpc="http://schemas.microsoft.com/office/word/2010/wordprocessingCanvas" xmlns:cx="http://schemas.microsoft.com/office/drawing/2014/chartex" xmlns:cx1="http://schemas.microsoft.com/office/drawing/2015/9/8/chartex" xmlns:mc="http://schemas.openxmlformats.org/markup-compatibility/2006" xmlns:o="urn:schemas-microsoft-com:office:office" xmlns:r="http://schemas.openxmlformats.org/officeDocument/2006/relationships" xmlns:m="http://schemas.openxmlformats.org/officeDocument/2006/math" xmlns:v="urn:schemas-microsoft-com:vml" xmlns:wp14="http://schemas.microsoft.com/office/word/2010/wordprocessingDrawing" xmlns:wp="http://schemas.openxmlformats.org/drawingml/2006/wordprocessingDrawing" xmlns:w10="urn:schemas-microsoft-com:office:word" xmlns:w="http://schemas.openxmlformats.org/wordprocessingml/2006/main" xmlns:w14="http://schemas.microsoft.com/office/word/2010/wordml" xmlns:w15="http://schemas.microsoft.com/office/word/2012/wordml" xmlns:w16se="http://schemas.microsoft.com/office/word/2015/wordml/symex" xmlns:wpg="http://schemas.microsoft.com/office/word/2010/wordprocessingGroup" xmlns:wpi="http://schemas.microsoft.com/office/word/2010/wordprocessingInk" xmlns:wne="http://schemas.microsoft.com/office/word/2006/wordml" xmlns:wps="http://schemas.microsoft.com/office/word/2010/wordprocessingShape" mc:Ignorable="w14 w15 w16se wp14">
   <w:endnote w:type="separator" w:id="-1">
     <w:p>
       <w:pPr>
@@ -28358,7 +28470,7 @@
 </file>
 
 <file path=word/footer1.xml><?xml version="1.0" encoding="utf-8"?>
-<w:ftr xmlns:wpc="http://schemas.microsoft.com/office/word/2010/wordprocessingCanvas" xmlns:cx="http://schemas.microsoft.com/office/drawing/2014/chartex" xmlns:cx1="http://schemas.microsoft.com/office/drawing/2015/9/8/chartex" xmlns:cx2="http://schemas.microsoft.com/office/drawing/2015/10/21/chartex" xmlns:cx3="http://schemas.microsoft.com/office/drawing/2016/5/9/chartex" xmlns:cx4="http://schemas.microsoft.com/office/drawing/2016/5/10/chartex" xmlns:cx5="http://schemas.microsoft.com/office/drawing/2016/5/11/chartex" xmlns:cx6="http://schemas.microsoft.com/office/drawing/2016/5/12/chartex" xmlns:cx7="http://schemas.microsoft.com/office/drawing/2016/5/13/chartex" xmlns:cx8="http://schemas.microsoft.com/office/drawing/2016/5/14/chartex" xmlns:mc="http://schemas.openxmlformats.org/markup-compatibility/2006" xmlns:aink="http://schemas.microsoft.com/office/drawing/2016/ink" xmlns:am3d="http://schemas.microsoft.com/office/drawing/2017/model3d" xmlns:o="urn:schemas-microsoft-com:office:office" xmlns:r="http://schemas.openxmlformats.org/officeDocument/2006/relationships" xmlns:m="http://schemas.openxmlformats.org/officeDocument/2006/math" xmlns:v="urn:schemas-microsoft-com:vml" xmlns:wp14="http://schemas.microsoft.com/office/word/2010/wordprocessingDrawing" xmlns:wp="http://schemas.openxmlformats.org/drawingml/2006/wordprocessingDrawing" xmlns:w10="urn:schemas-microsoft-com:office:word" xmlns:w="http://schemas.openxmlformats.org/wordprocessingml/2006/main" xmlns:w14="http://schemas.microsoft.com/office/word/2010/wordml" xmlns:w15="http://schemas.microsoft.com/office/word/2012/wordml" xmlns:w16cid="http://schemas.microsoft.com/office/word/2016/wordml/cid" xmlns:w16se="http://schemas.microsoft.com/office/word/2015/wordml/symex" xmlns:wpg="http://schemas.microsoft.com/office/word/2010/wordprocessingGroup" xmlns:wpi="http://schemas.microsoft.com/office/word/2010/wordprocessingInk" xmlns:wne="http://schemas.microsoft.com/office/word/2006/wordml" xmlns:wps="http://schemas.microsoft.com/office/word/2010/wordprocessingShape" mc:Ignorable="w14 w15 w16se w16cid wp14">
+<w:ftr xmlns:wpc="http://schemas.microsoft.com/office/word/2010/wordprocessingCanvas" xmlns:cx="http://schemas.microsoft.com/office/drawing/2014/chartex" xmlns:cx1="http://schemas.microsoft.com/office/drawing/2015/9/8/chartex" xmlns:mc="http://schemas.openxmlformats.org/markup-compatibility/2006" xmlns:o="urn:schemas-microsoft-com:office:office" xmlns:r="http://schemas.openxmlformats.org/officeDocument/2006/relationships" xmlns:m="http://schemas.openxmlformats.org/officeDocument/2006/math" xmlns:v="urn:schemas-microsoft-com:vml" xmlns:wp14="http://schemas.microsoft.com/office/word/2010/wordprocessingDrawing" xmlns:wp="http://schemas.openxmlformats.org/drawingml/2006/wordprocessingDrawing" xmlns:w10="urn:schemas-microsoft-com:office:word" xmlns:w="http://schemas.openxmlformats.org/wordprocessingml/2006/main" xmlns:w14="http://schemas.microsoft.com/office/word/2010/wordml" xmlns:w15="http://schemas.microsoft.com/office/word/2012/wordml" xmlns:w16se="http://schemas.microsoft.com/office/word/2015/wordml/symex" xmlns:wpg="http://schemas.microsoft.com/office/word/2010/wordprocessingGroup" xmlns:wpi="http://schemas.microsoft.com/office/word/2010/wordprocessingInk" xmlns:wne="http://schemas.microsoft.com/office/word/2006/wordml" xmlns:wps="http://schemas.microsoft.com/office/word/2010/wordprocessingShape" mc:Ignorable="w14 w15 w16se wp14">
   <w:sdt>
     <w:sdtPr>
       <w:id w:val="-2066083985"/>
@@ -28386,7 +28498,7 @@
           <w:rPr>
             <w:noProof/>
           </w:rPr>
-          <w:t>4</w:t>
+          <w:t>27</w:t>
         </w:r>
         <w:r>
           <w:fldChar w:fldCharType="end"/>
@@ -28403,7 +28515,7 @@
 </file>
 
 <file path=word/footnotes.xml><?xml version="1.0" encoding="utf-8"?>
-<w:footnotes xmlns:wpc="http://schemas.microsoft.com/office/word/2010/wordprocessingCanvas" xmlns:cx="http://schemas.microsoft.com/office/drawing/2014/chartex" xmlns:cx1="http://schemas.microsoft.com/office/drawing/2015/9/8/chartex" xmlns:cx2="http://schemas.microsoft.com/office/drawing/2015/10/21/chartex" xmlns:cx3="http://schemas.microsoft.com/office/drawing/2016/5/9/chartex" xmlns:cx4="http://schemas.microsoft.com/office/drawing/2016/5/10/chartex" xmlns:cx5="http://schemas.microsoft.com/office/drawing/2016/5/11/chartex" xmlns:cx6="http://schemas.microsoft.com/office/drawing/2016/5/12/chartex" xmlns:cx7="http://schemas.microsoft.com/office/drawing/2016/5/13/chartex" xmlns:cx8="http://schemas.microsoft.com/office/drawing/2016/5/14/chartex" xmlns:mc="http://schemas.openxmlformats.org/markup-compatibility/2006" xmlns:aink="http://schemas.microsoft.com/office/drawing/2016/ink" xmlns:am3d="http://schemas.microsoft.com/office/drawing/2017/model3d" xmlns:o="urn:schemas-microsoft-com:office:office" xmlns:r="http://schemas.openxmlformats.org/officeDocument/2006/relationships" xmlns:m="http://schemas.openxmlformats.org/officeDocument/2006/math" xmlns:v="urn:schemas-microsoft-com:vml" xmlns:wp14="http://schemas.microsoft.com/office/word/2010/wordprocessingDrawing" xmlns:wp="http://schemas.openxmlformats.org/drawingml/2006/wordprocessingDrawing" xmlns:w10="urn:schemas-microsoft-com:office:word" xmlns:w="http://schemas.openxmlformats.org/wordprocessingml/2006/main" xmlns:w14="http://schemas.microsoft.com/office/word/2010/wordml" xmlns:w15="http://schemas.microsoft.com/office/word/2012/wordml" xmlns:w16cid="http://schemas.microsoft.com/office/word/2016/wordml/cid" xmlns:w16se="http://schemas.microsoft.com/office/word/2015/wordml/symex" xmlns:wpg="http://schemas.microsoft.com/office/word/2010/wordprocessingGroup" xmlns:wpi="http://schemas.microsoft.com/office/word/2010/wordprocessingInk" xmlns:wne="http://schemas.microsoft.com/office/word/2006/wordml" xmlns:wps="http://schemas.microsoft.com/office/word/2010/wordprocessingShape" mc:Ignorable="w14 w15 w16se w16cid wp14">
+<w:footnotes xmlns:wpc="http://schemas.microsoft.com/office/word/2010/wordprocessingCanvas" xmlns:cx="http://schemas.microsoft.com/office/drawing/2014/chartex" xmlns:cx1="http://schemas.microsoft.com/office/drawing/2015/9/8/chartex" xmlns:mc="http://schemas.openxmlformats.org/markup-compatibility/2006" xmlns:o="urn:schemas-microsoft-com:office:office" xmlns:r="http://schemas.openxmlformats.org/officeDocument/2006/relationships" xmlns:m="http://schemas.openxmlformats.org/officeDocument/2006/math" xmlns:v="urn:schemas-microsoft-com:vml" xmlns:wp14="http://schemas.microsoft.com/office/word/2010/wordprocessingDrawing" xmlns:wp="http://schemas.openxmlformats.org/drawingml/2006/wordprocessingDrawing" xmlns:w10="urn:schemas-microsoft-com:office:word" xmlns:w="http://schemas.openxmlformats.org/wordprocessingml/2006/main" xmlns:w14="http://schemas.microsoft.com/office/word/2010/wordml" xmlns:w15="http://schemas.microsoft.com/office/word/2012/wordml" xmlns:w16se="http://schemas.microsoft.com/office/word/2015/wordml/symex" xmlns:wpg="http://schemas.microsoft.com/office/word/2010/wordprocessingGroup" xmlns:wpi="http://schemas.microsoft.com/office/word/2010/wordprocessingInk" xmlns:wne="http://schemas.microsoft.com/office/word/2006/wordml" xmlns:wps="http://schemas.microsoft.com/office/word/2010/wordprocessingShape" mc:Ignorable="w14 w15 w16se wp14">
   <w:footnote w:type="separator" w:id="-1">
     <w:p>
       <w:pPr>
@@ -28428,7 +28540,7 @@
 </file>
 
 <file path=word/numbering.xml><?xml version="1.0" encoding="utf-8"?>
-<w:numbering xmlns:wpc="http://schemas.microsoft.com/office/word/2010/wordprocessingCanvas" xmlns:cx="http://schemas.microsoft.com/office/drawing/2014/chartex" xmlns:cx1="http://schemas.microsoft.com/office/drawing/2015/9/8/chartex" xmlns:cx2="http://schemas.microsoft.com/office/drawing/2015/10/21/chartex" xmlns:cx3="http://schemas.microsoft.com/office/drawing/2016/5/9/chartex" xmlns:cx4="http://schemas.microsoft.com/office/drawing/2016/5/10/chartex" xmlns:cx5="http://schemas.microsoft.com/office/drawing/2016/5/11/chartex" xmlns:cx6="http://schemas.microsoft.com/office/drawing/2016/5/12/chartex" xmlns:cx7="http://schemas.microsoft.com/office/drawing/2016/5/13/chartex" xmlns:cx8="http://schemas.microsoft.com/office/drawing/2016/5/14/chartex" xmlns:mc="http://schemas.openxmlformats.org/markup-compatibility/2006" xmlns:aink="http://schemas.microsoft.com/office/drawing/2016/ink" xmlns:am3d="http://schemas.microsoft.com/office/drawing/2017/model3d" xmlns:o="urn:schemas-microsoft-com:office:office" xmlns:r="http://schemas.openxmlformats.org/officeDocument/2006/relationships" xmlns:m="http://schemas.openxmlformats.org/officeDocument/2006/math" xmlns:v="urn:schemas-microsoft-com:vml" xmlns:wp14="http://schemas.microsoft.com/office/word/2010/wordprocessingDrawing" xmlns:wp="http://schemas.openxmlformats.org/drawingml/2006/wordprocessingDrawing" xmlns:w10="urn:schemas-microsoft-com:office:word" xmlns:w="http://schemas.openxmlformats.org/wordprocessingml/2006/main" xmlns:w14="http://schemas.microsoft.com/office/word/2010/wordml" xmlns:w15="http://schemas.microsoft.com/office/word/2012/wordml" xmlns:w16cid="http://schemas.microsoft.com/office/word/2016/wordml/cid" xmlns:w16se="http://schemas.microsoft.com/office/word/2015/wordml/symex" xmlns:wpg="http://schemas.microsoft.com/office/word/2010/wordprocessingGroup" xmlns:wpi="http://schemas.microsoft.com/office/word/2010/wordprocessingInk" xmlns:wne="http://schemas.microsoft.com/office/word/2006/wordml" xmlns:wps="http://schemas.microsoft.com/office/word/2010/wordprocessingShape" mc:Ignorable="w14 w15 w16se w16cid wp14">
+<w:numbering xmlns:wpc="http://schemas.microsoft.com/office/word/2010/wordprocessingCanvas" xmlns:cx="http://schemas.microsoft.com/office/drawing/2014/chartex" xmlns:cx1="http://schemas.microsoft.com/office/drawing/2015/9/8/chartex" xmlns:mc="http://schemas.openxmlformats.org/markup-compatibility/2006" xmlns:o="urn:schemas-microsoft-com:office:office" xmlns:r="http://schemas.openxmlformats.org/officeDocument/2006/relationships" xmlns:m="http://schemas.openxmlformats.org/officeDocument/2006/math" xmlns:v="urn:schemas-microsoft-com:vml" xmlns:wp14="http://schemas.microsoft.com/office/word/2010/wordprocessingDrawing" xmlns:wp="http://schemas.openxmlformats.org/drawingml/2006/wordprocessingDrawing" xmlns:w10="urn:schemas-microsoft-com:office:word" xmlns:w="http://schemas.openxmlformats.org/wordprocessingml/2006/main" xmlns:w14="http://schemas.microsoft.com/office/word/2010/wordml" xmlns:w15="http://schemas.microsoft.com/office/word/2012/wordml" xmlns:w16se="http://schemas.microsoft.com/office/word/2015/wordml/symex" xmlns:wpg="http://schemas.microsoft.com/office/word/2010/wordprocessingGroup" xmlns:wpi="http://schemas.microsoft.com/office/word/2010/wordprocessingInk" xmlns:wne="http://schemas.microsoft.com/office/word/2006/wordml" xmlns:wps="http://schemas.microsoft.com/office/word/2010/wordprocessingShape" mc:Ignorable="w14 w15 w16se wp14">
   <w:numPicBullet w:numPicBulletId="0">
     <w:pict>
       <v:shapetype id="_x0000_t75" coordsize="21600,21600" o:spt="75" o:preferrelative="t" path="m@4@5l@4@11@9@11@9@5xe" filled="f" stroked="f">
@@ -28450,7 +28562,7 @@
         <v:path o:extrusionok="f" gradientshapeok="t" o:connecttype="rect"/>
         <o:lock v:ext="edit" aspectratio="t"/>
       </v:shapetype>
-      <v:shape id="_x0000_i1031" type="#_x0000_t75" style="width:11.25pt;height:11.25pt" o:bullet="t">
+      <v:shape id="_x0000_i1029" type="#_x0000_t75" style="width:11.3pt;height:11.3pt" o:bullet="t">
         <v:imagedata r:id="rId1" o:title="mso503D"/>
       </v:shape>
     </w:pict>
@@ -29514,7 +29626,7 @@
 </file>
 
 <file path=word/styles.xml><?xml version="1.0" encoding="utf-8"?>
-<w:styles xmlns:mc="http://schemas.openxmlformats.org/markup-compatibility/2006" xmlns:r="http://schemas.openxmlformats.org/officeDocument/2006/relationships" xmlns:w="http://schemas.openxmlformats.org/wordprocessingml/2006/main" xmlns:w14="http://schemas.microsoft.com/office/word/2010/wordml" xmlns:w15="http://schemas.microsoft.com/office/word/2012/wordml" xmlns:w16cid="http://schemas.microsoft.com/office/word/2016/wordml/cid" xmlns:w16se="http://schemas.microsoft.com/office/word/2015/wordml/symex" mc:Ignorable="w14 w15 w16se w16cid">
+<w:styles xmlns:mc="http://schemas.openxmlformats.org/markup-compatibility/2006" xmlns:r="http://schemas.openxmlformats.org/officeDocument/2006/relationships" xmlns:w="http://schemas.openxmlformats.org/wordprocessingml/2006/main" xmlns:w14="http://schemas.microsoft.com/office/word/2010/wordml" xmlns:w15="http://schemas.microsoft.com/office/word/2012/wordml" xmlns:w16se="http://schemas.microsoft.com/office/word/2015/wordml/symex" mc:Ignorable="w14 w15 w16se">
   <w:docDefaults>
     <w:rPrDefault>
       <w:rPr>
@@ -29530,7 +29642,7 @@
       </w:pPr>
     </w:pPrDefault>
   </w:docDefaults>
-  <w:latentStyles w:defLockedState="0" w:defUIPriority="99" w:defSemiHidden="0" w:defUnhideWhenUsed="0" w:defQFormat="0" w:count="375">
+  <w:latentStyles w:defLockedState="0" w:defUIPriority="99" w:defSemiHidden="0" w:defUnhideWhenUsed="0" w:defQFormat="0" w:count="371">
     <w:lsdException w:name="Normal" w:uiPriority="0" w:qFormat="1"/>
     <w:lsdException w:name="heading 1" w:uiPriority="9" w:qFormat="1"/>
     <w:lsdException w:name="heading 2" w:semiHidden="1" w:uiPriority="9" w:unhideWhenUsed="1" w:qFormat="1"/>
@@ -29636,6 +29748,7 @@
     <w:lsdException w:name="HTML Sample" w:semiHidden="1" w:unhideWhenUsed="1"/>
     <w:lsdException w:name="HTML Typewriter" w:semiHidden="1" w:unhideWhenUsed="1"/>
     <w:lsdException w:name="HTML Variable" w:semiHidden="1" w:unhideWhenUsed="1"/>
+    <w:lsdException w:name="Normal Table" w:semiHidden="1" w:unhideWhenUsed="1"/>
     <w:lsdException w:name="annotation subject" w:semiHidden="1" w:unhideWhenUsed="1"/>
     <w:lsdException w:name="No List" w:semiHidden="1" w:unhideWhenUsed="1"/>
     <w:lsdException w:name="Outline List 1" w:semiHidden="1" w:unhideWhenUsed="1"/>
@@ -29679,8 +29792,10 @@
     <w:lsdException w:name="Table Elegant" w:semiHidden="1" w:unhideWhenUsed="1"/>
     <w:lsdException w:name="Table Professional" w:semiHidden="1" w:unhideWhenUsed="1"/>
     <w:lsdException w:name="Table Subtle 1" w:semiHidden="1" w:unhideWhenUsed="1"/>
+    <w:lsdException w:name="Table Subtle 2" w:semiHidden="1" w:unhideWhenUsed="1"/>
     <w:lsdException w:name="Table Web 1" w:semiHidden="1" w:unhideWhenUsed="1"/>
     <w:lsdException w:name="Table Web 2" w:semiHidden="1" w:unhideWhenUsed="1"/>
+    <w:lsdException w:name="Table Web 3" w:semiHidden="1" w:unhideWhenUsed="1"/>
     <w:lsdException w:name="Balloon Text" w:semiHidden="1" w:unhideWhenUsed="1"/>
     <w:lsdException w:name="Table Grid" w:uiPriority="39"/>
     <w:lsdException w:name="Table Theme" w:semiHidden="1" w:unhideWhenUsed="1"/>
@@ -29899,10 +30014,6 @@
     <w:lsdException w:name="List Table 5 Dark Accent 6" w:uiPriority="50"/>
     <w:lsdException w:name="List Table 6 Colorful Accent 6" w:uiPriority="51"/>
     <w:lsdException w:name="List Table 7 Colorful Accent 6" w:uiPriority="52"/>
-    <w:lsdException w:name="Mention" w:semiHidden="1" w:unhideWhenUsed="1"/>
-    <w:lsdException w:name="Smart Hyperlink" w:semiHidden="1" w:unhideWhenUsed="1"/>
-    <w:lsdException w:name="Hashtag" w:semiHidden="1" w:unhideWhenUsed="1"/>
-    <w:lsdException w:name="Unresolved Mention" w:semiHidden="1" w:unhideWhenUsed="1"/>
   </w:latentStyles>
   <w:style w:type="paragraph" w:default="1" w:styleId="Normale">
     <w:name w:val="Normal"/>
@@ -30319,7 +30430,7 @@
 </file>
 
 <file path=customXml/itemProps1.xml><?xml version="1.0" encoding="utf-8"?>
-<ds:datastoreItem xmlns:ds="http://schemas.openxmlformats.org/officeDocument/2006/customXml" ds:itemID="{BF55D440-F8A6-4D01-8F14-2FA1759575C8}">
+<ds:datastoreItem xmlns:ds="http://schemas.openxmlformats.org/officeDocument/2006/customXml" ds:itemID="{0424C860-AF9B-4E33-BEE7-7D24842C39BF}">
   <ds:schemaRefs>
     <ds:schemaRef ds:uri="http://schemas.openxmlformats.org/officeDocument/2006/bibliography"/>
   </ds:schemaRefs>

</xml_diff>

<commit_message>
moved images in schemi
</commit_message>
<xml_diff>
--- a/Relazione.docx
+++ b/Relazione.docx
@@ -1,6 +1,6 @@
 
 <file path=word/document.xml><?xml version="1.0" encoding="utf-8"?>
-<w:document xmlns:wpc="http://schemas.microsoft.com/office/word/2010/wordprocessingCanvas" xmlns:cx="http://schemas.microsoft.com/office/drawing/2014/chartex" xmlns:cx1="http://schemas.microsoft.com/office/drawing/2015/9/8/chartex" xmlns:cx2="http://schemas.microsoft.com/office/drawing/2015/10/21/chartex" xmlns:cx3="http://schemas.microsoft.com/office/drawing/2016/5/9/chartex" xmlns:cx4="http://schemas.microsoft.com/office/drawing/2016/5/10/chartex" xmlns:cx5="http://schemas.microsoft.com/office/drawing/2016/5/11/chartex" xmlns:cx6="http://schemas.microsoft.com/office/drawing/2016/5/12/chartex" xmlns:cx7="http://schemas.microsoft.com/office/drawing/2016/5/13/chartex" xmlns:cx8="http://schemas.microsoft.com/office/drawing/2016/5/14/chartex" xmlns:mc="http://schemas.openxmlformats.org/markup-compatibility/2006" xmlns:aink="http://schemas.microsoft.com/office/drawing/2016/ink" xmlns:am3d="http://schemas.microsoft.com/office/drawing/2017/model3d" xmlns:o="urn:schemas-microsoft-com:office:office" xmlns:r="http://schemas.openxmlformats.org/officeDocument/2006/relationships" xmlns:m="http://schemas.openxmlformats.org/officeDocument/2006/math" xmlns:v="urn:schemas-microsoft-com:vml" xmlns:wp14="http://schemas.microsoft.com/office/word/2010/wordprocessingDrawing" xmlns:wp="http://schemas.openxmlformats.org/drawingml/2006/wordprocessingDrawing" xmlns:w10="urn:schemas-microsoft-com:office:word" xmlns:w="http://schemas.openxmlformats.org/wordprocessingml/2006/main" xmlns:w14="http://schemas.microsoft.com/office/word/2010/wordml" xmlns:w15="http://schemas.microsoft.com/office/word/2012/wordml" xmlns:w16cid="http://schemas.microsoft.com/office/word/2016/wordml/cid" xmlns:w16se="http://schemas.microsoft.com/office/word/2015/wordml/symex" xmlns:wpg="http://schemas.microsoft.com/office/word/2010/wordprocessingGroup" xmlns:wpi="http://schemas.microsoft.com/office/word/2010/wordprocessingInk" xmlns:wne="http://schemas.microsoft.com/office/word/2006/wordml" xmlns:wps="http://schemas.microsoft.com/office/word/2010/wordprocessingShape" mc:Ignorable="w14 w15 w16se w16cid wp14">
+<w:document xmlns:wpc="http://schemas.microsoft.com/office/word/2010/wordprocessingCanvas" xmlns:cx="http://schemas.microsoft.com/office/drawing/2014/chartex" xmlns:cx1="http://schemas.microsoft.com/office/drawing/2015/9/8/chartex" xmlns:mc="http://schemas.openxmlformats.org/markup-compatibility/2006" xmlns:o="urn:schemas-microsoft-com:office:office" xmlns:r="http://schemas.openxmlformats.org/officeDocument/2006/relationships" xmlns:m="http://schemas.openxmlformats.org/officeDocument/2006/math" xmlns:v="urn:schemas-microsoft-com:vml" xmlns:wp14="http://schemas.microsoft.com/office/word/2010/wordprocessingDrawing" xmlns:wp="http://schemas.openxmlformats.org/drawingml/2006/wordprocessingDrawing" xmlns:w10="urn:schemas-microsoft-com:office:word" xmlns:w="http://schemas.openxmlformats.org/wordprocessingml/2006/main" xmlns:w14="http://schemas.microsoft.com/office/word/2010/wordml" xmlns:w15="http://schemas.microsoft.com/office/word/2012/wordml" xmlns:w16se="http://schemas.microsoft.com/office/word/2015/wordml/symex" xmlns:wpg="http://schemas.microsoft.com/office/word/2010/wordprocessingGroup" xmlns:wpi="http://schemas.microsoft.com/office/word/2010/wordprocessingInk" xmlns:wne="http://schemas.microsoft.com/office/word/2006/wordml" xmlns:wps="http://schemas.microsoft.com/office/word/2010/wordprocessingShape" mc:Ignorable="w14 w15 w16se wp14">
   <w:body>
     <w:p>
       <w:pPr>
@@ -9158,6 +9158,7 @@
           <w:szCs w:val="18"/>
         </w:rPr>
       </w:pPr>
+      <w:bookmarkStart w:id="0" w:name="_GoBack"/>
       <w:r>
         <w:rPr>
           <w:i/>
@@ -9173,6 +9174,7 @@
           </v:shape>
         </w:pict>
       </w:r>
+      <w:bookmarkEnd w:id="0"/>
       <w:r>
         <w:rPr>
           <w:rFonts w:ascii="Times New Roman" w:hAnsi="Times New Roman" w:cs="Times New Roman"/>
@@ -9237,6 +9239,7 @@
         <w:rPr>
           <w:rFonts w:ascii="Times New Roman" w:hAnsi="Times New Roman" w:cs="Times New Roman"/>
           <w:noProof/>
+          <w:lang w:eastAsia="it-IT"/>
         </w:rPr>
         <w:drawing>
           <wp:anchor distT="0" distB="0" distL="114300" distR="114300" simplePos="0" relativeHeight="251682816" behindDoc="1" locked="0" layoutInCell="1" allowOverlap="1">
@@ -10081,6 +10084,7 @@
           <w:noProof/>
           <w:sz w:val="28"/>
           <w:szCs w:val="28"/>
+          <w:lang w:eastAsia="it-IT"/>
         </w:rPr>
         <w:lastRenderedPageBreak/>
         <w:drawing>
@@ -10189,6 +10193,7 @@
         <w:rPr>
           <w:rFonts w:ascii="Times New Roman" w:hAnsi="Times New Roman" w:cs="Times New Roman"/>
           <w:noProof/>
+          <w:lang w:eastAsia="it-IT"/>
         </w:rPr>
         <w:drawing>
           <wp:anchor distT="0" distB="0" distL="114300" distR="114300" simplePos="0" relativeHeight="251684864" behindDoc="1" locked="0" layoutInCell="1" allowOverlap="1">
@@ -16898,50 +16903,14 @@
       </w:pPr>
       <w:r>
         <w:rPr>
-          <w:rFonts w:ascii="Times New Roman" w:hAnsi="Times New Roman" w:cs="Times New Roman"/>
           <w:noProof/>
         </w:rPr>
-        <w:drawing>
-          <wp:inline distT="0" distB="0" distL="0" distR="0">
-            <wp:extent cx="5334462" cy="1196444"/>
-            <wp:effectExtent l="0" t="0" r="0" b="3810"/>
-            <wp:docPr id="6" name="Immagine 6"/>
-            <wp:cNvGraphicFramePr>
-              <a:graphicFrameLocks xmlns:a="http://schemas.openxmlformats.org/drawingml/2006/main" noChangeAspect="1"/>
-            </wp:cNvGraphicFramePr>
-            <a:graphic xmlns:a="http://schemas.openxmlformats.org/drawingml/2006/main">
-              <a:graphicData uri="http://schemas.openxmlformats.org/drawingml/2006/picture">
-                <pic:pic xmlns:pic="http://schemas.openxmlformats.org/drawingml/2006/picture">
-                  <pic:nvPicPr>
-                    <pic:cNvPr id="6" name="registrazione_parrocchia.png"/>
-                    <pic:cNvPicPr/>
-                  </pic:nvPicPr>
-                  <pic:blipFill>
-                    <a:blip r:embed="rId15">
-                      <a:extLst>
-                        <a:ext uri="{28A0092B-C50C-407E-A947-70E740481C1C}">
-                          <a14:useLocalDpi xmlns:a14="http://schemas.microsoft.com/office/drawing/2010/main" val="0"/>
-                        </a:ext>
-                      </a:extLst>
-                    </a:blip>
-                    <a:stretch>
-                      <a:fillRect/>
-                    </a:stretch>
-                  </pic:blipFill>
-                  <pic:spPr>
-                    <a:xfrm>
-                      <a:off x="0" y="0"/>
-                      <a:ext cx="5334462" cy="1196444"/>
-                    </a:xfrm>
-                    <a:prstGeom prst="rect">
-                      <a:avLst/>
-                    </a:prstGeom>
-                  </pic:spPr>
-                </pic:pic>
-              </a:graphicData>
-            </a:graphic>
-          </wp:inline>
-        </w:drawing>
+        <w:pict>
+          <v:shape id="_x0000_s1066" type="#_x0000_t75" style="position:absolute;left:0;text-align:left;margin-left:0;margin-top:0;width:481.45pt;height:108pt;z-index:-251606016;mso-position-horizontal:center;mso-position-horizontal-relative:text;mso-position-vertical:absolute;mso-position-vertical-relative:text" wrapcoords="-34 0 -34 21450 21600 21450 21600 0 -34 0">
+            <v:imagedata r:id="rId15" o:title="registrazione_parrocchia"/>
+            <w10:wrap type="tight"/>
+          </v:shape>
+        </w:pict>
       </w:r>
     </w:p>
     <w:tbl>
@@ -17285,6 +17254,7 @@
               <w:rPr>
                 <w:rFonts w:ascii="Times New Roman" w:hAnsi="Times New Roman" w:cs="Times New Roman"/>
               </w:rPr>
+              <w:lastRenderedPageBreak/>
               <w:t>RESI</w:t>
             </w:r>
             <w:r>
@@ -17410,7 +17380,6 @@
         <w:rPr>
           <w:rFonts w:ascii="Times New Roman" w:hAnsi="Times New Roman" w:cs="Times New Roman"/>
         </w:rPr>
-        <w:lastRenderedPageBreak/>
         <w:t>Costo</w:t>
       </w:r>
       <w:r>
@@ -17751,6 +17720,17 @@
           <w:rFonts w:ascii="Times New Roman" w:hAnsi="Times New Roman" w:cs="Times New Roman"/>
         </w:rPr>
       </w:pPr>
+      <w:r>
+        <w:rPr>
+          <w:noProof/>
+        </w:rPr>
+        <w:pict>
+          <v:shape id="_x0000_s1065" type="#_x0000_t75" style="position:absolute;left:0;text-align:left;margin-left:-3.95pt;margin-top:83.45pt;width:481.95pt;height:123.6pt;z-index:-251608064;mso-position-horizontal-relative:text;mso-position-vertical-relative:text" wrapcoords="-34 0 -34 21469 21600 21469 21600 0 -34 0">
+            <v:imagedata r:id="rId16" o:title="visualizzazione_parrocchia_città"/>
+            <w10:wrap type="tight"/>
+          </v:shape>
+        </w:pict>
+      </w:r>
     </w:p>
     <w:p>
       <w:pPr>
@@ -17762,86 +17742,9 @@
       <w:r>
         <w:rPr>
           <w:rFonts w:ascii="Times New Roman" w:hAnsi="Times New Roman" w:cs="Times New Roman"/>
-          <w:noProof/>
-        </w:rPr>
-        <w:drawing>
-          <wp:anchor distT="0" distB="0" distL="114300" distR="114300" simplePos="0" relativeHeight="251685888" behindDoc="1" locked="0" layoutInCell="1" allowOverlap="1">
-            <wp:simplePos x="0" y="0"/>
-            <wp:positionH relativeFrom="margin">
-              <wp:posOffset>537210</wp:posOffset>
-            </wp:positionH>
-            <wp:positionV relativeFrom="paragraph">
-              <wp:posOffset>236220</wp:posOffset>
-            </wp:positionV>
-            <wp:extent cx="4975860" cy="1275715"/>
-            <wp:effectExtent l="0" t="0" r="0" b="635"/>
-            <wp:wrapTight wrapText="bothSides">
-              <wp:wrapPolygon edited="0">
-                <wp:start x="0" y="0"/>
-                <wp:lineTo x="0" y="21288"/>
-                <wp:lineTo x="21501" y="21288"/>
-                <wp:lineTo x="21501" y="0"/>
-                <wp:lineTo x="0" y="0"/>
-              </wp:wrapPolygon>
-            </wp:wrapTight>
-            <wp:docPr id="5" name="Immagine 5"/>
-            <wp:cNvGraphicFramePr>
-              <a:graphicFrameLocks xmlns:a="http://schemas.openxmlformats.org/drawingml/2006/main" noChangeAspect="1"/>
-            </wp:cNvGraphicFramePr>
-            <a:graphic xmlns:a="http://schemas.openxmlformats.org/drawingml/2006/main">
-              <a:graphicData uri="http://schemas.openxmlformats.org/drawingml/2006/picture">
-                <pic:pic xmlns:pic="http://schemas.openxmlformats.org/drawingml/2006/picture">
-                  <pic:nvPicPr>
-                    <pic:cNvPr id="5" name="visualizzazione_parrocchia_città.PNG"/>
-                    <pic:cNvPicPr/>
-                  </pic:nvPicPr>
-                  <pic:blipFill>
-                    <a:blip r:embed="rId16">
-                      <a:extLst>
-                        <a:ext uri="{28A0092B-C50C-407E-A947-70E740481C1C}">
-                          <a14:useLocalDpi xmlns:a14="http://schemas.microsoft.com/office/drawing/2010/main" val="0"/>
-                        </a:ext>
-                      </a:extLst>
-                    </a:blip>
-                    <a:stretch>
-                      <a:fillRect/>
-                    </a:stretch>
-                  </pic:blipFill>
-                  <pic:spPr>
-                    <a:xfrm>
-                      <a:off x="0" y="0"/>
-                      <a:ext cx="4975860" cy="1275715"/>
-                    </a:xfrm>
-                    <a:prstGeom prst="rect">
-                      <a:avLst/>
-                    </a:prstGeom>
-                  </pic:spPr>
-                </pic:pic>
-              </a:graphicData>
-            </a:graphic>
-            <wp14:sizeRelH relativeFrom="page">
-              <wp14:pctWidth>0</wp14:pctWidth>
-            </wp14:sizeRelH>
-            <wp14:sizeRelV relativeFrom="page">
-              <wp14:pctHeight>0</wp14:pctHeight>
-            </wp14:sizeRelV>
-          </wp:anchor>
-        </w:drawing>
-      </w:r>
-      <w:r>
-        <w:rPr>
-          <w:rFonts w:ascii="Times New Roman" w:hAnsi="Times New Roman" w:cs="Times New Roman"/>
         </w:rPr>
         <w:t>A4) VISUALIZZAZIONE PARROCCHIE PER CITTA’</w:t>
       </w:r>
-    </w:p>
-    <w:p>
-      <w:pPr>
-        <w:jc w:val="both"/>
-        <w:rPr>
-          <w:rFonts w:ascii="Times New Roman" w:hAnsi="Times New Roman" w:cs="Times New Roman"/>
-        </w:rPr>
-      </w:pPr>
     </w:p>
     <w:p>
       <w:pPr>
@@ -18314,125 +18217,84 @@
           <w:rFonts w:ascii="Times New Roman" w:hAnsi="Times New Roman" w:cs="Times New Roman"/>
         </w:rPr>
       </w:pPr>
-      <w:r>
-        <w:rPr>
-          <w:rFonts w:ascii="Times New Roman" w:hAnsi="Times New Roman" w:cs="Times New Roman"/>
+    </w:p>
+    <w:p>
+      <w:pPr>
+        <w:jc w:val="both"/>
+        <w:rPr>
+          <w:rFonts w:ascii="Times New Roman" w:hAnsi="Times New Roman" w:cs="Times New Roman"/>
+        </w:rPr>
+      </w:pPr>
+    </w:p>
+    <w:p>
+      <w:pPr>
+        <w:jc w:val="both"/>
+        <w:rPr>
+          <w:rFonts w:ascii="Times New Roman" w:hAnsi="Times New Roman" w:cs="Times New Roman"/>
+        </w:rPr>
+      </w:pPr>
+      <w:r>
+        <w:rPr>
+          <w:rFonts w:ascii="Times New Roman" w:hAnsi="Times New Roman" w:cs="Times New Roman"/>
+        </w:rPr>
+        <w:t xml:space="preserve">A5) VISUALIZZAZIONE EVENTO </w:t>
+      </w:r>
+      <w:r>
+        <w:rPr>
+          <w:rFonts w:ascii="Times New Roman" w:hAnsi="Times New Roman" w:cs="Times New Roman"/>
+        </w:rPr>
+        <w:t xml:space="preserve">DI PARROCCHIA </w:t>
+      </w:r>
+      <w:r>
+        <w:rPr>
+          <w:rFonts w:ascii="Times New Roman" w:hAnsi="Times New Roman" w:cs="Times New Roman"/>
+        </w:rPr>
+        <w:t>P</w:t>
+      </w:r>
+      <w:r>
+        <w:rPr>
+          <w:rFonts w:ascii="Times New Roman" w:hAnsi="Times New Roman" w:cs="Times New Roman"/>
+        </w:rPr>
+        <w:t>E</w:t>
+      </w:r>
+      <w:r>
+        <w:rPr>
+          <w:rFonts w:ascii="Times New Roman" w:hAnsi="Times New Roman" w:cs="Times New Roman"/>
+        </w:rPr>
+        <w:t>R</w:t>
+      </w:r>
+      <w:r>
+        <w:rPr>
+          <w:rFonts w:ascii="Times New Roman" w:hAnsi="Times New Roman" w:cs="Times New Roman"/>
+        </w:rPr>
+        <w:t xml:space="preserve"> </w:t>
+      </w:r>
+      <w:r>
+        <w:rPr>
+          <w:rFonts w:ascii="Times New Roman" w:hAnsi="Times New Roman" w:cs="Times New Roman"/>
+        </w:rPr>
+        <w:t>RESPONSABILE</w:t>
+      </w:r>
+    </w:p>
+    <w:p>
+      <w:pPr>
+        <w:jc w:val="both"/>
+        <w:rPr>
+          <w:rFonts w:ascii="Times New Roman" w:hAnsi="Times New Roman" w:cs="Times New Roman"/>
+        </w:rPr>
+      </w:pPr>
+      <w:r>
+        <w:rPr>
           <w:noProof/>
         </w:rPr>
-        <w:drawing>
-          <wp:anchor distT="0" distB="0" distL="114300" distR="114300" simplePos="0" relativeHeight="251686912" behindDoc="1" locked="0" layoutInCell="1" allowOverlap="1">
-            <wp:simplePos x="0" y="0"/>
-            <wp:positionH relativeFrom="margin">
-              <wp:posOffset>727710</wp:posOffset>
-            </wp:positionH>
-            <wp:positionV relativeFrom="paragraph">
-              <wp:posOffset>188595</wp:posOffset>
-            </wp:positionV>
-            <wp:extent cx="4594860" cy="1296035"/>
-            <wp:effectExtent l="0" t="0" r="0" b="0"/>
-            <wp:wrapTight wrapText="bothSides">
-              <wp:wrapPolygon edited="0">
-                <wp:start x="0" y="0"/>
-                <wp:lineTo x="0" y="21272"/>
-                <wp:lineTo x="21493" y="21272"/>
-                <wp:lineTo x="21493" y="0"/>
-                <wp:lineTo x="0" y="0"/>
-              </wp:wrapPolygon>
-            </wp:wrapTight>
-            <wp:docPr id="7" name="Immagine 7"/>
-            <wp:cNvGraphicFramePr>
-              <a:graphicFrameLocks xmlns:a="http://schemas.openxmlformats.org/drawingml/2006/main" noChangeAspect="1"/>
-            </wp:cNvGraphicFramePr>
-            <a:graphic xmlns:a="http://schemas.openxmlformats.org/drawingml/2006/main">
-              <a:graphicData uri="http://schemas.openxmlformats.org/drawingml/2006/picture">
-                <pic:pic xmlns:pic="http://schemas.openxmlformats.org/drawingml/2006/picture">
-                  <pic:nvPicPr>
-                    <pic:cNvPr id="7" name="eventoparrocchia_responsabile.PNG"/>
-                    <pic:cNvPicPr/>
-                  </pic:nvPicPr>
-                  <pic:blipFill>
-                    <a:blip r:embed="rId17">
-                      <a:extLst>
-                        <a:ext uri="{28A0092B-C50C-407E-A947-70E740481C1C}">
-                          <a14:useLocalDpi xmlns:a14="http://schemas.microsoft.com/office/drawing/2010/main" val="0"/>
-                        </a:ext>
-                      </a:extLst>
-                    </a:blip>
-                    <a:stretch>
-                      <a:fillRect/>
-                    </a:stretch>
-                  </pic:blipFill>
-                  <pic:spPr>
-                    <a:xfrm>
-                      <a:off x="0" y="0"/>
-                      <a:ext cx="4594860" cy="1296035"/>
-                    </a:xfrm>
-                    <a:prstGeom prst="rect">
-                      <a:avLst/>
-                    </a:prstGeom>
-                  </pic:spPr>
-                </pic:pic>
-              </a:graphicData>
-            </a:graphic>
-            <wp14:sizeRelH relativeFrom="page">
-              <wp14:pctWidth>0</wp14:pctWidth>
-            </wp14:sizeRelH>
-            <wp14:sizeRelV relativeFrom="page">
-              <wp14:pctHeight>0</wp14:pctHeight>
-            </wp14:sizeRelV>
-          </wp:anchor>
-        </w:drawing>
-      </w:r>
-      <w:r>
-        <w:rPr>
-          <w:rFonts w:ascii="Times New Roman" w:hAnsi="Times New Roman" w:cs="Times New Roman"/>
-        </w:rPr>
-        <w:t xml:space="preserve">A5) VISUALIZZAZIONE EVENTO </w:t>
-      </w:r>
-      <w:r>
-        <w:rPr>
-          <w:rFonts w:ascii="Times New Roman" w:hAnsi="Times New Roman" w:cs="Times New Roman"/>
-        </w:rPr>
-        <w:t xml:space="preserve">DI PARROCCHIA </w:t>
-      </w:r>
-      <w:r>
-        <w:rPr>
-          <w:rFonts w:ascii="Times New Roman" w:hAnsi="Times New Roman" w:cs="Times New Roman"/>
-        </w:rPr>
-        <w:t>P</w:t>
-      </w:r>
-      <w:r>
-        <w:rPr>
-          <w:rFonts w:ascii="Times New Roman" w:hAnsi="Times New Roman" w:cs="Times New Roman"/>
-        </w:rPr>
-        <w:t>E</w:t>
-      </w:r>
-      <w:r>
-        <w:rPr>
-          <w:rFonts w:ascii="Times New Roman" w:hAnsi="Times New Roman" w:cs="Times New Roman"/>
-        </w:rPr>
-        <w:t>R</w:t>
-      </w:r>
-      <w:r>
-        <w:rPr>
-          <w:rFonts w:ascii="Times New Roman" w:hAnsi="Times New Roman" w:cs="Times New Roman"/>
-        </w:rPr>
-        <w:t xml:space="preserve"> </w:t>
-      </w:r>
-      <w:r>
-        <w:rPr>
-          <w:rFonts w:ascii="Times New Roman" w:hAnsi="Times New Roman" w:cs="Times New Roman"/>
-        </w:rPr>
-        <w:t>RESPONSABILE</w:t>
-      </w:r>
-    </w:p>
-    <w:p>
-      <w:pPr>
-        <w:jc w:val="both"/>
-        <w:rPr>
-          <w:rFonts w:ascii="Times New Roman" w:hAnsi="Times New Roman" w:cs="Times New Roman"/>
-        </w:rPr>
-      </w:pPr>
+        <w:lastRenderedPageBreak/>
+        <w:pict>
+          <v:shape id="_x0000_s1064" type="#_x0000_t75" style="position:absolute;left:0;text-align:left;margin-left:70.25pt;margin-top:3.05pt;width:307.7pt;height:105pt;z-index:-251610112;mso-position-horizontal-relative:text;mso-position-vertical-relative:text" wrapcoords="-47 0 -47 21462 21600 21462 21600 0 -47 0">
+            <v:imagedata r:id="rId17" o:title="eventoparrocchia_responsabile"/>
+            <w10:wrap type="tight"/>
+          </v:shape>
+        </w:pict>
+      </w:r>
     </w:p>
     <w:p>
       <w:pPr>
@@ -18931,7 +18793,6 @@
         <w:rPr>
           <w:rFonts w:ascii="Times New Roman" w:hAnsi="Times New Roman" w:cs="Times New Roman"/>
         </w:rPr>
-        <w:lastRenderedPageBreak/>
         <w:t>A7) VISUALIZZAZIONE EVENTO DI PARROCCHIA PER DATA</w:t>
       </w:r>
     </w:p>
@@ -19177,84 +19038,42 @@
       <w:r>
         <w:rPr>
           <w:rFonts w:ascii="Times New Roman" w:hAnsi="Times New Roman" w:cs="Times New Roman"/>
+        </w:rPr>
+        <w:t>A9</w:t>
+      </w:r>
+      <w:r>
+        <w:rPr>
+          <w:rFonts w:ascii="Times New Roman" w:hAnsi="Times New Roman" w:cs="Times New Roman"/>
+        </w:rPr>
+        <w:t>) MODIFICA RESPONSABILE DI PARROCCHIA</w:t>
+      </w:r>
+    </w:p>
+    <w:p>
+      <w:pPr>
+        <w:jc w:val="both"/>
+        <w:rPr>
+          <w:rFonts w:ascii="Times New Roman" w:hAnsi="Times New Roman" w:cs="Times New Roman"/>
+        </w:rPr>
+      </w:pPr>
+      <w:r>
+        <w:rPr>
           <w:noProof/>
         </w:rPr>
-        <w:drawing>
-          <wp:anchor distT="0" distB="0" distL="114300" distR="114300" simplePos="0" relativeHeight="251687936" behindDoc="0" locked="0" layoutInCell="1" allowOverlap="1">
-            <wp:simplePos x="0" y="0"/>
-            <wp:positionH relativeFrom="margin">
-              <wp:align>center</wp:align>
-            </wp:positionH>
-            <wp:positionV relativeFrom="paragraph">
-              <wp:posOffset>245110</wp:posOffset>
-            </wp:positionV>
-            <wp:extent cx="5204460" cy="1326461"/>
-            <wp:effectExtent l="0" t="0" r="0" b="7620"/>
-            <wp:wrapThrough wrapText="bothSides">
-              <wp:wrapPolygon edited="0">
-                <wp:start x="0" y="0"/>
-                <wp:lineTo x="0" y="21414"/>
-                <wp:lineTo x="21505" y="21414"/>
-                <wp:lineTo x="21505" y="0"/>
-                <wp:lineTo x="0" y="0"/>
-              </wp:wrapPolygon>
-            </wp:wrapThrough>
-            <wp:docPr id="8" name="Immagine 8"/>
-            <wp:cNvGraphicFramePr>
-              <a:graphicFrameLocks xmlns:a="http://schemas.openxmlformats.org/drawingml/2006/main" noChangeAspect="1"/>
-            </wp:cNvGraphicFramePr>
-            <a:graphic xmlns:a="http://schemas.openxmlformats.org/drawingml/2006/main">
-              <a:graphicData uri="http://schemas.openxmlformats.org/drawingml/2006/picture">
-                <pic:pic xmlns:pic="http://schemas.openxmlformats.org/drawingml/2006/picture">
-                  <pic:nvPicPr>
-                    <pic:cNvPr id="8" name="modifica_responsabile_parrocchia.png"/>
-                    <pic:cNvPicPr/>
-                  </pic:nvPicPr>
-                  <pic:blipFill>
-                    <a:blip r:embed="rId18">
-                      <a:extLst>
-                        <a:ext uri="{28A0092B-C50C-407E-A947-70E740481C1C}">
-                          <a14:useLocalDpi xmlns:a14="http://schemas.microsoft.com/office/drawing/2010/main" val="0"/>
-                        </a:ext>
-                      </a:extLst>
-                    </a:blip>
-                    <a:stretch>
-                      <a:fillRect/>
-                    </a:stretch>
-                  </pic:blipFill>
-                  <pic:spPr>
-                    <a:xfrm>
-                      <a:off x="0" y="0"/>
-                      <a:ext cx="5204460" cy="1326461"/>
-                    </a:xfrm>
-                    <a:prstGeom prst="rect">
-                      <a:avLst/>
-                    </a:prstGeom>
-                  </pic:spPr>
-                </pic:pic>
-              </a:graphicData>
-            </a:graphic>
-            <wp14:sizeRelH relativeFrom="page">
-              <wp14:pctWidth>0</wp14:pctWidth>
-            </wp14:sizeRelH>
-            <wp14:sizeRelV relativeFrom="page">
-              <wp14:pctHeight>0</wp14:pctHeight>
-            </wp14:sizeRelV>
-          </wp:anchor>
-        </w:drawing>
-      </w:r>
-      <w:r>
-        <w:rPr>
-          <w:rFonts w:ascii="Times New Roman" w:hAnsi="Times New Roman" w:cs="Times New Roman"/>
-        </w:rPr>
-        <w:t>A9</w:t>
-      </w:r>
-      <w:r>
-        <w:rPr>
-          <w:rFonts w:ascii="Times New Roman" w:hAnsi="Times New Roman" w:cs="Times New Roman"/>
-        </w:rPr>
-        <w:t>) MODIFICA RESPONSABILE DI PARROCCHIA</w:t>
-      </w:r>
+        <w:pict>
+          <v:shape id="_x0000_s1059" type="#_x0000_t75" style="position:absolute;left:0;text-align:left;margin-left:53.45pt;margin-top:21.25pt;width:362.7pt;height:101.55pt;z-index:-251617280;mso-position-horizontal-relative:text;mso-position-vertical-relative:text" wrapcoords="-39 0 -39 21462 21600 21462 21600 0 -39 0">
+            <v:imagedata r:id="rId18" o:title="modifica_responsabile_parrocchia"/>
+            <w10:wrap type="tight"/>
+          </v:shape>
+        </w:pict>
+      </w:r>
+    </w:p>
+    <w:p>
+      <w:pPr>
+        <w:jc w:val="both"/>
+        <w:rPr>
+          <w:rFonts w:ascii="Times New Roman" w:hAnsi="Times New Roman" w:cs="Times New Roman"/>
+        </w:rPr>
+      </w:pPr>
     </w:p>
     <w:p>
       <w:pPr>
@@ -19792,6 +19611,7 @@
         <w:rPr>
           <w:rFonts w:ascii="Times New Roman" w:hAnsi="Times New Roman" w:cs="Times New Roman"/>
         </w:rPr>
+        <w:lastRenderedPageBreak/>
         <w:t xml:space="preserve">Per l’operazione N3) CANCELLAZIONE EVENTO il procedimento risulta analogo al precedente cambiando i valori in funzione della tavola dei volumi.  </w:t>
       </w:r>
     </w:p>
@@ -20526,14 +20346,6 @@
           <w:rFonts w:ascii="Times New Roman" w:hAnsi="Times New Roman" w:cs="Times New Roman"/>
         </w:rPr>
       </w:pPr>
-    </w:p>
-    <w:p>
-      <w:pPr>
-        <w:jc w:val="both"/>
-        <w:rPr>
-          <w:rFonts w:ascii="Times New Roman" w:hAnsi="Times New Roman" w:cs="Times New Roman"/>
-        </w:rPr>
-      </w:pPr>
       <w:r>
         <w:rPr>
           <w:rFonts w:ascii="Times New Roman" w:hAnsi="Times New Roman" w:cs="Times New Roman"/>
@@ -21432,6 +21244,138 @@
       </w:pPr>
       <w:r>
         <w:rPr>
+          <w:noProof/>
+        </w:rPr>
+        <w:lastRenderedPageBreak/>
+        <w:pict>
+          <v:shape id="_x0000_s1063" type="#_x0000_t75" style="position:absolute;left:0;text-align:left;margin-left:154.25pt;margin-top:7.4pt;width:133.25pt;height:267.6pt;z-index:-251612160;mso-position-horizontal-relative:text;mso-position-vertical-relative:text" wrapcoords="-121 0 -121 21539 21600 21539 21600 0 -121 0">
+            <v:imagedata r:id="rId19" o:title="n4"/>
+            <w10:wrap type="tight"/>
+          </v:shape>
+        </w:pict>
+      </w:r>
+    </w:p>
+    <w:p>
+      <w:pPr>
+        <w:jc w:val="both"/>
+        <w:rPr>
+          <w:rFonts w:ascii="Times New Roman" w:hAnsi="Times New Roman" w:cs="Times New Roman"/>
+        </w:rPr>
+      </w:pPr>
+    </w:p>
+    <w:p>
+      <w:pPr>
+        <w:jc w:val="both"/>
+        <w:rPr>
+          <w:rFonts w:ascii="Times New Roman" w:hAnsi="Times New Roman" w:cs="Times New Roman"/>
+        </w:rPr>
+      </w:pPr>
+    </w:p>
+    <w:p>
+      <w:pPr>
+        <w:jc w:val="both"/>
+        <w:rPr>
+          <w:rFonts w:ascii="Times New Roman" w:hAnsi="Times New Roman" w:cs="Times New Roman"/>
+        </w:rPr>
+      </w:pPr>
+    </w:p>
+    <w:p>
+      <w:pPr>
+        <w:jc w:val="both"/>
+        <w:rPr>
+          <w:rFonts w:ascii="Times New Roman" w:hAnsi="Times New Roman" w:cs="Times New Roman"/>
+        </w:rPr>
+      </w:pPr>
+    </w:p>
+    <w:p>
+      <w:pPr>
+        <w:jc w:val="both"/>
+        <w:rPr>
+          <w:rFonts w:ascii="Times New Roman" w:hAnsi="Times New Roman" w:cs="Times New Roman"/>
+        </w:rPr>
+      </w:pPr>
+    </w:p>
+    <w:p>
+      <w:pPr>
+        <w:jc w:val="both"/>
+        <w:rPr>
+          <w:rFonts w:ascii="Times New Roman" w:hAnsi="Times New Roman" w:cs="Times New Roman"/>
+        </w:rPr>
+      </w:pPr>
+    </w:p>
+    <w:p>
+      <w:pPr>
+        <w:jc w:val="both"/>
+        <w:rPr>
+          <w:rFonts w:ascii="Times New Roman" w:hAnsi="Times New Roman" w:cs="Times New Roman"/>
+        </w:rPr>
+      </w:pPr>
+    </w:p>
+    <w:p>
+      <w:pPr>
+        <w:jc w:val="both"/>
+        <w:rPr>
+          <w:rFonts w:ascii="Times New Roman" w:hAnsi="Times New Roman" w:cs="Times New Roman"/>
+        </w:rPr>
+      </w:pPr>
+    </w:p>
+    <w:p>
+      <w:pPr>
+        <w:jc w:val="both"/>
+        <w:rPr>
+          <w:rFonts w:ascii="Times New Roman" w:hAnsi="Times New Roman" w:cs="Times New Roman"/>
+        </w:rPr>
+      </w:pPr>
+    </w:p>
+    <w:p>
+      <w:pPr>
+        <w:jc w:val="both"/>
+        <w:rPr>
+          <w:rFonts w:ascii="Times New Roman" w:hAnsi="Times New Roman" w:cs="Times New Roman"/>
+        </w:rPr>
+      </w:pPr>
+    </w:p>
+    <w:p>
+      <w:pPr>
+        <w:jc w:val="both"/>
+        <w:rPr>
+          <w:rFonts w:ascii="Times New Roman" w:hAnsi="Times New Roman" w:cs="Times New Roman"/>
+        </w:rPr>
+      </w:pPr>
+    </w:p>
+    <w:p>
+      <w:pPr>
+        <w:jc w:val="both"/>
+        <w:rPr>
+          <w:rFonts w:ascii="Times New Roman" w:hAnsi="Times New Roman" w:cs="Times New Roman"/>
+        </w:rPr>
+      </w:pPr>
+    </w:p>
+    <w:p>
+      <w:pPr>
+        <w:jc w:val="both"/>
+        <w:rPr>
+          <w:rFonts w:ascii="Times New Roman" w:hAnsi="Times New Roman" w:cs="Times New Roman"/>
+        </w:rPr>
+      </w:pPr>
+    </w:p>
+    <w:p>
+      <w:pPr>
+        <w:jc w:val="both"/>
+        <w:rPr>
+          <w:rFonts w:ascii="Times New Roman" w:hAnsi="Times New Roman" w:cs="Times New Roman"/>
+        </w:rPr>
+      </w:pPr>
+    </w:p>
+    <w:p>
+      <w:pPr>
+        <w:jc w:val="both"/>
+        <w:rPr>
+          <w:rFonts w:ascii="Times New Roman" w:hAnsi="Times New Roman" w:cs="Times New Roman"/>
+        </w:rPr>
+      </w:pPr>
+      <w:r>
+        <w:rPr>
           <w:rFonts w:ascii="Times New Roman" w:hAnsi="Times New Roman" w:cs="Times New Roman"/>
         </w:rPr>
         <w:t>N</w:t>
@@ -21986,83 +21930,13 @@
           <w:rFonts w:ascii="Times New Roman" w:hAnsi="Times New Roman" w:cs="Times New Roman"/>
         </w:rPr>
       </w:pPr>
-    </w:p>
-    <w:p>
-      <w:pPr>
-        <w:jc w:val="both"/>
-        <w:rPr>
-          <w:rFonts w:ascii="Times New Roman" w:hAnsi="Times New Roman" w:cs="Times New Roman"/>
-        </w:rPr>
-      </w:pPr>
-    </w:p>
-    <w:p>
-      <w:pPr>
-        <w:jc w:val="both"/>
-        <w:rPr>
-          <w:rFonts w:ascii="Times New Roman" w:hAnsi="Times New Roman" w:cs="Times New Roman"/>
-        </w:rPr>
-      </w:pPr>
-    </w:p>
-    <w:p>
-      <w:pPr>
-        <w:jc w:val="both"/>
-        <w:rPr>
-          <w:rFonts w:ascii="Times New Roman" w:hAnsi="Times New Roman" w:cs="Times New Roman"/>
-        </w:rPr>
-      </w:pPr>
-    </w:p>
-    <w:p>
-      <w:pPr>
-        <w:jc w:val="both"/>
-        <w:rPr>
-          <w:rFonts w:ascii="Times New Roman" w:hAnsi="Times New Roman" w:cs="Times New Roman"/>
-        </w:rPr>
-      </w:pPr>
-    </w:p>
-    <w:p>
-      <w:pPr>
-        <w:jc w:val="both"/>
-        <w:rPr>
-          <w:rFonts w:ascii="Times New Roman" w:hAnsi="Times New Roman" w:cs="Times New Roman"/>
-        </w:rPr>
-      </w:pPr>
-    </w:p>
-    <w:p>
-      <w:pPr>
-        <w:jc w:val="both"/>
-        <w:rPr>
-          <w:rFonts w:ascii="Times New Roman" w:hAnsi="Times New Roman" w:cs="Times New Roman"/>
-        </w:rPr>
-      </w:pPr>
-    </w:p>
-    <w:p>
-      <w:pPr>
-        <w:jc w:val="both"/>
-        <w:rPr>
-          <w:rFonts w:ascii="Times New Roman" w:hAnsi="Times New Roman" w:cs="Times New Roman"/>
-        </w:rPr>
-      </w:pPr>
-    </w:p>
-    <w:p>
-      <w:pPr>
-        <w:jc w:val="both"/>
-        <w:rPr>
-          <w:rFonts w:ascii="Times New Roman" w:hAnsi="Times New Roman" w:cs="Times New Roman"/>
-        </w:rPr>
-      </w:pPr>
-    </w:p>
-    <w:p>
-      <w:pPr>
-        <w:jc w:val="both"/>
-        <w:rPr>
-          <w:rFonts w:ascii="Times New Roman" w:hAnsi="Times New Roman" w:cs="Times New Roman"/>
-        </w:rPr>
-      </w:pPr>
       <w:r>
         <w:rPr>
           <w:rFonts w:ascii="Times New Roman" w:hAnsi="Times New Roman" w:cs="Times New Roman"/>
           <w:noProof/>
-        </w:rPr>
+          <w:lang w:eastAsia="it-IT"/>
+        </w:rPr>
+        <w:lastRenderedPageBreak/>
         <w:drawing>
           <wp:anchor distT="0" distB="0" distL="114300" distR="114300" simplePos="0" relativeHeight="251688960" behindDoc="1" locked="0" layoutInCell="1" allowOverlap="1">
             <wp:simplePos x="0" y="0"/>
@@ -22095,7 +21969,7 @@
                     <pic:cNvPicPr/>
                   </pic:nvPicPr>
                   <pic:blipFill>
-                    <a:blip r:embed="rId19" cstate="print">
+                    <a:blip r:embed="rId20" cstate="print">
                       <a:extLst>
                         <a:ext uri="{28A0092B-C50C-407E-A947-70E740481C1C}">
                           <a14:useLocalDpi xmlns:a14="http://schemas.microsoft.com/office/drawing/2010/main" val="0"/>
@@ -22915,48 +22789,13 @@
         <w:rPr>
           <w:rFonts w:ascii="Times New Roman" w:hAnsi="Times New Roman" w:cs="Times New Roman"/>
           <w:noProof/>
-        </w:rPr>
-        <w:drawing>
-          <wp:inline distT="0" distB="0" distL="0" distR="0">
-            <wp:extent cx="6120130" cy="1186815"/>
-            <wp:effectExtent l="0" t="0" r="0" b="0"/>
-            <wp:docPr id="10" name="Immagine 10"/>
-            <wp:cNvGraphicFramePr>
-              <a:graphicFrameLocks xmlns:a="http://schemas.openxmlformats.org/drawingml/2006/main" noChangeAspect="1"/>
-            </wp:cNvGraphicFramePr>
-            <a:graphic xmlns:a="http://schemas.openxmlformats.org/drawingml/2006/main">
-              <a:graphicData uri="http://schemas.openxmlformats.org/drawingml/2006/picture">
-                <pic:pic xmlns:pic="http://schemas.openxmlformats.org/drawingml/2006/picture">
-                  <pic:nvPicPr>
-                    <pic:cNvPr id="10" name="iscrizione_LC.PNG"/>
-                    <pic:cNvPicPr/>
-                  </pic:nvPicPr>
-                  <pic:blipFill>
-                    <a:blip r:embed="rId20">
-                      <a:extLst>
-                        <a:ext uri="{28A0092B-C50C-407E-A947-70E740481C1C}">
-                          <a14:useLocalDpi xmlns:a14="http://schemas.microsoft.com/office/drawing/2010/main" val="0"/>
-                        </a:ext>
-                      </a:extLst>
-                    </a:blip>
-                    <a:stretch>
-                      <a:fillRect/>
-                    </a:stretch>
-                  </pic:blipFill>
-                  <pic:spPr>
-                    <a:xfrm>
-                      <a:off x="0" y="0"/>
-                      <a:ext cx="6120130" cy="1186815"/>
-                    </a:xfrm>
-                    <a:prstGeom prst="rect">
-                      <a:avLst/>
-                    </a:prstGeom>
-                  </pic:spPr>
-                </pic:pic>
-              </a:graphicData>
-            </a:graphic>
-          </wp:inline>
-        </w:drawing>
+          <w:lang w:eastAsia="it-IT"/>
+        </w:rPr>
+        <w:pict>
+          <v:shape id="_x0000_i1037" type="#_x0000_t75" style="width:481.45pt;height:93.5pt">
+            <v:imagedata r:id="rId21" o:title="iscrizione_LC"/>
+          </v:shape>
+        </w:pict>
       </w:r>
     </w:p>
     <w:tbl>
@@ -23533,6 +23372,7 @@
         <w:rPr>
           <w:rFonts w:ascii="Times New Roman" w:hAnsi="Times New Roman" w:cs="Times New Roman"/>
         </w:rPr>
+        <w:lastRenderedPageBreak/>
         <w:t xml:space="preserve">P6) </w:t>
       </w:r>
       <w:r>
@@ -23812,29 +23652,50 @@
       <w:r>
         <w:rPr>
           <w:rFonts w:ascii="Times New Roman" w:hAnsi="Times New Roman" w:cs="Times New Roman"/>
+        </w:rPr>
+        <w:t>P7) ASSEGNAMENTO COMPETEN</w:t>
+      </w:r>
+      <w:r>
+        <w:rPr>
+          <w:rFonts w:ascii="Times New Roman" w:hAnsi="Times New Roman" w:cs="Times New Roman"/>
+        </w:rPr>
+        <w:t>ZE</w:t>
+      </w:r>
+    </w:p>
+    <w:p>
+      <w:pPr>
+        <w:jc w:val="both"/>
+        <w:rPr>
+          <w:rFonts w:ascii="Times New Roman" w:hAnsi="Times New Roman" w:cs="Times New Roman"/>
+        </w:rPr>
+      </w:pPr>
+      <w:r>
+        <w:rPr>
+          <w:rFonts w:ascii="Times New Roman" w:hAnsi="Times New Roman" w:cs="Times New Roman"/>
           <w:noProof/>
+          <w:lang w:eastAsia="it-IT"/>
         </w:rPr>
         <w:drawing>
-          <wp:anchor distT="0" distB="0" distL="114300" distR="114300" simplePos="0" relativeHeight="251689984" behindDoc="1" locked="0" layoutInCell="1" allowOverlap="1">
+          <wp:anchor distT="0" distB="0" distL="114300" distR="114300" simplePos="0" relativeHeight="251700224" behindDoc="1" locked="0" layoutInCell="1" allowOverlap="1">
             <wp:simplePos x="0" y="0"/>
-            <wp:positionH relativeFrom="margin">
-              <wp:align>center</wp:align>
+            <wp:positionH relativeFrom="column">
+              <wp:posOffset>684444</wp:posOffset>
             </wp:positionH>
             <wp:positionV relativeFrom="paragraph">
-              <wp:posOffset>400685</wp:posOffset>
+              <wp:posOffset>24130</wp:posOffset>
             </wp:positionV>
-            <wp:extent cx="6228715" cy="1455420"/>
-            <wp:effectExtent l="0" t="0" r="635" b="0"/>
+            <wp:extent cx="4967605" cy="1269365"/>
+            <wp:effectExtent l="0" t="0" r="4445" b="6985"/>
             <wp:wrapTight wrapText="bothSides">
               <wp:wrapPolygon edited="0">
                 <wp:start x="0" y="0"/>
-                <wp:lineTo x="0" y="21204"/>
-                <wp:lineTo x="21536" y="21204"/>
+                <wp:lineTo x="0" y="21395"/>
+                <wp:lineTo x="21536" y="21395"/>
                 <wp:lineTo x="21536" y="0"/>
                 <wp:lineTo x="0" y="0"/>
               </wp:wrapPolygon>
             </wp:wrapTight>
-            <wp:docPr id="11" name="Immagine 11"/>
+            <wp:docPr id="13" name="Immagine 13" descr="C:\Users\andre\AppData\Local\Microsoft\Windows\INetCache\Content.Word\assegnamento_competenze.png"/>
             <wp:cNvGraphicFramePr>
               <a:graphicFrameLocks xmlns:a="http://schemas.openxmlformats.org/drawingml/2006/main" noChangeAspect="1"/>
             </wp:cNvGraphicFramePr>
@@ -23842,29 +23703,36 @@
               <a:graphicData uri="http://schemas.openxmlformats.org/drawingml/2006/picture">
                 <pic:pic xmlns:pic="http://schemas.openxmlformats.org/drawingml/2006/picture">
                   <pic:nvPicPr>
-                    <pic:cNvPr id="11" name="assegnamento_competenze.PNG"/>
-                    <pic:cNvPicPr/>
+                    <pic:cNvPr id="0" name="Picture 37" descr="C:\Users\andre\AppData\Local\Microsoft\Windows\INetCache\Content.Word\assegnamento_competenze.png"/>
+                    <pic:cNvPicPr>
+                      <a:picLocks noChangeAspect="1" noChangeArrowheads="1"/>
+                    </pic:cNvPicPr>
                   </pic:nvPicPr>
                   <pic:blipFill>
-                    <a:blip r:embed="rId21">
+                    <a:blip r:embed="rId22">
                       <a:extLst>
                         <a:ext uri="{28A0092B-C50C-407E-A947-70E740481C1C}">
                           <a14:useLocalDpi xmlns:a14="http://schemas.microsoft.com/office/drawing/2010/main" val="0"/>
                         </a:ext>
                       </a:extLst>
                     </a:blip>
+                    <a:srcRect/>
                     <a:stretch>
                       <a:fillRect/>
                     </a:stretch>
                   </pic:blipFill>
-                  <pic:spPr>
+                  <pic:spPr bwMode="auto">
                     <a:xfrm>
                       <a:off x="0" y="0"/>
-                      <a:ext cx="6228715" cy="1455420"/>
+                      <a:ext cx="4967605" cy="1269365"/>
                     </a:xfrm>
                     <a:prstGeom prst="rect">
                       <a:avLst/>
                     </a:prstGeom>
+                    <a:noFill/>
+                    <a:ln>
+                      <a:noFill/>
+                    </a:ln>
                   </pic:spPr>
                 </pic:pic>
               </a:graphicData>
@@ -23878,18 +23746,38 @@
           </wp:anchor>
         </w:drawing>
       </w:r>
-      <w:r>
-        <w:rPr>
-          <w:rFonts w:ascii="Times New Roman" w:hAnsi="Times New Roman" w:cs="Times New Roman"/>
-        </w:rPr>
-        <w:t>P7) ASSEGNAMENTO COMPETEN</w:t>
-      </w:r>
-      <w:r>
-        <w:rPr>
-          <w:rFonts w:ascii="Times New Roman" w:hAnsi="Times New Roman" w:cs="Times New Roman"/>
-        </w:rPr>
-        <w:t>ZE</w:t>
-      </w:r>
+    </w:p>
+    <w:p>
+      <w:pPr>
+        <w:jc w:val="both"/>
+        <w:rPr>
+          <w:rFonts w:ascii="Times New Roman" w:hAnsi="Times New Roman" w:cs="Times New Roman"/>
+        </w:rPr>
+      </w:pPr>
+    </w:p>
+    <w:p>
+      <w:pPr>
+        <w:jc w:val="both"/>
+        <w:rPr>
+          <w:rFonts w:ascii="Times New Roman" w:hAnsi="Times New Roman" w:cs="Times New Roman"/>
+        </w:rPr>
+      </w:pPr>
+    </w:p>
+    <w:p>
+      <w:pPr>
+        <w:jc w:val="both"/>
+        <w:rPr>
+          <w:rFonts w:ascii="Times New Roman" w:hAnsi="Times New Roman" w:cs="Times New Roman"/>
+        </w:rPr>
+      </w:pPr>
+    </w:p>
+    <w:p>
+      <w:pPr>
+        <w:jc w:val="both"/>
+        <w:rPr>
+          <w:rFonts w:ascii="Times New Roman" w:hAnsi="Times New Roman" w:cs="Times New Roman"/>
+        </w:rPr>
+      </w:pPr>
     </w:p>
     <w:p>
       <w:pPr>
@@ -24352,75 +24240,24 @@
           <w:rFonts w:ascii="Times New Roman" w:hAnsi="Times New Roman" w:cs="Times New Roman"/>
         </w:rPr>
       </w:pPr>
-      <w:r>
-        <w:rPr>
-          <w:rFonts w:ascii="Times New Roman" w:hAnsi="Times New Roman" w:cs="Times New Roman"/>
+    </w:p>
+    <w:p>
+      <w:pPr>
+        <w:jc w:val="both"/>
+        <w:rPr>
+          <w:rFonts w:ascii="Times New Roman" w:hAnsi="Times New Roman" w:cs="Times New Roman"/>
+        </w:rPr>
+      </w:pPr>
+      <w:r>
+        <w:rPr>
           <w:noProof/>
         </w:rPr>
-        <w:lastRenderedPageBreak/>
-        <w:drawing>
-          <wp:anchor distT="0" distB="0" distL="114300" distR="114300" simplePos="0" relativeHeight="251691008" behindDoc="1" locked="0" layoutInCell="1" allowOverlap="1">
-            <wp:simplePos x="0" y="0"/>
-            <wp:positionH relativeFrom="margin">
-              <wp:align>center</wp:align>
-            </wp:positionH>
-            <wp:positionV relativeFrom="paragraph">
-              <wp:posOffset>332105</wp:posOffset>
-            </wp:positionV>
-            <wp:extent cx="6553200" cy="3032760"/>
-            <wp:effectExtent l="0" t="0" r="0" b="0"/>
-            <wp:wrapTight wrapText="bothSides">
-              <wp:wrapPolygon edited="0">
-                <wp:start x="0" y="0"/>
-                <wp:lineTo x="0" y="21437"/>
-                <wp:lineTo x="21537" y="21437"/>
-                <wp:lineTo x="21537" y="0"/>
-                <wp:lineTo x="0" y="0"/>
-              </wp:wrapPolygon>
-            </wp:wrapTight>
-            <wp:docPr id="12" name="Immagine 12"/>
-            <wp:cNvGraphicFramePr>
-              <a:graphicFrameLocks xmlns:a="http://schemas.openxmlformats.org/drawingml/2006/main" noChangeAspect="1"/>
-            </wp:cNvGraphicFramePr>
-            <a:graphic xmlns:a="http://schemas.openxmlformats.org/drawingml/2006/main">
-              <a:graphicData uri="http://schemas.openxmlformats.org/drawingml/2006/picture">
-                <pic:pic xmlns:pic="http://schemas.openxmlformats.org/drawingml/2006/picture">
-                  <pic:nvPicPr>
-                    <pic:cNvPr id="12" name="cancellazione_evento.png"/>
-                    <pic:cNvPicPr/>
-                  </pic:nvPicPr>
-                  <pic:blipFill>
-                    <a:blip r:embed="rId22">
-                      <a:extLst>
-                        <a:ext uri="{28A0092B-C50C-407E-A947-70E740481C1C}">
-                          <a14:useLocalDpi xmlns:a14="http://schemas.microsoft.com/office/drawing/2010/main" val="0"/>
-                        </a:ext>
-                      </a:extLst>
-                    </a:blip>
-                    <a:stretch>
-                      <a:fillRect/>
-                    </a:stretch>
-                  </pic:blipFill>
-                  <pic:spPr>
-                    <a:xfrm>
-                      <a:off x="0" y="0"/>
-                      <a:ext cx="6553200" cy="3032760"/>
-                    </a:xfrm>
-                    <a:prstGeom prst="rect">
-                      <a:avLst/>
-                    </a:prstGeom>
-                  </pic:spPr>
-                </pic:pic>
-              </a:graphicData>
-            </a:graphic>
-            <wp14:sizeRelH relativeFrom="page">
-              <wp14:pctWidth>0</wp14:pctWidth>
-            </wp14:sizeRelH>
-            <wp14:sizeRelV relativeFrom="page">
-              <wp14:pctHeight>0</wp14:pctHeight>
-            </wp14:sizeRelV>
-          </wp:anchor>
-        </w:drawing>
+        <w:pict>
+          <v:shape id="_x0000_s1062" type="#_x0000_t75" style="position:absolute;left:0;text-align:left;margin-left:6.1pt;margin-top:13.75pt;width:481.45pt;height:223pt;z-index:-251614208;mso-position-horizontal-relative:text;mso-position-vertical-relative:text" wrapcoords="-34 0 -34 21527 21600 21527 21600 0 -34 0">
+            <v:imagedata r:id="rId23" o:title="cancellazione_evento"/>
+            <w10:wrap type="tight"/>
+          </v:shape>
+        </w:pict>
       </w:r>
       <w:r>
         <w:rPr>
@@ -24442,8 +24279,6 @@
           <w:rFonts w:ascii="Times New Roman" w:hAnsi="Times New Roman" w:cs="Times New Roman"/>
         </w:rPr>
       </w:pPr>
-      <w:bookmarkStart w:id="0" w:name="_GoBack"/>
-      <w:bookmarkEnd w:id="0"/>
     </w:p>
     <w:tbl>
       <w:tblPr>
@@ -24473,6 +24308,7 @@
               <w:rPr>
                 <w:rFonts w:ascii="Times New Roman" w:hAnsi="Times New Roman" w:cs="Times New Roman"/>
               </w:rPr>
+              <w:lastRenderedPageBreak/>
               <w:t>Concetto</w:t>
             </w:r>
           </w:p>
@@ -25758,21 +25594,19 @@
         <w:rPr>
           <w:rFonts w:ascii="Times New Roman" w:hAnsi="Times New Roman" w:cs="Times New Roman"/>
         </w:rPr>
-        <w:t xml:space="preserve">Per l’operazione P10) CANCELLAZIONE EVENTO </w:t>
-      </w:r>
-      <w:proofErr w:type="gramStart"/>
-      <w:r>
-        <w:rPr>
-          <w:rFonts w:ascii="Times New Roman" w:hAnsi="Times New Roman" w:cs="Times New Roman"/>
-        </w:rPr>
-        <w:t>RS,  P</w:t>
-      </w:r>
-      <w:proofErr w:type="gramEnd"/>
-      <w:r>
-        <w:rPr>
-          <w:rFonts w:ascii="Times New Roman" w:hAnsi="Times New Roman" w:cs="Times New Roman"/>
-        </w:rPr>
-        <w:t xml:space="preserve">11) CANCELLAZIONE EVENTO EG, P12) CANCELLAZIONE EVENTO LC, il procedimento risulta analogo al precedente cambiando i valori in funzione della tavola dei volumi.  </w:t>
+        <w:t>Per l’operazione</w:t>
+      </w:r>
+      <w:r>
+        <w:rPr>
+          <w:rFonts w:ascii="Times New Roman" w:hAnsi="Times New Roman" w:cs="Times New Roman"/>
+        </w:rPr>
+        <w:t xml:space="preserve"> P10) CANCELLAZIONE EVENTO RS, </w:t>
+      </w:r>
+      <w:r>
+        <w:rPr>
+          <w:rFonts w:ascii="Times New Roman" w:hAnsi="Times New Roman" w:cs="Times New Roman"/>
+        </w:rPr>
+        <w:t xml:space="preserve">P11) CANCELLAZIONE EVENTO EG, P12) CANCELLAZIONE EVENTO LC, il procedimento risulta analogo al precedente cambiando i valori in funzione della tavola dei volumi.  </w:t>
       </w:r>
     </w:p>
     <w:p>
@@ -26071,7 +25905,6 @@
               <w:rPr>
                 <w:rFonts w:ascii="Times New Roman" w:hAnsi="Times New Roman" w:cs="Times New Roman"/>
               </w:rPr>
-              <w:lastRenderedPageBreak/>
               <w:t>EVENTO</w:t>
             </w:r>
           </w:p>
@@ -26337,7 +26170,7 @@
         </w:rPr>
         <w:pict>
           <v:shape id="_x0000_s1051" type="#_x0000_t75" style="position:absolute;left:0;text-align:left;margin-left:-22.5pt;margin-top:32.45pt;width:526.8pt;height:132pt;z-index:-251623424;mso-position-horizontal-relative:text;mso-position-vertical-relative:text;mso-width-relative:page;mso-height-relative:page" wrapcoords="-31 0 -31 21477 21600 21477 21600 0 -31 0">
-            <v:imagedata r:id="rId23" o:title="p11_accessi"/>
+            <v:imagedata r:id="rId24" o:title="p11_accessi"/>
             <w10:wrap type="tight"/>
           </v:shape>
         </w:pict>
@@ -26384,6 +26217,7 @@
         <w:rPr>
           <w:rFonts w:ascii="Times New Roman" w:hAnsi="Times New Roman" w:cs="Times New Roman"/>
         </w:rPr>
+        <w:lastRenderedPageBreak/>
         <w:t>P1</w:t>
       </w:r>
       <w:r>
@@ -27134,7 +26968,7 @@
         </w:rPr>
         <w:pict>
           <v:shape id="_x0000_s1052" type="#_x0000_t75" style="position:absolute;left:0;text-align:left;margin-left:-.3pt;margin-top:0;width:481.2pt;height:82.2pt;z-index:-251621376;mso-position-horizontal:absolute;mso-position-horizontal-relative:text;mso-position-vertical:center;mso-position-vertical-relative:text;mso-width-relative:page;mso-height-relative:page" wrapcoords="-34 0 -34 21404 21600 21404 21600 0 -34 0">
-            <v:imagedata r:id="rId24" o:title="p12_accessi"/>
+            <v:imagedata r:id="rId25" o:title="p12_accessi"/>
             <w10:wrap type="tight"/>
           </v:shape>
         </w:pict>
@@ -27428,7 +27262,6 @@
               <w:rPr>
                 <w:rFonts w:ascii="Times New Roman" w:hAnsi="Times New Roman" w:cs="Times New Roman"/>
               </w:rPr>
-              <w:lastRenderedPageBreak/>
               <w:t>E_PARROCCHIA</w:t>
             </w:r>
           </w:p>
@@ -27867,7 +27700,7 @@
         </w:rPr>
         <w:pict>
           <v:shape id="_x0000_s1053" type="#_x0000_t75" style="position:absolute;left:0;text-align:left;margin-left:-.3pt;margin-top:0;width:481.2pt;height:74.4pt;z-index:-251619328;mso-position-horizontal:absolute;mso-position-horizontal-relative:text;mso-position-vertical:outside;mso-position-vertical-relative:text;mso-width-relative:page;mso-height-relative:page" wrapcoords="-34 0 -34 21382 21600 21382 21600 0 -34 0">
-            <v:imagedata r:id="rId25" o:title="p14_accessi"/>
+            <v:imagedata r:id="rId26" o:title="p14_accessi"/>
             <w10:wrap type="tight"/>
           </v:shape>
         </w:pict>
@@ -27923,6 +27756,7 @@
           <w:sz w:val="32"/>
           <w:szCs w:val="32"/>
         </w:rPr>
+        <w:lastRenderedPageBreak/>
         <w:t>3.3 Analisi delle ridondanze</w:t>
       </w:r>
     </w:p>
@@ -29637,10 +29471,9 @@
         <w:rPr>
           <w:noProof/>
         </w:rPr>
-        <w:lastRenderedPageBreak/>
         <w:pict>
           <v:shape id="_x0000_s1040" type="#_x0000_t75" style="position:absolute;left:0;text-align:left;margin-left:29.7pt;margin-top:27.35pt;width:415.5pt;height:429.9pt;z-index:-251644928;mso-position-horizontal-relative:text;mso-position-vertical-relative:text" wrapcoords="-34 0 -34 21565 21600 21565 21600 0 -34 0">
-            <v:imagedata r:id="rId26" o:title="eventi_logico"/>
+            <v:imagedata r:id="rId27" o:title="eventi_logico"/>
             <w10:wrap type="tight"/>
           </v:shape>
         </w:pict>
@@ -29707,7 +29540,7 @@
         </w:rPr>
         <w:pict>
           <v:shape id="_x0000_s1041" type="#_x0000_t75" style="position:absolute;left:0;text-align:left;margin-left:1.95pt;margin-top:7.55pt;width:501.6pt;height:371.15pt;z-index:-251642880;mso-position-horizontal-relative:text;mso-position-vertical-relative:text" wrapcoords="-34 0 -34 21555 21600 21555 21600 0 -34 0">
-            <v:imagedata r:id="rId27" o:title="persona_logico"/>
+            <v:imagedata r:id="rId28" o:title="persona_logico"/>
             <w10:wrap type="tight"/>
           </v:shape>
         </w:pict>
@@ -29740,7 +29573,7 @@
         <w:lastRenderedPageBreak/>
         <w:pict>
           <v:shape id="_x0000_s1042" type="#_x0000_t75" style="position:absolute;margin-left:0;margin-top:13.6pt;width:285.85pt;height:294.45pt;z-index:-251640832;mso-position-horizontal:center;mso-position-horizontal-relative:text;mso-position-vertical:absolute;mso-position-vertical-relative:text" wrapcoords="-57 0 -57 21545 21600 21545 21600 0 -57 0">
-            <v:imagedata r:id="rId28" o:title="Età_logico" chromakey="#dcdcdc"/>
+            <v:imagedata r:id="rId29" o:title="Età_logico" chromakey="#dcdcdc"/>
             <w10:wrap type="tight"/>
           </v:shape>
         </w:pict>
@@ -29771,7 +29604,7 @@
         </w:rPr>
         <w:pict>
           <v:shape id="_x0000_s1043" type="#_x0000_t75" style="position:absolute;margin-left:-10pt;margin-top:394.1pt;width:481.45pt;height:270.8pt;z-index:-251638784;mso-position-horizontal-relative:text;mso-position-vertical-relative:text" wrapcoords="-34 0 -34 21540 21600 21540 21600 0 -34 0">
-            <v:imagedata r:id="rId29" o:title="attività_logico"/>
+            <v:imagedata r:id="rId30" o:title="attività_logico"/>
             <w10:wrap type="tight"/>
           </v:shape>
         </w:pict>
@@ -30157,7 +29990,7 @@
         <w:lastRenderedPageBreak/>
         <w:pict>
           <v:shape id="_x0000_s1044" type="#_x0000_t75" style="position:absolute;left:0;text-align:left;margin-left:10.5pt;margin-top:.05pt;width:465.3pt;height:585.25pt;z-index:251679744;mso-position-horizontal-relative:text;mso-position-vertical-relative:text" o:allowoverlap="f">
-            <v:imagedata r:id="rId30" o:title="schema_raffinato"/>
+            <v:imagedata r:id="rId31" o:title="schema_raffinato"/>
             <w10:wrap type="square"/>
           </v:shape>
         </w:pict>
@@ -30236,7 +30069,7 @@
         <w:lastRenderedPageBreak/>
         <w:pict>
           <v:shape id="_x0000_s1046" type="#_x0000_t75" style="position:absolute;margin-left:19pt;margin-top:.3pt;width:446.6pt;height:735pt;z-index:-251634688;mso-position-horizontal-relative:text;mso-position-vertical-relative:text" wrapcoords="-34 0 -34 21545 21600 21545 21600 0 -34 0">
-            <v:imagedata r:id="rId31" o:title="schema_logico_finale"/>
+            <v:imagedata r:id="rId32" o:title="schema_logico_finale"/>
             <w10:wrap type="tight"/>
           </v:shape>
         </w:pict>
@@ -30254,7 +30087,7 @@
 </file>
 
 <file path=word/endnotes.xml><?xml version="1.0" encoding="utf-8"?>
-<w:endnotes xmlns:wpc="http://schemas.microsoft.com/office/word/2010/wordprocessingCanvas" xmlns:cx="http://schemas.microsoft.com/office/drawing/2014/chartex" xmlns:cx1="http://schemas.microsoft.com/office/drawing/2015/9/8/chartex" xmlns:cx2="http://schemas.microsoft.com/office/drawing/2015/10/21/chartex" xmlns:cx3="http://schemas.microsoft.com/office/drawing/2016/5/9/chartex" xmlns:cx4="http://schemas.microsoft.com/office/drawing/2016/5/10/chartex" xmlns:cx5="http://schemas.microsoft.com/office/drawing/2016/5/11/chartex" xmlns:cx6="http://schemas.microsoft.com/office/drawing/2016/5/12/chartex" xmlns:cx7="http://schemas.microsoft.com/office/drawing/2016/5/13/chartex" xmlns:cx8="http://schemas.microsoft.com/office/drawing/2016/5/14/chartex" xmlns:mc="http://schemas.openxmlformats.org/markup-compatibility/2006" xmlns:aink="http://schemas.microsoft.com/office/drawing/2016/ink" xmlns:am3d="http://schemas.microsoft.com/office/drawing/2017/model3d" xmlns:o="urn:schemas-microsoft-com:office:office" xmlns:r="http://schemas.openxmlformats.org/officeDocument/2006/relationships" xmlns:m="http://schemas.openxmlformats.org/officeDocument/2006/math" xmlns:v="urn:schemas-microsoft-com:vml" xmlns:wp14="http://schemas.microsoft.com/office/word/2010/wordprocessingDrawing" xmlns:wp="http://schemas.openxmlformats.org/drawingml/2006/wordprocessingDrawing" xmlns:w10="urn:schemas-microsoft-com:office:word" xmlns:w="http://schemas.openxmlformats.org/wordprocessingml/2006/main" xmlns:w14="http://schemas.microsoft.com/office/word/2010/wordml" xmlns:w15="http://schemas.microsoft.com/office/word/2012/wordml" xmlns:w16cid="http://schemas.microsoft.com/office/word/2016/wordml/cid" xmlns:w16se="http://schemas.microsoft.com/office/word/2015/wordml/symex" xmlns:wpg="http://schemas.microsoft.com/office/word/2010/wordprocessingGroup" xmlns:wpi="http://schemas.microsoft.com/office/word/2010/wordprocessingInk" xmlns:wne="http://schemas.microsoft.com/office/word/2006/wordml" xmlns:wps="http://schemas.microsoft.com/office/word/2010/wordprocessingShape" mc:Ignorable="w14 w15 w16se w16cid wp14">
+<w:endnotes xmlns:wpc="http://schemas.microsoft.com/office/word/2010/wordprocessingCanvas" xmlns:cx="http://schemas.microsoft.com/office/drawing/2014/chartex" xmlns:cx1="http://schemas.microsoft.com/office/drawing/2015/9/8/chartex" xmlns:mc="http://schemas.openxmlformats.org/markup-compatibility/2006" xmlns:o="urn:schemas-microsoft-com:office:office" xmlns:r="http://schemas.openxmlformats.org/officeDocument/2006/relationships" xmlns:m="http://schemas.openxmlformats.org/officeDocument/2006/math" xmlns:v="urn:schemas-microsoft-com:vml" xmlns:wp14="http://schemas.microsoft.com/office/word/2010/wordprocessingDrawing" xmlns:wp="http://schemas.openxmlformats.org/drawingml/2006/wordprocessingDrawing" xmlns:w10="urn:schemas-microsoft-com:office:word" xmlns:w="http://schemas.openxmlformats.org/wordprocessingml/2006/main" xmlns:w14="http://schemas.microsoft.com/office/word/2010/wordml" xmlns:w15="http://schemas.microsoft.com/office/word/2012/wordml" xmlns:w16se="http://schemas.microsoft.com/office/word/2015/wordml/symex" xmlns:wpg="http://schemas.microsoft.com/office/word/2010/wordprocessingGroup" xmlns:wpi="http://schemas.microsoft.com/office/word/2010/wordprocessingInk" xmlns:wne="http://schemas.microsoft.com/office/word/2006/wordml" xmlns:wps="http://schemas.microsoft.com/office/word/2010/wordprocessingShape" mc:Ignorable="w14 w15 w16se wp14">
   <w:endnote w:type="separator" w:id="-1">
     <w:p>
       <w:pPr>
@@ -30279,7 +30112,7 @@
 </file>
 
 <file path=word/footer1.xml><?xml version="1.0" encoding="utf-8"?>
-<w:ftr xmlns:wpc="http://schemas.microsoft.com/office/word/2010/wordprocessingCanvas" xmlns:cx="http://schemas.microsoft.com/office/drawing/2014/chartex" xmlns:cx1="http://schemas.microsoft.com/office/drawing/2015/9/8/chartex" xmlns:cx2="http://schemas.microsoft.com/office/drawing/2015/10/21/chartex" xmlns:cx3="http://schemas.microsoft.com/office/drawing/2016/5/9/chartex" xmlns:cx4="http://schemas.microsoft.com/office/drawing/2016/5/10/chartex" xmlns:cx5="http://schemas.microsoft.com/office/drawing/2016/5/11/chartex" xmlns:cx6="http://schemas.microsoft.com/office/drawing/2016/5/12/chartex" xmlns:cx7="http://schemas.microsoft.com/office/drawing/2016/5/13/chartex" xmlns:cx8="http://schemas.microsoft.com/office/drawing/2016/5/14/chartex" xmlns:mc="http://schemas.openxmlformats.org/markup-compatibility/2006" xmlns:aink="http://schemas.microsoft.com/office/drawing/2016/ink" xmlns:am3d="http://schemas.microsoft.com/office/drawing/2017/model3d" xmlns:o="urn:schemas-microsoft-com:office:office" xmlns:r="http://schemas.openxmlformats.org/officeDocument/2006/relationships" xmlns:m="http://schemas.openxmlformats.org/officeDocument/2006/math" xmlns:v="urn:schemas-microsoft-com:vml" xmlns:wp14="http://schemas.microsoft.com/office/word/2010/wordprocessingDrawing" xmlns:wp="http://schemas.openxmlformats.org/drawingml/2006/wordprocessingDrawing" xmlns:w10="urn:schemas-microsoft-com:office:word" xmlns:w="http://schemas.openxmlformats.org/wordprocessingml/2006/main" xmlns:w14="http://schemas.microsoft.com/office/word/2010/wordml" xmlns:w15="http://schemas.microsoft.com/office/word/2012/wordml" xmlns:w16cid="http://schemas.microsoft.com/office/word/2016/wordml/cid" xmlns:w16se="http://schemas.microsoft.com/office/word/2015/wordml/symex" xmlns:wpg="http://schemas.microsoft.com/office/word/2010/wordprocessingGroup" xmlns:wpi="http://schemas.microsoft.com/office/word/2010/wordprocessingInk" xmlns:wne="http://schemas.microsoft.com/office/word/2006/wordml" xmlns:wps="http://schemas.microsoft.com/office/word/2010/wordprocessingShape" mc:Ignorable="w14 w15 w16se w16cid wp14">
+<w:ftr xmlns:wpc="http://schemas.microsoft.com/office/word/2010/wordprocessingCanvas" xmlns:cx="http://schemas.microsoft.com/office/drawing/2014/chartex" xmlns:cx1="http://schemas.microsoft.com/office/drawing/2015/9/8/chartex" xmlns:mc="http://schemas.openxmlformats.org/markup-compatibility/2006" xmlns:o="urn:schemas-microsoft-com:office:office" xmlns:r="http://schemas.openxmlformats.org/officeDocument/2006/relationships" xmlns:m="http://schemas.openxmlformats.org/officeDocument/2006/math" xmlns:v="urn:schemas-microsoft-com:vml" xmlns:wp14="http://schemas.microsoft.com/office/word/2010/wordprocessingDrawing" xmlns:wp="http://schemas.openxmlformats.org/drawingml/2006/wordprocessingDrawing" xmlns:w10="urn:schemas-microsoft-com:office:word" xmlns:w="http://schemas.openxmlformats.org/wordprocessingml/2006/main" xmlns:w14="http://schemas.microsoft.com/office/word/2010/wordml" xmlns:w15="http://schemas.microsoft.com/office/word/2012/wordml" xmlns:w16se="http://schemas.microsoft.com/office/word/2015/wordml/symex" xmlns:wpg="http://schemas.microsoft.com/office/word/2010/wordprocessingGroup" xmlns:wpi="http://schemas.microsoft.com/office/word/2010/wordprocessingInk" xmlns:wne="http://schemas.microsoft.com/office/word/2006/wordml" xmlns:wps="http://schemas.microsoft.com/office/word/2010/wordprocessingShape" mc:Ignorable="w14 w15 w16se wp14">
   <w:sdt>
     <w:sdtPr>
       <w:id w:val="-2066083985"/>
@@ -30307,7 +30140,7 @@
           <w:rPr>
             <w:noProof/>
           </w:rPr>
-          <w:t>27</w:t>
+          <w:t>1</w:t>
         </w:r>
         <w:r>
           <w:fldChar w:fldCharType="end"/>
@@ -30324,7 +30157,7 @@
 </file>
 
 <file path=word/footnotes.xml><?xml version="1.0" encoding="utf-8"?>
-<w:footnotes xmlns:wpc="http://schemas.microsoft.com/office/word/2010/wordprocessingCanvas" xmlns:cx="http://schemas.microsoft.com/office/drawing/2014/chartex" xmlns:cx1="http://schemas.microsoft.com/office/drawing/2015/9/8/chartex" xmlns:cx2="http://schemas.microsoft.com/office/drawing/2015/10/21/chartex" xmlns:cx3="http://schemas.microsoft.com/office/drawing/2016/5/9/chartex" xmlns:cx4="http://schemas.microsoft.com/office/drawing/2016/5/10/chartex" xmlns:cx5="http://schemas.microsoft.com/office/drawing/2016/5/11/chartex" xmlns:cx6="http://schemas.microsoft.com/office/drawing/2016/5/12/chartex" xmlns:cx7="http://schemas.microsoft.com/office/drawing/2016/5/13/chartex" xmlns:cx8="http://schemas.microsoft.com/office/drawing/2016/5/14/chartex" xmlns:mc="http://schemas.openxmlformats.org/markup-compatibility/2006" xmlns:aink="http://schemas.microsoft.com/office/drawing/2016/ink" xmlns:am3d="http://schemas.microsoft.com/office/drawing/2017/model3d" xmlns:o="urn:schemas-microsoft-com:office:office" xmlns:r="http://schemas.openxmlformats.org/officeDocument/2006/relationships" xmlns:m="http://schemas.openxmlformats.org/officeDocument/2006/math" xmlns:v="urn:schemas-microsoft-com:vml" xmlns:wp14="http://schemas.microsoft.com/office/word/2010/wordprocessingDrawing" xmlns:wp="http://schemas.openxmlformats.org/drawingml/2006/wordprocessingDrawing" xmlns:w10="urn:schemas-microsoft-com:office:word" xmlns:w="http://schemas.openxmlformats.org/wordprocessingml/2006/main" xmlns:w14="http://schemas.microsoft.com/office/word/2010/wordml" xmlns:w15="http://schemas.microsoft.com/office/word/2012/wordml" xmlns:w16cid="http://schemas.microsoft.com/office/word/2016/wordml/cid" xmlns:w16se="http://schemas.microsoft.com/office/word/2015/wordml/symex" xmlns:wpg="http://schemas.microsoft.com/office/word/2010/wordprocessingGroup" xmlns:wpi="http://schemas.microsoft.com/office/word/2010/wordprocessingInk" xmlns:wne="http://schemas.microsoft.com/office/word/2006/wordml" xmlns:wps="http://schemas.microsoft.com/office/word/2010/wordprocessingShape" mc:Ignorable="w14 w15 w16se w16cid wp14">
+<w:footnotes xmlns:wpc="http://schemas.microsoft.com/office/word/2010/wordprocessingCanvas" xmlns:cx="http://schemas.microsoft.com/office/drawing/2014/chartex" xmlns:cx1="http://schemas.microsoft.com/office/drawing/2015/9/8/chartex" xmlns:mc="http://schemas.openxmlformats.org/markup-compatibility/2006" xmlns:o="urn:schemas-microsoft-com:office:office" xmlns:r="http://schemas.openxmlformats.org/officeDocument/2006/relationships" xmlns:m="http://schemas.openxmlformats.org/officeDocument/2006/math" xmlns:v="urn:schemas-microsoft-com:vml" xmlns:wp14="http://schemas.microsoft.com/office/word/2010/wordprocessingDrawing" xmlns:wp="http://schemas.openxmlformats.org/drawingml/2006/wordprocessingDrawing" xmlns:w10="urn:schemas-microsoft-com:office:word" xmlns:w="http://schemas.openxmlformats.org/wordprocessingml/2006/main" xmlns:w14="http://schemas.microsoft.com/office/word/2010/wordml" xmlns:w15="http://schemas.microsoft.com/office/word/2012/wordml" xmlns:w16se="http://schemas.microsoft.com/office/word/2015/wordml/symex" xmlns:wpg="http://schemas.microsoft.com/office/word/2010/wordprocessingGroup" xmlns:wpi="http://schemas.microsoft.com/office/word/2010/wordprocessingInk" xmlns:wne="http://schemas.microsoft.com/office/word/2006/wordml" xmlns:wps="http://schemas.microsoft.com/office/word/2010/wordprocessingShape" mc:Ignorable="w14 w15 w16se wp14">
   <w:footnote w:type="separator" w:id="-1">
     <w:p>
       <w:pPr>
@@ -30349,7 +30182,7 @@
 </file>
 
 <file path=word/numbering.xml><?xml version="1.0" encoding="utf-8"?>
-<w:numbering xmlns:wpc="http://schemas.microsoft.com/office/word/2010/wordprocessingCanvas" xmlns:cx="http://schemas.microsoft.com/office/drawing/2014/chartex" xmlns:cx1="http://schemas.microsoft.com/office/drawing/2015/9/8/chartex" xmlns:cx2="http://schemas.microsoft.com/office/drawing/2015/10/21/chartex" xmlns:cx3="http://schemas.microsoft.com/office/drawing/2016/5/9/chartex" xmlns:cx4="http://schemas.microsoft.com/office/drawing/2016/5/10/chartex" xmlns:cx5="http://schemas.microsoft.com/office/drawing/2016/5/11/chartex" xmlns:cx6="http://schemas.microsoft.com/office/drawing/2016/5/12/chartex" xmlns:cx7="http://schemas.microsoft.com/office/drawing/2016/5/13/chartex" xmlns:cx8="http://schemas.microsoft.com/office/drawing/2016/5/14/chartex" xmlns:mc="http://schemas.openxmlformats.org/markup-compatibility/2006" xmlns:aink="http://schemas.microsoft.com/office/drawing/2016/ink" xmlns:am3d="http://schemas.microsoft.com/office/drawing/2017/model3d" xmlns:o="urn:schemas-microsoft-com:office:office" xmlns:r="http://schemas.openxmlformats.org/officeDocument/2006/relationships" xmlns:m="http://schemas.openxmlformats.org/officeDocument/2006/math" xmlns:v="urn:schemas-microsoft-com:vml" xmlns:wp14="http://schemas.microsoft.com/office/word/2010/wordprocessingDrawing" xmlns:wp="http://schemas.openxmlformats.org/drawingml/2006/wordprocessingDrawing" xmlns:w10="urn:schemas-microsoft-com:office:word" xmlns:w="http://schemas.openxmlformats.org/wordprocessingml/2006/main" xmlns:w14="http://schemas.microsoft.com/office/word/2010/wordml" xmlns:w15="http://schemas.microsoft.com/office/word/2012/wordml" xmlns:w16cid="http://schemas.microsoft.com/office/word/2016/wordml/cid" xmlns:w16se="http://schemas.microsoft.com/office/word/2015/wordml/symex" xmlns:wpg="http://schemas.microsoft.com/office/word/2010/wordprocessingGroup" xmlns:wpi="http://schemas.microsoft.com/office/word/2010/wordprocessingInk" xmlns:wne="http://schemas.microsoft.com/office/word/2006/wordml" xmlns:wps="http://schemas.microsoft.com/office/word/2010/wordprocessingShape" mc:Ignorable="w14 w15 w16se w16cid wp14">
+<w:numbering xmlns:wpc="http://schemas.microsoft.com/office/word/2010/wordprocessingCanvas" xmlns:cx="http://schemas.microsoft.com/office/drawing/2014/chartex" xmlns:cx1="http://schemas.microsoft.com/office/drawing/2015/9/8/chartex" xmlns:mc="http://schemas.openxmlformats.org/markup-compatibility/2006" xmlns:o="urn:schemas-microsoft-com:office:office" xmlns:r="http://schemas.openxmlformats.org/officeDocument/2006/relationships" xmlns:m="http://schemas.openxmlformats.org/officeDocument/2006/math" xmlns:v="urn:schemas-microsoft-com:vml" xmlns:wp14="http://schemas.microsoft.com/office/word/2010/wordprocessingDrawing" xmlns:wp="http://schemas.openxmlformats.org/drawingml/2006/wordprocessingDrawing" xmlns:w10="urn:schemas-microsoft-com:office:word" xmlns:w="http://schemas.openxmlformats.org/wordprocessingml/2006/main" xmlns:w14="http://schemas.microsoft.com/office/word/2010/wordml" xmlns:w15="http://schemas.microsoft.com/office/word/2012/wordml" xmlns:w16se="http://schemas.microsoft.com/office/word/2015/wordml/symex" xmlns:wpg="http://schemas.microsoft.com/office/word/2010/wordprocessingGroup" xmlns:wpi="http://schemas.microsoft.com/office/word/2010/wordprocessingInk" xmlns:wne="http://schemas.microsoft.com/office/word/2006/wordml" xmlns:wps="http://schemas.microsoft.com/office/word/2010/wordprocessingShape" mc:Ignorable="w14 w15 w16se wp14">
   <w:numPicBullet w:numPicBulletId="0">
     <w:pict>
       <v:shapetype id="_x0000_t75" coordsize="21600,21600" o:spt="75" o:preferrelative="t" path="m@4@5l@4@11@9@11@9@5xe" filled="f" stroked="f">
@@ -30371,7 +30204,7 @@
         <v:path o:extrusionok="f" gradientshapeok="t" o:connecttype="rect"/>
         <o:lock v:ext="edit" aspectratio="t"/>
       </v:shapetype>
-      <v:shape id="_x0000_i1031" type="#_x0000_t75" style="width:11.4pt;height:11.4pt" o:bullet="t">
+      <v:shape id="_x0000_i1046" type="#_x0000_t75" style="width:11.3pt;height:11.3pt" o:bullet="t">
         <v:imagedata r:id="rId1" o:title="mso503D"/>
       </v:shape>
     </w:pict>
@@ -31435,7 +31268,7 @@
 </file>
 
 <file path=word/styles.xml><?xml version="1.0" encoding="utf-8"?>
-<w:styles xmlns:mc="http://schemas.openxmlformats.org/markup-compatibility/2006" xmlns:r="http://schemas.openxmlformats.org/officeDocument/2006/relationships" xmlns:w="http://schemas.openxmlformats.org/wordprocessingml/2006/main" xmlns:w14="http://schemas.microsoft.com/office/word/2010/wordml" xmlns:w15="http://schemas.microsoft.com/office/word/2012/wordml" xmlns:w16cid="http://schemas.microsoft.com/office/word/2016/wordml/cid" xmlns:w16se="http://schemas.microsoft.com/office/word/2015/wordml/symex" mc:Ignorable="w14 w15 w16se w16cid">
+<w:styles xmlns:mc="http://schemas.openxmlformats.org/markup-compatibility/2006" xmlns:r="http://schemas.openxmlformats.org/officeDocument/2006/relationships" xmlns:w="http://schemas.openxmlformats.org/wordprocessingml/2006/main" xmlns:w14="http://schemas.microsoft.com/office/word/2010/wordml" xmlns:w15="http://schemas.microsoft.com/office/word/2012/wordml" xmlns:w16se="http://schemas.microsoft.com/office/word/2015/wordml/symex" mc:Ignorable="w14 w15 w16se">
   <w:docDefaults>
     <w:rPrDefault>
       <w:rPr>
@@ -31451,7 +31284,7 @@
       </w:pPr>
     </w:pPrDefault>
   </w:docDefaults>
-  <w:latentStyles w:defLockedState="0" w:defUIPriority="99" w:defSemiHidden="0" w:defUnhideWhenUsed="0" w:defQFormat="0" w:count="375">
+  <w:latentStyles w:defLockedState="0" w:defUIPriority="99" w:defSemiHidden="0" w:defUnhideWhenUsed="0" w:defQFormat="0" w:count="371">
     <w:lsdException w:name="Normal" w:uiPriority="0" w:qFormat="1"/>
     <w:lsdException w:name="heading 1" w:uiPriority="9" w:qFormat="1"/>
     <w:lsdException w:name="heading 2" w:semiHidden="1" w:uiPriority="9" w:unhideWhenUsed="1" w:qFormat="1"/>
@@ -31823,10 +31656,6 @@
     <w:lsdException w:name="List Table 5 Dark Accent 6" w:uiPriority="50"/>
     <w:lsdException w:name="List Table 6 Colorful Accent 6" w:uiPriority="51"/>
     <w:lsdException w:name="List Table 7 Colorful Accent 6" w:uiPriority="52"/>
-    <w:lsdException w:name="Mention" w:semiHidden="1" w:unhideWhenUsed="1"/>
-    <w:lsdException w:name="Smart Hyperlink" w:semiHidden="1" w:unhideWhenUsed="1"/>
-    <w:lsdException w:name="Hashtag" w:semiHidden="1" w:unhideWhenUsed="1"/>
-    <w:lsdException w:name="Unresolved Mention" w:semiHidden="1" w:unhideWhenUsed="1"/>
   </w:latentStyles>
   <w:style w:type="paragraph" w:default="1" w:styleId="Normale">
     <w:name w:val="Normal"/>
@@ -32243,7 +32072,7 @@
 </file>
 
 <file path=customXml/itemProps1.xml><?xml version="1.0" encoding="utf-8"?>
-<ds:datastoreItem xmlns:ds="http://schemas.openxmlformats.org/officeDocument/2006/customXml" ds:itemID="{2928EDFA-2CA4-4D4E-A138-2E3DC362E7DA}">
+<ds:datastoreItem xmlns:ds="http://schemas.openxmlformats.org/officeDocument/2006/customXml" ds:itemID="{FE45BC20-7170-489E-B601-8B2BB169D8C8}">
   <ds:schemaRefs>
     <ds:schemaRef ds:uri="http://schemas.openxmlformats.org/officeDocument/2006/bibliography"/>
   </ds:schemaRefs>

</xml_diff>

<commit_message>
finished cap 3 relazione
</commit_message>
<xml_diff>
--- a/Relazione.docx
+++ b/Relazione.docx
@@ -6790,7 +6790,7 @@
         <w:rPr>
           <w:rFonts w:ascii="Times New Roman" w:hAnsi="Times New Roman" w:cs="Times New Roman"/>
         </w:rPr>
-        <w:t>6</w:t>
+        <w:t>5</w:t>
       </w:r>
       <w:r>
         <w:rPr>
@@ -22530,7 +22530,13 @@
         <w:rPr>
           <w:rFonts w:ascii="Times New Roman" w:hAnsi="Times New Roman" w:cs="Times New Roman"/>
         </w:rPr>
-        <w:t>Totale: 4S 1L</w:t>
+        <w:t>Totale: 3</w:t>
+      </w:r>
+      <w:r>
+        <w:rPr>
+          <w:rFonts w:ascii="Times New Roman" w:hAnsi="Times New Roman" w:cs="Times New Roman"/>
+        </w:rPr>
+        <w:t>S 1L</w:t>
       </w:r>
       <w:r>
         <w:rPr>
@@ -22569,7 +22575,13 @@
         <w:rPr>
           <w:rFonts w:ascii="Times New Roman" w:hAnsi="Times New Roman" w:cs="Times New Roman"/>
         </w:rPr>
-        <w:t xml:space="preserve"> 9 = 720 all’anno.</w:t>
+        <w:t xml:space="preserve"> 7 = 56</w:t>
+      </w:r>
+      <w:r>
+        <w:rPr>
+          <w:rFonts w:ascii="Times New Roman" w:hAnsi="Times New Roman" w:cs="Times New Roman"/>
+        </w:rPr>
+        <w:t>0 all’anno.</w:t>
       </w:r>
     </w:p>
     <w:p>
@@ -43205,19 +43217,7 @@
         <w:rPr>
           <w:rFonts w:ascii="Times New Roman" w:hAnsi="Times New Roman" w:cs="Times New Roman"/>
         </w:rPr>
-        <w:t>, nome, cognome, dataNascita, luogoNascita, numeroTelefono,</w:t>
-      </w:r>
-      <w:r>
-        <w:rPr>
-          <w:rFonts w:ascii="Times New Roman" w:hAnsi="Times New Roman" w:cs="Times New Roman"/>
-        </w:rPr>
-        <w:t xml:space="preserve"> codiceResponsabile,</w:t>
-      </w:r>
-      <w:r>
-        <w:rPr>
-          <w:rFonts w:ascii="Times New Roman" w:hAnsi="Times New Roman" w:cs="Times New Roman"/>
-        </w:rPr>
-        <w:t xml:space="preserve"> username, password);</w:t>
+        <w:t>, nome, cognome, dataNascita, luogoNascita, numeroTelefono, codiceResponsabile, username, password);</w:t>
       </w:r>
     </w:p>
     <w:p>
@@ -43581,49 +43581,7 @@
         <w:rPr>
           <w:rFonts w:ascii="Times New Roman" w:hAnsi="Times New Roman" w:cs="Times New Roman"/>
         </w:rPr>
-        <w:t xml:space="preserve">FROM </w:t>
-      </w:r>
-      <w:r>
-        <w:rPr>
-          <w:rFonts w:ascii="Times New Roman" w:hAnsi="Times New Roman" w:cs="Times New Roman"/>
-        </w:rPr>
-        <w:t>Responsabilità_E_N</w:t>
-      </w:r>
-      <w:r>
-        <w:rPr>
-          <w:rFonts w:ascii="Times New Roman" w:hAnsi="Times New Roman" w:cs="Times New Roman"/>
-        </w:rPr>
-        <w:t xml:space="preserve"> </w:t>
-      </w:r>
-      <w:r>
-        <w:rPr>
-          <w:rFonts w:ascii="Times New Roman" w:hAnsi="Times New Roman" w:cs="Times New Roman"/>
-        </w:rPr>
-        <w:t>RN</w:t>
-      </w:r>
-      <w:r>
-        <w:rPr>
-          <w:rFonts w:ascii="Times New Roman" w:hAnsi="Times New Roman" w:cs="Times New Roman"/>
-        </w:rPr>
-        <w:t xml:space="preserve"> JOIN E</w:t>
-      </w:r>
-      <w:r>
-        <w:rPr>
-          <w:rFonts w:ascii="Times New Roman" w:hAnsi="Times New Roman" w:cs="Times New Roman"/>
-        </w:rPr>
-        <w:t>_NAZIONALE</w:t>
-      </w:r>
-      <w:r>
-        <w:rPr>
-          <w:rFonts w:ascii="Times New Roman" w:hAnsi="Times New Roman" w:cs="Times New Roman"/>
-        </w:rPr>
-        <w:t xml:space="preserve"> E</w:t>
-      </w:r>
-      <w:r>
-        <w:rPr>
-          <w:rFonts w:ascii="Times New Roman" w:hAnsi="Times New Roman" w:cs="Times New Roman"/>
-        </w:rPr>
-        <w:t xml:space="preserve"> ON (</w:t>
+        <w:t>FROM Responsabilità_E_N RN JOIN E_NAZIONALE E ON (</w:t>
       </w:r>
       <w:proofErr w:type="gramStart"/>
       <w:r>
@@ -43637,25 +43595,7 @@
         <w:rPr>
           <w:rFonts w:ascii="Times New Roman" w:hAnsi="Times New Roman" w:cs="Times New Roman"/>
         </w:rPr>
-        <w:t xml:space="preserve"> = RN</w:t>
-      </w:r>
-      <w:r>
-        <w:rPr>
-          <w:rFonts w:ascii="Times New Roman" w:hAnsi="Times New Roman" w:cs="Times New Roman"/>
-        </w:rPr>
-        <w:t>.codice</w:t>
-      </w:r>
-      <w:r>
-        <w:rPr>
-          <w:rFonts w:ascii="Times New Roman" w:hAnsi="Times New Roman" w:cs="Times New Roman"/>
-        </w:rPr>
-        <w:t>Evento</w:t>
-      </w:r>
-      <w:r>
-        <w:rPr>
-          <w:rFonts w:ascii="Times New Roman" w:hAnsi="Times New Roman" w:cs="Times New Roman"/>
-        </w:rPr>
-        <w:t>)</w:t>
+        <w:t xml:space="preserve"> = RN.codiceEvento)</w:t>
       </w:r>
     </w:p>
     <w:p>
@@ -43677,26 +43617,14 @@
         <w:rPr>
           <w:rFonts w:ascii="Times New Roman" w:hAnsi="Times New Roman" w:cs="Times New Roman"/>
         </w:rPr>
-        <w:t>RN</w:t>
-      </w:r>
-      <w:r>
-        <w:rPr>
-          <w:rFonts w:ascii="Times New Roman" w:hAnsi="Times New Roman" w:cs="Times New Roman"/>
-        </w:rPr>
-        <w:t>.codiceResponsabile</w:t>
+        <w:t>RN.codiceResponsabile</w:t>
       </w:r>
       <w:proofErr w:type="gramEnd"/>
       <w:r>
         <w:rPr>
           <w:rFonts w:ascii="Times New Roman" w:hAnsi="Times New Roman" w:cs="Times New Roman"/>
         </w:rPr>
-        <w:t xml:space="preserve"> =</w:t>
-      </w:r>
-      <w:r>
-        <w:rPr>
-          <w:rFonts w:ascii="Times New Roman" w:hAnsi="Times New Roman" w:cs="Times New Roman"/>
-        </w:rPr>
-        <w:t xml:space="preserve"> ?</w:t>
+        <w:t xml:space="preserve"> = ?</w:t>
       </w:r>
     </w:p>
     <w:p>
@@ -43905,19 +43833,7 @@
         <w:rPr>
           <w:rFonts w:ascii="Times New Roman" w:hAnsi="Times New Roman" w:cs="Times New Roman"/>
         </w:rPr>
-        <w:t xml:space="preserve">SET </w:t>
-      </w:r>
-      <w:r>
-        <w:rPr>
-          <w:rFonts w:ascii="Times New Roman" w:hAnsi="Times New Roman" w:cs="Times New Roman"/>
-        </w:rPr>
-        <w:t>codiceResponsabile</w:t>
-      </w:r>
-      <w:r>
-        <w:rPr>
-          <w:rFonts w:ascii="Times New Roman" w:hAnsi="Times New Roman" w:cs="Times New Roman"/>
-        </w:rPr>
-        <w:t xml:space="preserve"> </w:t>
+        <w:t xml:space="preserve">SET codiceResponsabile </w:t>
       </w:r>
       <w:proofErr w:type="gramStart"/>
       <w:r>
@@ -43931,97 +43847,7 @@
         <w:rPr>
           <w:rFonts w:ascii="Times New Roman" w:hAnsi="Times New Roman" w:cs="Times New Roman"/>
         </w:rPr>
-        <w:t>, CF</w:t>
-      </w:r>
-      <w:r>
-        <w:rPr>
-          <w:rFonts w:ascii="Times New Roman" w:hAnsi="Times New Roman" w:cs="Times New Roman"/>
-        </w:rPr>
-        <w:t xml:space="preserve"> = ?</w:t>
-      </w:r>
-      <w:r>
-        <w:rPr>
-          <w:rFonts w:ascii="Times New Roman" w:hAnsi="Times New Roman" w:cs="Times New Roman"/>
-        </w:rPr>
-        <w:t>, nome</w:t>
-      </w:r>
-      <w:r>
-        <w:rPr>
-          <w:rFonts w:ascii="Times New Roman" w:hAnsi="Times New Roman" w:cs="Times New Roman"/>
-        </w:rPr>
-        <w:t xml:space="preserve"> = ?</w:t>
-      </w:r>
-      <w:r>
-        <w:rPr>
-          <w:rFonts w:ascii="Times New Roman" w:hAnsi="Times New Roman" w:cs="Times New Roman"/>
-        </w:rPr>
-        <w:t>, cognome</w:t>
-      </w:r>
-      <w:r>
-        <w:rPr>
-          <w:rFonts w:ascii="Times New Roman" w:hAnsi="Times New Roman" w:cs="Times New Roman"/>
-        </w:rPr>
-        <w:t xml:space="preserve"> = ?</w:t>
-      </w:r>
-      <w:r>
-        <w:rPr>
-          <w:rFonts w:ascii="Times New Roman" w:hAnsi="Times New Roman" w:cs="Times New Roman"/>
-        </w:rPr>
-        <w:t>, dataNascita</w:t>
-      </w:r>
-      <w:r>
-        <w:rPr>
-          <w:rFonts w:ascii="Times New Roman" w:hAnsi="Times New Roman" w:cs="Times New Roman"/>
-        </w:rPr>
-        <w:t xml:space="preserve"> = ?</w:t>
-      </w:r>
-      <w:r>
-        <w:rPr>
-          <w:rFonts w:ascii="Times New Roman" w:hAnsi="Times New Roman" w:cs="Times New Roman"/>
-        </w:rPr>
-        <w:t>, luogoNascita</w:t>
-      </w:r>
-      <w:r>
-        <w:rPr>
-          <w:rFonts w:ascii="Times New Roman" w:hAnsi="Times New Roman" w:cs="Times New Roman"/>
-        </w:rPr>
-        <w:t xml:space="preserve"> = ?</w:t>
-      </w:r>
-      <w:r>
-        <w:rPr>
-          <w:rFonts w:ascii="Times New Roman" w:hAnsi="Times New Roman" w:cs="Times New Roman"/>
-        </w:rPr>
-        <w:t>, numeroTelefono</w:t>
-      </w:r>
-      <w:r>
-        <w:rPr>
-          <w:rFonts w:ascii="Times New Roman" w:hAnsi="Times New Roman" w:cs="Times New Roman"/>
-        </w:rPr>
-        <w:t xml:space="preserve"> = ?</w:t>
-      </w:r>
-      <w:r>
-        <w:rPr>
-          <w:rFonts w:ascii="Times New Roman" w:hAnsi="Times New Roman" w:cs="Times New Roman"/>
-        </w:rPr>
-        <w:t>, username</w:t>
-      </w:r>
-      <w:r>
-        <w:rPr>
-          <w:rFonts w:ascii="Times New Roman" w:hAnsi="Times New Roman" w:cs="Times New Roman"/>
-        </w:rPr>
-        <w:t xml:space="preserve"> = ?</w:t>
-      </w:r>
-      <w:r>
-        <w:rPr>
-          <w:rFonts w:ascii="Times New Roman" w:hAnsi="Times New Roman" w:cs="Times New Roman"/>
-        </w:rPr>
-        <w:t>, password</w:t>
-      </w:r>
-      <w:r>
-        <w:rPr>
-          <w:rFonts w:ascii="Times New Roman" w:hAnsi="Times New Roman" w:cs="Times New Roman"/>
-        </w:rPr>
-        <w:t xml:space="preserve"> = ?</w:t>
+        <w:t>, CF = ?, nome = ?, cognome = ?, dataNascita = ?, luogoNascita = ?, numeroTelefono = ?, username = ?, password = ?</w:t>
       </w:r>
     </w:p>
     <w:p>
@@ -44478,25 +44304,829 @@
         <w:rPr>
           <w:rFonts w:ascii="Times New Roman" w:hAnsi="Times New Roman" w:cs="Times New Roman"/>
         </w:rPr>
-        <w:t xml:space="preserve">SET </w:t>
-      </w:r>
-      <w:r>
-        <w:rPr>
-          <w:rFonts w:ascii="Times New Roman" w:hAnsi="Times New Roman" w:cs="Times New Roman"/>
-        </w:rPr>
-        <w:t>codiceEvento</w:t>
-      </w:r>
-      <w:r>
-        <w:rPr>
-          <w:rFonts w:ascii="Times New Roman" w:hAnsi="Times New Roman" w:cs="Times New Roman"/>
+        <w:t xml:space="preserve">SET codiceEvento </w:t>
+      </w:r>
+      <w:proofErr w:type="gramStart"/>
+      <w:r>
+        <w:rPr>
+          <w:rFonts w:ascii="Times New Roman" w:hAnsi="Times New Roman" w:cs="Times New Roman"/>
+        </w:rPr>
+        <w:t>= ?</w:t>
+      </w:r>
+      <w:proofErr w:type="gramEnd"/>
+      <w:r>
+        <w:rPr>
+          <w:rFonts w:ascii="Times New Roman" w:hAnsi="Times New Roman" w:cs="Times New Roman"/>
+        </w:rPr>
+        <w:t xml:space="preserve"> , tipo = ? , dataInizio = ?, dataFine = ?, località = ?, descrizione = ?</w:t>
+      </w:r>
+    </w:p>
+    <w:p>
+      <w:pPr>
+        <w:spacing w:after="20"/>
+        <w:jc w:val="both"/>
+        <w:rPr>
+          <w:rFonts w:ascii="Times New Roman" w:hAnsi="Times New Roman" w:cs="Times New Roman"/>
+        </w:rPr>
+      </w:pPr>
+      <w:r>
+        <w:rPr>
+          <w:rFonts w:ascii="Times New Roman" w:hAnsi="Times New Roman" w:cs="Times New Roman"/>
+        </w:rPr>
+        <w:t xml:space="preserve">WHERE codiceEvento </w:t>
+      </w:r>
+      <w:proofErr w:type="gramStart"/>
+      <w:r>
+        <w:rPr>
+          <w:rFonts w:ascii="Times New Roman" w:hAnsi="Times New Roman" w:cs="Times New Roman"/>
+        </w:rPr>
+        <w:t>= ?</w:t>
+      </w:r>
+      <w:proofErr w:type="gramEnd"/>
+    </w:p>
+    <w:p>
+      <w:pPr>
+        <w:spacing w:after="20"/>
+        <w:jc w:val="both"/>
+        <w:rPr>
+          <w:rFonts w:ascii="Times New Roman" w:hAnsi="Times New Roman" w:cs="Times New Roman"/>
+        </w:rPr>
+      </w:pPr>
+    </w:p>
+    <w:p>
+      <w:pPr>
+        <w:spacing w:after="20"/>
+        <w:jc w:val="both"/>
+        <w:rPr>
+          <w:rFonts w:ascii="Times New Roman" w:hAnsi="Times New Roman" w:cs="Times New Roman"/>
+          <w:i/>
+        </w:rPr>
+      </w:pPr>
+      <w:r>
+        <w:rPr>
+          <w:rFonts w:ascii="Times New Roman" w:hAnsi="Times New Roman" w:cs="Times New Roman"/>
+          <w:i/>
+        </w:rPr>
+        <w:t>N4 – REGISTRAZIONE ISCRITTO AD EVENTO</w:t>
+      </w:r>
+    </w:p>
+    <w:p>
+      <w:pPr>
+        <w:spacing w:after="20"/>
+        <w:jc w:val="both"/>
+        <w:rPr>
+          <w:rFonts w:ascii="Times New Roman" w:hAnsi="Times New Roman" w:cs="Times New Roman"/>
+        </w:rPr>
+      </w:pPr>
+      <w:r>
+        <w:rPr>
+          <w:rFonts w:ascii="Times New Roman" w:hAnsi="Times New Roman" w:cs="Times New Roman"/>
+        </w:rPr>
+        <w:t>INSERT INTO REGISTRAZIONE_E_N (codiceIscritto, codiceRegistrazione, codiceEvento)</w:t>
+      </w:r>
+    </w:p>
+    <w:p>
+      <w:pPr>
+        <w:spacing w:after="20"/>
+        <w:jc w:val="both"/>
+        <w:rPr>
+          <w:rFonts w:ascii="Times New Roman" w:hAnsi="Times New Roman" w:cs="Times New Roman"/>
+        </w:rPr>
+      </w:pPr>
+      <w:r>
+        <w:rPr>
+          <w:rFonts w:ascii="Times New Roman" w:hAnsi="Times New Roman" w:cs="Times New Roman"/>
+        </w:rPr>
+        <w:t xml:space="preserve">VALUES </w:t>
+      </w:r>
+      <w:proofErr w:type="gramStart"/>
+      <w:r>
+        <w:rPr>
+          <w:rFonts w:ascii="Times New Roman" w:hAnsi="Times New Roman" w:cs="Times New Roman"/>
+        </w:rPr>
+        <w:t>(?,</w:t>
+      </w:r>
+      <w:proofErr w:type="gramEnd"/>
+      <w:r>
+        <w:rPr>
+          <w:rFonts w:ascii="Times New Roman" w:hAnsi="Times New Roman" w:cs="Times New Roman"/>
+        </w:rPr>
+        <w:t xml:space="preserve"> ? ,?)</w:t>
+      </w:r>
+    </w:p>
+    <w:p>
+      <w:pPr>
+        <w:spacing w:after="20"/>
+        <w:jc w:val="both"/>
+        <w:rPr>
+          <w:rFonts w:ascii="Times New Roman" w:hAnsi="Times New Roman" w:cs="Times New Roman"/>
+        </w:rPr>
+      </w:pPr>
+    </w:p>
+    <w:p>
+      <w:pPr>
+        <w:spacing w:after="20"/>
+        <w:jc w:val="both"/>
+        <w:rPr>
+          <w:rFonts w:ascii="Times New Roman" w:hAnsi="Times New Roman" w:cs="Times New Roman"/>
+          <w:i/>
+        </w:rPr>
+      </w:pPr>
+      <w:r>
+        <w:rPr>
+          <w:rFonts w:ascii="Times New Roman" w:hAnsi="Times New Roman" w:cs="Times New Roman"/>
+          <w:i/>
+        </w:rPr>
+        <w:t>N5 – VISUALIZZAZIONE EVENTI PER DATA</w:t>
+      </w:r>
+    </w:p>
+    <w:p>
+      <w:pPr>
+        <w:spacing w:after="20"/>
+        <w:jc w:val="both"/>
+        <w:rPr>
+          <w:rFonts w:ascii="Times New Roman" w:hAnsi="Times New Roman" w:cs="Times New Roman"/>
+        </w:rPr>
+      </w:pPr>
+      <w:r>
+        <w:rPr>
+          <w:rFonts w:ascii="Times New Roman" w:hAnsi="Times New Roman" w:cs="Times New Roman"/>
+        </w:rPr>
+        <w:t>SELECT</w:t>
+      </w:r>
+      <w:r>
+        <w:rPr>
+          <w:rFonts w:ascii="Times New Roman" w:hAnsi="Times New Roman" w:cs="Times New Roman"/>
+        </w:rPr>
+        <w:t xml:space="preserve"> *</w:t>
+      </w:r>
+    </w:p>
+    <w:p>
+      <w:pPr>
+        <w:spacing w:after="20"/>
+        <w:jc w:val="both"/>
+        <w:rPr>
+          <w:rFonts w:ascii="Times New Roman" w:hAnsi="Times New Roman" w:cs="Times New Roman"/>
+        </w:rPr>
+      </w:pPr>
+      <w:r>
+        <w:rPr>
+          <w:rFonts w:ascii="Times New Roman" w:hAnsi="Times New Roman" w:cs="Times New Roman"/>
+        </w:rPr>
+        <w:t xml:space="preserve">FROM </w:t>
+      </w:r>
+      <w:r>
+        <w:rPr>
+          <w:rFonts w:ascii="Times New Roman" w:hAnsi="Times New Roman" w:cs="Times New Roman"/>
+        </w:rPr>
+        <w:t>E_NAZIONALE E JOIN Responsabilità_E_N RN ON (</w:t>
+      </w:r>
+      <w:proofErr w:type="gramStart"/>
+      <w:r>
+        <w:rPr>
+          <w:rFonts w:ascii="Times New Roman" w:hAnsi="Times New Roman" w:cs="Times New Roman"/>
+        </w:rPr>
+        <w:t>E.codiceEvento</w:t>
+      </w:r>
+      <w:proofErr w:type="gramEnd"/>
+      <w:r>
+        <w:rPr>
+          <w:rFonts w:ascii="Times New Roman" w:hAnsi="Times New Roman" w:cs="Times New Roman"/>
+        </w:rPr>
+        <w:t xml:space="preserve"> = RN.codiceEvento)</w:t>
+      </w:r>
+    </w:p>
+    <w:p>
+      <w:pPr>
+        <w:spacing w:after="20"/>
+        <w:jc w:val="both"/>
+        <w:rPr>
+          <w:rFonts w:ascii="Times New Roman" w:hAnsi="Times New Roman" w:cs="Times New Roman"/>
+        </w:rPr>
+      </w:pPr>
+      <w:r>
+        <w:rPr>
+          <w:rFonts w:ascii="Times New Roman" w:hAnsi="Times New Roman" w:cs="Times New Roman"/>
+        </w:rPr>
+        <w:t xml:space="preserve">WHERE dataInizio </w:t>
+      </w:r>
+      <w:proofErr w:type="gramStart"/>
+      <w:r>
+        <w:rPr>
+          <w:rFonts w:ascii="Times New Roman" w:hAnsi="Times New Roman" w:cs="Times New Roman"/>
+        </w:rPr>
+        <w:t>= ?</w:t>
+      </w:r>
+      <w:proofErr w:type="gramEnd"/>
+      <w:r>
+        <w:rPr>
+          <w:rFonts w:ascii="Times New Roman" w:hAnsi="Times New Roman" w:cs="Times New Roman"/>
+        </w:rPr>
+        <w:t xml:space="preserve"> AND </w:t>
+      </w:r>
+      <w:proofErr w:type="gramStart"/>
+      <w:r>
+        <w:rPr>
+          <w:rFonts w:ascii="Times New Roman" w:hAnsi="Times New Roman" w:cs="Times New Roman"/>
+        </w:rPr>
+        <w:t>RN.codiceResponsabile</w:t>
+      </w:r>
+      <w:proofErr w:type="gramEnd"/>
+      <w:r>
+        <w:rPr>
+          <w:rFonts w:ascii="Times New Roman" w:hAnsi="Times New Roman" w:cs="Times New Roman"/>
+        </w:rPr>
+        <w:t xml:space="preserve"> = ?</w:t>
+      </w:r>
+    </w:p>
+    <w:p>
+      <w:pPr>
+        <w:spacing w:after="20"/>
+        <w:jc w:val="both"/>
+        <w:rPr>
+          <w:rFonts w:ascii="Times New Roman" w:hAnsi="Times New Roman" w:cs="Times New Roman"/>
+        </w:rPr>
+      </w:pPr>
+    </w:p>
+    <w:p>
+      <w:pPr>
+        <w:spacing w:after="20"/>
+        <w:jc w:val="both"/>
+        <w:rPr>
+          <w:rFonts w:ascii="Times New Roman" w:hAnsi="Times New Roman" w:cs="Times New Roman"/>
+          <w:i/>
+        </w:rPr>
+      </w:pPr>
+      <w:r>
+        <w:rPr>
+          <w:rFonts w:ascii="Times New Roman" w:hAnsi="Times New Roman" w:cs="Times New Roman"/>
+          <w:i/>
+        </w:rPr>
+        <w:t>P1</w:t>
+      </w:r>
+      <w:r>
+        <w:rPr>
+          <w:rFonts w:ascii="Times New Roman" w:hAnsi="Times New Roman" w:cs="Times New Roman"/>
+          <w:i/>
         </w:rPr>
         <w:t xml:space="preserve"> </w:t>
       </w:r>
+      <w:r>
+        <w:rPr>
+          <w:rFonts w:ascii="Times New Roman" w:hAnsi="Times New Roman" w:cs="Times New Roman"/>
+          <w:i/>
+        </w:rPr>
+        <w:t>–</w:t>
+      </w:r>
+      <w:r>
+        <w:rPr>
+          <w:rFonts w:ascii="Times New Roman" w:hAnsi="Times New Roman" w:cs="Times New Roman"/>
+          <w:i/>
+        </w:rPr>
+        <w:t xml:space="preserve"> </w:t>
+      </w:r>
+      <w:r>
+        <w:rPr>
+          <w:rFonts w:ascii="Times New Roman" w:hAnsi="Times New Roman" w:cs="Times New Roman"/>
+          <w:i/>
+        </w:rPr>
+        <w:t>REGISTRAZIONE BRANCHE</w:t>
+      </w:r>
+    </w:p>
+    <w:p>
+      <w:pPr>
+        <w:spacing w:after="20"/>
+        <w:jc w:val="both"/>
+        <w:rPr>
+          <w:rFonts w:ascii="Times New Roman" w:hAnsi="Times New Roman" w:cs="Times New Roman"/>
+        </w:rPr>
+      </w:pPr>
+      <w:r>
+        <w:rPr>
+          <w:rFonts w:ascii="Times New Roman" w:hAnsi="Times New Roman" w:cs="Times New Roman"/>
+        </w:rPr>
+        <w:t>INSERT INTO CC (codiceCC, da, a)</w:t>
+      </w:r>
+    </w:p>
+    <w:p>
+      <w:pPr>
+        <w:spacing w:after="20"/>
+        <w:jc w:val="both"/>
+        <w:rPr>
+          <w:rFonts w:ascii="Times New Roman" w:hAnsi="Times New Roman" w:cs="Times New Roman"/>
+        </w:rPr>
+      </w:pPr>
+      <w:r>
+        <w:rPr>
+          <w:rFonts w:ascii="Times New Roman" w:hAnsi="Times New Roman" w:cs="Times New Roman"/>
+        </w:rPr>
+        <w:t xml:space="preserve">VALUES </w:t>
+      </w:r>
       <w:proofErr w:type="gramStart"/>
       <w:r>
         <w:rPr>
           <w:rFonts w:ascii="Times New Roman" w:hAnsi="Times New Roman" w:cs="Times New Roman"/>
         </w:rPr>
+        <w:t>(?,</w:t>
+      </w:r>
+      <w:proofErr w:type="gramEnd"/>
+      <w:r>
+        <w:rPr>
+          <w:rFonts w:ascii="Times New Roman" w:hAnsi="Times New Roman" w:cs="Times New Roman"/>
+        </w:rPr>
+        <w:t xml:space="preserve"> ?, ?)</w:t>
+      </w:r>
+    </w:p>
+    <w:p>
+      <w:pPr>
+        <w:spacing w:after="20"/>
+        <w:jc w:val="both"/>
+        <w:rPr>
+          <w:rFonts w:ascii="Times New Roman" w:hAnsi="Times New Roman" w:cs="Times New Roman"/>
+        </w:rPr>
+      </w:pPr>
+      <w:r>
+        <w:rPr>
+          <w:rFonts w:ascii="Times New Roman" w:hAnsi="Times New Roman" w:cs="Times New Roman"/>
+        </w:rPr>
+        <w:t>INSERT INTO Contiene_CC (codiceParrocchia, codiceCC)</w:t>
+      </w:r>
+    </w:p>
+    <w:p>
+      <w:pPr>
+        <w:spacing w:after="20"/>
+        <w:jc w:val="both"/>
+        <w:rPr>
+          <w:rFonts w:ascii="Times New Roman" w:hAnsi="Times New Roman" w:cs="Times New Roman"/>
+        </w:rPr>
+      </w:pPr>
+      <w:r>
+        <w:rPr>
+          <w:rFonts w:ascii="Times New Roman" w:hAnsi="Times New Roman" w:cs="Times New Roman"/>
+        </w:rPr>
+        <w:t xml:space="preserve">Values </w:t>
+      </w:r>
+      <w:proofErr w:type="gramStart"/>
+      <w:r>
+        <w:rPr>
+          <w:rFonts w:ascii="Times New Roman" w:hAnsi="Times New Roman" w:cs="Times New Roman"/>
+        </w:rPr>
+        <w:t>(?,</w:t>
+      </w:r>
+      <w:proofErr w:type="gramEnd"/>
+      <w:r>
+        <w:rPr>
+          <w:rFonts w:ascii="Times New Roman" w:hAnsi="Times New Roman" w:cs="Times New Roman"/>
+        </w:rPr>
+        <w:t xml:space="preserve"> ?)</w:t>
+      </w:r>
+    </w:p>
+    <w:p>
+      <w:pPr>
+        <w:spacing w:after="20"/>
+        <w:jc w:val="both"/>
+        <w:rPr>
+          <w:rFonts w:ascii="Times New Roman" w:hAnsi="Times New Roman" w:cs="Times New Roman"/>
+        </w:rPr>
+      </w:pPr>
+    </w:p>
+    <w:p>
+      <w:pPr>
+        <w:spacing w:after="20"/>
+        <w:jc w:val="both"/>
+        <w:rPr>
+          <w:rFonts w:ascii="Times New Roman" w:hAnsi="Times New Roman" w:cs="Times New Roman"/>
+        </w:rPr>
+      </w:pPr>
+      <w:r>
+        <w:rPr>
+          <w:rFonts w:ascii="Times New Roman" w:hAnsi="Times New Roman" w:cs="Times New Roman"/>
+        </w:rPr>
+        <w:t>La query risulta analoga per tutte e 3 le branche e per l’area CC cambiando solamente le tabelle interessate.</w:t>
+      </w:r>
+    </w:p>
+    <w:p>
+      <w:pPr>
+        <w:spacing w:after="20"/>
+        <w:jc w:val="both"/>
+        <w:rPr>
+          <w:rFonts w:ascii="Times New Roman" w:hAnsi="Times New Roman" w:cs="Times New Roman"/>
+        </w:rPr>
+      </w:pPr>
+    </w:p>
+    <w:p>
+      <w:pPr>
+        <w:spacing w:after="20"/>
+        <w:jc w:val="both"/>
+        <w:rPr>
+          <w:rFonts w:ascii="Times New Roman" w:hAnsi="Times New Roman" w:cs="Times New Roman"/>
+          <w:i/>
+        </w:rPr>
+      </w:pPr>
+      <w:r>
+        <w:rPr>
+          <w:rFonts w:ascii="Times New Roman" w:hAnsi="Times New Roman" w:cs="Times New Roman"/>
+          <w:i/>
+        </w:rPr>
+        <w:t>P2 –</w:t>
+      </w:r>
+      <w:r>
+        <w:rPr>
+          <w:rFonts w:ascii="Times New Roman" w:hAnsi="Times New Roman" w:cs="Times New Roman"/>
+          <w:i/>
+        </w:rPr>
+        <w:t xml:space="preserve"> REGISTRAZIONE ISCRITTI LC</w:t>
+      </w:r>
+    </w:p>
+    <w:p>
+      <w:pPr>
+        <w:spacing w:after="20"/>
+        <w:jc w:val="both"/>
+        <w:rPr>
+          <w:rFonts w:ascii="Times New Roman" w:hAnsi="Times New Roman" w:cs="Times New Roman"/>
+        </w:rPr>
+      </w:pPr>
+      <w:r>
+        <w:rPr>
+          <w:rFonts w:ascii="Times New Roman" w:hAnsi="Times New Roman" w:cs="Times New Roman"/>
+        </w:rPr>
+        <w:t>INSERT INTO LC_ANNO (codiceIscritto, anno, codiceCC)</w:t>
+      </w:r>
+    </w:p>
+    <w:p>
+      <w:pPr>
+        <w:spacing w:after="20"/>
+        <w:jc w:val="both"/>
+        <w:rPr>
+          <w:rFonts w:ascii="Times New Roman" w:hAnsi="Times New Roman" w:cs="Times New Roman"/>
+        </w:rPr>
+      </w:pPr>
+      <w:r>
+        <w:rPr>
+          <w:rFonts w:ascii="Times New Roman" w:hAnsi="Times New Roman" w:cs="Times New Roman"/>
+        </w:rPr>
+        <w:t xml:space="preserve">VALUES </w:t>
+      </w:r>
+      <w:proofErr w:type="gramStart"/>
+      <w:r>
+        <w:rPr>
+          <w:rFonts w:ascii="Times New Roman" w:hAnsi="Times New Roman" w:cs="Times New Roman"/>
+        </w:rPr>
+        <w:t>(?,</w:t>
+      </w:r>
+      <w:proofErr w:type="gramEnd"/>
+      <w:r>
+        <w:rPr>
+          <w:rFonts w:ascii="Times New Roman" w:hAnsi="Times New Roman" w:cs="Times New Roman"/>
+        </w:rPr>
+        <w:t xml:space="preserve"> ?, ?)</w:t>
+      </w:r>
+    </w:p>
+    <w:p>
+      <w:pPr>
+        <w:spacing w:after="20"/>
+        <w:jc w:val="both"/>
+        <w:rPr>
+          <w:rFonts w:ascii="Times New Roman" w:hAnsi="Times New Roman" w:cs="Times New Roman"/>
+        </w:rPr>
+      </w:pPr>
+      <w:r>
+        <w:rPr>
+          <w:rFonts w:ascii="Times New Roman" w:hAnsi="Times New Roman" w:cs="Times New Roman"/>
+        </w:rPr>
+        <w:t>Le query per le operazioni P3, P4 e P5 risultano analoghe a quella appena descritta modificando solamente la tabella di inserimento.</w:t>
+      </w:r>
+    </w:p>
+    <w:p>
+      <w:pPr>
+        <w:spacing w:after="20"/>
+        <w:jc w:val="both"/>
+        <w:rPr>
+          <w:rFonts w:ascii="Times New Roman" w:hAnsi="Times New Roman" w:cs="Times New Roman"/>
+        </w:rPr>
+      </w:pPr>
+    </w:p>
+    <w:p>
+      <w:pPr>
+        <w:spacing w:after="20"/>
+        <w:jc w:val="both"/>
+        <w:rPr>
+          <w:rFonts w:ascii="Times New Roman" w:hAnsi="Times New Roman" w:cs="Times New Roman"/>
+          <w:i/>
+        </w:rPr>
+      </w:pPr>
+      <w:r>
+        <w:rPr>
+          <w:rFonts w:ascii="Times New Roman" w:hAnsi="Times New Roman" w:cs="Times New Roman"/>
+          <w:i/>
+        </w:rPr>
+        <w:t>P6 – INSERIMENTO ISCRITTO</w:t>
+      </w:r>
+    </w:p>
+    <w:p>
+      <w:pPr>
+        <w:spacing w:after="20"/>
+        <w:jc w:val="both"/>
+        <w:rPr>
+          <w:rFonts w:ascii="Times New Roman" w:hAnsi="Times New Roman" w:cs="Times New Roman"/>
+        </w:rPr>
+      </w:pPr>
+      <w:r>
+        <w:rPr>
+          <w:rFonts w:ascii="Times New Roman" w:hAnsi="Times New Roman" w:cs="Times New Roman"/>
+        </w:rPr>
+        <w:t>INSERT INTO ISCRITTO (codiceIscritto, CF, nome, cognome, dataNascita, luogoNascita, numeroTelefono)</w:t>
+      </w:r>
+    </w:p>
+    <w:p>
+      <w:pPr>
+        <w:spacing w:after="20"/>
+        <w:jc w:val="both"/>
+        <w:rPr>
+          <w:rFonts w:ascii="Times New Roman" w:hAnsi="Times New Roman" w:cs="Times New Roman"/>
+        </w:rPr>
+      </w:pPr>
+      <w:r>
+        <w:rPr>
+          <w:rFonts w:ascii="Times New Roman" w:hAnsi="Times New Roman" w:cs="Times New Roman"/>
+        </w:rPr>
+        <w:t xml:space="preserve">VALUES </w:t>
+      </w:r>
+      <w:proofErr w:type="gramStart"/>
+      <w:r>
+        <w:rPr>
+          <w:rFonts w:ascii="Times New Roman" w:hAnsi="Times New Roman" w:cs="Times New Roman"/>
+        </w:rPr>
+        <w:t>(?,</w:t>
+      </w:r>
+      <w:proofErr w:type="gramEnd"/>
+      <w:r>
+        <w:rPr>
+          <w:rFonts w:ascii="Times New Roman" w:hAnsi="Times New Roman" w:cs="Times New Roman"/>
+        </w:rPr>
+        <w:t xml:space="preserve"> ?, ?, ?, ?, ?, ?)</w:t>
+      </w:r>
+    </w:p>
+    <w:p>
+      <w:pPr>
+        <w:spacing w:after="20"/>
+        <w:jc w:val="both"/>
+        <w:rPr>
+          <w:rFonts w:ascii="Times New Roman" w:hAnsi="Times New Roman" w:cs="Times New Roman"/>
+        </w:rPr>
+      </w:pPr>
+    </w:p>
+    <w:p>
+      <w:pPr>
+        <w:spacing w:after="20"/>
+        <w:jc w:val="both"/>
+        <w:rPr>
+          <w:rFonts w:ascii="Times New Roman" w:hAnsi="Times New Roman" w:cs="Times New Roman"/>
+          <w:i/>
+        </w:rPr>
+      </w:pPr>
+      <w:r>
+        <w:rPr>
+          <w:rFonts w:ascii="Times New Roman" w:hAnsi="Times New Roman" w:cs="Times New Roman"/>
+          <w:i/>
+        </w:rPr>
+        <w:t>P7 – ASSEGNAMENTO COMPETENZE</w:t>
+      </w:r>
+    </w:p>
+    <w:p>
+      <w:pPr>
+        <w:spacing w:after="20"/>
+        <w:jc w:val="both"/>
+        <w:rPr>
+          <w:rFonts w:ascii="Times New Roman" w:hAnsi="Times New Roman" w:cs="Times New Roman"/>
+        </w:rPr>
+      </w:pPr>
+      <w:r>
+        <w:rPr>
+          <w:rFonts w:ascii="Times New Roman" w:hAnsi="Times New Roman" w:cs="Times New Roman"/>
+        </w:rPr>
+        <w:t xml:space="preserve">INSERT INTO </w:t>
+      </w:r>
+      <w:proofErr w:type="gramStart"/>
+      <w:r>
+        <w:rPr>
+          <w:rFonts w:ascii="Times New Roman" w:hAnsi="Times New Roman" w:cs="Times New Roman"/>
+        </w:rPr>
+        <w:t>acquisizione(</w:t>
+      </w:r>
+      <w:proofErr w:type="gramEnd"/>
+      <w:r>
+        <w:rPr>
+          <w:rFonts w:ascii="Times New Roman" w:hAnsi="Times New Roman" w:cs="Times New Roman"/>
+        </w:rPr>
+        <w:t>nomeCompetenza, areaCompetenza, codiceIscritto)</w:t>
+      </w:r>
+    </w:p>
+    <w:p>
+      <w:pPr>
+        <w:spacing w:after="20"/>
+        <w:jc w:val="both"/>
+        <w:rPr>
+          <w:rFonts w:ascii="Times New Roman" w:hAnsi="Times New Roman" w:cs="Times New Roman"/>
+        </w:rPr>
+      </w:pPr>
+      <w:r>
+        <w:rPr>
+          <w:rFonts w:ascii="Times New Roman" w:hAnsi="Times New Roman" w:cs="Times New Roman"/>
+        </w:rPr>
+        <w:t xml:space="preserve">VALUES </w:t>
+      </w:r>
+      <w:proofErr w:type="gramStart"/>
+      <w:r>
+        <w:rPr>
+          <w:rFonts w:ascii="Times New Roman" w:hAnsi="Times New Roman" w:cs="Times New Roman"/>
+        </w:rPr>
+        <w:t>(?,</w:t>
+      </w:r>
+      <w:proofErr w:type="gramEnd"/>
+      <w:r>
+        <w:rPr>
+          <w:rFonts w:ascii="Times New Roman" w:hAnsi="Times New Roman" w:cs="Times New Roman"/>
+        </w:rPr>
+        <w:t xml:space="preserve"> ?, ?)</w:t>
+      </w:r>
+    </w:p>
+    <w:p>
+      <w:pPr>
+        <w:spacing w:after="20"/>
+        <w:jc w:val="both"/>
+        <w:rPr>
+          <w:rFonts w:ascii="Times New Roman" w:hAnsi="Times New Roman" w:cs="Times New Roman"/>
+        </w:rPr>
+      </w:pPr>
+    </w:p>
+    <w:p>
+      <w:pPr>
+        <w:spacing w:after="20"/>
+        <w:jc w:val="both"/>
+        <w:rPr>
+          <w:rFonts w:ascii="Times New Roman" w:hAnsi="Times New Roman" w:cs="Times New Roman"/>
+          <w:i/>
+        </w:rPr>
+      </w:pPr>
+      <w:r>
+        <w:rPr>
+          <w:rFonts w:ascii="Times New Roman" w:hAnsi="Times New Roman" w:cs="Times New Roman"/>
+          <w:i/>
+        </w:rPr>
+        <w:t>P8 – ASSEGNAMENTO ATTIVITA’</w:t>
+      </w:r>
+    </w:p>
+    <w:p>
+      <w:pPr>
+        <w:spacing w:after="20"/>
+        <w:jc w:val="both"/>
+        <w:rPr>
+          <w:rFonts w:ascii="Times New Roman" w:hAnsi="Times New Roman" w:cs="Times New Roman"/>
+        </w:rPr>
+      </w:pPr>
+      <w:r>
+        <w:rPr>
+          <w:rFonts w:ascii="Times New Roman" w:hAnsi="Times New Roman" w:cs="Times New Roman"/>
+        </w:rPr>
+        <w:t>INSERT INTO Formazione_Parrocchiale_RS (codiceParrocchia, codiceEvento, codiceAttività)</w:t>
+      </w:r>
+    </w:p>
+    <w:p>
+      <w:pPr>
+        <w:spacing w:after="20"/>
+        <w:jc w:val="both"/>
+        <w:rPr>
+          <w:rFonts w:ascii="Times New Roman" w:hAnsi="Times New Roman" w:cs="Times New Roman"/>
+        </w:rPr>
+      </w:pPr>
+      <w:r>
+        <w:rPr>
+          <w:rFonts w:ascii="Times New Roman" w:hAnsi="Times New Roman" w:cs="Times New Roman"/>
+        </w:rPr>
+        <w:lastRenderedPageBreak/>
+        <w:t xml:space="preserve">VALUES </w:t>
+      </w:r>
+      <w:proofErr w:type="gramStart"/>
+      <w:r>
+        <w:rPr>
+          <w:rFonts w:ascii="Times New Roman" w:hAnsi="Times New Roman" w:cs="Times New Roman"/>
+        </w:rPr>
+        <w:t>(?,</w:t>
+      </w:r>
+      <w:proofErr w:type="gramEnd"/>
+      <w:r>
+        <w:rPr>
+          <w:rFonts w:ascii="Times New Roman" w:hAnsi="Times New Roman" w:cs="Times New Roman"/>
+        </w:rPr>
+        <w:t xml:space="preserve"> ?, ?)</w:t>
+      </w:r>
+    </w:p>
+    <w:p>
+      <w:pPr>
+        <w:spacing w:after="20"/>
+        <w:jc w:val="both"/>
+        <w:rPr>
+          <w:rFonts w:ascii="Times New Roman" w:hAnsi="Times New Roman" w:cs="Times New Roman"/>
+        </w:rPr>
+      </w:pPr>
+    </w:p>
+    <w:p>
+      <w:pPr>
+        <w:spacing w:after="20"/>
+        <w:jc w:val="both"/>
+        <w:rPr>
+          <w:rFonts w:ascii="Times New Roman" w:hAnsi="Times New Roman" w:cs="Times New Roman"/>
+        </w:rPr>
+      </w:pPr>
+      <w:r>
+        <w:rPr>
+          <w:rFonts w:ascii="Times New Roman" w:hAnsi="Times New Roman" w:cs="Times New Roman"/>
+        </w:rPr>
+        <w:t>L’inserimento di attività risulta analogo per ciascuna tipologia di evento parrocchiale.</w:t>
+      </w:r>
+    </w:p>
+    <w:p>
+      <w:pPr>
+        <w:spacing w:after="20"/>
+        <w:jc w:val="both"/>
+        <w:rPr>
+          <w:rFonts w:ascii="Times New Roman" w:hAnsi="Times New Roman" w:cs="Times New Roman"/>
+        </w:rPr>
+      </w:pPr>
+    </w:p>
+    <w:p>
+      <w:pPr>
+        <w:spacing w:after="20"/>
+        <w:jc w:val="both"/>
+        <w:rPr>
+          <w:rFonts w:ascii="Times New Roman" w:hAnsi="Times New Roman" w:cs="Times New Roman"/>
+          <w:i/>
+        </w:rPr>
+      </w:pPr>
+      <w:r>
+        <w:rPr>
+          <w:rFonts w:ascii="Times New Roman" w:hAnsi="Times New Roman" w:cs="Times New Roman"/>
+          <w:i/>
+        </w:rPr>
+        <w:t xml:space="preserve">P9 </w:t>
+      </w:r>
+      <w:r>
+        <w:rPr>
+          <w:rFonts w:ascii="Times New Roman" w:hAnsi="Times New Roman" w:cs="Times New Roman"/>
+          <w:i/>
+        </w:rPr>
+        <w:t>–</w:t>
+      </w:r>
+      <w:r>
+        <w:rPr>
+          <w:rFonts w:ascii="Times New Roman" w:hAnsi="Times New Roman" w:cs="Times New Roman"/>
+          <w:i/>
+        </w:rPr>
+        <w:t xml:space="preserve"> </w:t>
+      </w:r>
+      <w:r>
+        <w:rPr>
+          <w:rFonts w:ascii="Times New Roman" w:hAnsi="Times New Roman" w:cs="Times New Roman"/>
+          <w:i/>
+        </w:rPr>
+        <w:t>CANCELLAZIONE EVENTO PER TUTTI</w:t>
+      </w:r>
+    </w:p>
+    <w:p>
+      <w:pPr>
+        <w:spacing w:after="20"/>
+        <w:jc w:val="both"/>
+        <w:rPr>
+          <w:rFonts w:ascii="Times New Roman" w:hAnsi="Times New Roman" w:cs="Times New Roman"/>
+        </w:rPr>
+      </w:pPr>
+      <w:r>
+        <w:rPr>
+          <w:rFonts w:ascii="Times New Roman" w:hAnsi="Times New Roman" w:cs="Times New Roman"/>
+        </w:rPr>
+        <w:t xml:space="preserve">DELETE FROM E_P_TUTTI </w:t>
+      </w:r>
+    </w:p>
+    <w:p>
+      <w:pPr>
+        <w:spacing w:after="20"/>
+        <w:jc w:val="both"/>
+        <w:rPr>
+          <w:rFonts w:ascii="Times New Roman" w:hAnsi="Times New Roman" w:cs="Times New Roman"/>
+        </w:rPr>
+      </w:pPr>
+      <w:r>
+        <w:rPr>
+          <w:rFonts w:ascii="Times New Roman" w:hAnsi="Times New Roman" w:cs="Times New Roman"/>
+        </w:rPr>
+        <w:t xml:space="preserve">WHERE codiceParrocchia </w:t>
+      </w:r>
+      <w:proofErr w:type="gramStart"/>
+      <w:r>
+        <w:rPr>
+          <w:rFonts w:ascii="Times New Roman" w:hAnsi="Times New Roman" w:cs="Times New Roman"/>
+        </w:rPr>
         <w:t>= ?</w:t>
       </w:r>
       <w:proofErr w:type="gramEnd"/>
@@ -44504,100 +45134,678 @@
         <w:rPr>
           <w:rFonts w:ascii="Times New Roman" w:hAnsi="Times New Roman" w:cs="Times New Roman"/>
         </w:rPr>
-        <w:t xml:space="preserve"> </w:t>
-      </w:r>
-      <w:r>
-        <w:rPr>
-          <w:rFonts w:ascii="Times New Roman" w:hAnsi="Times New Roman" w:cs="Times New Roman"/>
-        </w:rPr>
-        <w:t>, tipo</w:t>
-      </w:r>
+        <w:t xml:space="preserve"> AND codiceEvento </w:t>
+      </w:r>
+      <w:proofErr w:type="gramStart"/>
+      <w:r>
+        <w:rPr>
+          <w:rFonts w:ascii="Times New Roman" w:hAnsi="Times New Roman" w:cs="Times New Roman"/>
+        </w:rPr>
+        <w:t>= ?</w:t>
+      </w:r>
+      <w:proofErr w:type="gramEnd"/>
+    </w:p>
+    <w:p>
+      <w:pPr>
+        <w:spacing w:after="20"/>
+        <w:jc w:val="both"/>
+        <w:rPr>
+          <w:rFonts w:ascii="Times New Roman" w:hAnsi="Times New Roman" w:cs="Times New Roman"/>
+          <w:b/>
+        </w:rPr>
+      </w:pPr>
+      <w:r>
+        <w:rPr>
+          <w:rFonts w:ascii="Times New Roman" w:hAnsi="Times New Roman" w:cs="Times New Roman"/>
+          <w:b/>
+        </w:rPr>
+        <w:t>INSERIRE ON DELETE CASCADE TUTTI GLI EVENTI PER EVITARE L’OPERAZIONE</w:t>
+      </w:r>
+    </w:p>
+    <w:p>
+      <w:pPr>
+        <w:spacing w:after="20"/>
+        <w:jc w:val="both"/>
+        <w:rPr>
+          <w:rFonts w:ascii="Times New Roman" w:hAnsi="Times New Roman" w:cs="Times New Roman"/>
+          <w:b/>
+        </w:rPr>
+      </w:pPr>
+      <w:r>
+        <w:rPr>
+          <w:rFonts w:ascii="Times New Roman" w:hAnsi="Times New Roman" w:cs="Times New Roman"/>
+          <w:b/>
+        </w:rPr>
+        <w:t>SULLE ALTRE TABELLE.</w:t>
+      </w:r>
+    </w:p>
+    <w:p>
+      <w:pPr>
+        <w:spacing w:after="20"/>
+        <w:jc w:val="both"/>
+        <w:rPr>
+          <w:rFonts w:ascii="Times New Roman" w:hAnsi="Times New Roman" w:cs="Times New Roman"/>
+        </w:rPr>
+      </w:pPr>
+      <w:r>
+        <w:rPr>
+          <w:rFonts w:ascii="Times New Roman" w:hAnsi="Times New Roman" w:cs="Times New Roman"/>
+        </w:rPr>
+        <w:t>DELETO FROM Responsabilità_E_P_TUTTI</w:t>
+      </w:r>
+    </w:p>
+    <w:p>
+      <w:pPr>
+        <w:spacing w:after="20"/>
+        <w:jc w:val="both"/>
+        <w:rPr>
+          <w:rFonts w:ascii="Times New Roman" w:hAnsi="Times New Roman" w:cs="Times New Roman"/>
+        </w:rPr>
+      </w:pPr>
+      <w:r>
+        <w:rPr>
+          <w:rFonts w:ascii="Times New Roman" w:hAnsi="Times New Roman" w:cs="Times New Roman"/>
+        </w:rPr>
+        <w:t xml:space="preserve">WHERE codiceParrocchia </w:t>
+      </w:r>
+      <w:proofErr w:type="gramStart"/>
+      <w:r>
+        <w:rPr>
+          <w:rFonts w:ascii="Times New Roman" w:hAnsi="Times New Roman" w:cs="Times New Roman"/>
+        </w:rPr>
+        <w:t>= ?</w:t>
+      </w:r>
+      <w:proofErr w:type="gramEnd"/>
+      <w:r>
+        <w:rPr>
+          <w:rFonts w:ascii="Times New Roman" w:hAnsi="Times New Roman" w:cs="Times New Roman"/>
+        </w:rPr>
+        <w:t xml:space="preserve"> AND codiceEvento </w:t>
+      </w:r>
+      <w:proofErr w:type="gramStart"/>
+      <w:r>
+        <w:rPr>
+          <w:rFonts w:ascii="Times New Roman" w:hAnsi="Times New Roman" w:cs="Times New Roman"/>
+        </w:rPr>
+        <w:t>= ?</w:t>
+      </w:r>
+      <w:proofErr w:type="gramEnd"/>
+    </w:p>
+    <w:p>
+      <w:pPr>
+        <w:spacing w:after="20"/>
+        <w:jc w:val="both"/>
+        <w:rPr>
+          <w:rFonts w:ascii="Times New Roman" w:hAnsi="Times New Roman" w:cs="Times New Roman"/>
+        </w:rPr>
+      </w:pPr>
+    </w:p>
+    <w:p>
+      <w:pPr>
+        <w:spacing w:after="20"/>
+        <w:jc w:val="both"/>
+        <w:rPr>
+          <w:rFonts w:ascii="Times New Roman" w:hAnsi="Times New Roman" w:cs="Times New Roman"/>
+        </w:rPr>
+      </w:pPr>
+      <w:r>
+        <w:rPr>
+          <w:rFonts w:ascii="Times New Roman" w:hAnsi="Times New Roman" w:cs="Times New Roman"/>
+        </w:rPr>
+        <w:t>DELETE FROM REGISTRAZIONE_E_P_TUTTI</w:t>
+      </w:r>
+    </w:p>
+    <w:p>
+      <w:pPr>
+        <w:spacing w:after="20"/>
+        <w:jc w:val="both"/>
+        <w:rPr>
+          <w:rFonts w:ascii="Times New Roman" w:hAnsi="Times New Roman" w:cs="Times New Roman"/>
+        </w:rPr>
+      </w:pPr>
+      <w:r>
+        <w:rPr>
+          <w:rFonts w:ascii="Times New Roman" w:hAnsi="Times New Roman" w:cs="Times New Roman"/>
+        </w:rPr>
+        <w:t xml:space="preserve">WHERE codiceParrocchia </w:t>
+      </w:r>
+      <w:proofErr w:type="gramStart"/>
+      <w:r>
+        <w:rPr>
+          <w:rFonts w:ascii="Times New Roman" w:hAnsi="Times New Roman" w:cs="Times New Roman"/>
+        </w:rPr>
+        <w:t>= ?</w:t>
+      </w:r>
+      <w:proofErr w:type="gramEnd"/>
+      <w:r>
+        <w:rPr>
+          <w:rFonts w:ascii="Times New Roman" w:hAnsi="Times New Roman" w:cs="Times New Roman"/>
+        </w:rPr>
+        <w:t xml:space="preserve"> AND codiceEvento </w:t>
+      </w:r>
+      <w:proofErr w:type="gramStart"/>
+      <w:r>
+        <w:rPr>
+          <w:rFonts w:ascii="Times New Roman" w:hAnsi="Times New Roman" w:cs="Times New Roman"/>
+        </w:rPr>
+        <w:t>= ?</w:t>
+      </w:r>
+      <w:proofErr w:type="gramEnd"/>
+    </w:p>
+    <w:p>
+      <w:pPr>
+        <w:spacing w:after="20"/>
+        <w:jc w:val="both"/>
+        <w:rPr>
+          <w:rFonts w:ascii="Times New Roman" w:hAnsi="Times New Roman" w:cs="Times New Roman"/>
+        </w:rPr>
+      </w:pPr>
+    </w:p>
+    <w:p>
+      <w:pPr>
+        <w:spacing w:after="20"/>
+        <w:jc w:val="both"/>
+        <w:rPr>
+          <w:rFonts w:ascii="Times New Roman" w:hAnsi="Times New Roman" w:cs="Times New Roman"/>
+        </w:rPr>
+      </w:pPr>
+      <w:r>
+        <w:rPr>
+          <w:rFonts w:ascii="Times New Roman" w:hAnsi="Times New Roman" w:cs="Times New Roman"/>
+        </w:rPr>
+        <w:t>DELETO FROM Ricreazione_T</w:t>
+      </w:r>
+    </w:p>
+    <w:p>
+      <w:pPr>
+        <w:spacing w:after="20"/>
+        <w:jc w:val="both"/>
+        <w:rPr>
+          <w:rFonts w:ascii="Times New Roman" w:hAnsi="Times New Roman" w:cs="Times New Roman"/>
+        </w:rPr>
+      </w:pPr>
+      <w:r>
+        <w:rPr>
+          <w:rFonts w:ascii="Times New Roman" w:hAnsi="Times New Roman" w:cs="Times New Roman"/>
+        </w:rPr>
+        <w:t xml:space="preserve">WHERE codiceParrocchia </w:t>
+      </w:r>
+      <w:proofErr w:type="gramStart"/>
+      <w:r>
+        <w:rPr>
+          <w:rFonts w:ascii="Times New Roman" w:hAnsi="Times New Roman" w:cs="Times New Roman"/>
+        </w:rPr>
+        <w:t>= ?</w:t>
+      </w:r>
+      <w:proofErr w:type="gramEnd"/>
+      <w:r>
+        <w:rPr>
+          <w:rFonts w:ascii="Times New Roman" w:hAnsi="Times New Roman" w:cs="Times New Roman"/>
+        </w:rPr>
+        <w:t xml:space="preserve"> AND codiceEvento </w:t>
+      </w:r>
+      <w:proofErr w:type="gramStart"/>
+      <w:r>
+        <w:rPr>
+          <w:rFonts w:ascii="Times New Roman" w:hAnsi="Times New Roman" w:cs="Times New Roman"/>
+        </w:rPr>
+        <w:t>= ?</w:t>
+      </w:r>
+      <w:proofErr w:type="gramEnd"/>
+    </w:p>
+    <w:p>
+      <w:pPr>
+        <w:spacing w:after="20"/>
+        <w:jc w:val="both"/>
+        <w:rPr>
+          <w:rFonts w:ascii="Times New Roman" w:hAnsi="Times New Roman" w:cs="Times New Roman"/>
+        </w:rPr>
+      </w:pPr>
+    </w:p>
+    <w:p>
+      <w:pPr>
+        <w:spacing w:after="20"/>
+        <w:jc w:val="both"/>
+        <w:rPr>
+          <w:rFonts w:ascii="Times New Roman" w:hAnsi="Times New Roman" w:cs="Times New Roman"/>
+        </w:rPr>
+      </w:pPr>
+      <w:r>
+        <w:rPr>
+          <w:rFonts w:ascii="Times New Roman" w:hAnsi="Times New Roman" w:cs="Times New Roman"/>
+        </w:rPr>
+        <w:t>Le query per le operazioni P10, P11 e P12 risultano analoghe a quella appena proposta cambiando solamente la tabella interessata.</w:t>
+      </w:r>
+    </w:p>
+    <w:p>
+      <w:pPr>
+        <w:spacing w:after="20"/>
+        <w:jc w:val="both"/>
+        <w:rPr>
+          <w:rFonts w:ascii="Times New Roman" w:hAnsi="Times New Roman" w:cs="Times New Roman"/>
+        </w:rPr>
+      </w:pPr>
+    </w:p>
+    <w:p>
+      <w:pPr>
+        <w:spacing w:after="20"/>
+        <w:jc w:val="both"/>
+        <w:rPr>
+          <w:rFonts w:ascii="Times New Roman" w:hAnsi="Times New Roman" w:cs="Times New Roman"/>
+          <w:i/>
+        </w:rPr>
+      </w:pPr>
+      <w:r>
+        <w:rPr>
+          <w:rFonts w:ascii="Times New Roman" w:hAnsi="Times New Roman" w:cs="Times New Roman"/>
+          <w:i/>
+        </w:rPr>
+        <w:t>P13 – REGISTRAZIONE ISCRITTO AD EVENTO</w:t>
+      </w:r>
+    </w:p>
+    <w:p>
+      <w:pPr>
+        <w:spacing w:after="20"/>
+        <w:jc w:val="both"/>
+        <w:rPr>
+          <w:rFonts w:ascii="Times New Roman" w:hAnsi="Times New Roman" w:cs="Times New Roman"/>
+        </w:rPr>
+      </w:pPr>
+      <w:r>
+        <w:rPr>
+          <w:rFonts w:ascii="Times New Roman" w:hAnsi="Times New Roman" w:cs="Times New Roman"/>
+        </w:rPr>
+        <w:t>INSERT INTO REGISTRAZIONE_E_P_G (codiceIscritto, codiceRegistrazione, codiceParrocchia, codiceEvento)</w:t>
+      </w:r>
+    </w:p>
+    <w:p>
+      <w:pPr>
+        <w:spacing w:after="20"/>
+        <w:jc w:val="both"/>
+        <w:rPr>
+          <w:rFonts w:ascii="Times New Roman" w:hAnsi="Times New Roman" w:cs="Times New Roman"/>
+        </w:rPr>
+      </w:pPr>
+      <w:proofErr w:type="gramStart"/>
+      <w:r>
+        <w:rPr>
+          <w:rFonts w:ascii="Times New Roman" w:hAnsi="Times New Roman" w:cs="Times New Roman"/>
+        </w:rPr>
+        <w:t>VALUES  (?,</w:t>
+      </w:r>
+      <w:proofErr w:type="gramEnd"/>
+      <w:r>
+        <w:rPr>
+          <w:rFonts w:ascii="Times New Roman" w:hAnsi="Times New Roman" w:cs="Times New Roman"/>
+        </w:rPr>
+        <w:t xml:space="preserve"> ?, ?, ?)</w:t>
+      </w:r>
+    </w:p>
+    <w:p>
+      <w:pPr>
+        <w:spacing w:after="20"/>
+        <w:jc w:val="both"/>
+        <w:rPr>
+          <w:rFonts w:ascii="Times New Roman" w:hAnsi="Times New Roman" w:cs="Times New Roman"/>
+        </w:rPr>
+      </w:pPr>
+    </w:p>
+    <w:p>
+      <w:pPr>
+        <w:spacing w:after="20"/>
+        <w:jc w:val="both"/>
+        <w:rPr>
+          <w:rFonts w:ascii="Times New Roman" w:hAnsi="Times New Roman" w:cs="Times New Roman"/>
+        </w:rPr>
+      </w:pPr>
+      <w:r>
+        <w:rPr>
+          <w:rFonts w:ascii="Times New Roman" w:hAnsi="Times New Roman" w:cs="Times New Roman"/>
+        </w:rPr>
+        <w:t>La query risulta analoga per tutti gli eventi di parrocchia, modificando la tabella interessata.</w:t>
+      </w:r>
+    </w:p>
+    <w:p>
+      <w:pPr>
+        <w:spacing w:after="20"/>
+        <w:jc w:val="both"/>
+        <w:rPr>
+          <w:rFonts w:ascii="Times New Roman" w:hAnsi="Times New Roman" w:cs="Times New Roman"/>
+          <w:i/>
+        </w:rPr>
+      </w:pPr>
+    </w:p>
+    <w:p>
+      <w:pPr>
+        <w:spacing w:after="20"/>
+        <w:jc w:val="both"/>
+        <w:rPr>
+          <w:rFonts w:ascii="Times New Roman" w:hAnsi="Times New Roman" w:cs="Times New Roman"/>
+          <w:i/>
+        </w:rPr>
+      </w:pPr>
+      <w:r>
+        <w:rPr>
+          <w:rFonts w:ascii="Times New Roman" w:hAnsi="Times New Roman" w:cs="Times New Roman"/>
+          <w:i/>
+        </w:rPr>
+        <w:t>P14 – VISUALIZZAZIONE ISCRITTI PER BRANCA PER ANNO</w:t>
+      </w:r>
+    </w:p>
+    <w:p>
+      <w:pPr>
+        <w:spacing w:after="20"/>
+        <w:jc w:val="both"/>
+        <w:rPr>
+          <w:rFonts w:ascii="Times New Roman" w:hAnsi="Times New Roman" w:cs="Times New Roman"/>
+        </w:rPr>
+      </w:pPr>
+    </w:p>
+    <w:p>
+      <w:pPr>
+        <w:spacing w:after="20"/>
+        <w:jc w:val="both"/>
+        <w:rPr>
+          <w:rFonts w:ascii="Times New Roman" w:hAnsi="Times New Roman" w:cs="Times New Roman"/>
+        </w:rPr>
+      </w:pPr>
+      <w:r>
+        <w:rPr>
+          <w:rFonts w:ascii="Times New Roman" w:hAnsi="Times New Roman" w:cs="Times New Roman"/>
+        </w:rPr>
+        <w:t>SELECT *</w:t>
+      </w:r>
+    </w:p>
+    <w:p>
+      <w:pPr>
+        <w:spacing w:after="20"/>
+        <w:jc w:val="both"/>
+        <w:rPr>
+          <w:rFonts w:ascii="Times New Roman" w:hAnsi="Times New Roman" w:cs="Times New Roman"/>
+        </w:rPr>
+      </w:pPr>
+      <w:r>
+        <w:rPr>
+          <w:rFonts w:ascii="Times New Roman" w:hAnsi="Times New Roman" w:cs="Times New Roman"/>
+        </w:rPr>
+        <w:t>FROM RS_ANNO B JOIN ISCRITTO I ON (</w:t>
+      </w:r>
+      <w:proofErr w:type="gramStart"/>
+      <w:r>
+        <w:rPr>
+          <w:rFonts w:ascii="Times New Roman" w:hAnsi="Times New Roman" w:cs="Times New Roman"/>
+        </w:rPr>
+        <w:t>I.codiceIscritto</w:t>
+      </w:r>
+      <w:proofErr w:type="gramEnd"/>
+      <w:r>
+        <w:rPr>
+          <w:rFonts w:ascii="Times New Roman" w:hAnsi="Times New Roman" w:cs="Times New Roman"/>
+        </w:rPr>
+        <w:t xml:space="preserve"> = B.codiceIscritto)</w:t>
+      </w:r>
+    </w:p>
+    <w:p>
+      <w:pPr>
+        <w:spacing w:after="20"/>
+        <w:jc w:val="both"/>
+        <w:rPr>
+          <w:rFonts w:ascii="Times New Roman" w:hAnsi="Times New Roman" w:cs="Times New Roman"/>
+        </w:rPr>
+      </w:pPr>
+      <w:r>
+        <w:rPr>
+          <w:rFonts w:ascii="Times New Roman" w:hAnsi="Times New Roman" w:cs="Times New Roman"/>
+        </w:rPr>
+        <w:t xml:space="preserve">WHERE </w:t>
+      </w:r>
+      <w:proofErr w:type="gramStart"/>
+      <w:r>
+        <w:rPr>
+          <w:rFonts w:ascii="Times New Roman" w:hAnsi="Times New Roman" w:cs="Times New Roman"/>
+        </w:rPr>
+        <w:t>B.codiceRS</w:t>
+      </w:r>
+      <w:proofErr w:type="gramEnd"/>
+      <w:r>
+        <w:rPr>
+          <w:rFonts w:ascii="Times New Roman" w:hAnsi="Times New Roman" w:cs="Times New Roman"/>
+        </w:rPr>
+        <w:t xml:space="preserve"> = ? AND </w:t>
+      </w:r>
+      <w:proofErr w:type="gramStart"/>
+      <w:r>
+        <w:rPr>
+          <w:rFonts w:ascii="Times New Roman" w:hAnsi="Times New Roman" w:cs="Times New Roman"/>
+        </w:rPr>
+        <w:t>B.anno</w:t>
+      </w:r>
+      <w:proofErr w:type="gramEnd"/>
+      <w:r>
+        <w:rPr>
+          <w:rFonts w:ascii="Times New Roman" w:hAnsi="Times New Roman" w:cs="Times New Roman"/>
+        </w:rPr>
+        <w:t xml:space="preserve"> = ?  </w:t>
+      </w:r>
+    </w:p>
+    <w:p>
+      <w:pPr>
+        <w:spacing w:after="20"/>
+        <w:jc w:val="both"/>
+        <w:rPr>
+          <w:rFonts w:ascii="Times New Roman" w:hAnsi="Times New Roman" w:cs="Times New Roman"/>
+        </w:rPr>
+      </w:pPr>
+    </w:p>
+    <w:p>
+      <w:pPr>
+        <w:spacing w:after="20"/>
+        <w:jc w:val="both"/>
+        <w:rPr>
+          <w:rFonts w:ascii="Times New Roman" w:hAnsi="Times New Roman" w:cs="Times New Roman"/>
+        </w:rPr>
+      </w:pPr>
+      <w:r>
+        <w:rPr>
+          <w:rFonts w:ascii="Times New Roman" w:hAnsi="Times New Roman" w:cs="Times New Roman"/>
+        </w:rPr>
+        <w:t>La query risulta analoga sia per ogni branca della parrocchia sia per l’operazione P15 utilizzando come tabella interessata CC_ANNO.</w:t>
+      </w:r>
+    </w:p>
+    <w:p>
+      <w:pPr>
+        <w:spacing w:after="20"/>
+        <w:jc w:val="both"/>
+        <w:rPr>
+          <w:rFonts w:ascii="Times New Roman" w:hAnsi="Times New Roman" w:cs="Times New Roman"/>
+        </w:rPr>
+      </w:pPr>
+    </w:p>
+    <w:p>
+      <w:pPr>
+        <w:spacing w:after="20"/>
+        <w:jc w:val="both"/>
+        <w:rPr>
+          <w:rFonts w:ascii="Times New Roman" w:hAnsi="Times New Roman" w:cs="Times New Roman"/>
+          <w:i/>
+        </w:rPr>
+      </w:pPr>
+      <w:r>
+        <w:rPr>
+          <w:rFonts w:ascii="Times New Roman" w:hAnsi="Times New Roman" w:cs="Times New Roman"/>
+          <w:i/>
+        </w:rPr>
+        <w:t>P16 – VISUALIZZAZIONE ISCRITTI AD EVENTO PARROCCHIALE</w:t>
+      </w:r>
+    </w:p>
+    <w:p>
+      <w:pPr>
+        <w:spacing w:after="20"/>
+        <w:jc w:val="both"/>
+        <w:rPr>
+          <w:rFonts w:ascii="Times New Roman" w:hAnsi="Times New Roman" w:cs="Times New Roman"/>
+        </w:rPr>
+      </w:pPr>
+    </w:p>
+    <w:p>
+      <w:pPr>
+        <w:spacing w:after="20"/>
+        <w:jc w:val="both"/>
+        <w:rPr>
+          <w:rFonts w:ascii="Times New Roman" w:hAnsi="Times New Roman" w:cs="Times New Roman"/>
+        </w:rPr>
+      </w:pPr>
+      <w:r>
+        <w:rPr>
+          <w:rFonts w:ascii="Times New Roman" w:hAnsi="Times New Roman" w:cs="Times New Roman"/>
+        </w:rPr>
+        <w:t>SELECT *</w:t>
+      </w:r>
+    </w:p>
+    <w:p>
+      <w:pPr>
+        <w:spacing w:after="20"/>
+        <w:jc w:val="both"/>
+        <w:rPr>
+          <w:rFonts w:ascii="Times New Roman" w:hAnsi="Times New Roman" w:cs="Times New Roman"/>
+        </w:rPr>
+      </w:pPr>
+      <w:r>
+        <w:rPr>
+          <w:rFonts w:ascii="Times New Roman" w:hAnsi="Times New Roman" w:cs="Times New Roman"/>
+        </w:rPr>
+        <w:t>FROM REGISTRAZIONE_E_P_EG R JOIN ISCRITTO I ON (</w:t>
+      </w:r>
+      <w:proofErr w:type="gramStart"/>
+      <w:r>
+        <w:rPr>
+          <w:rFonts w:ascii="Times New Roman" w:hAnsi="Times New Roman" w:cs="Times New Roman"/>
+        </w:rPr>
+        <w:t>R.codiceIscritto</w:t>
+      </w:r>
+      <w:proofErr w:type="gramEnd"/>
+      <w:r>
+        <w:rPr>
+          <w:rFonts w:ascii="Times New Roman" w:hAnsi="Times New Roman" w:cs="Times New Roman"/>
+        </w:rPr>
+        <w:t xml:space="preserve"> = I.codiceIscritto)</w:t>
+      </w:r>
+    </w:p>
+    <w:p>
+      <w:pPr>
+        <w:spacing w:after="20"/>
+        <w:jc w:val="both"/>
+        <w:rPr>
+          <w:rFonts w:ascii="Times New Roman" w:hAnsi="Times New Roman" w:cs="Times New Roman"/>
+        </w:rPr>
+      </w:pPr>
+      <w:r>
+        <w:rPr>
+          <w:rFonts w:ascii="Times New Roman" w:hAnsi="Times New Roman" w:cs="Times New Roman"/>
+        </w:rPr>
+        <w:t xml:space="preserve">WHERE </w:t>
+      </w:r>
+      <w:proofErr w:type="gramStart"/>
+      <w:r>
+        <w:rPr>
+          <w:rFonts w:ascii="Times New Roman" w:hAnsi="Times New Roman" w:cs="Times New Roman"/>
+        </w:rPr>
+        <w:t>R.codiceEvento</w:t>
+      </w:r>
+      <w:proofErr w:type="gramEnd"/>
       <w:r>
         <w:rPr>
           <w:rFonts w:ascii="Times New Roman" w:hAnsi="Times New Roman" w:cs="Times New Roman"/>
         </w:rPr>
         <w:t xml:space="preserve"> = ? </w:t>
       </w:r>
-      <w:r>
-        <w:rPr>
-          <w:rFonts w:ascii="Times New Roman" w:hAnsi="Times New Roman" w:cs="Times New Roman"/>
-        </w:rPr>
-        <w:t>, dataInizio</w:t>
-      </w:r>
+      <w:proofErr w:type="gramStart"/>
+      <w:r>
+        <w:rPr>
+          <w:rFonts w:ascii="Times New Roman" w:hAnsi="Times New Roman" w:cs="Times New Roman"/>
+        </w:rPr>
+        <w:t>R.codiceParrocchia</w:t>
+      </w:r>
+      <w:proofErr w:type="gramEnd"/>
       <w:r>
         <w:rPr>
           <w:rFonts w:ascii="Times New Roman" w:hAnsi="Times New Roman" w:cs="Times New Roman"/>
         </w:rPr>
         <w:t xml:space="preserve"> = ?</w:t>
       </w:r>
-      <w:r>
-        <w:rPr>
-          <w:rFonts w:ascii="Times New Roman" w:hAnsi="Times New Roman" w:cs="Times New Roman"/>
-        </w:rPr>
-        <w:t>, dataFine</w:t>
-      </w:r>
-      <w:r>
-        <w:rPr>
-          <w:rFonts w:ascii="Times New Roman" w:hAnsi="Times New Roman" w:cs="Times New Roman"/>
-        </w:rPr>
-        <w:t xml:space="preserve"> = ?</w:t>
-      </w:r>
-      <w:r>
-        <w:rPr>
-          <w:rFonts w:ascii="Times New Roman" w:hAnsi="Times New Roman" w:cs="Times New Roman"/>
-        </w:rPr>
-        <w:t>, località</w:t>
-      </w:r>
-      <w:r>
-        <w:rPr>
-          <w:rFonts w:ascii="Times New Roman" w:hAnsi="Times New Roman" w:cs="Times New Roman"/>
-        </w:rPr>
-        <w:t xml:space="preserve"> = ?</w:t>
-      </w:r>
-      <w:r>
-        <w:rPr>
-          <w:rFonts w:ascii="Times New Roman" w:hAnsi="Times New Roman" w:cs="Times New Roman"/>
-        </w:rPr>
-        <w:t>, descrizione</w:t>
-      </w:r>
-      <w:r>
-        <w:rPr>
-          <w:rFonts w:ascii="Times New Roman" w:hAnsi="Times New Roman" w:cs="Times New Roman"/>
-        </w:rPr>
-        <w:t xml:space="preserve"> = ?</w:t>
-      </w:r>
-    </w:p>
-    <w:p>
-      <w:pPr>
-        <w:spacing w:after="20"/>
-        <w:jc w:val="both"/>
-        <w:rPr>
-          <w:rFonts w:ascii="Times New Roman" w:hAnsi="Times New Roman" w:cs="Times New Roman"/>
-        </w:rPr>
-      </w:pPr>
-      <w:r>
-        <w:rPr>
-          <w:rFonts w:ascii="Times New Roman" w:hAnsi="Times New Roman" w:cs="Times New Roman"/>
-        </w:rPr>
-        <w:t xml:space="preserve">WHERE codiceEvento </w:t>
-      </w:r>
-      <w:proofErr w:type="gramStart"/>
-      <w:r>
-        <w:rPr>
-          <w:rFonts w:ascii="Times New Roman" w:hAnsi="Times New Roman" w:cs="Times New Roman"/>
-        </w:rPr>
-        <w:t>= ?</w:t>
-      </w:r>
-      <w:proofErr w:type="gramEnd"/>
-    </w:p>
-    <w:p>
-      <w:pPr>
-        <w:spacing w:after="20"/>
-        <w:jc w:val="both"/>
-        <w:rPr>
-          <w:rFonts w:ascii="Times New Roman" w:hAnsi="Times New Roman" w:cs="Times New Roman"/>
-        </w:rPr>
-      </w:pPr>
+    </w:p>
+    <w:p>
+      <w:pPr>
+        <w:spacing w:after="20"/>
+        <w:jc w:val="both"/>
+        <w:rPr>
+          <w:rFonts w:ascii="Times New Roman" w:hAnsi="Times New Roman" w:cs="Times New Roman"/>
+        </w:rPr>
+      </w:pPr>
+    </w:p>
+    <w:p>
+      <w:pPr>
+        <w:spacing w:after="20"/>
+        <w:jc w:val="both"/>
+        <w:rPr>
+          <w:rFonts w:ascii="Times New Roman" w:hAnsi="Times New Roman" w:cs="Times New Roman"/>
+        </w:rPr>
+      </w:pPr>
+      <w:r>
+        <w:rPr>
+          <w:rFonts w:ascii="Times New Roman" w:hAnsi="Times New Roman" w:cs="Times New Roman"/>
+        </w:rPr>
+        <w:t>La query risulta analoga per ogni tipo di evento parrocchiale presente nella base dati, cambiando le tabelle interessate.</w:t>
+      </w:r>
+    </w:p>
+    <w:p>
+      <w:pPr>
+        <w:spacing w:after="20"/>
+        <w:jc w:val="both"/>
+        <w:rPr>
+          <w:rFonts w:ascii="Times New Roman" w:hAnsi="Times New Roman" w:cs="Times New Roman"/>
+        </w:rPr>
+      </w:pPr>
+    </w:p>
+    <w:p>
+      <w:pPr>
+        <w:spacing w:after="20"/>
+        <w:jc w:val="both"/>
+        <w:rPr>
+          <w:rFonts w:ascii="Times New Roman" w:hAnsi="Times New Roman" w:cs="Times New Roman"/>
+        </w:rPr>
+      </w:pPr>
+    </w:p>
+    <w:p>
+      <w:pPr>
+        <w:spacing w:after="20"/>
+        <w:jc w:val="both"/>
+        <w:rPr>
+          <w:rFonts w:ascii="Times New Roman" w:hAnsi="Times New Roman" w:cs="Times New Roman"/>
+        </w:rPr>
+      </w:pPr>
+    </w:p>
+    <w:p>
+      <w:pPr>
+        <w:spacing w:after="20"/>
+        <w:jc w:val="both"/>
+        <w:rPr>
+          <w:rFonts w:ascii="Times New Roman" w:hAnsi="Times New Roman" w:cs="Times New Roman"/>
+          <w:b/>
+          <w:sz w:val="36"/>
+          <w:szCs w:val="36"/>
+        </w:rPr>
+      </w:pPr>
+      <w:r>
+        <w:rPr>
+          <w:rFonts w:ascii="Times New Roman" w:hAnsi="Times New Roman" w:cs="Times New Roman"/>
+          <w:b/>
+          <w:sz w:val="36"/>
+          <w:szCs w:val="36"/>
+        </w:rPr>
+        <w:lastRenderedPageBreak/>
+        <w:t>Capitolo 4 – Progettazione dell’applicazione</w:t>
+      </w:r>
     </w:p>
     <w:p>
       <w:pPr>
@@ -44606,68 +45814,19 @@
         <w:rPr>
           <w:rFonts w:ascii="Times New Roman" w:hAnsi="Times New Roman" w:cs="Times New Roman"/>
           <w:i/>
+          <w:sz w:val="32"/>
+          <w:szCs w:val="32"/>
         </w:rPr>
       </w:pPr>
       <w:r>
         <w:rPr>
           <w:rFonts w:ascii="Times New Roman" w:hAnsi="Times New Roman" w:cs="Times New Roman"/>
           <w:i/>
-        </w:rPr>
-        <w:t>N4 – REGISTRAZIONE ISCRITTO AD EVENTO</w:t>
-      </w:r>
-    </w:p>
-    <w:p>
-      <w:pPr>
-        <w:spacing w:after="20"/>
-        <w:jc w:val="both"/>
-        <w:rPr>
-          <w:rFonts w:ascii="Times New Roman" w:hAnsi="Times New Roman" w:cs="Times New Roman"/>
-        </w:rPr>
-      </w:pPr>
-      <w:r>
-        <w:rPr>
-          <w:rFonts w:ascii="Times New Roman" w:hAnsi="Times New Roman" w:cs="Times New Roman"/>
-        </w:rPr>
-        <w:t>INSERT INTO REGISTRAZIONE_E_N (codiceIscritto, codiceRegistrazione, codiceEvento)</w:t>
-      </w:r>
-    </w:p>
-    <w:p>
-      <w:pPr>
-        <w:spacing w:after="20"/>
-        <w:jc w:val="both"/>
-        <w:rPr>
-          <w:rFonts w:ascii="Times New Roman" w:hAnsi="Times New Roman" w:cs="Times New Roman"/>
-        </w:rPr>
-      </w:pPr>
-      <w:r>
-        <w:rPr>
-          <w:rFonts w:ascii="Times New Roman" w:hAnsi="Times New Roman" w:cs="Times New Roman"/>
-        </w:rPr>
-        <w:t xml:space="preserve">VALUES </w:t>
-      </w:r>
-      <w:proofErr w:type="gramStart"/>
-      <w:r>
-        <w:rPr>
-          <w:rFonts w:ascii="Times New Roman" w:hAnsi="Times New Roman" w:cs="Times New Roman"/>
-        </w:rPr>
-        <w:t>(?,</w:t>
-      </w:r>
-      <w:proofErr w:type="gramEnd"/>
-      <w:r>
-        <w:rPr>
-          <w:rFonts w:ascii="Times New Roman" w:hAnsi="Times New Roman" w:cs="Times New Roman"/>
-        </w:rPr>
-        <w:t xml:space="preserve"> ? ,?)</w:t>
-      </w:r>
-    </w:p>
-    <w:p>
-      <w:pPr>
-        <w:spacing w:after="20"/>
-        <w:jc w:val="both"/>
-        <w:rPr>
-          <w:rFonts w:ascii="Times New Roman" w:hAnsi="Times New Roman" w:cs="Times New Roman"/>
-        </w:rPr>
-      </w:pPr>
+          <w:sz w:val="32"/>
+          <w:szCs w:val="32"/>
+        </w:rPr>
+        <w:t>4.1 Descrizione dell’architettura dell’applicazione realizzata</w:t>
+      </w:r>
     </w:p>
     <w:p>
       <w:pPr>
@@ -44676,130 +45835,8 @@
         <w:rPr>
           <w:rFonts w:ascii="Times New Roman" w:hAnsi="Times New Roman" w:cs="Times New Roman"/>
           <w:i/>
-        </w:rPr>
-      </w:pPr>
-      <w:r>
-        <w:rPr>
-          <w:rFonts w:ascii="Times New Roman" w:hAnsi="Times New Roman" w:cs="Times New Roman"/>
-          <w:i/>
-        </w:rPr>
-        <w:t>N5 – VISUALIZZAZIONE EVENTI PER DATA</w:t>
-      </w:r>
-    </w:p>
-    <w:p>
-      <w:pPr>
-        <w:spacing w:after="20"/>
-        <w:jc w:val="both"/>
-        <w:rPr>
-          <w:rFonts w:ascii="Times New Roman" w:hAnsi="Times New Roman" w:cs="Times New Roman"/>
-        </w:rPr>
-      </w:pPr>
-      <w:r>
-        <w:rPr>
-          <w:rFonts w:ascii="Times New Roman" w:hAnsi="Times New Roman" w:cs="Times New Roman"/>
-        </w:rPr>
-        <w:t>SELECT</w:t>
-      </w:r>
-      <w:r>
-        <w:rPr>
-          <w:rFonts w:ascii="Times New Roman" w:hAnsi="Times New Roman" w:cs="Times New Roman"/>
-        </w:rPr>
-        <w:t xml:space="preserve"> *</w:t>
-      </w:r>
-    </w:p>
-    <w:p>
-      <w:pPr>
-        <w:spacing w:after="20"/>
-        <w:jc w:val="both"/>
-        <w:rPr>
-          <w:rFonts w:ascii="Times New Roman" w:hAnsi="Times New Roman" w:cs="Times New Roman"/>
-        </w:rPr>
-      </w:pPr>
-      <w:r>
-        <w:rPr>
-          <w:rFonts w:ascii="Times New Roman" w:hAnsi="Times New Roman" w:cs="Times New Roman"/>
-        </w:rPr>
-        <w:t xml:space="preserve">FROM </w:t>
-      </w:r>
-      <w:r>
-        <w:rPr>
-          <w:rFonts w:ascii="Times New Roman" w:hAnsi="Times New Roman" w:cs="Times New Roman"/>
-        </w:rPr>
-        <w:t>E_NAZIONALE E JOIN Responsabilità_E_N RN ON (</w:t>
-      </w:r>
-      <w:proofErr w:type="gramStart"/>
-      <w:r>
-        <w:rPr>
-          <w:rFonts w:ascii="Times New Roman" w:hAnsi="Times New Roman" w:cs="Times New Roman"/>
-        </w:rPr>
-        <w:t>E.codiceEvento</w:t>
-      </w:r>
-      <w:proofErr w:type="gramEnd"/>
-      <w:r>
-        <w:rPr>
-          <w:rFonts w:ascii="Times New Roman" w:hAnsi="Times New Roman" w:cs="Times New Roman"/>
-        </w:rPr>
-        <w:t xml:space="preserve"> = RN.codiceEvento)</w:t>
-      </w:r>
-    </w:p>
-    <w:p>
-      <w:pPr>
-        <w:spacing w:after="20"/>
-        <w:jc w:val="both"/>
-        <w:rPr>
-          <w:rFonts w:ascii="Times New Roman" w:hAnsi="Times New Roman" w:cs="Times New Roman"/>
-        </w:rPr>
-      </w:pPr>
-      <w:r>
-        <w:rPr>
-          <w:rFonts w:ascii="Times New Roman" w:hAnsi="Times New Roman" w:cs="Times New Roman"/>
-        </w:rPr>
-        <w:t xml:space="preserve">WHERE dataInizio </w:t>
-      </w:r>
-      <w:proofErr w:type="gramStart"/>
-      <w:r>
-        <w:rPr>
-          <w:rFonts w:ascii="Times New Roman" w:hAnsi="Times New Roman" w:cs="Times New Roman"/>
-        </w:rPr>
-        <w:t>= ?</w:t>
-      </w:r>
-      <w:proofErr w:type="gramEnd"/>
-      <w:r>
-        <w:rPr>
-          <w:rFonts w:ascii="Times New Roman" w:hAnsi="Times New Roman" w:cs="Times New Roman"/>
-        </w:rPr>
-        <w:t xml:space="preserve"> AND </w:t>
-      </w:r>
-      <w:proofErr w:type="gramStart"/>
-      <w:r>
-        <w:rPr>
-          <w:rFonts w:ascii="Times New Roman" w:hAnsi="Times New Roman" w:cs="Times New Roman"/>
-        </w:rPr>
-        <w:t>RN.codiceResponsabile</w:t>
-      </w:r>
-      <w:proofErr w:type="gramEnd"/>
-      <w:r>
-        <w:rPr>
-          <w:rFonts w:ascii="Times New Roman" w:hAnsi="Times New Roman" w:cs="Times New Roman"/>
-        </w:rPr>
-        <w:t xml:space="preserve"> = ?</w:t>
-      </w:r>
-    </w:p>
-    <w:p>
-      <w:pPr>
-        <w:spacing w:after="20"/>
-        <w:jc w:val="both"/>
-        <w:rPr>
-          <w:rFonts w:ascii="Times New Roman" w:hAnsi="Times New Roman" w:cs="Times New Roman"/>
-        </w:rPr>
-      </w:pPr>
-    </w:p>
-    <w:p>
-      <w:pPr>
-        <w:spacing w:after="20"/>
-        <w:jc w:val="both"/>
-        <w:rPr>
-          <w:rFonts w:ascii="Times New Roman" w:hAnsi="Times New Roman" w:cs="Times New Roman"/>
+          <w:sz w:val="32"/>
+          <w:szCs w:val="32"/>
         </w:rPr>
       </w:pPr>
       <w:bookmarkStart w:id="0" w:name="_GoBack"/>
@@ -44870,7 +45907,7 @@
           <w:rPr>
             <w:noProof/>
           </w:rPr>
-          <w:t>49</w:t>
+          <w:t>52</w:t>
         </w:r>
         <w:r>
           <w:fldChar w:fldCharType="end"/>
@@ -44934,7 +45971,7 @@
         <v:path o:extrusionok="f" gradientshapeok="t" o:connecttype="rect"/>
         <o:lock v:ext="edit" aspectratio="t"/>
       </v:shapetype>
-      <v:shape id="_x0000_i1059" type="#_x0000_t75" style="width:11.3pt;height:11.3pt" o:bullet="t">
+      <v:shape id="_x0000_i1049" type="#_x0000_t75" style="width:11.3pt;height:11.3pt" o:bullet="t">
         <v:imagedata r:id="rId1" o:title="mso503D"/>
       </v:shape>
     </w:pict>
@@ -47150,7 +48187,7 @@
 </file>
 
 <file path=customXml/itemProps1.xml><?xml version="1.0" encoding="utf-8"?>
-<ds:datastoreItem xmlns:ds="http://schemas.openxmlformats.org/officeDocument/2006/customXml" ds:itemID="{1E019ED2-493E-4B29-9EF0-C7FC74B55201}">
+<ds:datastoreItem xmlns:ds="http://schemas.openxmlformats.org/officeDocument/2006/customXml" ds:itemID="{55C75F9C-63B3-4D48-B2A8-24D19B67472B}">
   <ds:schemaRefs>
     <ds:schemaRef ds:uri="http://schemas.openxmlformats.org/officeDocument/2006/bibliography"/>
   </ds:schemaRefs>

</xml_diff>

<commit_message>
corrected error in db, updated schemi
</commit_message>
<xml_diff>
--- a/Relazione.docx
+++ b/Relazione.docx
@@ -5015,7 +5015,13 @@
             </w:pPr>
             <w:r>
               <w:lastRenderedPageBreak/>
-              <w:t>L’associazione in questione si sviluppa nelle parrocchie che aderiscono a tale e nell’associazione sono presenti tre branche: LS, EG, RS.</w:t>
+              <w:t>L’associazione in questione si sviluppa nelle parrocchie che aderiscono a tale e nell’associazio</w:t>
+            </w:r>
+            <w:r>
+              <w:t>ne sono presenti tre branche: LC</w:t>
+            </w:r>
+            <w:r>
+              <w:t>, EG, RS.</w:t>
             </w:r>
             <w:r>
               <w:t xml:space="preserve"> Oltre alle tre branche è presente la CC che racchiude tutti i capi scout per parrocchia.</w:t>
@@ -5026,7 +5032,10 @@
               <w:jc w:val="both"/>
             </w:pPr>
             <w:r>
-              <w:t>LS ha iscritti di età tra gli 8 e i 10 anni, EG ha iscritti di età dagli 11 ai 15 anni, RS ha iscritti di età tra i 16 e i 20 anni. Tutte e tre le branche sono presenti in ogni parrocchia che aderisce all’associazione.</w:t>
+              <w:t>LC</w:t>
+            </w:r>
+            <w:r>
+              <w:t xml:space="preserve"> ha iscritti di età tra gli 8 e i 10 anni, EG ha iscritti di età dagli 11 ai 15 anni, RS ha iscritti di età tra i 16 e i 20 anni. Tutte e tre le branche sono presenti in ogni parrocchia che aderisce all’associazione.</w:t>
             </w:r>
           </w:p>
           <w:p>
@@ -5096,7 +5105,12 @@
               <w:jc w:val="both"/>
             </w:pPr>
             <w:r>
-              <w:t>LS, EG e RS hanno diverse tipologie di eventi alle quali possono partecipare, tali tipologie si differenziano solamente per le attività che le compongono.</w:t>
+              <w:t>LC</w:t>
+            </w:r>
+            <w:bookmarkStart w:id="0" w:name="_GoBack"/>
+            <w:bookmarkEnd w:id="0"/>
+            <w:r>
+              <w:t>, EG e RS hanno diverse tipologie di eventi alle quali possono partecipare, tali tipologie si differenziano solamente per le attività che le compongono.</w:t>
             </w:r>
           </w:p>
           <w:p>
@@ -16670,8 +16684,6 @@
           <w:rFonts w:ascii="Times New Roman" w:hAnsi="Times New Roman" w:cs="Times New Roman"/>
         </w:rPr>
       </w:pPr>
-      <w:bookmarkStart w:id="0" w:name="_GoBack"/>
-      <w:bookmarkEnd w:id="0"/>
     </w:p>
     <w:p>
       <w:pPr>
@@ -46508,7 +46520,7 @@
           <w:rPr>
             <w:noProof/>
           </w:rPr>
-          <w:t>27</w:t>
+          <w:t>5</w:t>
         </w:r>
         <w:r>
           <w:fldChar w:fldCharType="end"/>
@@ -46572,7 +46584,7 @@
         <v:path o:extrusionok="f" gradientshapeok="t" o:connecttype="rect"/>
         <o:lock v:ext="edit" aspectratio="t"/>
       </v:shapetype>
-      <v:shape id="_x0000_i1027" type="#_x0000_t75" style="width:11.5pt;height:11.5pt" o:bullet="t">
+      <v:shape id="_x0000_i1028" type="#_x0000_t75" style="width:11.5pt;height:11.5pt" o:bullet="t">
         <v:imagedata r:id="rId1" o:title="mso503D"/>
       </v:shape>
     </w:pict>
@@ -48788,7 +48800,7 @@
 </file>
 
 <file path=customXml/itemProps1.xml><?xml version="1.0" encoding="utf-8"?>
-<ds:datastoreItem xmlns:ds="http://schemas.openxmlformats.org/officeDocument/2006/customXml" ds:itemID="{CEFEB9EA-3FFC-4C24-B99B-5E80845DF852}">
+<ds:datastoreItem xmlns:ds="http://schemas.openxmlformats.org/officeDocument/2006/customXml" ds:itemID="{D1CA3928-23C9-4854-A522-22F67BB50F62}">
   <ds:schemaRefs>
     <ds:schemaRef ds:uri="http://schemas.openxmlformats.org/officeDocument/2006/bibliography"/>
   </ds:schemaRefs>

</xml_diff>

<commit_message>
implemented inserimento responsabile e parrocchia
</commit_message>
<xml_diff>
--- a/Relazione.docx
+++ b/Relazione.docx
@@ -5107,8 +5107,6 @@
             <w:r>
               <w:t>LC</w:t>
             </w:r>
-            <w:bookmarkStart w:id="0" w:name="_GoBack"/>
-            <w:bookmarkEnd w:id="0"/>
             <w:r>
               <w:t>, EG e RS hanno diverse tipologie di eventi alle quali possono partecipare, tali tipologie si differenziano solamente per le attività che le compongono.</w:t>
             </w:r>
@@ -43048,6 +43046,8 @@
         </w:rPr>
         <w:t xml:space="preserve"> ?)</w:t>
       </w:r>
+      <w:bookmarkStart w:id="0" w:name="_GoBack"/>
+      <w:bookmarkEnd w:id="0"/>
     </w:p>
     <w:p>
       <w:pPr>
@@ -43142,7 +43142,7 @@
         <w:rPr>
           <w:rFonts w:ascii="Times New Roman" w:hAnsi="Times New Roman" w:cs="Times New Roman"/>
         </w:rPr>
-        <w:t>INSERT INTO CC (codiceCC, da, a)</w:t>
+        <w:t>INSERT INTO CC (codiceCC)</w:t>
       </w:r>
     </w:p>
     <w:p>
@@ -43198,7 +43198,13 @@
         <w:rPr>
           <w:rFonts w:ascii="Times New Roman" w:hAnsi="Times New Roman" w:cs="Times New Roman"/>
         </w:rPr>
-        <w:t>INSERT INTO RS (codiceRS, da, a)</w:t>
+        <w:t>INSERT INTO RS (codiceRS</w:t>
+      </w:r>
+      <w:r>
+        <w:rPr>
+          <w:rFonts w:ascii="Times New Roman" w:hAnsi="Times New Roman" w:cs="Times New Roman"/>
+        </w:rPr>
+        <w:t>)</w:t>
       </w:r>
     </w:p>
     <w:p>
@@ -43254,7 +43260,13 @@
         <w:rPr>
           <w:rFonts w:ascii="Times New Roman" w:hAnsi="Times New Roman" w:cs="Times New Roman"/>
         </w:rPr>
-        <w:t>INSERT INTO EG (codiceEG, da, a)</w:t>
+        <w:t>INSERT INTO EG (codiceEG,</w:t>
+      </w:r>
+      <w:r>
+        <w:rPr>
+          <w:rFonts w:ascii="Times New Roman" w:hAnsi="Times New Roman" w:cs="Times New Roman"/>
+        </w:rPr>
+        <w:t>)</w:t>
       </w:r>
     </w:p>
     <w:p>
@@ -43310,7 +43322,13 @@
         <w:rPr>
           <w:rFonts w:ascii="Times New Roman" w:hAnsi="Times New Roman" w:cs="Times New Roman"/>
         </w:rPr>
-        <w:t>INSERT INTO LC (codiceLC, da, a)</w:t>
+        <w:t>INSERT INTO LC (codiceLC,</w:t>
+      </w:r>
+      <w:r>
+        <w:rPr>
+          <w:rFonts w:ascii="Times New Roman" w:hAnsi="Times New Roman" w:cs="Times New Roman"/>
+        </w:rPr>
+        <w:t>)</w:t>
       </w:r>
     </w:p>
     <w:p>
@@ -46520,7 +46538,7 @@
           <w:rPr>
             <w:noProof/>
           </w:rPr>
-          <w:t>5</w:t>
+          <w:t>49</w:t>
         </w:r>
         <w:r>
           <w:fldChar w:fldCharType="end"/>
@@ -46584,7 +46602,7 @@
         <v:path o:extrusionok="f" gradientshapeok="t" o:connecttype="rect"/>
         <o:lock v:ext="edit" aspectratio="t"/>
       </v:shapetype>
-      <v:shape id="_x0000_i1028" type="#_x0000_t75" style="width:11.5pt;height:11.5pt" o:bullet="t">
+      <v:shape id="_x0000_i1027" type="#_x0000_t75" style="width:11.5pt;height:11.5pt" o:bullet="t">
         <v:imagedata r:id="rId1" o:title="mso503D"/>
       </v:shape>
     </w:pict>
@@ -48800,7 +48818,7 @@
 </file>
 
 <file path=customXml/itemProps1.xml><?xml version="1.0" encoding="utf-8"?>
-<ds:datastoreItem xmlns:ds="http://schemas.openxmlformats.org/officeDocument/2006/customXml" ds:itemID="{D1CA3928-23C9-4854-A522-22F67BB50F62}">
+<ds:datastoreItem xmlns:ds="http://schemas.openxmlformats.org/officeDocument/2006/customXml" ds:itemID="{4E1BE56E-B196-4CE3-A066-2ABF7009F098}">
   <ds:schemaRefs>
     <ds:schemaRef ds:uri="http://schemas.openxmlformats.org/officeDocument/2006/bibliography"/>
   </ds:schemaRefs>

</xml_diff>

<commit_message>
updated relazione and graphic in admin view
</commit_message>
<xml_diff>
--- a/Relazione.docx
+++ b/Relazione.docx
@@ -49393,13 +49393,25 @@
           <w:szCs w:val="36"/>
         </w:rPr>
       </w:pPr>
-      <w:r>
+    </w:p>
+    <w:p>
+      <w:pPr>
+        <w:spacing w:after="20"/>
+        <w:jc w:val="both"/>
         <w:rPr>
           <w:rFonts w:ascii="Times New Roman" w:hAnsi="Times New Roman" w:cs="Times New Roman"/>
           <w:b/>
           <w:sz w:val="36"/>
           <w:szCs w:val="36"/>
         </w:rPr>
+      </w:pPr>
+      <w:r>
+        <w:rPr>
+          <w:rFonts w:ascii="Times New Roman" w:hAnsi="Times New Roman" w:cs="Times New Roman"/>
+          <w:b/>
+          <w:sz w:val="36"/>
+          <w:szCs w:val="36"/>
+        </w:rPr>
         <w:t>Capitolo 4 – Progettazione dell’applicazione</w:t>
       </w:r>
     </w:p>
@@ -49414,15 +49426,456 @@
           <w:szCs w:val="32"/>
         </w:rPr>
       </w:pPr>
-      <w:r>
+    </w:p>
+    <w:p>
+      <w:pPr>
+        <w:spacing w:after="20"/>
+        <w:jc w:val="both"/>
         <w:rPr>
           <w:rFonts w:ascii="Times New Roman" w:hAnsi="Times New Roman" w:cs="Times New Roman"/>
           <w:i/>
           <w:sz w:val="32"/>
           <w:szCs w:val="32"/>
         </w:rPr>
+      </w:pPr>
+      <w:r>
+        <w:rPr>
+          <w:rFonts w:ascii="Times New Roman" w:hAnsi="Times New Roman" w:cs="Times New Roman"/>
+          <w:i/>
+          <w:sz w:val="32"/>
+          <w:szCs w:val="32"/>
+        </w:rPr>
         <w:t>4.1 Descrizione dell’architettura dell’applicazione realizzata</w:t>
       </w:r>
+    </w:p>
+    <w:p>
+      <w:pPr>
+        <w:spacing w:after="20"/>
+        <w:jc w:val="both"/>
+        <w:rPr>
+          <w:rFonts w:ascii="Times New Roman" w:hAnsi="Times New Roman" w:cs="Times New Roman"/>
+        </w:rPr>
+      </w:pPr>
+    </w:p>
+    <w:p>
+      <w:pPr>
+        <w:spacing w:after="20"/>
+        <w:jc w:val="both"/>
+        <w:rPr>
+          <w:rFonts w:ascii="Times New Roman" w:hAnsi="Times New Roman" w:cs="Times New Roman"/>
+        </w:rPr>
+      </w:pPr>
+      <w:r>
+        <w:rPr>
+          <w:rFonts w:ascii="Times New Roman" w:hAnsi="Times New Roman" w:cs="Times New Roman"/>
+        </w:rPr>
+        <w:t>Si sviluppa una applicazione molto semplice per la gestione del database in linguaggio Java, che renda possibile la messa in pratica delle operazioni richieste dalle varie viste. L’approccio verso il DB è gestito tramite JDBC. Il DB risiede in locale e usa SQL Server come DBMS.</w:t>
+      </w:r>
+    </w:p>
+    <w:p>
+      <w:pPr>
+        <w:spacing w:after="20"/>
+        <w:jc w:val="both"/>
+        <w:rPr>
+          <w:rFonts w:ascii="Times New Roman" w:hAnsi="Times New Roman" w:cs="Times New Roman"/>
+        </w:rPr>
+      </w:pPr>
+    </w:p>
+    <w:p>
+      <w:pPr>
+        <w:spacing w:after="20"/>
+        <w:jc w:val="both"/>
+        <w:rPr>
+          <w:rFonts w:ascii="Times New Roman" w:hAnsi="Times New Roman" w:cs="Times New Roman"/>
+        </w:rPr>
+      </w:pPr>
+      <w:r>
+        <w:rPr>
+          <w:rFonts w:ascii="Times New Roman" w:hAnsi="Times New Roman" w:cs="Times New Roman"/>
+        </w:rPr>
+        <w:t>Il progetto è stato suddiviso in tre package: model, view, application.</w:t>
+      </w:r>
+    </w:p>
+    <w:p>
+      <w:pPr>
+        <w:spacing w:after="20"/>
+        <w:jc w:val="both"/>
+        <w:rPr>
+          <w:rFonts w:ascii="Times New Roman" w:hAnsi="Times New Roman" w:cs="Times New Roman"/>
+        </w:rPr>
+      </w:pPr>
+      <w:r>
+        <w:rPr>
+          <w:rFonts w:ascii="Times New Roman" w:hAnsi="Times New Roman" w:cs="Times New Roman"/>
+        </w:rPr>
+        <w:t>Nel package application risiede solamente la classe che permette l’avvio dell’applicazione.</w:t>
+      </w:r>
+    </w:p>
+    <w:p>
+      <w:pPr>
+        <w:spacing w:after="20"/>
+        <w:jc w:val="both"/>
+        <w:rPr>
+          <w:rFonts w:ascii="Times New Roman" w:hAnsi="Times New Roman" w:cs="Times New Roman"/>
+        </w:rPr>
+      </w:pPr>
+      <w:r>
+        <w:rPr>
+          <w:rFonts w:ascii="Times New Roman" w:hAnsi="Times New Roman" w:cs="Times New Roman"/>
+        </w:rPr>
+        <w:t>Nel package model si trovano tutte classi corrispondenti alle tabelle, contenenti le operazioni ed i rispettivi collegamenti verso la base dati.</w:t>
+      </w:r>
+    </w:p>
+    <w:p>
+      <w:pPr>
+        <w:spacing w:after="20"/>
+        <w:jc w:val="both"/>
+        <w:rPr>
+          <w:rFonts w:ascii="Times New Roman" w:hAnsi="Times New Roman" w:cs="Times New Roman"/>
+        </w:rPr>
+      </w:pPr>
+    </w:p>
+    <w:p>
+      <w:pPr>
+        <w:spacing w:after="20"/>
+        <w:jc w:val="both"/>
+        <w:rPr>
+          <w:rFonts w:ascii="Times New Roman" w:hAnsi="Times New Roman" w:cs="Times New Roman"/>
+        </w:rPr>
+      </w:pPr>
+      <w:r>
+        <w:rPr>
+          <w:rFonts w:ascii="Times New Roman" w:hAnsi="Times New Roman" w:cs="Times New Roman"/>
+        </w:rPr>
+        <w:t>All’avvio viene proposta una schermata iniziale che rappresenta il login.</w:t>
+      </w:r>
+    </w:p>
+    <w:p>
+      <w:pPr>
+        <w:spacing w:after="20"/>
+        <w:jc w:val="both"/>
+        <w:rPr>
+          <w:rFonts w:ascii="Times New Roman" w:hAnsi="Times New Roman" w:cs="Times New Roman"/>
+        </w:rPr>
+      </w:pPr>
+      <w:r>
+        <w:rPr>
+          <w:rFonts w:ascii="Times New Roman" w:hAnsi="Times New Roman" w:cs="Times New Roman"/>
+        </w:rPr>
+        <w:t>Viene gestito un vero e proprio login per i responsabili di parrocchia e per i responsabili di evento nazionale, poiché username e password vengono inserite nella base dati al momento della registrazione del rispettivo responsabile effettuata dall’amministratore.</w:t>
+      </w:r>
+    </w:p>
+    <w:p>
+      <w:pPr>
+        <w:spacing w:after="20"/>
+        <w:jc w:val="both"/>
+        <w:rPr>
+          <w:rFonts w:ascii="Times New Roman" w:hAnsi="Times New Roman" w:cs="Times New Roman"/>
+        </w:rPr>
+      </w:pPr>
+      <w:r>
+        <w:rPr>
+          <w:rFonts w:ascii="Times New Roman" w:hAnsi="Times New Roman" w:cs="Times New Roman"/>
+        </w:rPr>
+        <w:t xml:space="preserve">Un responsabile che effettua un login sarà ovviamente abilitato all’esecuzione delle sole operazioni che gli competono. </w:t>
+      </w:r>
+    </w:p>
+    <w:p>
+      <w:pPr>
+        <w:spacing w:after="20"/>
+        <w:jc w:val="both"/>
+        <w:rPr>
+          <w:rFonts w:ascii="Times New Roman" w:hAnsi="Times New Roman" w:cs="Times New Roman"/>
+        </w:rPr>
+      </w:pPr>
+      <w:r>
+        <w:rPr>
+          <w:rFonts w:ascii="Times New Roman" w:hAnsi="Times New Roman" w:cs="Times New Roman"/>
+        </w:rPr>
+        <w:t>Per quanto riguarda l’amministratore si è preferito utilizzare un singolo username e password salvati all’interno dell’applicazione, in quanto la figura amministrativa non è presente nella base dati.</w:t>
+      </w:r>
+    </w:p>
+    <w:p>
+      <w:pPr>
+        <w:pStyle w:val="Paragrafoelenco"/>
+        <w:spacing w:after="20"/>
+        <w:jc w:val="both"/>
+      </w:pPr>
+    </w:p>
+    <w:p>
+      <w:pPr>
+        <w:pStyle w:val="Paragrafoelenco"/>
+        <w:spacing w:after="20"/>
+        <w:jc w:val="both"/>
+      </w:pPr>
+    </w:p>
+    <w:p>
+      <w:pPr>
+        <w:pStyle w:val="Paragrafoelenco"/>
+        <w:spacing w:after="20"/>
+        <w:jc w:val="both"/>
+      </w:pPr>
+    </w:p>
+    <w:p>
+      <w:pPr>
+        <w:pStyle w:val="Paragrafoelenco"/>
+        <w:spacing w:after="20"/>
+        <w:jc w:val="both"/>
+      </w:pPr>
+    </w:p>
+    <w:p>
+      <w:pPr>
+        <w:pStyle w:val="Paragrafoelenco"/>
+        <w:spacing w:after="20"/>
+        <w:jc w:val="both"/>
+      </w:pPr>
+    </w:p>
+    <w:p>
+      <w:pPr>
+        <w:pStyle w:val="Paragrafoelenco"/>
+        <w:spacing w:after="20"/>
+        <w:jc w:val="both"/>
+      </w:pPr>
+    </w:p>
+    <w:p>
+      <w:pPr>
+        <w:pStyle w:val="Paragrafoelenco"/>
+        <w:spacing w:after="20"/>
+        <w:jc w:val="both"/>
+      </w:pPr>
+    </w:p>
+    <w:p>
+      <w:pPr>
+        <w:pStyle w:val="Paragrafoelenco"/>
+        <w:spacing w:after="20"/>
+        <w:jc w:val="both"/>
+      </w:pPr>
+    </w:p>
+    <w:p>
+      <w:pPr>
+        <w:pStyle w:val="Paragrafoelenco"/>
+        <w:spacing w:after="20"/>
+        <w:jc w:val="both"/>
+      </w:pPr>
+    </w:p>
+    <w:p>
+      <w:pPr>
+        <w:pStyle w:val="Paragrafoelenco"/>
+        <w:spacing w:after="20"/>
+        <w:jc w:val="both"/>
+      </w:pPr>
+    </w:p>
+    <w:p>
+      <w:pPr>
+        <w:pStyle w:val="Paragrafoelenco"/>
+        <w:numPr>
+          <w:ilvl w:val="0"/>
+          <w:numId w:val="12"/>
+        </w:numPr>
+        <w:spacing w:after="20"/>
+        <w:jc w:val="both"/>
+        <w:rPr>
+          <w:rFonts w:ascii="Times New Roman" w:hAnsi="Times New Roman" w:cs="Times New Roman"/>
+        </w:rPr>
+      </w:pPr>
+      <w:r>
+        <w:rPr>
+          <w:rFonts w:ascii="Times New Roman" w:hAnsi="Times New Roman" w:cs="Times New Roman"/>
+        </w:rPr>
+        <w:lastRenderedPageBreak/>
+        <w:t>Schermata Amministratore</w:t>
+      </w:r>
+    </w:p>
+    <w:p>
+      <w:pPr>
+        <w:spacing w:after="20"/>
+        <w:jc w:val="both"/>
+      </w:pPr>
+    </w:p>
+    <w:p>
+      <w:pPr>
+        <w:spacing w:after="20"/>
+        <w:jc w:val="both"/>
+      </w:pPr>
+    </w:p>
+    <w:p>
+      <w:pPr>
+        <w:spacing w:after="20"/>
+        <w:jc w:val="both"/>
+      </w:pPr>
+      <w:r>
+        <w:pict>
+          <v:shape id="_x0000_i1028" type="#_x0000_t75" style="width:480.95pt;height:261.5pt">
+            <v:imagedata r:id="rId31" o:title="cattura_admin"/>
+          </v:shape>
+        </w:pict>
+      </w:r>
+    </w:p>
+    <w:p>
+      <w:pPr>
+        <w:spacing w:after="20"/>
+        <w:jc w:val="both"/>
+      </w:pPr>
+    </w:p>
+    <w:p>
+      <w:pPr>
+        <w:spacing w:after="20"/>
+        <w:jc w:val="both"/>
+      </w:pPr>
+      <w:r>
+        <w:t>L</w:t>
+      </w:r>
+      <w:r>
+        <w:t>a schermata principale dell’amministratore permette principalmente di popolare la base dati.</w:t>
+      </w:r>
+    </w:p>
+    <w:p>
+      <w:pPr>
+        <w:spacing w:after="20"/>
+        <w:jc w:val="both"/>
+      </w:pPr>
+      <w:r>
+        <w:t>La sezione superiore è dedicata all’inserimento di una nuova parrocchia, delle rispettive branche e del responsabile per la stessa</w:t>
+      </w:r>
+      <w:r>
+        <w:t xml:space="preserve"> (operazione A1)</w:t>
+      </w:r>
+      <w:r>
+        <w:t>.</w:t>
+      </w:r>
+    </w:p>
+    <w:p>
+      <w:pPr>
+        <w:spacing w:after="20"/>
+        <w:jc w:val="both"/>
+      </w:pPr>
+      <w:r>
+        <w:t>La sezione centrale permette l’inserimento di attività ludiche, attività formative</w:t>
+      </w:r>
+      <w:r>
+        <w:t xml:space="preserve"> (operazione A2)</w:t>
+      </w:r>
+      <w:r>
+        <w:t xml:space="preserve"> e di un nuovo responsabile per evento nazionale</w:t>
+      </w:r>
+      <w:r>
+        <w:t xml:space="preserve"> (operazione A3)</w:t>
+      </w:r>
+      <w:r>
+        <w:t>.</w:t>
+      </w:r>
+    </w:p>
+    <w:p>
+      <w:pPr>
+        <w:spacing w:after="20"/>
+        <w:jc w:val="both"/>
+      </w:pPr>
+      <w:r>
+        <w:t xml:space="preserve">La sezione inferiore permette invece le diverse visualizzazioni possibili per l’amministratore </w:t>
+      </w:r>
+      <w:r>
+        <w:t>in particolare il pulsante visualizza sotto ad ogni sottosezione permette di (da sinistra verso destra):</w:t>
+      </w:r>
+    </w:p>
+    <w:p>
+      <w:pPr>
+        <w:pStyle w:val="Paragrafoelenco"/>
+        <w:numPr>
+          <w:ilvl w:val="0"/>
+          <w:numId w:val="15"/>
+        </w:numPr>
+        <w:spacing w:after="20"/>
+        <w:jc w:val="both"/>
+      </w:pPr>
+      <w:r>
+        <w:t>Visualizzare quali parrocchie risiedono nella stessa città (operazione A4)</w:t>
+      </w:r>
+    </w:p>
+    <w:p>
+      <w:pPr>
+        <w:pStyle w:val="Paragrafoelenco"/>
+        <w:numPr>
+          <w:ilvl w:val="0"/>
+          <w:numId w:val="15"/>
+        </w:numPr>
+        <w:spacing w:after="20"/>
+        <w:jc w:val="both"/>
+      </w:pPr>
+      <w:r>
+        <w:t>Visualizzare gli eventi di parrocchia organizzati da un responsabile (operazione A5)</w:t>
+      </w:r>
+    </w:p>
+    <w:p>
+      <w:pPr>
+        <w:pStyle w:val="Paragrafoelenco"/>
+        <w:numPr>
+          <w:ilvl w:val="0"/>
+          <w:numId w:val="15"/>
+        </w:numPr>
+        <w:spacing w:after="20"/>
+        <w:jc w:val="both"/>
+      </w:pPr>
+      <w:r>
+        <w:t>Visualizzare gli eventi nazionali organizzati da un responsabile (operazione A6)</w:t>
+      </w:r>
+    </w:p>
+    <w:p>
+      <w:pPr>
+        <w:pStyle w:val="Paragrafoelenco"/>
+        <w:numPr>
+          <w:ilvl w:val="0"/>
+          <w:numId w:val="15"/>
+        </w:numPr>
+        <w:spacing w:after="20"/>
+        <w:jc w:val="both"/>
+      </w:pPr>
+      <w:r>
+        <w:t>Visualizzare gli eventi di parrocchia che si svolgono in una determinata data di inizio (operazione A7)</w:t>
+      </w:r>
+    </w:p>
+    <w:p>
+      <w:pPr>
+        <w:pStyle w:val="Paragrafoelenco"/>
+        <w:numPr>
+          <w:ilvl w:val="0"/>
+          <w:numId w:val="15"/>
+        </w:numPr>
+        <w:spacing w:after="20"/>
+        <w:jc w:val="both"/>
+      </w:pPr>
+      <w:r>
+        <w:t xml:space="preserve">Visualizzare gli eventi nazionali che si </w:t>
+      </w:r>
+      <w:r>
+        <w:t>svolgono in una determinata data di inizio (operazione A8)</w:t>
+      </w:r>
+    </w:p>
+    <w:p>
+      <w:pPr>
+        <w:spacing w:after="20"/>
+        <w:jc w:val="both"/>
+      </w:pPr>
+      <w:r>
+        <w:t xml:space="preserve">La sezione laterale </w:t>
+      </w:r>
+      <w:r>
+        <w:t xml:space="preserve">sinistra permette la </w:t>
+      </w:r>
+      <w:r>
+        <w:t>modifica delle informazioni riguardanti il responsabile di parrocchia nel caso in cui queste cambino nel tempo</w:t>
+      </w:r>
+      <w:r>
+        <w:t xml:space="preserve"> (operazione A9)</w:t>
+      </w:r>
+      <w:r>
+        <w:t>.</w:t>
+      </w:r>
+    </w:p>
+    <w:p>
+      <w:pPr>
+        <w:spacing w:after="20"/>
+        <w:jc w:val="both"/>
+      </w:pPr>
     </w:p>
     <w:p>
       <w:pPr>
@@ -49500,7 +49953,7 @@
           <w:rPr>
             <w:noProof/>
           </w:rPr>
-          <w:t>54</w:t>
+          <w:t>56</w:t>
         </w:r>
         <w:r>
           <w:fldChar w:fldCharType="end"/>
@@ -49564,7 +50017,7 @@
         <v:path o:extrusionok="f" gradientshapeok="t" o:connecttype="rect"/>
         <o:lock v:ext="edit" aspectratio="t"/>
       </v:shapetype>
-      <v:shape id="_x0000_i1052" type="#_x0000_t75" style="width:11.5pt;height:11.5pt" o:bullet="t">
+      <v:shape id="_x0000_i1046" type="#_x0000_t75" style="width:11.5pt;height:11.5pt" o:bullet="t">
         <v:imagedata r:id="rId1" o:title="mso503D"/>
       </v:shape>
     </w:pict>
@@ -50171,6 +50624,119 @@
     </w:lvl>
   </w:abstractNum>
   <w:abstractNum w:abstractNumId="5" w15:restartNumberingAfterBreak="0">
+    <w:nsid w:val="14C161A9"/>
+    <w:multiLevelType w:val="hybridMultilevel"/>
+    <w:tmpl w:val="A22CDD70"/>
+    <w:lvl w:ilvl="0" w:tplc="3FCE335C">
+      <w:start w:val="4"/>
+      <w:numFmt w:val="bullet"/>
+      <w:lvlText w:val="-"/>
+      <w:lvlJc w:val="left"/>
+      <w:pPr>
+        <w:ind w:left="720" w:hanging="360"/>
+      </w:pPr>
+      <w:rPr>
+        <w:rFonts w:ascii="Calibri" w:eastAsiaTheme="minorHAnsi" w:hAnsi="Calibri" w:cs="Calibri" w:hint="default"/>
+      </w:rPr>
+    </w:lvl>
+    <w:lvl w:ilvl="1" w:tplc="04100003" w:tentative="1">
+      <w:start w:val="1"/>
+      <w:numFmt w:val="bullet"/>
+      <w:lvlText w:val="o"/>
+      <w:lvlJc w:val="left"/>
+      <w:pPr>
+        <w:ind w:left="1440" w:hanging="360"/>
+      </w:pPr>
+      <w:rPr>
+        <w:rFonts w:ascii="Courier New" w:hAnsi="Courier New" w:cs="Courier New" w:hint="default"/>
+      </w:rPr>
+    </w:lvl>
+    <w:lvl w:ilvl="2" w:tplc="04100005" w:tentative="1">
+      <w:start w:val="1"/>
+      <w:numFmt w:val="bullet"/>
+      <w:lvlText w:val=""/>
+      <w:lvlJc w:val="left"/>
+      <w:pPr>
+        <w:ind w:left="2160" w:hanging="360"/>
+      </w:pPr>
+      <w:rPr>
+        <w:rFonts w:ascii="Wingdings" w:hAnsi="Wingdings" w:hint="default"/>
+      </w:rPr>
+    </w:lvl>
+    <w:lvl w:ilvl="3" w:tplc="04100001" w:tentative="1">
+      <w:start w:val="1"/>
+      <w:numFmt w:val="bullet"/>
+      <w:lvlText w:val=""/>
+      <w:lvlJc w:val="left"/>
+      <w:pPr>
+        <w:ind w:left="2880" w:hanging="360"/>
+      </w:pPr>
+      <w:rPr>
+        <w:rFonts w:ascii="Symbol" w:hAnsi="Symbol" w:hint="default"/>
+      </w:rPr>
+    </w:lvl>
+    <w:lvl w:ilvl="4" w:tplc="04100003" w:tentative="1">
+      <w:start w:val="1"/>
+      <w:numFmt w:val="bullet"/>
+      <w:lvlText w:val="o"/>
+      <w:lvlJc w:val="left"/>
+      <w:pPr>
+        <w:ind w:left="3600" w:hanging="360"/>
+      </w:pPr>
+      <w:rPr>
+        <w:rFonts w:ascii="Courier New" w:hAnsi="Courier New" w:cs="Courier New" w:hint="default"/>
+      </w:rPr>
+    </w:lvl>
+    <w:lvl w:ilvl="5" w:tplc="04100005" w:tentative="1">
+      <w:start w:val="1"/>
+      <w:numFmt w:val="bullet"/>
+      <w:lvlText w:val=""/>
+      <w:lvlJc w:val="left"/>
+      <w:pPr>
+        <w:ind w:left="4320" w:hanging="360"/>
+      </w:pPr>
+      <w:rPr>
+        <w:rFonts w:ascii="Wingdings" w:hAnsi="Wingdings" w:hint="default"/>
+      </w:rPr>
+    </w:lvl>
+    <w:lvl w:ilvl="6" w:tplc="04100001" w:tentative="1">
+      <w:start w:val="1"/>
+      <w:numFmt w:val="bullet"/>
+      <w:lvlText w:val=""/>
+      <w:lvlJc w:val="left"/>
+      <w:pPr>
+        <w:ind w:left="5040" w:hanging="360"/>
+      </w:pPr>
+      <w:rPr>
+        <w:rFonts w:ascii="Symbol" w:hAnsi="Symbol" w:hint="default"/>
+      </w:rPr>
+    </w:lvl>
+    <w:lvl w:ilvl="7" w:tplc="04100003" w:tentative="1">
+      <w:start w:val="1"/>
+      <w:numFmt w:val="bullet"/>
+      <w:lvlText w:val="o"/>
+      <w:lvlJc w:val="left"/>
+      <w:pPr>
+        <w:ind w:left="5760" w:hanging="360"/>
+      </w:pPr>
+      <w:rPr>
+        <w:rFonts w:ascii="Courier New" w:hAnsi="Courier New" w:cs="Courier New" w:hint="default"/>
+      </w:rPr>
+    </w:lvl>
+    <w:lvl w:ilvl="8" w:tplc="04100005" w:tentative="1">
+      <w:start w:val="1"/>
+      <w:numFmt w:val="bullet"/>
+      <w:lvlText w:val=""/>
+      <w:lvlJc w:val="left"/>
+      <w:pPr>
+        <w:ind w:left="6480" w:hanging="360"/>
+      </w:pPr>
+      <w:rPr>
+        <w:rFonts w:ascii="Wingdings" w:hAnsi="Wingdings" w:hint="default"/>
+      </w:rPr>
+    </w:lvl>
+  </w:abstractNum>
+  <w:abstractNum w:abstractNumId="6" w15:restartNumberingAfterBreak="0">
     <w:nsid w:val="292F2455"/>
     <w:multiLevelType w:val="hybridMultilevel"/>
     <w:tmpl w:val="23641E70"/>
@@ -50283,7 +50849,7 @@
       </w:rPr>
     </w:lvl>
   </w:abstractNum>
-  <w:abstractNum w:abstractNumId="6" w15:restartNumberingAfterBreak="0">
+  <w:abstractNum w:abstractNumId="7" w15:restartNumberingAfterBreak="0">
     <w:nsid w:val="2D4619F5"/>
     <w:multiLevelType w:val="hybridMultilevel"/>
     <w:tmpl w:val="E5906A66"/>
@@ -50396,7 +50962,7 @@
       </w:rPr>
     </w:lvl>
   </w:abstractNum>
-  <w:abstractNum w:abstractNumId="7" w15:restartNumberingAfterBreak="0">
+  <w:abstractNum w:abstractNumId="8" w15:restartNumberingAfterBreak="0">
     <w:nsid w:val="2FDA76AC"/>
     <w:multiLevelType w:val="multilevel"/>
     <w:tmpl w:val="50FAEC62"/>
@@ -50510,7 +51076,7 @@
       </w:rPr>
     </w:lvl>
   </w:abstractNum>
-  <w:abstractNum w:abstractNumId="8" w15:restartNumberingAfterBreak="0">
+  <w:abstractNum w:abstractNumId="9" w15:restartNumberingAfterBreak="0">
     <w:nsid w:val="3472363A"/>
     <w:multiLevelType w:val="hybridMultilevel"/>
     <w:tmpl w:val="20FE1886"/>
@@ -50624,10 +51190,10 @@
       </w:rPr>
     </w:lvl>
   </w:abstractNum>
-  <w:abstractNum w:abstractNumId="9" w15:restartNumberingAfterBreak="0">
+  <w:abstractNum w:abstractNumId="10" w15:restartNumberingAfterBreak="0">
     <w:nsid w:val="42C70613"/>
     <w:multiLevelType w:val="hybridMultilevel"/>
-    <w:tmpl w:val="425E605E"/>
+    <w:tmpl w:val="6040DC7C"/>
     <w:lvl w:ilvl="0" w:tplc="0410000B">
       <w:start w:val="1"/>
       <w:numFmt w:val="bullet"/>
@@ -50737,7 +51303,7 @@
       </w:rPr>
     </w:lvl>
   </w:abstractNum>
-  <w:abstractNum w:abstractNumId="10" w15:restartNumberingAfterBreak="0">
+  <w:abstractNum w:abstractNumId="11" w15:restartNumberingAfterBreak="0">
     <w:nsid w:val="44AB26AB"/>
     <w:multiLevelType w:val="hybridMultilevel"/>
     <w:tmpl w:val="54F8374E"/>
@@ -50850,7 +51416,7 @@
       </w:rPr>
     </w:lvl>
   </w:abstractNum>
-  <w:abstractNum w:abstractNumId="11" w15:restartNumberingAfterBreak="0">
+  <w:abstractNum w:abstractNumId="12" w15:restartNumberingAfterBreak="0">
     <w:nsid w:val="453A124B"/>
     <w:multiLevelType w:val="hybridMultilevel"/>
     <w:tmpl w:val="E3DC114A"/>
@@ -50936,7 +51502,120 @@
       </w:pPr>
     </w:lvl>
   </w:abstractNum>
-  <w:abstractNum w:abstractNumId="12" w15:restartNumberingAfterBreak="0">
+  <w:abstractNum w:abstractNumId="13" w15:restartNumberingAfterBreak="0">
+    <w:nsid w:val="4C0F2345"/>
+    <w:multiLevelType w:val="hybridMultilevel"/>
+    <w:tmpl w:val="AF32C504"/>
+    <w:lvl w:ilvl="0" w:tplc="04100001">
+      <w:start w:val="1"/>
+      <w:numFmt w:val="bullet"/>
+      <w:lvlText w:val=""/>
+      <w:lvlJc w:val="left"/>
+      <w:pPr>
+        <w:ind w:left="720" w:hanging="360"/>
+      </w:pPr>
+      <w:rPr>
+        <w:rFonts w:ascii="Symbol" w:hAnsi="Symbol" w:hint="default"/>
+      </w:rPr>
+    </w:lvl>
+    <w:lvl w:ilvl="1" w:tplc="04100003" w:tentative="1">
+      <w:start w:val="1"/>
+      <w:numFmt w:val="bullet"/>
+      <w:lvlText w:val="o"/>
+      <w:lvlJc w:val="left"/>
+      <w:pPr>
+        <w:ind w:left="1440" w:hanging="360"/>
+      </w:pPr>
+      <w:rPr>
+        <w:rFonts w:ascii="Courier New" w:hAnsi="Courier New" w:cs="Courier New" w:hint="default"/>
+      </w:rPr>
+    </w:lvl>
+    <w:lvl w:ilvl="2" w:tplc="04100005" w:tentative="1">
+      <w:start w:val="1"/>
+      <w:numFmt w:val="bullet"/>
+      <w:lvlText w:val=""/>
+      <w:lvlJc w:val="left"/>
+      <w:pPr>
+        <w:ind w:left="2160" w:hanging="360"/>
+      </w:pPr>
+      <w:rPr>
+        <w:rFonts w:ascii="Wingdings" w:hAnsi="Wingdings" w:hint="default"/>
+      </w:rPr>
+    </w:lvl>
+    <w:lvl w:ilvl="3" w:tplc="04100001" w:tentative="1">
+      <w:start w:val="1"/>
+      <w:numFmt w:val="bullet"/>
+      <w:lvlText w:val=""/>
+      <w:lvlJc w:val="left"/>
+      <w:pPr>
+        <w:ind w:left="2880" w:hanging="360"/>
+      </w:pPr>
+      <w:rPr>
+        <w:rFonts w:ascii="Symbol" w:hAnsi="Symbol" w:hint="default"/>
+      </w:rPr>
+    </w:lvl>
+    <w:lvl w:ilvl="4" w:tplc="04100003" w:tentative="1">
+      <w:start w:val="1"/>
+      <w:numFmt w:val="bullet"/>
+      <w:lvlText w:val="o"/>
+      <w:lvlJc w:val="left"/>
+      <w:pPr>
+        <w:ind w:left="3600" w:hanging="360"/>
+      </w:pPr>
+      <w:rPr>
+        <w:rFonts w:ascii="Courier New" w:hAnsi="Courier New" w:cs="Courier New" w:hint="default"/>
+      </w:rPr>
+    </w:lvl>
+    <w:lvl w:ilvl="5" w:tplc="04100005" w:tentative="1">
+      <w:start w:val="1"/>
+      <w:numFmt w:val="bullet"/>
+      <w:lvlText w:val=""/>
+      <w:lvlJc w:val="left"/>
+      <w:pPr>
+        <w:ind w:left="4320" w:hanging="360"/>
+      </w:pPr>
+      <w:rPr>
+        <w:rFonts w:ascii="Wingdings" w:hAnsi="Wingdings" w:hint="default"/>
+      </w:rPr>
+    </w:lvl>
+    <w:lvl w:ilvl="6" w:tplc="04100001" w:tentative="1">
+      <w:start w:val="1"/>
+      <w:numFmt w:val="bullet"/>
+      <w:lvlText w:val=""/>
+      <w:lvlJc w:val="left"/>
+      <w:pPr>
+        <w:ind w:left="5040" w:hanging="360"/>
+      </w:pPr>
+      <w:rPr>
+        <w:rFonts w:ascii="Symbol" w:hAnsi="Symbol" w:hint="default"/>
+      </w:rPr>
+    </w:lvl>
+    <w:lvl w:ilvl="7" w:tplc="04100003" w:tentative="1">
+      <w:start w:val="1"/>
+      <w:numFmt w:val="bullet"/>
+      <w:lvlText w:val="o"/>
+      <w:lvlJc w:val="left"/>
+      <w:pPr>
+        <w:ind w:left="5760" w:hanging="360"/>
+      </w:pPr>
+      <w:rPr>
+        <w:rFonts w:ascii="Courier New" w:hAnsi="Courier New" w:cs="Courier New" w:hint="default"/>
+      </w:rPr>
+    </w:lvl>
+    <w:lvl w:ilvl="8" w:tplc="04100005" w:tentative="1">
+      <w:start w:val="1"/>
+      <w:numFmt w:val="bullet"/>
+      <w:lvlText w:val=""/>
+      <w:lvlJc w:val="left"/>
+      <w:pPr>
+        <w:ind w:left="6480" w:hanging="360"/>
+      </w:pPr>
+      <w:rPr>
+        <w:rFonts w:ascii="Wingdings" w:hAnsi="Wingdings" w:hint="default"/>
+      </w:rPr>
+    </w:lvl>
+  </w:abstractNum>
+  <w:abstractNum w:abstractNumId="14" w15:restartNumberingAfterBreak="0">
     <w:nsid w:val="4F5A6957"/>
     <w:multiLevelType w:val="multilevel"/>
     <w:tmpl w:val="D94005A4"/>
@@ -51050,7 +51729,7 @@
     </w:lvl>
   </w:abstractNum>
   <w:num w:numId="1">
-    <w:abstractNumId w:val="12"/>
+    <w:abstractNumId w:val="14"/>
   </w:num>
   <w:num w:numId="2">
     <w:abstractNumId w:val="3"/>
@@ -51059,13 +51738,13 @@
     <w:abstractNumId w:val="1"/>
   </w:num>
   <w:num w:numId="4">
+    <w:abstractNumId w:val="9"/>
+  </w:num>
+  <w:num w:numId="5">
     <w:abstractNumId w:val="8"/>
   </w:num>
-  <w:num w:numId="5">
-    <w:abstractNumId w:val="7"/>
-  </w:num>
   <w:num w:numId="6">
-    <w:abstractNumId w:val="11"/>
+    <w:abstractNumId w:val="12"/>
   </w:num>
   <w:num w:numId="7">
     <w:abstractNumId w:val="0"/>
@@ -51077,16 +51756,22 @@
     <w:abstractNumId w:val="2"/>
   </w:num>
   <w:num w:numId="10">
-    <w:abstractNumId w:val="5"/>
+    <w:abstractNumId w:val="6"/>
   </w:num>
   <w:num w:numId="11">
+    <w:abstractNumId w:val="11"/>
+  </w:num>
+  <w:num w:numId="12">
     <w:abstractNumId w:val="10"/>
   </w:num>
-  <w:num w:numId="12">
-    <w:abstractNumId w:val="9"/>
+  <w:num w:numId="13">
+    <w:abstractNumId w:val="7"/>
   </w:num>
-  <w:num w:numId="13">
-    <w:abstractNumId w:val="6"/>
+  <w:num w:numId="14">
+    <w:abstractNumId w:val="13"/>
+  </w:num>
+  <w:num w:numId="15">
+    <w:abstractNumId w:val="5"/>
   </w:num>
 </w:numbering>
 </file>
@@ -51896,7 +52581,7 @@
 </file>
 
 <file path=customXml/itemProps1.xml><?xml version="1.0" encoding="utf-8"?>
-<ds:datastoreItem xmlns:ds="http://schemas.openxmlformats.org/officeDocument/2006/customXml" ds:itemID="{A6071ED7-151D-4F54-9FE0-8D56FF5782CD}">
+<ds:datastoreItem xmlns:ds="http://schemas.openxmlformats.org/officeDocument/2006/customXml" ds:itemID="{A3DDB1AA-4C0A-4313-97B6-44228D4B1C4B}">
   <ds:schemaRefs>
     <ds:schemaRef ds:uri="http://schemas.openxmlformats.org/officeDocument/2006/bibliography"/>
   </ds:schemaRefs>

</xml_diff>

<commit_message>
updated ralazione until n5
</commit_message>
<xml_diff>
--- a/Relazione.docx
+++ b/Relazione.docx
@@ -8475,6 +8475,17 @@
           <w:szCs w:val="36"/>
         </w:rPr>
       </w:pPr>
+    </w:p>
+    <w:p>
+      <w:pPr>
+        <w:jc w:val="both"/>
+        <w:rPr>
+          <w:rFonts w:ascii="Times New Roman" w:hAnsi="Times New Roman" w:cs="Times New Roman"/>
+          <w:b/>
+          <w:sz w:val="36"/>
+          <w:szCs w:val="36"/>
+        </w:rPr>
+      </w:pPr>
       <w:r>
         <w:rPr>
           <w:rFonts w:ascii="Times New Roman" w:hAnsi="Times New Roman" w:cs="Times New Roman"/>
@@ -9017,108 +9028,70 @@
           <w:szCs w:val="18"/>
         </w:rPr>
       </w:pPr>
-      <w:r>
-        <w:rPr>
+    </w:p>
+    <w:p>
+      <w:pPr>
+        <w:jc w:val="center"/>
+        <w:rPr>
+          <w:rFonts w:ascii="Times New Roman" w:hAnsi="Times New Roman" w:cs="Times New Roman"/>
+          <w:i/>
+          <w:sz w:val="18"/>
+          <w:szCs w:val="18"/>
+        </w:rPr>
+      </w:pPr>
+    </w:p>
+    <w:p>
+      <w:pPr>
+        <w:jc w:val="center"/>
+        <w:rPr>
+          <w:rFonts w:ascii="Times New Roman" w:hAnsi="Times New Roman" w:cs="Times New Roman"/>
+          <w:i/>
+          <w:sz w:val="18"/>
+          <w:szCs w:val="18"/>
+        </w:rPr>
+      </w:pPr>
+    </w:p>
+    <w:p>
+      <w:pPr>
+        <w:jc w:val="center"/>
+        <w:rPr>
+          <w:rFonts w:ascii="Times New Roman" w:hAnsi="Times New Roman" w:cs="Times New Roman"/>
+          <w:i/>
+          <w:sz w:val="18"/>
+          <w:szCs w:val="18"/>
+        </w:rPr>
+      </w:pPr>
+      <w:r>
+        <w:rPr>
+          <w:rFonts w:ascii="Times New Roman" w:hAnsi="Times New Roman" w:cs="Times New Roman"/>
           <w:i/>
           <w:noProof/>
           <w:sz w:val="18"/>
           <w:szCs w:val="18"/>
+          <w:lang w:eastAsia="it-IT"/>
         </w:rPr>
         <w:lastRenderedPageBreak/>
-        <w:pict>
-          <v:shape id="_x0000_s1033" type="#_x0000_t75" style="position:absolute;left:0;text-align:left;margin-left:0;margin-top:-.3pt;width:481.45pt;height:263.3pt;z-index:-251653120;mso-position-horizontal:center;mso-position-horizontal-relative:text;mso-position-vertical:absolute;mso-position-vertical-relative:text" wrapcoords="-34 0 -34 21538 21600 21538 21600 0 -34 0">
-            <v:imagedata r:id="rId11" o:title="resp_evento_raffinato"/>
-            <w10:wrap type="tight"/>
-          </v:shape>
-        </w:pict>
-      </w:r>
-      <w:r>
-        <w:rPr>
-          <w:rFonts w:ascii="Times New Roman" w:hAnsi="Times New Roman" w:cs="Times New Roman"/>
-          <w:i/>
-          <w:sz w:val="18"/>
-          <w:szCs w:val="18"/>
-        </w:rPr>
-        <w:t>Figura 2 – Schema E/R finale per i responsabili di evento nazionale</w:t>
-      </w:r>
-    </w:p>
-    <w:p>
-      <w:pPr>
-        <w:pStyle w:val="Paragrafoelenco"/>
-        <w:numPr>
-          <w:ilvl w:val="1"/>
-          <w:numId w:val="5"/>
-        </w:numPr>
-        <w:jc w:val="both"/>
-        <w:rPr>
-          <w:rFonts w:ascii="Times New Roman" w:hAnsi="Times New Roman" w:cs="Times New Roman"/>
-          <w:i/>
-          <w:sz w:val="32"/>
-          <w:szCs w:val="32"/>
-        </w:rPr>
-      </w:pPr>
-      <w:r>
-        <w:rPr>
-          <w:rFonts w:ascii="Times New Roman" w:hAnsi="Times New Roman" w:cs="Times New Roman"/>
-          <w:i/>
-          <w:sz w:val="32"/>
-          <w:szCs w:val="32"/>
-        </w:rPr>
-        <w:t>Responsabile di parrocchia</w:t>
-      </w:r>
-    </w:p>
-    <w:p>
-      <w:pPr>
-        <w:jc w:val="both"/>
-        <w:rPr>
-          <w:rFonts w:ascii="Times New Roman" w:hAnsi="Times New Roman" w:cs="Times New Roman"/>
-          <w:sz w:val="28"/>
-          <w:szCs w:val="28"/>
-        </w:rPr>
-      </w:pPr>
-      <w:r>
-        <w:rPr>
-          <w:rFonts w:ascii="Times New Roman" w:hAnsi="Times New Roman" w:cs="Times New Roman"/>
-          <w:sz w:val="28"/>
-          <w:szCs w:val="28"/>
-        </w:rPr>
-        <w:t>2.3.1 Progettazione dello schema E/R</w:t>
-      </w:r>
-    </w:p>
-    <w:p>
-      <w:pPr>
-        <w:jc w:val="both"/>
-        <w:rPr>
-          <w:rFonts w:ascii="Times New Roman" w:hAnsi="Times New Roman" w:cs="Times New Roman"/>
-        </w:rPr>
-      </w:pPr>
-      <w:r>
-        <w:rPr>
-          <w:rFonts w:ascii="Times New Roman" w:hAnsi="Times New Roman" w:cs="Times New Roman"/>
-          <w:noProof/>
-          <w:lang w:eastAsia="it-IT"/>
-        </w:rPr>
         <w:drawing>
-          <wp:anchor distT="0" distB="0" distL="114300" distR="114300" simplePos="0" relativeHeight="251682816" behindDoc="1" locked="0" layoutInCell="1" allowOverlap="1">
+          <wp:anchor distT="0" distB="0" distL="114300" distR="114300" simplePos="0" relativeHeight="251714560" behindDoc="1" locked="0" layoutInCell="1" allowOverlap="1">
             <wp:simplePos x="0" y="0"/>
-            <wp:positionH relativeFrom="margin">
-              <wp:align>center</wp:align>
+            <wp:positionH relativeFrom="column">
+              <wp:posOffset>52858</wp:posOffset>
             </wp:positionH>
             <wp:positionV relativeFrom="paragraph">
-              <wp:posOffset>516255</wp:posOffset>
+              <wp:posOffset>214046</wp:posOffset>
             </wp:positionV>
-            <wp:extent cx="6205549" cy="3413760"/>
-            <wp:effectExtent l="0" t="0" r="5080" b="0"/>
+            <wp:extent cx="6115685" cy="5925185"/>
+            <wp:effectExtent l="0" t="0" r="0" b="0"/>
             <wp:wrapTight wrapText="bothSides">
               <wp:wrapPolygon edited="0">
                 <wp:start x="0" y="0"/>
-                <wp:lineTo x="0" y="21455"/>
-                <wp:lineTo x="21551" y="21455"/>
-                <wp:lineTo x="21551" y="0"/>
+                <wp:lineTo x="0" y="21528"/>
+                <wp:lineTo x="21530" y="21528"/>
+                <wp:lineTo x="21530" y="0"/>
                 <wp:lineTo x="0" y="0"/>
               </wp:wrapPolygon>
             </wp:wrapTight>
-            <wp:docPr id="1" name="Immagine 1"/>
+            <wp:docPr id="4" name="Immagine 4" descr="C:\Users\andre\AppData\Local\Microsoft\Windows\INetCache\Content.Word\fig2.png"/>
             <wp:cNvGraphicFramePr>
               <a:graphicFrameLocks xmlns:a="http://schemas.openxmlformats.org/drawingml/2006/main" noChangeAspect="1"/>
             </wp:cNvGraphicFramePr>
@@ -9126,29 +9099,36 @@
               <a:graphicData uri="http://schemas.openxmlformats.org/drawingml/2006/picture">
                 <pic:pic xmlns:pic="http://schemas.openxmlformats.org/drawingml/2006/picture">
                   <pic:nvPicPr>
-                    <pic:cNvPr id="1" name="schema_parrocchia_scheletro.png"/>
-                    <pic:cNvPicPr/>
+                    <pic:cNvPr id="0" name="Picture 50" descr="C:\Users\andre\AppData\Local\Microsoft\Windows\INetCache\Content.Word\fig2.png"/>
+                    <pic:cNvPicPr>
+                      <a:picLocks noChangeAspect="1" noChangeArrowheads="1"/>
+                    </pic:cNvPicPr>
                   </pic:nvPicPr>
                   <pic:blipFill>
-                    <a:blip r:embed="rId12" cstate="print">
+                    <a:blip r:embed="rId11">
                       <a:extLst>
                         <a:ext uri="{28A0092B-C50C-407E-A947-70E740481C1C}">
                           <a14:useLocalDpi xmlns:a14="http://schemas.microsoft.com/office/drawing/2010/main" val="0"/>
                         </a:ext>
                       </a:extLst>
                     </a:blip>
+                    <a:srcRect/>
                     <a:stretch>
                       <a:fillRect/>
                     </a:stretch>
                   </pic:blipFill>
-                  <pic:spPr>
+                  <pic:spPr bwMode="auto">
                     <a:xfrm>
                       <a:off x="0" y="0"/>
-                      <a:ext cx="6205549" cy="3413760"/>
+                      <a:ext cx="6115685" cy="5925185"/>
                     </a:xfrm>
                     <a:prstGeom prst="rect">
                       <a:avLst/>
                     </a:prstGeom>
+                    <a:noFill/>
+                    <a:ln>
+                      <a:noFill/>
+                    </a:ln>
                   </pic:spPr>
                 </pic:pic>
               </a:graphicData>
@@ -9162,31 +9142,6 @@
           </wp:anchor>
         </w:drawing>
       </w:r>
-      <w:r>
-        <w:rPr>
-          <w:rFonts w:ascii="Times New Roman" w:hAnsi="Times New Roman" w:cs="Times New Roman"/>
-        </w:rPr>
-        <w:t xml:space="preserve">Dopo aver esaminato il dominio del problema e le richieste da parte dei responsabili di </w:t>
-      </w:r>
-      <w:r>
-        <w:rPr>
-          <w:rFonts w:ascii="Times New Roman" w:hAnsi="Times New Roman" w:cs="Times New Roman"/>
-        </w:rPr>
-        <w:t xml:space="preserve">parrocchia </w:t>
-      </w:r>
-      <w:r>
-        <w:rPr>
-          <w:rFonts w:ascii="Times New Roman" w:hAnsi="Times New Roman" w:cs="Times New Roman"/>
-        </w:rPr>
-        <w:t>viene proposto il seguente schema a scheletro:</w:t>
-      </w:r>
-    </w:p>
-    <w:p>
-      <w:pPr>
-        <w:rPr>
-          <w:rFonts w:ascii="Times New Roman" w:hAnsi="Times New Roman" w:cs="Times New Roman"/>
-        </w:rPr>
-      </w:pPr>
     </w:p>
     <w:p>
       <w:pPr>
@@ -9198,638 +9153,27 @@
           <w:szCs w:val="18"/>
         </w:rPr>
       </w:pPr>
-      <w:r>
+    </w:p>
+    <w:p>
+      <w:pPr>
+        <w:jc w:val="center"/>
         <w:rPr>
           <w:rFonts w:ascii="Times New Roman" w:hAnsi="Times New Roman" w:cs="Times New Roman"/>
           <w:i/>
           <w:sz w:val="18"/>
           <w:szCs w:val="18"/>
-        </w:rPr>
-        <w:t>Figura 3 – Schema scheletro per i responsabili di parrocchia</w:t>
-      </w:r>
-    </w:p>
-    <w:p>
-      <w:pPr>
-        <w:rPr>
-          <w:rFonts w:ascii="Times New Roman" w:hAnsi="Times New Roman" w:cs="Times New Roman"/>
-          <w:sz w:val="28"/>
-          <w:szCs w:val="28"/>
-        </w:rPr>
-      </w:pPr>
-    </w:p>
-    <w:p>
-      <w:pPr>
-        <w:rPr>
-          <w:rFonts w:ascii="Times New Roman" w:hAnsi="Times New Roman" w:cs="Times New Roman"/>
-          <w:sz w:val="28"/>
-          <w:szCs w:val="28"/>
-        </w:rPr>
-      </w:pPr>
-      <w:r>
-        <w:rPr>
-          <w:rFonts w:ascii="Times New Roman" w:hAnsi="Times New Roman" w:cs="Times New Roman"/>
-          <w:sz w:val="28"/>
-          <w:szCs w:val="28"/>
-        </w:rPr>
-        <w:t>2.3.2 Raffinamenti proposti</w:t>
-      </w:r>
-    </w:p>
-    <w:p>
-      <w:pPr>
-        <w:jc w:val="both"/>
-        <w:rPr>
-          <w:rFonts w:ascii="Times New Roman" w:hAnsi="Times New Roman" w:cs="Times New Roman"/>
-        </w:rPr>
-      </w:pPr>
-      <w:r>
-        <w:rPr>
-          <w:rFonts w:ascii="Times New Roman" w:hAnsi="Times New Roman" w:cs="Times New Roman"/>
-        </w:rPr>
-        <w:t xml:space="preserve">Le entità </w:t>
-      </w:r>
-      <w:r>
-        <w:rPr>
-          <w:rFonts w:ascii="Times New Roman" w:hAnsi="Times New Roman" w:cs="Times New Roman"/>
-          <w:b/>
-        </w:rPr>
-        <w:t xml:space="preserve">Responsabile </w:t>
-      </w:r>
-      <w:r>
-        <w:rPr>
-          <w:rFonts w:ascii="Times New Roman" w:hAnsi="Times New Roman" w:cs="Times New Roman"/>
-          <w:b/>
-        </w:rPr>
-        <w:t xml:space="preserve">di parrocchia </w:t>
-      </w:r>
-      <w:r>
-        <w:rPr>
-          <w:rFonts w:ascii="Times New Roman" w:hAnsi="Times New Roman" w:cs="Times New Roman"/>
-        </w:rPr>
-        <w:t>(RESP</w:t>
-      </w:r>
-      <w:r>
-        <w:rPr>
-          <w:rFonts w:ascii="Times New Roman" w:hAnsi="Times New Roman" w:cs="Times New Roman"/>
-        </w:rPr>
-        <w:t>ONSABILE_P</w:t>
-      </w:r>
-      <w:r>
-        <w:rPr>
-          <w:rFonts w:ascii="Times New Roman" w:hAnsi="Times New Roman" w:cs="Times New Roman"/>
-        </w:rPr>
-        <w:t>)</w:t>
-      </w:r>
-      <w:r>
-        <w:rPr>
-          <w:rFonts w:ascii="Times New Roman" w:hAnsi="Times New Roman" w:cs="Times New Roman"/>
-        </w:rPr>
-        <w:t xml:space="preserve"> </w:t>
-      </w:r>
-      <w:r>
-        <w:rPr>
-          <w:rFonts w:ascii="Times New Roman" w:hAnsi="Times New Roman" w:cs="Times New Roman"/>
-        </w:rPr>
-        <w:t xml:space="preserve">ed </w:t>
-      </w:r>
-      <w:r>
-        <w:rPr>
-          <w:rFonts w:ascii="Times New Roman" w:hAnsi="Times New Roman" w:cs="Times New Roman"/>
-        </w:rPr>
-        <w:t>“</w:t>
-      </w:r>
-      <w:r>
-        <w:rPr>
-          <w:rFonts w:ascii="Times New Roman" w:hAnsi="Times New Roman" w:cs="Times New Roman"/>
-          <w:b/>
-        </w:rPr>
-        <w:t>Iscritto</w:t>
-      </w:r>
-      <w:r>
-        <w:rPr>
-          <w:rFonts w:ascii="Times New Roman" w:hAnsi="Times New Roman" w:cs="Times New Roman"/>
-          <w:b/>
-        </w:rPr>
-        <w:t>”</w:t>
-      </w:r>
-      <w:r>
-        <w:rPr>
-          <w:rFonts w:ascii="Times New Roman" w:hAnsi="Times New Roman" w:cs="Times New Roman"/>
-        </w:rPr>
-        <w:t xml:space="preserve"> rappresentano una estensione di una più generica entità </w:t>
-      </w:r>
-      <w:r>
-        <w:rPr>
-          <w:rFonts w:ascii="Times New Roman" w:hAnsi="Times New Roman" w:cs="Times New Roman"/>
-          <w:b/>
-        </w:rPr>
-        <w:t>Persona</w:t>
-      </w:r>
-      <w:r>
-        <w:rPr>
-          <w:rFonts w:ascii="Times New Roman" w:hAnsi="Times New Roman" w:cs="Times New Roman"/>
-        </w:rPr>
-        <w:t xml:space="preserve">, si decide perciò </w:t>
-      </w:r>
-      <w:r>
-        <w:rPr>
-          <w:rFonts w:ascii="Times New Roman" w:hAnsi="Times New Roman" w:cs="Times New Roman"/>
-        </w:rPr>
-        <w:t>ridefinire le prime due aggiungendo una gerarchia</w:t>
-      </w:r>
-      <w:r>
-        <w:rPr>
-          <w:rFonts w:ascii="Times New Roman" w:hAnsi="Times New Roman" w:cs="Times New Roman"/>
-        </w:rPr>
-        <w:t>.</w:t>
-      </w:r>
-    </w:p>
-    <w:p>
-      <w:pPr>
-        <w:jc w:val="both"/>
-        <w:rPr>
-          <w:rFonts w:ascii="Times New Roman" w:hAnsi="Times New Roman" w:cs="Times New Roman"/>
-        </w:rPr>
-      </w:pPr>
-      <w:r>
-        <w:rPr>
-          <w:rFonts w:ascii="Times New Roman" w:hAnsi="Times New Roman" w:cs="Times New Roman"/>
-        </w:rPr>
-        <w:t xml:space="preserve">Nel DB deve essere presente una distinzione tra i vari </w:t>
-      </w:r>
-      <w:r>
-        <w:rPr>
-          <w:rFonts w:ascii="Times New Roman" w:hAnsi="Times New Roman" w:cs="Times New Roman"/>
-          <w:b/>
-        </w:rPr>
-        <w:t>eventi di parrocchia</w:t>
-      </w:r>
-      <w:r>
-        <w:rPr>
-          <w:rFonts w:ascii="Times New Roman" w:hAnsi="Times New Roman" w:cs="Times New Roman"/>
-        </w:rPr>
-        <w:t xml:space="preserve">, in quanto non tutte le branche possono parteciparvi. Sono stati perciò aggiunte le entità </w:t>
-      </w:r>
-      <w:r>
-        <w:rPr>
-          <w:rFonts w:ascii="Times New Roman" w:hAnsi="Times New Roman" w:cs="Times New Roman"/>
-          <w:b/>
-        </w:rPr>
-        <w:t>Evento di parrocchia per tutti</w:t>
-      </w:r>
-      <w:r>
-        <w:rPr>
-          <w:rFonts w:ascii="Times New Roman" w:hAnsi="Times New Roman" w:cs="Times New Roman"/>
-        </w:rPr>
-        <w:t xml:space="preserve"> </w:t>
-      </w:r>
-      <w:r>
-        <w:rPr>
-          <w:rFonts w:ascii="Times New Roman" w:hAnsi="Times New Roman" w:cs="Times New Roman"/>
-        </w:rPr>
-        <w:t>(</w:t>
-      </w:r>
-      <w:r>
-        <w:rPr>
-          <w:rFonts w:ascii="Times New Roman" w:hAnsi="Times New Roman" w:cs="Times New Roman"/>
-        </w:rPr>
-        <w:t>E_P_TUTTI</w:t>
-      </w:r>
-      <w:r>
-        <w:rPr>
-          <w:rFonts w:ascii="Times New Roman" w:hAnsi="Times New Roman" w:cs="Times New Roman"/>
-        </w:rPr>
-        <w:t>)</w:t>
-      </w:r>
-      <w:r>
-        <w:rPr>
-          <w:rFonts w:ascii="Times New Roman" w:hAnsi="Times New Roman" w:cs="Times New Roman"/>
-        </w:rPr>
-        <w:t xml:space="preserve">, </w:t>
-      </w:r>
-      <w:r>
-        <w:rPr>
-          <w:rFonts w:ascii="Times New Roman" w:hAnsi="Times New Roman" w:cs="Times New Roman"/>
-          <w:b/>
-        </w:rPr>
-        <w:t>Evento di parrocchia LC</w:t>
-      </w:r>
-      <w:r>
-        <w:rPr>
-          <w:rFonts w:ascii="Times New Roman" w:hAnsi="Times New Roman" w:cs="Times New Roman"/>
-        </w:rPr>
-        <w:t xml:space="preserve"> </w:t>
-      </w:r>
-      <w:r>
-        <w:rPr>
-          <w:rFonts w:ascii="Times New Roman" w:hAnsi="Times New Roman" w:cs="Times New Roman"/>
-        </w:rPr>
-        <w:t>(</w:t>
-      </w:r>
-      <w:r>
-        <w:rPr>
-          <w:rFonts w:ascii="Times New Roman" w:hAnsi="Times New Roman" w:cs="Times New Roman"/>
-        </w:rPr>
-        <w:t>E_P_LC</w:t>
-      </w:r>
-      <w:r>
-        <w:rPr>
-          <w:rFonts w:ascii="Times New Roman" w:hAnsi="Times New Roman" w:cs="Times New Roman"/>
-        </w:rPr>
-        <w:t>)</w:t>
-      </w:r>
-      <w:r>
-        <w:rPr>
-          <w:rFonts w:ascii="Times New Roman" w:hAnsi="Times New Roman" w:cs="Times New Roman"/>
-        </w:rPr>
-        <w:t xml:space="preserve">, </w:t>
-      </w:r>
-      <w:r>
-        <w:rPr>
-          <w:rFonts w:ascii="Times New Roman" w:hAnsi="Times New Roman" w:cs="Times New Roman"/>
-          <w:b/>
-        </w:rPr>
-        <w:t>Evento di parrocchia EG</w:t>
-      </w:r>
-      <w:r>
-        <w:rPr>
-          <w:rFonts w:ascii="Times New Roman" w:hAnsi="Times New Roman" w:cs="Times New Roman"/>
-        </w:rPr>
-        <w:t xml:space="preserve"> </w:t>
-      </w:r>
-      <w:r>
-        <w:rPr>
-          <w:rFonts w:ascii="Times New Roman" w:hAnsi="Times New Roman" w:cs="Times New Roman"/>
-        </w:rPr>
-        <w:t>(</w:t>
-      </w:r>
-      <w:r>
-        <w:rPr>
-          <w:rFonts w:ascii="Times New Roman" w:hAnsi="Times New Roman" w:cs="Times New Roman"/>
-        </w:rPr>
-        <w:t>E_P_EG</w:t>
-      </w:r>
-      <w:r>
-        <w:rPr>
-          <w:rFonts w:ascii="Times New Roman" w:hAnsi="Times New Roman" w:cs="Times New Roman"/>
-        </w:rPr>
-        <w:t>)</w:t>
-      </w:r>
-      <w:r>
-        <w:rPr>
-          <w:rFonts w:ascii="Times New Roman" w:hAnsi="Times New Roman" w:cs="Times New Roman"/>
-        </w:rPr>
-        <w:t xml:space="preserve"> ed </w:t>
-      </w:r>
-      <w:r>
-        <w:rPr>
-          <w:rFonts w:ascii="Times New Roman" w:hAnsi="Times New Roman" w:cs="Times New Roman"/>
-          <w:b/>
-        </w:rPr>
-        <w:t>Evento di parrocchia RS</w:t>
-      </w:r>
-      <w:r>
-        <w:rPr>
-          <w:rFonts w:ascii="Times New Roman" w:hAnsi="Times New Roman" w:cs="Times New Roman"/>
-        </w:rPr>
-        <w:t xml:space="preserve"> (</w:t>
-      </w:r>
-      <w:r>
-        <w:rPr>
-          <w:rFonts w:ascii="Times New Roman" w:hAnsi="Times New Roman" w:cs="Times New Roman"/>
-        </w:rPr>
-        <w:t>E_P_RS</w:t>
-      </w:r>
-      <w:r>
-        <w:rPr>
-          <w:rFonts w:ascii="Times New Roman" w:hAnsi="Times New Roman" w:cs="Times New Roman"/>
-        </w:rPr>
-        <w:t>)</w:t>
-      </w:r>
-      <w:r>
-        <w:rPr>
-          <w:rFonts w:ascii="Times New Roman" w:hAnsi="Times New Roman" w:cs="Times New Roman"/>
-        </w:rPr>
-        <w:t xml:space="preserve"> come specializzazioni dell’entità Evento di parrocchia. </w:t>
-      </w:r>
-      <w:r>
-        <w:rPr>
-          <w:rFonts w:ascii="Times New Roman" w:hAnsi="Times New Roman" w:cs="Times New Roman"/>
-        </w:rPr>
-        <w:t>Le attività sono state poi associate a ciascuna nuova entità di evento creata</w:t>
-      </w:r>
-      <w:r>
-        <w:rPr>
-          <w:rFonts w:ascii="Times New Roman" w:hAnsi="Times New Roman" w:cs="Times New Roman"/>
-        </w:rPr>
-        <w:t xml:space="preserve"> tramite le associazioni ricreazione per tutti (Ricreazione_T), ricreazione per EG (Ricreazione_EG), ricreazione per LC (Ricreazione_LC), Formazione parrocchiale EG e Formazione parrocchiale RS</w:t>
-      </w:r>
-      <w:r>
-        <w:rPr>
-          <w:rFonts w:ascii="Times New Roman" w:hAnsi="Times New Roman" w:cs="Times New Roman"/>
-        </w:rPr>
-        <w:t>.</w:t>
-      </w:r>
-    </w:p>
-    <w:p>
-      <w:pPr>
-        <w:jc w:val="both"/>
-        <w:rPr>
-          <w:rFonts w:ascii="Times New Roman" w:hAnsi="Times New Roman" w:cs="Times New Roman"/>
-          <w:noProof/>
-          <w:lang w:eastAsia="it-IT"/>
-        </w:rPr>
-      </w:pPr>
-      <w:r>
-        <w:rPr>
-          <w:rFonts w:ascii="Times New Roman" w:hAnsi="Times New Roman" w:cs="Times New Roman"/>
-        </w:rPr>
-        <w:t>Un iscritto</w:t>
-      </w:r>
-      <w:r>
-        <w:rPr>
-          <w:rFonts w:ascii="Times New Roman" w:hAnsi="Times New Roman" w:cs="Times New Roman"/>
-        </w:rPr>
-        <w:t>,</w:t>
-      </w:r>
-      <w:r>
-        <w:rPr>
-          <w:rFonts w:ascii="Times New Roman" w:hAnsi="Times New Roman" w:cs="Times New Roman"/>
-        </w:rPr>
-        <w:t xml:space="preserve"> </w:t>
-      </w:r>
-      <w:r>
-        <w:rPr>
-          <w:rFonts w:ascii="Times New Roman" w:hAnsi="Times New Roman" w:cs="Times New Roman"/>
-        </w:rPr>
-        <w:t>ogni anno</w:t>
-      </w:r>
-      <w:r>
-        <w:rPr>
-          <w:rFonts w:ascii="Times New Roman" w:hAnsi="Times New Roman" w:cs="Times New Roman"/>
-        </w:rPr>
-        <w:t>,</w:t>
-      </w:r>
-      <w:r>
-        <w:rPr>
-          <w:rFonts w:ascii="Times New Roman" w:hAnsi="Times New Roman" w:cs="Times New Roman"/>
-        </w:rPr>
-        <w:t xml:space="preserve"> </w:t>
-      </w:r>
-      <w:r>
-        <w:rPr>
-          <w:rFonts w:ascii="Times New Roman" w:hAnsi="Times New Roman" w:cs="Times New Roman"/>
-        </w:rPr>
-        <w:t>deve iscriversi alla branca corrispondente</w:t>
-      </w:r>
-      <w:r>
-        <w:rPr>
-          <w:rFonts w:ascii="Times New Roman" w:hAnsi="Times New Roman" w:cs="Times New Roman"/>
-        </w:rPr>
-        <w:t xml:space="preserve"> per la propria fascia d’età</w:t>
-      </w:r>
-      <w:r>
-        <w:rPr>
-          <w:rFonts w:ascii="Times New Roman" w:hAnsi="Times New Roman" w:cs="Times New Roman"/>
-        </w:rPr>
-        <w:t xml:space="preserve">, </w:t>
-      </w:r>
-      <w:r>
-        <w:rPr>
-          <w:rFonts w:ascii="Times New Roman" w:hAnsi="Times New Roman" w:cs="Times New Roman"/>
-        </w:rPr>
-        <w:t xml:space="preserve">perciò vengono aggiunte le entità </w:t>
-      </w:r>
-      <w:r>
-        <w:rPr>
-          <w:rFonts w:ascii="Times New Roman" w:hAnsi="Times New Roman" w:cs="Times New Roman"/>
-          <w:b/>
-        </w:rPr>
-        <w:t>branca LC in anno</w:t>
-      </w:r>
-      <w:r>
-        <w:rPr>
-          <w:rFonts w:ascii="Times New Roman" w:hAnsi="Times New Roman" w:cs="Times New Roman"/>
-        </w:rPr>
-        <w:t xml:space="preserve"> (</w:t>
-      </w:r>
-      <w:r>
-        <w:rPr>
-          <w:rFonts w:ascii="Times New Roman" w:hAnsi="Times New Roman" w:cs="Times New Roman"/>
-        </w:rPr>
-        <w:t>LC_anno</w:t>
-      </w:r>
-      <w:r>
-        <w:rPr>
-          <w:rFonts w:ascii="Times New Roman" w:hAnsi="Times New Roman" w:cs="Times New Roman"/>
-        </w:rPr>
-        <w:t>)</w:t>
-      </w:r>
-      <w:r>
-        <w:rPr>
-          <w:rFonts w:ascii="Times New Roman" w:hAnsi="Times New Roman" w:cs="Times New Roman"/>
-        </w:rPr>
-        <w:t xml:space="preserve">, </w:t>
-      </w:r>
-      <w:r>
-        <w:rPr>
-          <w:rFonts w:ascii="Times New Roman" w:hAnsi="Times New Roman" w:cs="Times New Roman"/>
-          <w:b/>
-        </w:rPr>
-        <w:t>branca EG in anno</w:t>
-      </w:r>
-      <w:r>
-        <w:rPr>
-          <w:rFonts w:ascii="Times New Roman" w:hAnsi="Times New Roman" w:cs="Times New Roman"/>
-        </w:rPr>
-        <w:t xml:space="preserve"> (</w:t>
-      </w:r>
-      <w:r>
-        <w:rPr>
-          <w:rFonts w:ascii="Times New Roman" w:hAnsi="Times New Roman" w:cs="Times New Roman"/>
-        </w:rPr>
-        <w:t>EG_anno</w:t>
-      </w:r>
-      <w:r>
-        <w:rPr>
-          <w:rFonts w:ascii="Times New Roman" w:hAnsi="Times New Roman" w:cs="Times New Roman"/>
-        </w:rPr>
-        <w:t>)</w:t>
-      </w:r>
-      <w:r>
-        <w:rPr>
-          <w:rFonts w:ascii="Times New Roman" w:hAnsi="Times New Roman" w:cs="Times New Roman"/>
-        </w:rPr>
-        <w:t xml:space="preserve">, </w:t>
-      </w:r>
-      <w:r>
-        <w:rPr>
-          <w:rFonts w:ascii="Times New Roman" w:hAnsi="Times New Roman" w:cs="Times New Roman"/>
-          <w:b/>
-        </w:rPr>
-        <w:t>branca RS in anno</w:t>
-      </w:r>
-      <w:r>
-        <w:rPr>
-          <w:rFonts w:ascii="Times New Roman" w:hAnsi="Times New Roman" w:cs="Times New Roman"/>
-        </w:rPr>
-        <w:t xml:space="preserve"> (</w:t>
-      </w:r>
-      <w:r>
-        <w:rPr>
-          <w:rFonts w:ascii="Times New Roman" w:hAnsi="Times New Roman" w:cs="Times New Roman"/>
-        </w:rPr>
-        <w:t>RS_anno</w:t>
-      </w:r>
-      <w:r>
-        <w:rPr>
-          <w:rFonts w:ascii="Times New Roman" w:hAnsi="Times New Roman" w:cs="Times New Roman"/>
-        </w:rPr>
-        <w:t>)</w:t>
-      </w:r>
-      <w:r>
-        <w:rPr>
-          <w:rFonts w:ascii="Times New Roman" w:hAnsi="Times New Roman" w:cs="Times New Roman"/>
-        </w:rPr>
-        <w:t xml:space="preserve"> e </w:t>
-      </w:r>
-      <w:r>
-        <w:rPr>
-          <w:rFonts w:ascii="Times New Roman" w:hAnsi="Times New Roman" w:cs="Times New Roman"/>
-          <w:b/>
-        </w:rPr>
-        <w:t>comunità capi in anno</w:t>
-      </w:r>
-      <w:r>
-        <w:rPr>
-          <w:rFonts w:ascii="Times New Roman" w:hAnsi="Times New Roman" w:cs="Times New Roman"/>
-        </w:rPr>
-        <w:t xml:space="preserve"> (</w:t>
-      </w:r>
-      <w:r>
-        <w:rPr>
-          <w:rFonts w:ascii="Times New Roman" w:hAnsi="Times New Roman" w:cs="Times New Roman"/>
-        </w:rPr>
-        <w:t>CC_anno</w:t>
-      </w:r>
-      <w:r>
-        <w:rPr>
-          <w:rFonts w:ascii="Times New Roman" w:hAnsi="Times New Roman" w:cs="Times New Roman"/>
-        </w:rPr>
-        <w:t>)</w:t>
-      </w:r>
-      <w:r>
-        <w:rPr>
-          <w:rFonts w:ascii="Times New Roman" w:hAnsi="Times New Roman" w:cs="Times New Roman"/>
-        </w:rPr>
-        <w:t xml:space="preserve"> </w:t>
-      </w:r>
-      <w:r>
-        <w:rPr>
-          <w:rFonts w:ascii="Times New Roman" w:hAnsi="Times New Roman" w:cs="Times New Roman"/>
-        </w:rPr>
-        <w:t>che permettono</w:t>
-      </w:r>
-      <w:r>
-        <w:rPr>
-          <w:rFonts w:ascii="Times New Roman" w:hAnsi="Times New Roman" w:cs="Times New Roman"/>
-        </w:rPr>
-        <w:t xml:space="preserve"> di contestualizza</w:t>
-      </w:r>
-      <w:r>
-        <w:rPr>
-          <w:rFonts w:ascii="Times New Roman" w:hAnsi="Times New Roman" w:cs="Times New Roman"/>
-        </w:rPr>
-        <w:t>re le branche nei diversi anni associando l’iscrizione all’anno corrispondente tramite le associazioni attivazione LC, attivazione EG, attivazione</w:t>
-      </w:r>
-      <w:r>
-        <w:rPr>
-          <w:rFonts w:ascii="Times New Roman" w:hAnsi="Times New Roman" w:cs="Times New Roman"/>
-        </w:rPr>
-        <w:t xml:space="preserve"> RS ed attivazione CC. Le entità aggiunte vengono poi associate agli </w:t>
-      </w:r>
-      <w:r>
-        <w:rPr>
-          <w:rFonts w:ascii="Times New Roman" w:hAnsi="Times New Roman" w:cs="Times New Roman"/>
-          <w:b/>
-        </w:rPr>
-        <w:t>iscritti</w:t>
-      </w:r>
-      <w:r>
-        <w:rPr>
-          <w:rFonts w:ascii="Times New Roman" w:hAnsi="Times New Roman" w:cs="Times New Roman"/>
-        </w:rPr>
-        <w:t xml:space="preserve"> tramite le associazioni iscrizione LC, iscrizione EG, iscrizione RS, iscrizione CC. </w:t>
-      </w:r>
-      <w:r>
-        <w:rPr>
-          <w:rFonts w:ascii="Times New Roman" w:hAnsi="Times New Roman" w:cs="Times New Roman"/>
-        </w:rPr>
-        <w:t xml:space="preserve">iene aggiunta inoltre l’entità “età” </w:t>
-      </w:r>
-      <w:r>
-        <w:rPr>
-          <w:rFonts w:ascii="Times New Roman" w:hAnsi="Times New Roman" w:cs="Times New Roman"/>
-        </w:rPr>
-        <w:t xml:space="preserve">associata alle branche tramite “Fascia età” </w:t>
-      </w:r>
-      <w:r>
-        <w:rPr>
-          <w:rFonts w:ascii="Times New Roman" w:hAnsi="Times New Roman" w:cs="Times New Roman"/>
-        </w:rPr>
-        <w:t xml:space="preserve">per vincolare le branche alle rispettive fasce di età.  </w:t>
-      </w:r>
-    </w:p>
-    <w:p>
-      <w:pPr>
-        <w:rPr>
-          <w:rFonts w:ascii="Times New Roman" w:hAnsi="Times New Roman" w:cs="Times New Roman"/>
-          <w:sz w:val="28"/>
-          <w:szCs w:val="28"/>
-        </w:rPr>
-      </w:pPr>
-      <w:r>
-        <w:rPr>
-          <w:rFonts w:ascii="Times New Roman" w:hAnsi="Times New Roman" w:cs="Times New Roman"/>
-          <w:sz w:val="28"/>
-          <w:szCs w:val="28"/>
-        </w:rPr>
-        <w:t xml:space="preserve">2.3.3 Schema concettuale parziale </w:t>
-      </w:r>
-    </w:p>
-    <w:p>
-      <w:pPr>
-        <w:jc w:val="both"/>
-        <w:rPr>
-          <w:rFonts w:ascii="Times New Roman" w:hAnsi="Times New Roman" w:cs="Times New Roman"/>
-        </w:rPr>
-      </w:pPr>
-      <w:r>
-        <w:rPr>
-          <w:rFonts w:ascii="Times New Roman" w:hAnsi="Times New Roman" w:cs="Times New Roman"/>
-        </w:rPr>
-        <w:t>Dopo l’applicazione dei raffinamenti proposti e l’inserimento degli attributi necessari per le varie entità, lo schema E/R finale per i responsabili di parrocchia risulta essere di questo tipo:</w:t>
-      </w:r>
-    </w:p>
-    <w:p>
-      <w:pPr>
-        <w:jc w:val="both"/>
-        <w:rPr>
-          <w:rFonts w:ascii="Times New Roman" w:hAnsi="Times New Roman" w:cs="Times New Roman"/>
-          <w:sz w:val="28"/>
-          <w:szCs w:val="28"/>
-        </w:rPr>
-      </w:pPr>
-    </w:p>
-    <w:p>
-      <w:pPr>
-        <w:jc w:val="center"/>
+          <w:u w:val="single"/>
+        </w:rPr>
+      </w:pPr>
+      <w:r>
         <w:rPr>
           <w:rFonts w:ascii="Times New Roman" w:hAnsi="Times New Roman" w:cs="Times New Roman"/>
           <w:i/>
           <w:sz w:val="18"/>
           <w:szCs w:val="18"/>
         </w:rPr>
-      </w:pPr>
+        <w:t>Figura 2 – Schema E/R finale per i responsabili di evento nazionale</w:t>
+      </w:r>
     </w:p>
     <w:p>
       <w:pPr>
@@ -9885,36 +9229,153 @@
           <w:szCs w:val="18"/>
         </w:rPr>
       </w:pPr>
-      <w:r>
-        <w:rPr>
-          <w:rFonts w:ascii="Times New Roman" w:hAnsi="Times New Roman" w:cs="Times New Roman"/>
-          <w:noProof/>
+    </w:p>
+    <w:p>
+      <w:pPr>
+        <w:jc w:val="center"/>
+        <w:rPr>
+          <w:rFonts w:ascii="Times New Roman" w:hAnsi="Times New Roman" w:cs="Times New Roman"/>
+          <w:i/>
+          <w:sz w:val="18"/>
+          <w:szCs w:val="18"/>
+        </w:rPr>
+      </w:pPr>
+    </w:p>
+    <w:p>
+      <w:pPr>
+        <w:jc w:val="center"/>
+        <w:rPr>
+          <w:rFonts w:ascii="Times New Roman" w:hAnsi="Times New Roman" w:cs="Times New Roman"/>
+          <w:i/>
+          <w:sz w:val="18"/>
+          <w:szCs w:val="18"/>
+        </w:rPr>
+      </w:pPr>
+    </w:p>
+    <w:p>
+      <w:pPr>
+        <w:jc w:val="center"/>
+        <w:rPr>
+          <w:rFonts w:ascii="Times New Roman" w:hAnsi="Times New Roman" w:cs="Times New Roman"/>
+          <w:i/>
+          <w:sz w:val="18"/>
+          <w:szCs w:val="18"/>
+        </w:rPr>
+      </w:pPr>
+    </w:p>
+    <w:p>
+      <w:pPr>
+        <w:jc w:val="center"/>
+        <w:rPr>
+          <w:rFonts w:ascii="Times New Roman" w:hAnsi="Times New Roman" w:cs="Times New Roman"/>
+          <w:i/>
+          <w:sz w:val="18"/>
+          <w:szCs w:val="18"/>
+        </w:rPr>
+      </w:pPr>
+    </w:p>
+    <w:p>
+      <w:pPr>
+        <w:pStyle w:val="Paragrafoelenco"/>
+        <w:numPr>
+          <w:ilvl w:val="1"/>
+          <w:numId w:val="5"/>
+        </w:numPr>
+        <w:jc w:val="both"/>
+        <w:rPr>
+          <w:rFonts w:ascii="Times New Roman" w:hAnsi="Times New Roman" w:cs="Times New Roman"/>
+          <w:i/>
+          <w:sz w:val="32"/>
+          <w:szCs w:val="32"/>
+        </w:rPr>
+      </w:pPr>
+      <w:r>
+        <w:rPr>
+          <w:rFonts w:ascii="Times New Roman" w:hAnsi="Times New Roman" w:cs="Times New Roman"/>
+          <w:i/>
+          <w:sz w:val="32"/>
+          <w:szCs w:val="32"/>
+        </w:rPr>
+        <w:lastRenderedPageBreak/>
+        <w:t>Responsabile di parrocchia</w:t>
+      </w:r>
+    </w:p>
+    <w:p>
+      <w:pPr>
+        <w:jc w:val="both"/>
+        <w:rPr>
+          <w:rFonts w:ascii="Times New Roman" w:hAnsi="Times New Roman" w:cs="Times New Roman"/>
           <w:sz w:val="28"/>
           <w:szCs w:val="28"/>
+        </w:rPr>
+      </w:pPr>
+      <w:r>
+        <w:rPr>
+          <w:rFonts w:ascii="Times New Roman" w:hAnsi="Times New Roman" w:cs="Times New Roman"/>
+          <w:sz w:val="28"/>
+          <w:szCs w:val="28"/>
+        </w:rPr>
+        <w:t>2.3.1 Progettazione dello schema E/R</w:t>
+      </w:r>
+    </w:p>
+    <w:p>
+      <w:pPr>
+        <w:jc w:val="both"/>
+        <w:rPr>
+          <w:rFonts w:ascii="Times New Roman" w:hAnsi="Times New Roman" w:cs="Times New Roman"/>
+        </w:rPr>
+      </w:pPr>
+      <w:r>
+        <w:rPr>
+          <w:rFonts w:ascii="Times New Roman" w:hAnsi="Times New Roman" w:cs="Times New Roman"/>
+        </w:rPr>
+        <w:t xml:space="preserve">Dopo aver esaminato il dominio del problema e le richieste da parte dei responsabili di </w:t>
+      </w:r>
+      <w:r>
+        <w:rPr>
+          <w:rFonts w:ascii="Times New Roman" w:hAnsi="Times New Roman" w:cs="Times New Roman"/>
+        </w:rPr>
+        <w:t xml:space="preserve">parrocchia </w:t>
+      </w:r>
+      <w:r>
+        <w:rPr>
+          <w:rFonts w:ascii="Times New Roman" w:hAnsi="Times New Roman" w:cs="Times New Roman"/>
+        </w:rPr>
+        <w:t>viene proposto il seguente schema a scheletro:</w:t>
+      </w:r>
+    </w:p>
+    <w:p>
+      <w:pPr>
+        <w:rPr>
+          <w:rFonts w:ascii="Times New Roman" w:hAnsi="Times New Roman" w:cs="Times New Roman"/>
+        </w:rPr>
+      </w:pPr>
+    </w:p>
+    <w:p>
+      <w:pPr>
+        <w:rPr>
+          <w:rFonts w:ascii="Times New Roman" w:hAnsi="Times New Roman" w:cs="Times New Roman"/>
+        </w:rPr>
+      </w:pPr>
+      <w:r>
+        <w:rPr>
+          <w:rFonts w:ascii="Times New Roman" w:hAnsi="Times New Roman" w:cs="Times New Roman"/>
+          <w:noProof/>
           <w:lang w:eastAsia="it-IT"/>
         </w:rPr>
-        <w:lastRenderedPageBreak/>
         <w:drawing>
-          <wp:anchor distT="0" distB="0" distL="114300" distR="114300" simplePos="0" relativeHeight="251683840" behindDoc="1" locked="0" layoutInCell="1" allowOverlap="1">
+          <wp:anchor distT="0" distB="0" distL="114300" distR="114300" simplePos="0" relativeHeight="251715584" behindDoc="0" locked="0" layoutInCell="1" allowOverlap="1">
             <wp:simplePos x="0" y="0"/>
-            <wp:positionH relativeFrom="margin">
-              <wp:align>center</wp:align>
+            <wp:positionH relativeFrom="column">
+              <wp:posOffset>-317931</wp:posOffset>
             </wp:positionH>
             <wp:positionV relativeFrom="paragraph">
-              <wp:posOffset>1104900</wp:posOffset>
+              <wp:posOffset>213513</wp:posOffset>
             </wp:positionV>
-            <wp:extent cx="8586470" cy="6384290"/>
-            <wp:effectExtent l="0" t="3810" r="1270" b="1270"/>
-            <wp:wrapTight wrapText="bothSides">
-              <wp:wrapPolygon edited="0">
-                <wp:start x="21610" y="13"/>
-                <wp:lineTo x="45" y="13"/>
-                <wp:lineTo x="45" y="21540"/>
-                <wp:lineTo x="21610" y="21540"/>
-                <wp:lineTo x="21610" y="13"/>
-              </wp:wrapPolygon>
-            </wp:wrapTight>
-            <wp:docPr id="2" name="Immagine 2"/>
+            <wp:extent cx="6898005" cy="2979420"/>
+            <wp:effectExtent l="0" t="0" r="0" b="0"/>
+            <wp:wrapSquare wrapText="bothSides"/>
+            <wp:docPr id="6" name="Immagine 6" descr="C:\Users\andre\Desktop\progetto\application\master\schemi\fig3.png"/>
             <wp:cNvGraphicFramePr>
               <a:graphicFrameLocks xmlns:a="http://schemas.openxmlformats.org/drawingml/2006/main" noChangeAspect="1"/>
             </wp:cNvGraphicFramePr>
@@ -9922,29 +9383,36 @@
               <a:graphicData uri="http://schemas.openxmlformats.org/drawingml/2006/picture">
                 <pic:pic xmlns:pic="http://schemas.openxmlformats.org/drawingml/2006/picture">
                   <pic:nvPicPr>
-                    <pic:cNvPr id="2" name="schema_parrocchia_parziale.png"/>
-                    <pic:cNvPicPr/>
+                    <pic:cNvPr id="0" name="Picture 14" descr="C:\Users\andre\Desktop\progetto\application\master\schemi\fig3.png"/>
+                    <pic:cNvPicPr>
+                      <a:picLocks noChangeAspect="1" noChangeArrowheads="1"/>
+                    </pic:cNvPicPr>
                   </pic:nvPicPr>
                   <pic:blipFill>
-                    <a:blip r:embed="rId13" cstate="print">
+                    <a:blip r:embed="rId12" cstate="print">
                       <a:extLst>
                         <a:ext uri="{28A0092B-C50C-407E-A947-70E740481C1C}">
                           <a14:useLocalDpi xmlns:a14="http://schemas.microsoft.com/office/drawing/2010/main" val="0"/>
                         </a:ext>
                       </a:extLst>
                     </a:blip>
+                    <a:srcRect/>
                     <a:stretch>
                       <a:fillRect/>
                     </a:stretch>
                   </pic:blipFill>
-                  <pic:spPr>
-                    <a:xfrm rot="16200000">
+                  <pic:spPr bwMode="auto">
+                    <a:xfrm>
                       <a:off x="0" y="0"/>
-                      <a:ext cx="8586470" cy="6384290"/>
+                      <a:ext cx="6898005" cy="2979420"/>
                     </a:xfrm>
                     <a:prstGeom prst="rect">
                       <a:avLst/>
                     </a:prstGeom>
+                    <a:noFill/>
+                    <a:ln>
+                      <a:noFill/>
+                    </a:ln>
                   </pic:spPr>
                 </pic:pic>
               </a:graphicData>
@@ -9958,71 +9426,693 @@
           </wp:anchor>
         </w:drawing>
       </w:r>
-      <w:r>
+    </w:p>
+    <w:p>
+      <w:pPr>
+        <w:rPr>
+          <w:rFonts w:ascii="Times New Roman" w:hAnsi="Times New Roman" w:cs="Times New Roman"/>
+        </w:rPr>
+      </w:pPr>
+    </w:p>
+    <w:p>
+      <w:pPr>
+        <w:jc w:val="center"/>
         <w:rPr>
           <w:rFonts w:ascii="Times New Roman" w:hAnsi="Times New Roman" w:cs="Times New Roman"/>
           <w:i/>
           <w:sz w:val="18"/>
           <w:szCs w:val="18"/>
         </w:rPr>
-        <w:t>Figura 4 – Schema E/R finale per i responsabili di parrocchia</w:t>
-      </w:r>
-    </w:p>
-    <w:p>
-      <w:pPr>
-        <w:jc w:val="center"/>
+      </w:pPr>
+      <w:r>
         <w:rPr>
           <w:rFonts w:ascii="Times New Roman" w:hAnsi="Times New Roman" w:cs="Times New Roman"/>
           <w:i/>
           <w:sz w:val="18"/>
           <w:szCs w:val="18"/>
         </w:rPr>
-      </w:pPr>
-      <w:r>
-        <w:rPr>
-          <w:rFonts w:ascii="Times New Roman" w:hAnsi="Times New Roman" w:cs="Times New Roman"/>
-          <w:i/>
-          <w:sz w:val="32"/>
-          <w:szCs w:val="32"/>
-        </w:rPr>
-        <w:lastRenderedPageBreak/>
-        <w:t>2.4 Schema concettuale finale</w:t>
-      </w:r>
-    </w:p>
-    <w:p>
-      <w:pPr>
-        <w:jc w:val="both"/>
-        <w:rPr>
-          <w:rFonts w:ascii="Times New Roman" w:hAnsi="Times New Roman" w:cs="Times New Roman"/>
-        </w:rPr>
-      </w:pPr>
-      <w:r>
+        <w:t>Figura 3 – Schema scheletro per i responsabili di parrocchia</w:t>
+      </w:r>
+    </w:p>
+    <w:p>
+      <w:pPr>
+        <w:rPr>
+          <w:rFonts w:ascii="Times New Roman" w:hAnsi="Times New Roman" w:cs="Times New Roman"/>
+          <w:sz w:val="28"/>
+          <w:szCs w:val="28"/>
+        </w:rPr>
+      </w:pPr>
+    </w:p>
+    <w:p>
+      <w:pPr>
+        <w:rPr>
+          <w:rFonts w:ascii="Times New Roman" w:hAnsi="Times New Roman" w:cs="Times New Roman"/>
+          <w:sz w:val="28"/>
+          <w:szCs w:val="28"/>
+        </w:rPr>
+      </w:pPr>
+      <w:r>
+        <w:rPr>
+          <w:rFonts w:ascii="Times New Roman" w:hAnsi="Times New Roman" w:cs="Times New Roman"/>
+          <w:sz w:val="28"/>
+          <w:szCs w:val="28"/>
+        </w:rPr>
+        <w:t>2.3.2 Raffinamenti proposti</w:t>
+      </w:r>
+    </w:p>
+    <w:p>
+      <w:pPr>
+        <w:jc w:val="both"/>
+        <w:rPr>
+          <w:rFonts w:ascii="Times New Roman" w:hAnsi="Times New Roman" w:cs="Times New Roman"/>
+        </w:rPr>
+      </w:pPr>
+      <w:r>
+        <w:rPr>
+          <w:rFonts w:ascii="Times New Roman" w:hAnsi="Times New Roman" w:cs="Times New Roman"/>
+        </w:rPr>
+        <w:t xml:space="preserve">Le entità </w:t>
+      </w:r>
+      <w:r>
+        <w:rPr>
+          <w:rFonts w:ascii="Times New Roman" w:hAnsi="Times New Roman" w:cs="Times New Roman"/>
+          <w:b/>
+        </w:rPr>
+        <w:t xml:space="preserve">Responsabile </w:t>
+      </w:r>
+      <w:r>
+        <w:rPr>
+          <w:rFonts w:ascii="Times New Roman" w:hAnsi="Times New Roman" w:cs="Times New Roman"/>
+          <w:b/>
+        </w:rPr>
+        <w:t xml:space="preserve">di parrocchia </w:t>
+      </w:r>
+      <w:r>
+        <w:rPr>
+          <w:rFonts w:ascii="Times New Roman" w:hAnsi="Times New Roman" w:cs="Times New Roman"/>
+        </w:rPr>
+        <w:t>(RESP</w:t>
+      </w:r>
+      <w:r>
+        <w:rPr>
+          <w:rFonts w:ascii="Times New Roman" w:hAnsi="Times New Roman" w:cs="Times New Roman"/>
+        </w:rPr>
+        <w:t>ONSABILE_P</w:t>
+      </w:r>
+      <w:r>
+        <w:rPr>
+          <w:rFonts w:ascii="Times New Roman" w:hAnsi="Times New Roman" w:cs="Times New Roman"/>
+        </w:rPr>
+        <w:t>)</w:t>
+      </w:r>
+      <w:r>
+        <w:rPr>
+          <w:rFonts w:ascii="Times New Roman" w:hAnsi="Times New Roman" w:cs="Times New Roman"/>
+        </w:rPr>
+        <w:t xml:space="preserve"> </w:t>
+      </w:r>
+      <w:r>
+        <w:rPr>
+          <w:rFonts w:ascii="Times New Roman" w:hAnsi="Times New Roman" w:cs="Times New Roman"/>
+        </w:rPr>
+        <w:t xml:space="preserve">ed </w:t>
+      </w:r>
+      <w:r>
+        <w:rPr>
+          <w:rFonts w:ascii="Times New Roman" w:hAnsi="Times New Roman" w:cs="Times New Roman"/>
+        </w:rPr>
+        <w:t>“</w:t>
+      </w:r>
+      <w:r>
+        <w:rPr>
+          <w:rFonts w:ascii="Times New Roman" w:hAnsi="Times New Roman" w:cs="Times New Roman"/>
+          <w:b/>
+        </w:rPr>
+        <w:t>Iscritto</w:t>
+      </w:r>
+      <w:r>
+        <w:rPr>
+          <w:rFonts w:ascii="Times New Roman" w:hAnsi="Times New Roman" w:cs="Times New Roman"/>
+          <w:b/>
+        </w:rPr>
+        <w:t>”</w:t>
+      </w:r>
+      <w:r>
+        <w:rPr>
+          <w:rFonts w:ascii="Times New Roman" w:hAnsi="Times New Roman" w:cs="Times New Roman"/>
+        </w:rPr>
+        <w:t xml:space="preserve"> rappresentano una estensione di una più generica entità </w:t>
+      </w:r>
+      <w:r>
+        <w:rPr>
+          <w:rFonts w:ascii="Times New Roman" w:hAnsi="Times New Roman" w:cs="Times New Roman"/>
+          <w:b/>
+        </w:rPr>
+        <w:t>Persona</w:t>
+      </w:r>
+      <w:r>
+        <w:rPr>
+          <w:rFonts w:ascii="Times New Roman" w:hAnsi="Times New Roman" w:cs="Times New Roman"/>
+        </w:rPr>
+        <w:t xml:space="preserve">, si decide perciò </w:t>
+      </w:r>
+      <w:r>
+        <w:rPr>
+          <w:rFonts w:ascii="Times New Roman" w:hAnsi="Times New Roman" w:cs="Times New Roman"/>
+        </w:rPr>
+        <w:t>ridefinire le prime due aggiungendo una gerarchia</w:t>
+      </w:r>
+      <w:r>
+        <w:rPr>
+          <w:rFonts w:ascii="Times New Roman" w:hAnsi="Times New Roman" w:cs="Times New Roman"/>
+        </w:rPr>
+        <w:t>.</w:t>
+      </w:r>
+    </w:p>
+    <w:p>
+      <w:pPr>
+        <w:jc w:val="both"/>
+        <w:rPr>
+          <w:rFonts w:ascii="Times New Roman" w:hAnsi="Times New Roman" w:cs="Times New Roman"/>
+        </w:rPr>
+      </w:pPr>
+      <w:r>
+        <w:rPr>
+          <w:rFonts w:ascii="Times New Roman" w:hAnsi="Times New Roman" w:cs="Times New Roman"/>
+        </w:rPr>
+        <w:t xml:space="preserve">Nel DB deve essere presente una distinzione tra i vari </w:t>
+      </w:r>
+      <w:r>
+        <w:rPr>
+          <w:rFonts w:ascii="Times New Roman" w:hAnsi="Times New Roman" w:cs="Times New Roman"/>
+          <w:b/>
+        </w:rPr>
+        <w:t>eventi di parrocchia</w:t>
+      </w:r>
+      <w:r>
+        <w:rPr>
+          <w:rFonts w:ascii="Times New Roman" w:hAnsi="Times New Roman" w:cs="Times New Roman"/>
+        </w:rPr>
+        <w:t xml:space="preserve">, in quanto non tutte le branche possono parteciparvi. Sono stati perciò aggiunte le entità </w:t>
+      </w:r>
+      <w:r>
+        <w:rPr>
+          <w:rFonts w:ascii="Times New Roman" w:hAnsi="Times New Roman" w:cs="Times New Roman"/>
+          <w:b/>
+        </w:rPr>
+        <w:t>Evento di parrocchia per tutti</w:t>
+      </w:r>
+      <w:r>
+        <w:rPr>
+          <w:rFonts w:ascii="Times New Roman" w:hAnsi="Times New Roman" w:cs="Times New Roman"/>
+        </w:rPr>
+        <w:t xml:space="preserve"> </w:t>
+      </w:r>
+      <w:r>
+        <w:rPr>
+          <w:rFonts w:ascii="Times New Roman" w:hAnsi="Times New Roman" w:cs="Times New Roman"/>
+        </w:rPr>
+        <w:t>(</w:t>
+      </w:r>
+      <w:r>
+        <w:rPr>
+          <w:rFonts w:ascii="Times New Roman" w:hAnsi="Times New Roman" w:cs="Times New Roman"/>
+        </w:rPr>
+        <w:t>E_P_TUTTI</w:t>
+      </w:r>
+      <w:r>
+        <w:rPr>
+          <w:rFonts w:ascii="Times New Roman" w:hAnsi="Times New Roman" w:cs="Times New Roman"/>
+        </w:rPr>
+        <w:t>)</w:t>
+      </w:r>
+      <w:r>
+        <w:rPr>
+          <w:rFonts w:ascii="Times New Roman" w:hAnsi="Times New Roman" w:cs="Times New Roman"/>
+        </w:rPr>
+        <w:t xml:space="preserve">, </w:t>
+      </w:r>
+      <w:r>
+        <w:rPr>
+          <w:rFonts w:ascii="Times New Roman" w:hAnsi="Times New Roman" w:cs="Times New Roman"/>
+          <w:b/>
+        </w:rPr>
+        <w:t>Evento di parrocchia LC</w:t>
+      </w:r>
+      <w:r>
+        <w:rPr>
+          <w:rFonts w:ascii="Times New Roman" w:hAnsi="Times New Roman" w:cs="Times New Roman"/>
+        </w:rPr>
+        <w:t xml:space="preserve"> </w:t>
+      </w:r>
+      <w:r>
+        <w:rPr>
+          <w:rFonts w:ascii="Times New Roman" w:hAnsi="Times New Roman" w:cs="Times New Roman"/>
+        </w:rPr>
+        <w:t>(</w:t>
+      </w:r>
+      <w:r>
+        <w:rPr>
+          <w:rFonts w:ascii="Times New Roman" w:hAnsi="Times New Roman" w:cs="Times New Roman"/>
+        </w:rPr>
+        <w:t>E_P_LC</w:t>
+      </w:r>
+      <w:r>
+        <w:rPr>
+          <w:rFonts w:ascii="Times New Roman" w:hAnsi="Times New Roman" w:cs="Times New Roman"/>
+        </w:rPr>
+        <w:t>)</w:t>
+      </w:r>
+      <w:r>
+        <w:rPr>
+          <w:rFonts w:ascii="Times New Roman" w:hAnsi="Times New Roman" w:cs="Times New Roman"/>
+        </w:rPr>
+        <w:t xml:space="preserve">, </w:t>
+      </w:r>
+      <w:r>
+        <w:rPr>
+          <w:rFonts w:ascii="Times New Roman" w:hAnsi="Times New Roman" w:cs="Times New Roman"/>
+          <w:b/>
+        </w:rPr>
+        <w:t>Evento di parrocchia EG</w:t>
+      </w:r>
+      <w:r>
+        <w:rPr>
+          <w:rFonts w:ascii="Times New Roman" w:hAnsi="Times New Roman" w:cs="Times New Roman"/>
+        </w:rPr>
+        <w:t xml:space="preserve"> </w:t>
+      </w:r>
+      <w:r>
+        <w:rPr>
+          <w:rFonts w:ascii="Times New Roman" w:hAnsi="Times New Roman" w:cs="Times New Roman"/>
+        </w:rPr>
+        <w:t>(</w:t>
+      </w:r>
+      <w:r>
+        <w:rPr>
+          <w:rFonts w:ascii="Times New Roman" w:hAnsi="Times New Roman" w:cs="Times New Roman"/>
+        </w:rPr>
+        <w:t>E_P_EG</w:t>
+      </w:r>
+      <w:r>
+        <w:rPr>
+          <w:rFonts w:ascii="Times New Roman" w:hAnsi="Times New Roman" w:cs="Times New Roman"/>
+        </w:rPr>
+        <w:t>)</w:t>
+      </w:r>
+      <w:r>
+        <w:rPr>
+          <w:rFonts w:ascii="Times New Roman" w:hAnsi="Times New Roman" w:cs="Times New Roman"/>
+        </w:rPr>
+        <w:t xml:space="preserve"> ed </w:t>
+      </w:r>
+      <w:r>
+        <w:rPr>
+          <w:rFonts w:ascii="Times New Roman" w:hAnsi="Times New Roman" w:cs="Times New Roman"/>
+          <w:b/>
+        </w:rPr>
+        <w:t>Evento di parrocchia RS</w:t>
+      </w:r>
+      <w:r>
+        <w:rPr>
+          <w:rFonts w:ascii="Times New Roman" w:hAnsi="Times New Roman" w:cs="Times New Roman"/>
+        </w:rPr>
+        <w:t xml:space="preserve"> (</w:t>
+      </w:r>
+      <w:r>
+        <w:rPr>
+          <w:rFonts w:ascii="Times New Roman" w:hAnsi="Times New Roman" w:cs="Times New Roman"/>
+        </w:rPr>
+        <w:t>E_P_RS</w:t>
+      </w:r>
+      <w:r>
+        <w:rPr>
+          <w:rFonts w:ascii="Times New Roman" w:hAnsi="Times New Roman" w:cs="Times New Roman"/>
+        </w:rPr>
+        <w:t>)</w:t>
+      </w:r>
+      <w:r>
+        <w:rPr>
+          <w:rFonts w:ascii="Times New Roman" w:hAnsi="Times New Roman" w:cs="Times New Roman"/>
+        </w:rPr>
+        <w:t xml:space="preserve"> come specializzazioni dell’entità Evento di parrocchia. </w:t>
+      </w:r>
+      <w:r>
+        <w:rPr>
+          <w:rFonts w:ascii="Times New Roman" w:hAnsi="Times New Roman" w:cs="Times New Roman"/>
+        </w:rPr>
+        <w:t>Le attività sono state poi associate a ciascuna nuova entità di evento creata</w:t>
+      </w:r>
+      <w:r>
+        <w:rPr>
+          <w:rFonts w:ascii="Times New Roman" w:hAnsi="Times New Roman" w:cs="Times New Roman"/>
+        </w:rPr>
+        <w:t xml:space="preserve"> tramite le associazioni ricreazione per tutti (Ricreazione_T), ricreazione per EG (Ricreazione_EG), ricreazione per LC (Ricreazione_LC), Formazione parrocchiale EG e Formazione parrocchiale RS</w:t>
+      </w:r>
+      <w:r>
+        <w:rPr>
+          <w:rFonts w:ascii="Times New Roman" w:hAnsi="Times New Roman" w:cs="Times New Roman"/>
+        </w:rPr>
+        <w:t>.</w:t>
+      </w:r>
+    </w:p>
+    <w:p>
+      <w:pPr>
+        <w:jc w:val="both"/>
         <w:rPr>
           <w:rFonts w:ascii="Times New Roman" w:hAnsi="Times New Roman" w:cs="Times New Roman"/>
           <w:noProof/>
           <w:lang w:eastAsia="it-IT"/>
         </w:rPr>
+      </w:pPr>
+      <w:r>
+        <w:rPr>
+          <w:rFonts w:ascii="Times New Roman" w:hAnsi="Times New Roman" w:cs="Times New Roman"/>
+        </w:rPr>
+        <w:t>Un iscritto</w:t>
+      </w:r>
+      <w:r>
+        <w:rPr>
+          <w:rFonts w:ascii="Times New Roman" w:hAnsi="Times New Roman" w:cs="Times New Roman"/>
+        </w:rPr>
+        <w:t>,</w:t>
+      </w:r>
+      <w:r>
+        <w:rPr>
+          <w:rFonts w:ascii="Times New Roman" w:hAnsi="Times New Roman" w:cs="Times New Roman"/>
+        </w:rPr>
+        <w:t xml:space="preserve"> </w:t>
+      </w:r>
+      <w:r>
+        <w:rPr>
+          <w:rFonts w:ascii="Times New Roman" w:hAnsi="Times New Roman" w:cs="Times New Roman"/>
+        </w:rPr>
+        <w:t>ogni anno</w:t>
+      </w:r>
+      <w:r>
+        <w:rPr>
+          <w:rFonts w:ascii="Times New Roman" w:hAnsi="Times New Roman" w:cs="Times New Roman"/>
+        </w:rPr>
+        <w:t>,</w:t>
+      </w:r>
+      <w:r>
+        <w:rPr>
+          <w:rFonts w:ascii="Times New Roman" w:hAnsi="Times New Roman" w:cs="Times New Roman"/>
+        </w:rPr>
+        <w:t xml:space="preserve"> </w:t>
+      </w:r>
+      <w:r>
+        <w:rPr>
+          <w:rFonts w:ascii="Times New Roman" w:hAnsi="Times New Roman" w:cs="Times New Roman"/>
+        </w:rPr>
+        <w:t>deve iscriversi alla branca corrispondente</w:t>
+      </w:r>
+      <w:r>
+        <w:rPr>
+          <w:rFonts w:ascii="Times New Roman" w:hAnsi="Times New Roman" w:cs="Times New Roman"/>
+        </w:rPr>
+        <w:t xml:space="preserve"> per la propria fascia d’età</w:t>
+      </w:r>
+      <w:r>
+        <w:rPr>
+          <w:rFonts w:ascii="Times New Roman" w:hAnsi="Times New Roman" w:cs="Times New Roman"/>
+        </w:rPr>
+        <w:t xml:space="preserve">, </w:t>
+      </w:r>
+      <w:r>
+        <w:rPr>
+          <w:rFonts w:ascii="Times New Roman" w:hAnsi="Times New Roman" w:cs="Times New Roman"/>
+        </w:rPr>
+        <w:t xml:space="preserve">perciò vengono aggiunte le entità </w:t>
+      </w:r>
+      <w:r>
+        <w:rPr>
+          <w:rFonts w:ascii="Times New Roman" w:hAnsi="Times New Roman" w:cs="Times New Roman"/>
+          <w:b/>
+        </w:rPr>
+        <w:t>branca LC in anno</w:t>
+      </w:r>
+      <w:r>
+        <w:rPr>
+          <w:rFonts w:ascii="Times New Roman" w:hAnsi="Times New Roman" w:cs="Times New Roman"/>
+        </w:rPr>
+        <w:t xml:space="preserve"> (</w:t>
+      </w:r>
+      <w:r>
+        <w:rPr>
+          <w:rFonts w:ascii="Times New Roman" w:hAnsi="Times New Roman" w:cs="Times New Roman"/>
+        </w:rPr>
+        <w:t>LC_anno</w:t>
+      </w:r>
+      <w:r>
+        <w:rPr>
+          <w:rFonts w:ascii="Times New Roman" w:hAnsi="Times New Roman" w:cs="Times New Roman"/>
+        </w:rPr>
+        <w:t>)</w:t>
+      </w:r>
+      <w:r>
+        <w:rPr>
+          <w:rFonts w:ascii="Times New Roman" w:hAnsi="Times New Roman" w:cs="Times New Roman"/>
+        </w:rPr>
+        <w:t xml:space="preserve">, </w:t>
+      </w:r>
+      <w:r>
+        <w:rPr>
+          <w:rFonts w:ascii="Times New Roman" w:hAnsi="Times New Roman" w:cs="Times New Roman"/>
+          <w:b/>
+        </w:rPr>
+        <w:t>branca EG in anno</w:t>
+      </w:r>
+      <w:r>
+        <w:rPr>
+          <w:rFonts w:ascii="Times New Roman" w:hAnsi="Times New Roman" w:cs="Times New Roman"/>
+        </w:rPr>
+        <w:t xml:space="preserve"> (</w:t>
+      </w:r>
+      <w:r>
+        <w:rPr>
+          <w:rFonts w:ascii="Times New Roman" w:hAnsi="Times New Roman" w:cs="Times New Roman"/>
+        </w:rPr>
+        <w:t>EG_anno</w:t>
+      </w:r>
+      <w:r>
+        <w:rPr>
+          <w:rFonts w:ascii="Times New Roman" w:hAnsi="Times New Roman" w:cs="Times New Roman"/>
+        </w:rPr>
+        <w:t>)</w:t>
+      </w:r>
+      <w:r>
+        <w:rPr>
+          <w:rFonts w:ascii="Times New Roman" w:hAnsi="Times New Roman" w:cs="Times New Roman"/>
+        </w:rPr>
+        <w:t xml:space="preserve">, </w:t>
+      </w:r>
+      <w:r>
+        <w:rPr>
+          <w:rFonts w:ascii="Times New Roman" w:hAnsi="Times New Roman" w:cs="Times New Roman"/>
+          <w:b/>
+        </w:rPr>
+        <w:t>branca RS in anno</w:t>
+      </w:r>
+      <w:r>
+        <w:rPr>
+          <w:rFonts w:ascii="Times New Roman" w:hAnsi="Times New Roman" w:cs="Times New Roman"/>
+        </w:rPr>
+        <w:t xml:space="preserve"> (</w:t>
+      </w:r>
+      <w:r>
+        <w:rPr>
+          <w:rFonts w:ascii="Times New Roman" w:hAnsi="Times New Roman" w:cs="Times New Roman"/>
+        </w:rPr>
+        <w:t>RS_anno</w:t>
+      </w:r>
+      <w:r>
+        <w:rPr>
+          <w:rFonts w:ascii="Times New Roman" w:hAnsi="Times New Roman" w:cs="Times New Roman"/>
+        </w:rPr>
+        <w:t>)</w:t>
+      </w:r>
+      <w:r>
+        <w:rPr>
+          <w:rFonts w:ascii="Times New Roman" w:hAnsi="Times New Roman" w:cs="Times New Roman"/>
+        </w:rPr>
+        <w:t xml:space="preserve"> e </w:t>
+      </w:r>
+      <w:r>
+        <w:rPr>
+          <w:rFonts w:ascii="Times New Roman" w:hAnsi="Times New Roman" w:cs="Times New Roman"/>
+          <w:b/>
+        </w:rPr>
+        <w:t>comunità capi in anno</w:t>
+      </w:r>
+      <w:r>
+        <w:rPr>
+          <w:rFonts w:ascii="Times New Roman" w:hAnsi="Times New Roman" w:cs="Times New Roman"/>
+        </w:rPr>
+        <w:t xml:space="preserve"> (</w:t>
+      </w:r>
+      <w:r>
+        <w:rPr>
+          <w:rFonts w:ascii="Times New Roman" w:hAnsi="Times New Roman" w:cs="Times New Roman"/>
+        </w:rPr>
+        <w:t>CC_anno</w:t>
+      </w:r>
+      <w:r>
+        <w:rPr>
+          <w:rFonts w:ascii="Times New Roman" w:hAnsi="Times New Roman" w:cs="Times New Roman"/>
+        </w:rPr>
+        <w:t>)</w:t>
+      </w:r>
+      <w:r>
+        <w:rPr>
+          <w:rFonts w:ascii="Times New Roman" w:hAnsi="Times New Roman" w:cs="Times New Roman"/>
+        </w:rPr>
+        <w:t xml:space="preserve"> </w:t>
+      </w:r>
+      <w:r>
+        <w:rPr>
+          <w:rFonts w:ascii="Times New Roman" w:hAnsi="Times New Roman" w:cs="Times New Roman"/>
+        </w:rPr>
+        <w:t>che permettono</w:t>
+      </w:r>
+      <w:r>
+        <w:rPr>
+          <w:rFonts w:ascii="Times New Roman" w:hAnsi="Times New Roman" w:cs="Times New Roman"/>
+        </w:rPr>
+        <w:t xml:space="preserve"> di contestualizza</w:t>
+      </w:r>
+      <w:r>
+        <w:rPr>
+          <w:rFonts w:ascii="Times New Roman" w:hAnsi="Times New Roman" w:cs="Times New Roman"/>
+        </w:rPr>
+        <w:t>re le branche nei diversi anni associando l’iscrizione all’anno corrispondente tramite le associazioni attivazione LC, attivazione EG, attivazione</w:t>
+      </w:r>
+      <w:r>
+        <w:rPr>
+          <w:rFonts w:ascii="Times New Roman" w:hAnsi="Times New Roman" w:cs="Times New Roman"/>
+        </w:rPr>
+        <w:t xml:space="preserve"> RS ed attivazione CC. Le entità aggiunte vengono poi associate agli </w:t>
+      </w:r>
+      <w:r>
+        <w:rPr>
+          <w:rFonts w:ascii="Times New Roman" w:hAnsi="Times New Roman" w:cs="Times New Roman"/>
+          <w:b/>
+        </w:rPr>
+        <w:t>iscritti</w:t>
+      </w:r>
+      <w:r>
+        <w:rPr>
+          <w:rFonts w:ascii="Times New Roman" w:hAnsi="Times New Roman" w:cs="Times New Roman"/>
+        </w:rPr>
+        <w:t xml:space="preserve"> tramite le associazioni iscrizione LC, iscrizione EG, iscrizione RS, iscrizione CC. </w:t>
+      </w:r>
+      <w:r>
+        <w:rPr>
+          <w:rFonts w:ascii="Times New Roman" w:hAnsi="Times New Roman" w:cs="Times New Roman"/>
+        </w:rPr>
+        <w:t xml:space="preserve">iene aggiunta inoltre l’entità “età” </w:t>
+      </w:r>
+      <w:r>
+        <w:rPr>
+          <w:rFonts w:ascii="Times New Roman" w:hAnsi="Times New Roman" w:cs="Times New Roman"/>
+        </w:rPr>
+        <w:t xml:space="preserve">associata alle branche tramite “Fascia età” </w:t>
+      </w:r>
+      <w:r>
+        <w:rPr>
+          <w:rFonts w:ascii="Times New Roman" w:hAnsi="Times New Roman" w:cs="Times New Roman"/>
+        </w:rPr>
+        <w:t xml:space="preserve">per vincolare le branche alle rispettive fasce di età.  </w:t>
+      </w:r>
+    </w:p>
+    <w:p>
+      <w:pPr>
+        <w:rPr>
+          <w:rFonts w:ascii="Times New Roman" w:hAnsi="Times New Roman" w:cs="Times New Roman"/>
+          <w:sz w:val="28"/>
+          <w:szCs w:val="28"/>
+        </w:rPr>
+      </w:pPr>
+      <w:r>
+        <w:rPr>
+          <w:rFonts w:ascii="Times New Roman" w:hAnsi="Times New Roman" w:cs="Times New Roman"/>
+          <w:sz w:val="28"/>
+          <w:szCs w:val="28"/>
+        </w:rPr>
+        <w:lastRenderedPageBreak/>
+        <w:t xml:space="preserve">2.3.3 Schema concettuale parziale </w:t>
+      </w:r>
+    </w:p>
+    <w:p>
+      <w:pPr>
+        <w:jc w:val="both"/>
+        <w:rPr>
+          <w:rFonts w:ascii="Times New Roman" w:hAnsi="Times New Roman" w:cs="Times New Roman"/>
+        </w:rPr>
+      </w:pPr>
+      <w:r>
+        <w:rPr>
+          <w:rFonts w:ascii="Times New Roman" w:hAnsi="Times New Roman" w:cs="Times New Roman"/>
+        </w:rPr>
+        <w:t>Dopo l’applicazione dei raffinamenti proposti e l’inserimento degli attributi necessari per le varie entità, lo schema E/R finale per i responsabili di parrocchia risulta essere di questo tipo:</w:t>
+      </w:r>
+    </w:p>
+    <w:p>
+      <w:pPr>
+        <w:jc w:val="both"/>
+        <w:rPr>
+          <w:rFonts w:ascii="Times New Roman" w:hAnsi="Times New Roman" w:cs="Times New Roman"/>
+          <w:sz w:val="28"/>
+          <w:szCs w:val="28"/>
+        </w:rPr>
+      </w:pPr>
+    </w:p>
+    <w:p>
+      <w:pPr>
+        <w:jc w:val="center"/>
+        <w:rPr>
+          <w:rFonts w:ascii="Times New Roman" w:hAnsi="Times New Roman" w:cs="Times New Roman"/>
+          <w:i/>
+          <w:sz w:val="18"/>
+          <w:szCs w:val="18"/>
+        </w:rPr>
+      </w:pPr>
+    </w:p>
+    <w:p>
+      <w:pPr>
+        <w:jc w:val="center"/>
+        <w:rPr>
+          <w:rFonts w:ascii="Times New Roman" w:hAnsi="Times New Roman" w:cs="Times New Roman"/>
+          <w:i/>
+          <w:sz w:val="18"/>
+          <w:szCs w:val="18"/>
+        </w:rPr>
+      </w:pPr>
+    </w:p>
+    <w:p>
+      <w:pPr>
+        <w:jc w:val="center"/>
+        <w:rPr>
+          <w:rFonts w:ascii="Times New Roman" w:hAnsi="Times New Roman" w:cs="Times New Roman"/>
+          <w:i/>
+          <w:sz w:val="18"/>
+          <w:szCs w:val="18"/>
+        </w:rPr>
+      </w:pPr>
+      <w:r>
+        <w:rPr>
+          <w:rFonts w:ascii="Times New Roman" w:hAnsi="Times New Roman" w:cs="Times New Roman"/>
+          <w:i/>
+          <w:noProof/>
+          <w:sz w:val="18"/>
+          <w:szCs w:val="18"/>
+          <w:lang w:eastAsia="it-IT"/>
+        </w:rPr>
         <w:drawing>
-          <wp:anchor distT="0" distB="0" distL="114300" distR="114300" simplePos="0" relativeHeight="251684864" behindDoc="1" locked="0" layoutInCell="1" allowOverlap="1">
-            <wp:simplePos x="0" y="0"/>
-            <wp:positionH relativeFrom="margin">
-              <wp:posOffset>-1031240</wp:posOffset>
-            </wp:positionH>
-            <wp:positionV relativeFrom="paragraph">
-              <wp:posOffset>1434465</wp:posOffset>
-            </wp:positionV>
-            <wp:extent cx="8016240" cy="5960745"/>
-            <wp:effectExtent l="0" t="953" r="2858" b="2857"/>
-            <wp:wrapTight wrapText="bothSides">
-              <wp:wrapPolygon edited="0">
-                <wp:start x="21603" y="3"/>
-                <wp:lineTo x="44" y="3"/>
-                <wp:lineTo x="44" y="21541"/>
-                <wp:lineTo x="21603" y="21541"/>
-                <wp:lineTo x="21603" y="3"/>
-              </wp:wrapPolygon>
-            </wp:wrapTight>
-            <wp:docPr id="3" name="Immagine 3"/>
+          <wp:inline distT="0" distB="0" distL="0" distR="0">
+            <wp:extent cx="6953464" cy="5465185"/>
+            <wp:effectExtent l="1270" t="0" r="1270" b="1270"/>
+            <wp:docPr id="7" name="Immagine 7" descr="C:\Users\andre\Desktop\progetto\application\master\schemi\fig4.png"/>
             <wp:cNvGraphicFramePr>
               <a:graphicFrameLocks xmlns:a="http://schemas.openxmlformats.org/drawingml/2006/main" noChangeAspect="1"/>
             </wp:cNvGraphicFramePr>
@@ -10030,8 +10120,121 @@
               <a:graphicData uri="http://schemas.openxmlformats.org/drawingml/2006/picture">
                 <pic:pic xmlns:pic="http://schemas.openxmlformats.org/drawingml/2006/picture">
                   <pic:nvPicPr>
-                    <pic:cNvPr id="3" name="schema_concettuale_finale.png"/>
-                    <pic:cNvPicPr/>
+                    <pic:cNvPr id="0" name="Picture 15" descr="C:\Users\andre\Desktop\progetto\application\master\schemi\fig4.png"/>
+                    <pic:cNvPicPr>
+                      <a:picLocks noChangeAspect="1" noChangeArrowheads="1"/>
+                    </pic:cNvPicPr>
+                  </pic:nvPicPr>
+                  <pic:blipFill>
+                    <a:blip r:embed="rId13" cstate="print">
+                      <a:extLst>
+                        <a:ext uri="{28A0092B-C50C-407E-A947-70E740481C1C}">
+                          <a14:useLocalDpi xmlns:a14="http://schemas.microsoft.com/office/drawing/2010/main" val="0"/>
+                        </a:ext>
+                      </a:extLst>
+                    </a:blip>
+                    <a:srcRect/>
+                    <a:stretch>
+                      <a:fillRect/>
+                    </a:stretch>
+                  </pic:blipFill>
+                  <pic:spPr bwMode="auto">
+                    <a:xfrm rot="16200000">
+                      <a:off x="0" y="0"/>
+                      <a:ext cx="6955501" cy="5466786"/>
+                    </a:xfrm>
+                    <a:prstGeom prst="rect">
+                      <a:avLst/>
+                    </a:prstGeom>
+                    <a:noFill/>
+                    <a:ln>
+                      <a:noFill/>
+                    </a:ln>
+                  </pic:spPr>
+                </pic:pic>
+              </a:graphicData>
+            </a:graphic>
+          </wp:inline>
+        </w:drawing>
+      </w:r>
+    </w:p>
+    <w:p>
+      <w:pPr>
+        <w:jc w:val="center"/>
+        <w:rPr>
+          <w:rFonts w:ascii="Times New Roman" w:hAnsi="Times New Roman" w:cs="Times New Roman"/>
+          <w:i/>
+          <w:sz w:val="18"/>
+          <w:szCs w:val="18"/>
+        </w:rPr>
+      </w:pPr>
+      <w:r>
+        <w:rPr>
+          <w:rFonts w:ascii="Times New Roman" w:hAnsi="Times New Roman" w:cs="Times New Roman"/>
+          <w:i/>
+          <w:sz w:val="18"/>
+          <w:szCs w:val="18"/>
+        </w:rPr>
+        <w:t>Figura 4 – Schema E/R finale per i responsabili di parrocchia</w:t>
+      </w:r>
+    </w:p>
+    <w:p>
+      <w:pPr>
+        <w:rPr>
+          <w:rFonts w:ascii="Times New Roman" w:hAnsi="Times New Roman" w:cs="Times New Roman"/>
+          <w:i/>
+          <w:sz w:val="18"/>
+          <w:szCs w:val="18"/>
+        </w:rPr>
+      </w:pPr>
+      <w:r>
+        <w:rPr>
+          <w:rFonts w:ascii="Times New Roman" w:hAnsi="Times New Roman" w:cs="Times New Roman"/>
+          <w:i/>
+          <w:sz w:val="32"/>
+          <w:szCs w:val="32"/>
+        </w:rPr>
+        <w:lastRenderedPageBreak/>
+        <w:t>2.4 Schema concettuale finale</w:t>
+      </w:r>
+    </w:p>
+    <w:p>
+      <w:pPr>
+        <w:jc w:val="both"/>
+        <w:rPr>
+          <w:rFonts w:ascii="Times New Roman" w:hAnsi="Times New Roman" w:cs="Times New Roman"/>
+        </w:rPr>
+      </w:pPr>
+      <w:r>
+        <w:rPr>
+          <w:rFonts w:ascii="Times New Roman" w:hAnsi="Times New Roman" w:cs="Times New Roman"/>
+          <w:noProof/>
+          <w:lang w:eastAsia="it-IT"/>
+        </w:rPr>
+        <w:drawing>
+          <wp:anchor distT="0" distB="0" distL="114300" distR="114300" simplePos="0" relativeHeight="251716608" behindDoc="0" locked="0" layoutInCell="1" allowOverlap="1">
+            <wp:simplePos x="0" y="0"/>
+            <wp:positionH relativeFrom="column">
+              <wp:posOffset>-813435</wp:posOffset>
+            </wp:positionH>
+            <wp:positionV relativeFrom="paragraph">
+              <wp:posOffset>1420495</wp:posOffset>
+            </wp:positionV>
+            <wp:extent cx="7874000" cy="5859780"/>
+            <wp:effectExtent l="0" t="2540" r="0" b="0"/>
+            <wp:wrapSquare wrapText="bothSides"/>
+            <wp:docPr id="8" name="Immagine 8" descr="C:\Users\andre\Desktop\progetto\application\master\schemi\fig5.png"/>
+            <wp:cNvGraphicFramePr>
+              <a:graphicFrameLocks xmlns:a="http://schemas.openxmlformats.org/drawingml/2006/main" noChangeAspect="1"/>
+            </wp:cNvGraphicFramePr>
+            <a:graphic xmlns:a="http://schemas.openxmlformats.org/drawingml/2006/main">
+              <a:graphicData uri="http://schemas.openxmlformats.org/drawingml/2006/picture">
+                <pic:pic xmlns:pic="http://schemas.openxmlformats.org/drawingml/2006/picture">
+                  <pic:nvPicPr>
+                    <pic:cNvPr id="0" name="Picture 16" descr="C:\Users\andre\Desktop\progetto\application\master\schemi\fig5.png"/>
+                    <pic:cNvPicPr>
+                      <a:picLocks noChangeAspect="1" noChangeArrowheads="1"/>
+                    </pic:cNvPicPr>
                   </pic:nvPicPr>
                   <pic:blipFill>
                     <a:blip r:embed="rId14" cstate="print">
@@ -10041,18 +10244,23 @@
                         </a:ext>
                       </a:extLst>
                     </a:blip>
+                    <a:srcRect/>
                     <a:stretch>
                       <a:fillRect/>
                     </a:stretch>
                   </pic:blipFill>
-                  <pic:spPr>
+                  <pic:spPr bwMode="auto">
                     <a:xfrm rot="16200000">
                       <a:off x="0" y="0"/>
-                      <a:ext cx="8016240" cy="5960745"/>
+                      <a:ext cx="7874000" cy="5859780"/>
                     </a:xfrm>
                     <a:prstGeom prst="rect">
                       <a:avLst/>
                     </a:prstGeom>
+                    <a:noFill/>
+                    <a:ln>
+                      <a:noFill/>
+                    </a:ln>
                   </pic:spPr>
                 </pic:pic>
               </a:graphicData>
@@ -10075,7 +10283,6 @@
     </w:p>
     <w:p>
       <w:pPr>
-        <w:ind w:left="708" w:firstLine="708"/>
         <w:jc w:val="center"/>
         <w:rPr>
           <w:rFonts w:ascii="Times New Roman" w:hAnsi="Times New Roman" w:cs="Times New Roman"/>
@@ -16691,6 +16898,62 @@
           <w:rFonts w:ascii="Times New Roman" w:hAnsi="Times New Roman" w:cs="Times New Roman"/>
         </w:rPr>
       </w:pPr>
+      <w:r>
+        <w:rPr>
+          <w:rFonts w:ascii="Times New Roman" w:hAnsi="Times New Roman" w:cs="Times New Roman"/>
+          <w:noProof/>
+          <w:lang w:eastAsia="it-IT"/>
+        </w:rPr>
+        <w:lastRenderedPageBreak/>
+        <w:drawing>
+          <wp:inline distT="0" distB="0" distL="0" distR="0">
+            <wp:extent cx="6120130" cy="4426823"/>
+            <wp:effectExtent l="0" t="0" r="0" b="0"/>
+            <wp:docPr id="9" name="Immagine 9" descr="C:\Users\andre\Desktop\progetto\application\master\schemi\A1.png"/>
+            <wp:cNvGraphicFramePr>
+              <a:graphicFrameLocks xmlns:a="http://schemas.openxmlformats.org/drawingml/2006/main" noChangeAspect="1"/>
+            </wp:cNvGraphicFramePr>
+            <a:graphic xmlns:a="http://schemas.openxmlformats.org/drawingml/2006/main">
+              <a:graphicData uri="http://schemas.openxmlformats.org/drawingml/2006/picture">
+                <pic:pic xmlns:pic="http://schemas.openxmlformats.org/drawingml/2006/picture">
+                  <pic:nvPicPr>
+                    <pic:cNvPr id="0" name="Picture 17" descr="C:\Users\andre\Desktop\progetto\application\master\schemi\A1.png"/>
+                    <pic:cNvPicPr>
+                      <a:picLocks noChangeAspect="1" noChangeArrowheads="1"/>
+                    </pic:cNvPicPr>
+                  </pic:nvPicPr>
+                  <pic:blipFill>
+                    <a:blip r:embed="rId15">
+                      <a:extLst>
+                        <a:ext uri="{28A0092B-C50C-407E-A947-70E740481C1C}">
+                          <a14:useLocalDpi xmlns:a14="http://schemas.microsoft.com/office/drawing/2010/main" val="0"/>
+                        </a:ext>
+                      </a:extLst>
+                    </a:blip>
+                    <a:srcRect/>
+                    <a:stretch>
+                      <a:fillRect/>
+                    </a:stretch>
+                  </pic:blipFill>
+                  <pic:spPr bwMode="auto">
+                    <a:xfrm>
+                      <a:off x="0" y="0"/>
+                      <a:ext cx="6120130" cy="4426823"/>
+                    </a:xfrm>
+                    <a:prstGeom prst="rect">
+                      <a:avLst/>
+                    </a:prstGeom>
+                    <a:noFill/>
+                    <a:ln>
+                      <a:noFill/>
+                    </a:ln>
+                  </pic:spPr>
+                </pic:pic>
+              </a:graphicData>
+            </a:graphic>
+          </wp:inline>
+        </w:drawing>
+      </w:r>
     </w:p>
     <w:p>
       <w:pPr>
@@ -16700,18 +16963,6 @@
           <w:rFonts w:ascii="Times New Roman" w:hAnsi="Times New Roman" w:cs="Times New Roman"/>
         </w:rPr>
       </w:pPr>
-      <w:r>
-        <w:rPr>
-          <w:noProof/>
-        </w:rPr>
-        <w:lastRenderedPageBreak/>
-        <w:pict>
-          <v:shape id="_x0000_s1069" type="#_x0000_t75" style="position:absolute;left:0;text-align:left;margin-left:0;margin-top:0;width:481.55pt;height:347.9pt;z-index:-251602944;mso-position-horizontal:center;mso-position-horizontal-relative:text;mso-position-vertical:absolute;mso-position-vertical-relative:text" wrapcoords="-34 0 -34 21553 21600 21553 21600 0 -34 0">
-            <v:imagedata r:id="rId15" o:title="A1"/>
-            <w10:wrap type="tight"/>
-          </v:shape>
-        </w:pict>
-      </w:r>
     </w:p>
     <w:tbl>
       <w:tblPr>
@@ -18089,6 +18340,7 @@
         <w:rPr>
           <w:rFonts w:ascii="Times New Roman" w:hAnsi="Times New Roman" w:cs="Times New Roman"/>
         </w:rPr>
+        <w:lastRenderedPageBreak/>
         <w:t>Costo totale: 2 x 2 = 4</w:t>
       </w:r>
       <w:r>
@@ -18109,7 +18361,6 @@
         <w:rPr>
           <w:rFonts w:ascii="Times New Roman" w:hAnsi="Times New Roman" w:cs="Times New Roman"/>
         </w:rPr>
-        <w:lastRenderedPageBreak/>
         <w:t>Per le operazioni</w:t>
       </w:r>
       <w:r>
@@ -19234,7 +19485,6 @@
         <w:rPr>
           <w:rFonts w:ascii="Times New Roman" w:hAnsi="Times New Roman" w:cs="Times New Roman"/>
         </w:rPr>
-        <w:lastRenderedPageBreak/>
         <w:t>A7) VISUALIZZAZIONE EVENTO DI PARROCCHIA PER DATA</w:t>
       </w:r>
     </w:p>
@@ -19490,73 +19740,6 @@
         <w:t>) MODIFICA RESPONSABILE DI PARROCCHIA</w:t>
       </w:r>
     </w:p>
-    <w:p>
-      <w:pPr>
-        <w:jc w:val="both"/>
-        <w:rPr>
-          <w:rFonts w:ascii="Times New Roman" w:hAnsi="Times New Roman" w:cs="Times New Roman"/>
-        </w:rPr>
-      </w:pPr>
-      <w:r>
-        <w:rPr>
-          <w:noProof/>
-        </w:rPr>
-        <w:pict>
-          <v:shape id="_x0000_s1059" type="#_x0000_t75" style="position:absolute;left:0;text-align:left;margin-left:53.45pt;margin-top:21.25pt;width:362.7pt;height:101.55pt;z-index:-251617280;mso-position-horizontal-relative:text;mso-position-vertical-relative:text" wrapcoords="-39 0 -39 21462 21600 21462 21600 0 -39 0">
-            <v:imagedata r:id="rId18" o:title="modifica_responsabile_parrocchia"/>
-            <w10:wrap type="tight"/>
-          </v:shape>
-        </w:pict>
-      </w:r>
-    </w:p>
-    <w:p>
-      <w:pPr>
-        <w:jc w:val="both"/>
-        <w:rPr>
-          <w:rFonts w:ascii="Times New Roman" w:hAnsi="Times New Roman" w:cs="Times New Roman"/>
-        </w:rPr>
-      </w:pPr>
-    </w:p>
-    <w:p>
-      <w:pPr>
-        <w:jc w:val="both"/>
-        <w:rPr>
-          <w:rFonts w:ascii="Times New Roman" w:hAnsi="Times New Roman" w:cs="Times New Roman"/>
-        </w:rPr>
-      </w:pPr>
-    </w:p>
-    <w:p>
-      <w:pPr>
-        <w:jc w:val="both"/>
-        <w:rPr>
-          <w:rFonts w:ascii="Times New Roman" w:hAnsi="Times New Roman" w:cs="Times New Roman"/>
-        </w:rPr>
-      </w:pPr>
-    </w:p>
-    <w:p>
-      <w:pPr>
-        <w:jc w:val="both"/>
-        <w:rPr>
-          <w:rFonts w:ascii="Times New Roman" w:hAnsi="Times New Roman" w:cs="Times New Roman"/>
-        </w:rPr>
-      </w:pPr>
-    </w:p>
-    <w:p>
-      <w:pPr>
-        <w:jc w:val="both"/>
-        <w:rPr>
-          <w:rFonts w:ascii="Times New Roman" w:hAnsi="Times New Roman" w:cs="Times New Roman"/>
-        </w:rPr>
-      </w:pPr>
-    </w:p>
-    <w:p>
-      <w:pPr>
-        <w:jc w:val="both"/>
-        <w:rPr>
-          <w:rFonts w:ascii="Times New Roman" w:hAnsi="Times New Roman" w:cs="Times New Roman"/>
-        </w:rPr>
-      </w:pPr>
-    </w:p>
     <w:tbl>
       <w:tblPr>
         <w:tblStyle w:val="Grigliatabella"/>
@@ -19803,162 +19986,6 @@
           </w:p>
         </w:tc>
       </w:tr>
-      <w:tr>
-        <w:tc>
-          <w:tcPr>
-            <w:tcW w:w="3664" w:type="dxa"/>
-          </w:tcPr>
-          <w:p>
-            <w:pPr>
-              <w:jc w:val="both"/>
-              <w:rPr>
-                <w:rFonts w:ascii="Times New Roman" w:hAnsi="Times New Roman" w:cs="Times New Roman"/>
-              </w:rPr>
-            </w:pPr>
-            <w:r>
-              <w:rPr>
-                <w:rFonts w:ascii="Times New Roman" w:hAnsi="Times New Roman" w:cs="Times New Roman"/>
-              </w:rPr>
-              <w:t>RESPONSABILITA’_PARROCCHIA</w:t>
-            </w:r>
-          </w:p>
-        </w:tc>
-        <w:tc>
-          <w:tcPr>
-            <w:tcW w:w="2048" w:type="dxa"/>
-          </w:tcPr>
-          <w:p>
-            <w:pPr>
-              <w:jc w:val="both"/>
-              <w:rPr>
-                <w:rFonts w:ascii="Times New Roman" w:hAnsi="Times New Roman" w:cs="Times New Roman"/>
-              </w:rPr>
-            </w:pPr>
-            <w:r>
-              <w:rPr>
-                <w:rFonts w:ascii="Times New Roman" w:hAnsi="Times New Roman" w:cs="Times New Roman"/>
-              </w:rPr>
-              <w:t>R</w:t>
-            </w:r>
-          </w:p>
-        </w:tc>
-        <w:tc>
-          <w:tcPr>
-            <w:tcW w:w="1513" w:type="dxa"/>
-          </w:tcPr>
-          <w:p>
-            <w:pPr>
-              <w:jc w:val="both"/>
-              <w:rPr>
-                <w:rFonts w:ascii="Times New Roman" w:hAnsi="Times New Roman" w:cs="Times New Roman"/>
-              </w:rPr>
-            </w:pPr>
-            <w:r>
-              <w:rPr>
-                <w:rFonts w:ascii="Times New Roman" w:hAnsi="Times New Roman" w:cs="Times New Roman"/>
-              </w:rPr>
-              <w:t>1</w:t>
-            </w:r>
-          </w:p>
-        </w:tc>
-        <w:tc>
-          <w:tcPr>
-            <w:tcW w:w="2403" w:type="dxa"/>
-          </w:tcPr>
-          <w:p>
-            <w:pPr>
-              <w:jc w:val="both"/>
-              <w:rPr>
-                <w:rFonts w:ascii="Times New Roman" w:hAnsi="Times New Roman" w:cs="Times New Roman"/>
-              </w:rPr>
-            </w:pPr>
-            <w:r>
-              <w:rPr>
-                <w:rFonts w:ascii="Times New Roman" w:hAnsi="Times New Roman" w:cs="Times New Roman"/>
-              </w:rPr>
-              <w:t>S</w:t>
-            </w:r>
-          </w:p>
-        </w:tc>
-      </w:tr>
-      <w:tr>
-        <w:tc>
-          <w:tcPr>
-            <w:tcW w:w="3664" w:type="dxa"/>
-          </w:tcPr>
-          <w:p>
-            <w:pPr>
-              <w:jc w:val="both"/>
-              <w:rPr>
-                <w:rFonts w:ascii="Times New Roman" w:hAnsi="Times New Roman" w:cs="Times New Roman"/>
-              </w:rPr>
-            </w:pPr>
-            <w:r>
-              <w:rPr>
-                <w:rFonts w:ascii="Times New Roman" w:hAnsi="Times New Roman" w:cs="Times New Roman"/>
-              </w:rPr>
-              <w:t>RESPONSABILITA’ PARROCCHIA</w:t>
-            </w:r>
-          </w:p>
-        </w:tc>
-        <w:tc>
-          <w:tcPr>
-            <w:tcW w:w="2048" w:type="dxa"/>
-          </w:tcPr>
-          <w:p>
-            <w:pPr>
-              <w:jc w:val="both"/>
-              <w:rPr>
-                <w:rFonts w:ascii="Times New Roman" w:hAnsi="Times New Roman" w:cs="Times New Roman"/>
-              </w:rPr>
-            </w:pPr>
-            <w:r>
-              <w:rPr>
-                <w:rFonts w:ascii="Times New Roman" w:hAnsi="Times New Roman" w:cs="Times New Roman"/>
-              </w:rPr>
-              <w:t>R</w:t>
-            </w:r>
-          </w:p>
-        </w:tc>
-        <w:tc>
-          <w:tcPr>
-            <w:tcW w:w="1513" w:type="dxa"/>
-          </w:tcPr>
-          <w:p>
-            <w:pPr>
-              <w:jc w:val="both"/>
-              <w:rPr>
-                <w:rFonts w:ascii="Times New Roman" w:hAnsi="Times New Roman" w:cs="Times New Roman"/>
-              </w:rPr>
-            </w:pPr>
-            <w:r>
-              <w:rPr>
-                <w:rFonts w:ascii="Times New Roman" w:hAnsi="Times New Roman" w:cs="Times New Roman"/>
-              </w:rPr>
-              <w:t>1</w:t>
-            </w:r>
-          </w:p>
-        </w:tc>
-        <w:tc>
-          <w:tcPr>
-            <w:tcW w:w="2403" w:type="dxa"/>
-          </w:tcPr>
-          <w:p>
-            <w:pPr>
-              <w:jc w:val="both"/>
-              <w:rPr>
-                <w:rFonts w:ascii="Times New Roman" w:hAnsi="Times New Roman" w:cs="Times New Roman"/>
-              </w:rPr>
-            </w:pPr>
-            <w:r>
-              <w:rPr>
-                <w:rFonts w:ascii="Times New Roman" w:hAnsi="Times New Roman" w:cs="Times New Roman"/>
-              </w:rPr>
-              <w:t>L</w:t>
-            </w:r>
-          </w:p>
-        </w:tc>
-      </w:tr>
     </w:tbl>
     <w:p>
       <w:pPr>
@@ -19971,13 +19998,7 @@
         <w:rPr>
           <w:rFonts w:ascii="Times New Roman" w:hAnsi="Times New Roman" w:cs="Times New Roman"/>
         </w:rPr>
-        <w:t>Totale: 2</w:t>
-      </w:r>
-      <w:r>
-        <w:rPr>
-          <w:rFonts w:ascii="Times New Roman" w:hAnsi="Times New Roman" w:cs="Times New Roman"/>
-        </w:rPr>
-        <w:t>L 2</w:t>
+        <w:t>Totale: 1L 1</w:t>
       </w:r>
       <w:r>
         <w:rPr>
@@ -20033,7 +20054,7 @@
         <w:rPr>
           <w:rFonts w:ascii="Times New Roman" w:hAnsi="Times New Roman" w:cs="Times New Roman"/>
         </w:rPr>
-        <w:t xml:space="preserve"> x 6 = 6</w:t>
+        <w:t xml:space="preserve"> x 3 = 3</w:t>
       </w:r>
       <w:r>
         <w:rPr>
@@ -20049,12 +20070,6 @@
           <w:rFonts w:ascii="Times New Roman" w:hAnsi="Times New Roman" w:cs="Times New Roman"/>
         </w:rPr>
       </w:pPr>
-      <w:r>
-        <w:rPr>
-          <w:rFonts w:ascii="Times New Roman" w:hAnsi="Times New Roman" w:cs="Times New Roman"/>
-        </w:rPr>
-        <w:t xml:space="preserve">Per l’operazione N3) CANCELLAZIONE EVENTO il procedimento risulta analogo al precedente cambiando i valori in funzione della tavola dei volumi.  </w:t>
-      </w:r>
     </w:p>
     <w:p>
       <w:pPr>
@@ -20087,6 +20102,99 @@
         </w:rPr>
         <w:t xml:space="preserve"> ATTIVITA’</w:t>
       </w:r>
+    </w:p>
+    <w:p>
+      <w:pPr>
+        <w:jc w:val="both"/>
+        <w:rPr>
+          <w:rFonts w:ascii="Times New Roman" w:hAnsi="Times New Roman" w:cs="Times New Roman"/>
+        </w:rPr>
+      </w:pPr>
+      <w:r>
+        <w:rPr>
+          <w:rFonts w:ascii="Times New Roman" w:hAnsi="Times New Roman" w:cs="Times New Roman"/>
+          <w:noProof/>
+          <w:lang w:eastAsia="it-IT"/>
+        </w:rPr>
+        <w:drawing>
+          <wp:anchor distT="0" distB="0" distL="114300" distR="114300" simplePos="0" relativeHeight="251717632" behindDoc="0" locked="0" layoutInCell="1" allowOverlap="1">
+            <wp:simplePos x="0" y="0"/>
+            <wp:positionH relativeFrom="column">
+              <wp:posOffset>-61697</wp:posOffset>
+            </wp:positionH>
+            <wp:positionV relativeFrom="paragraph">
+              <wp:posOffset>255397</wp:posOffset>
+            </wp:positionV>
+            <wp:extent cx="6120130" cy="1114501"/>
+            <wp:effectExtent l="0" t="0" r="0" b="9525"/>
+            <wp:wrapSquare wrapText="bothSides"/>
+            <wp:docPr id="10" name="Immagine 10" descr="C:\Users\andre\Desktop\progetto\application\master\schemi\N1.PNG"/>
+            <wp:cNvGraphicFramePr>
+              <a:graphicFrameLocks xmlns:a="http://schemas.openxmlformats.org/drawingml/2006/main" noChangeAspect="1"/>
+            </wp:cNvGraphicFramePr>
+            <a:graphic xmlns:a="http://schemas.openxmlformats.org/drawingml/2006/main">
+              <a:graphicData uri="http://schemas.openxmlformats.org/drawingml/2006/picture">
+                <pic:pic xmlns:pic="http://schemas.openxmlformats.org/drawingml/2006/picture">
+                  <pic:nvPicPr>
+                    <pic:cNvPr id="0" name="Picture 18" descr="C:\Users\andre\Desktop\progetto\application\master\schemi\N1.PNG"/>
+                    <pic:cNvPicPr>
+                      <a:picLocks noChangeAspect="1" noChangeArrowheads="1"/>
+                    </pic:cNvPicPr>
+                  </pic:nvPicPr>
+                  <pic:blipFill>
+                    <a:blip r:embed="rId18">
+                      <a:extLst>
+                        <a:ext uri="{28A0092B-C50C-407E-A947-70E740481C1C}">
+                          <a14:useLocalDpi xmlns:a14="http://schemas.microsoft.com/office/drawing/2010/main" val="0"/>
+                        </a:ext>
+                      </a:extLst>
+                    </a:blip>
+                    <a:srcRect/>
+                    <a:stretch>
+                      <a:fillRect/>
+                    </a:stretch>
+                  </pic:blipFill>
+                  <pic:spPr bwMode="auto">
+                    <a:xfrm>
+                      <a:off x="0" y="0"/>
+                      <a:ext cx="6120130" cy="1114501"/>
+                    </a:xfrm>
+                    <a:prstGeom prst="rect">
+                      <a:avLst/>
+                    </a:prstGeom>
+                    <a:noFill/>
+                    <a:ln>
+                      <a:noFill/>
+                    </a:ln>
+                  </pic:spPr>
+                </pic:pic>
+              </a:graphicData>
+            </a:graphic>
+            <wp14:sizeRelH relativeFrom="page">
+              <wp14:pctWidth>0</wp14:pctWidth>
+            </wp14:sizeRelH>
+            <wp14:sizeRelV relativeFrom="page">
+              <wp14:pctHeight>0</wp14:pctHeight>
+            </wp14:sizeRelV>
+          </wp:anchor>
+        </w:drawing>
+      </w:r>
+    </w:p>
+    <w:p>
+      <w:pPr>
+        <w:jc w:val="both"/>
+        <w:rPr>
+          <w:rFonts w:ascii="Times New Roman" w:hAnsi="Times New Roman" w:cs="Times New Roman"/>
+        </w:rPr>
+      </w:pPr>
+    </w:p>
+    <w:p>
+      <w:pPr>
+        <w:jc w:val="both"/>
+        <w:rPr>
+          <w:rFonts w:ascii="Times New Roman" w:hAnsi="Times New Roman" w:cs="Times New Roman"/>
+        </w:rPr>
+      </w:pPr>
     </w:p>
     <w:tbl>
       <w:tblPr>
@@ -20468,6 +20576,69 @@
         <w:t>N2) INSERIMENTO EVENTI NAZIONALI</w:t>
       </w:r>
     </w:p>
+    <w:p>
+      <w:pPr>
+        <w:jc w:val="both"/>
+        <w:rPr>
+          <w:rFonts w:ascii="Times New Roman" w:hAnsi="Times New Roman" w:cs="Times New Roman"/>
+        </w:rPr>
+      </w:pPr>
+      <w:r>
+        <w:rPr>
+          <w:rFonts w:ascii="Times New Roman" w:hAnsi="Times New Roman" w:cs="Times New Roman"/>
+          <w:noProof/>
+          <w:lang w:eastAsia="it-IT"/>
+        </w:rPr>
+        <w:drawing>
+          <wp:inline distT="0" distB="0" distL="0" distR="0">
+            <wp:extent cx="6120130" cy="1291474"/>
+            <wp:effectExtent l="0" t="0" r="0" b="4445"/>
+            <wp:docPr id="11" name="Immagine 11" descr="C:\Users\andre\Desktop\progetto\application\master\schemi\n2.png"/>
+            <wp:cNvGraphicFramePr>
+              <a:graphicFrameLocks xmlns:a="http://schemas.openxmlformats.org/drawingml/2006/main" noChangeAspect="1"/>
+            </wp:cNvGraphicFramePr>
+            <a:graphic xmlns:a="http://schemas.openxmlformats.org/drawingml/2006/main">
+              <a:graphicData uri="http://schemas.openxmlformats.org/drawingml/2006/picture">
+                <pic:pic xmlns:pic="http://schemas.openxmlformats.org/drawingml/2006/picture">
+                  <pic:nvPicPr>
+                    <pic:cNvPr id="0" name="Picture 19" descr="C:\Users\andre\Desktop\progetto\application\master\schemi\n2.png"/>
+                    <pic:cNvPicPr>
+                      <a:picLocks noChangeAspect="1" noChangeArrowheads="1"/>
+                    </pic:cNvPicPr>
+                  </pic:nvPicPr>
+                  <pic:blipFill>
+                    <a:blip r:embed="rId19">
+                      <a:extLst>
+                        <a:ext uri="{28A0092B-C50C-407E-A947-70E740481C1C}">
+                          <a14:useLocalDpi xmlns:a14="http://schemas.microsoft.com/office/drawing/2010/main" val="0"/>
+                        </a:ext>
+                      </a:extLst>
+                    </a:blip>
+                    <a:srcRect/>
+                    <a:stretch>
+                      <a:fillRect/>
+                    </a:stretch>
+                  </pic:blipFill>
+                  <pic:spPr bwMode="auto">
+                    <a:xfrm>
+                      <a:off x="0" y="0"/>
+                      <a:ext cx="6120130" cy="1291474"/>
+                    </a:xfrm>
+                    <a:prstGeom prst="rect">
+                      <a:avLst/>
+                    </a:prstGeom>
+                    <a:noFill/>
+                    <a:ln>
+                      <a:noFill/>
+                    </a:ln>
+                  </pic:spPr>
+                </pic:pic>
+              </a:graphicData>
+            </a:graphic>
+          </wp:inline>
+        </w:drawing>
+      </w:r>
+    </w:p>
     <w:tbl>
       <w:tblPr>
         <w:tblStyle w:val="Grigliatabella"/>
@@ -20496,6 +20667,7 @@
               <w:rPr>
                 <w:rFonts w:ascii="Times New Roman" w:hAnsi="Times New Roman" w:cs="Times New Roman"/>
               </w:rPr>
+              <w:lastRenderedPageBreak/>
               <w:t>Concetto</w:t>
             </w:r>
           </w:p>
@@ -20714,6 +20886,84 @@
           </w:p>
         </w:tc>
       </w:tr>
+      <w:tr>
+        <w:tc>
+          <w:tcPr>
+            <w:tcW w:w="3664" w:type="dxa"/>
+          </w:tcPr>
+          <w:p>
+            <w:pPr>
+              <w:jc w:val="both"/>
+              <w:rPr>
+                <w:rFonts w:ascii="Times New Roman" w:hAnsi="Times New Roman" w:cs="Times New Roman"/>
+              </w:rPr>
+            </w:pPr>
+            <w:r>
+              <w:rPr>
+                <w:rFonts w:ascii="Times New Roman" w:hAnsi="Times New Roman" w:cs="Times New Roman"/>
+              </w:rPr>
+              <w:t>RESPONSABILE_E_N</w:t>
+            </w:r>
+          </w:p>
+        </w:tc>
+        <w:tc>
+          <w:tcPr>
+            <w:tcW w:w="1970" w:type="dxa"/>
+          </w:tcPr>
+          <w:p>
+            <w:pPr>
+              <w:jc w:val="both"/>
+              <w:rPr>
+                <w:rFonts w:ascii="Times New Roman" w:hAnsi="Times New Roman" w:cs="Times New Roman"/>
+              </w:rPr>
+            </w:pPr>
+            <w:r>
+              <w:rPr>
+                <w:rFonts w:ascii="Times New Roman" w:hAnsi="Times New Roman" w:cs="Times New Roman"/>
+              </w:rPr>
+              <w:t>E</w:t>
+            </w:r>
+          </w:p>
+        </w:tc>
+        <w:tc>
+          <w:tcPr>
+            <w:tcW w:w="1307" w:type="dxa"/>
+          </w:tcPr>
+          <w:p>
+            <w:pPr>
+              <w:jc w:val="both"/>
+              <w:rPr>
+                <w:rFonts w:ascii="Times New Roman" w:hAnsi="Times New Roman" w:cs="Times New Roman"/>
+              </w:rPr>
+            </w:pPr>
+            <w:r>
+              <w:rPr>
+                <w:rFonts w:ascii="Times New Roman" w:hAnsi="Times New Roman" w:cs="Times New Roman"/>
+              </w:rPr>
+              <w:t>1</w:t>
+            </w:r>
+          </w:p>
+        </w:tc>
+        <w:tc>
+          <w:tcPr>
+            <w:tcW w:w="2687" w:type="dxa"/>
+          </w:tcPr>
+          <w:p>
+            <w:pPr>
+              <w:jc w:val="both"/>
+              <w:rPr>
+                <w:rFonts w:ascii="Times New Roman" w:hAnsi="Times New Roman" w:cs="Times New Roman"/>
+              </w:rPr>
+            </w:pPr>
+            <w:r>
+              <w:rPr>
+                <w:rFonts w:ascii="Times New Roman" w:hAnsi="Times New Roman" w:cs="Times New Roman"/>
+              </w:rPr>
+              <w:t>L</w:t>
+            </w:r>
+          </w:p>
+        </w:tc>
+      </w:tr>
     </w:tbl>
     <w:p>
       <w:pPr>
@@ -20727,6 +20977,12 @@
           <w:rFonts w:ascii="Times New Roman" w:hAnsi="Times New Roman" w:cs="Times New Roman"/>
         </w:rPr>
         <w:t>Totale: 2S</w:t>
+      </w:r>
+      <w:r>
+        <w:rPr>
+          <w:rFonts w:ascii="Times New Roman" w:hAnsi="Times New Roman" w:cs="Times New Roman"/>
+        </w:rPr>
+        <w:t xml:space="preserve"> 1L</w:t>
       </w:r>
       <w:r>
         <w:rPr>
@@ -20765,24 +21021,14 @@
         <w:rPr>
           <w:rFonts w:ascii="Times New Roman" w:hAnsi="Times New Roman" w:cs="Times New Roman"/>
         </w:rPr>
-        <w:t>: 1 x 4 = 4 al mese.</w:t>
-      </w:r>
-    </w:p>
-    <w:p>
-      <w:pPr>
-        <w:jc w:val="both"/>
-        <w:rPr>
-          <w:rFonts w:ascii="Times New Roman" w:hAnsi="Times New Roman" w:cs="Times New Roman"/>
-        </w:rPr>
-      </w:pPr>
-    </w:p>
-    <w:p>
-      <w:pPr>
-        <w:jc w:val="both"/>
-        <w:rPr>
-          <w:rFonts w:ascii="Times New Roman" w:hAnsi="Times New Roman" w:cs="Times New Roman"/>
-        </w:rPr>
-      </w:pPr>
+        <w:t>: 1 x 5 = 5</w:t>
+      </w:r>
+      <w:r>
+        <w:rPr>
+          <w:rFonts w:ascii="Times New Roman" w:hAnsi="Times New Roman" w:cs="Times New Roman"/>
+        </w:rPr>
+        <w:t xml:space="preserve"> al mese.</w:t>
+      </w:r>
     </w:p>
     <w:p>
       <w:pPr>
@@ -21125,6 +21371,22 @@
           <w:rFonts w:ascii="Times New Roman" w:hAnsi="Times New Roman" w:cs="Times New Roman"/>
         </w:rPr>
       </w:pPr>
+    </w:p>
+    <w:p>
+      <w:pPr>
+        <w:jc w:val="both"/>
+        <w:rPr>
+          <w:rFonts w:ascii="Times New Roman" w:hAnsi="Times New Roman" w:cs="Times New Roman"/>
+        </w:rPr>
+      </w:pPr>
+    </w:p>
+    <w:p>
+      <w:pPr>
+        <w:jc w:val="both"/>
+        <w:rPr>
+          <w:rFonts w:ascii="Times New Roman" w:hAnsi="Times New Roman" w:cs="Times New Roman"/>
+        </w:rPr>
+      </w:pPr>
       <w:r>
         <w:rPr>
           <w:rFonts w:ascii="Times New Roman" w:hAnsi="Times New Roman" w:cs="Times New Roman"/>
@@ -21143,6 +21405,71 @@
         </w:rPr>
         <w:t>) REGISTRAZIONE ISCRITTO AD EVENTO</w:t>
       </w:r>
+    </w:p>
+    <w:p>
+      <w:pPr>
+        <w:jc w:val="center"/>
+        <w:rPr>
+          <w:rFonts w:ascii="Times New Roman" w:hAnsi="Times New Roman" w:cs="Times New Roman"/>
+        </w:rPr>
+      </w:pPr>
+      <w:r>
+        <w:rPr>
+          <w:rFonts w:ascii="Times New Roman" w:hAnsi="Times New Roman" w:cs="Times New Roman"/>
+          <w:noProof/>
+          <w:lang w:eastAsia="it-IT"/>
+        </w:rPr>
+        <w:drawing>
+          <wp:inline distT="0" distB="0" distL="0" distR="0">
+            <wp:extent cx="1097280" cy="3568843"/>
+            <wp:effectExtent l="0" t="0" r="7620" b="0"/>
+            <wp:docPr id="12" name="Immagine 12" descr="C:\Users\andre\Desktop\progetto\application\master\schemi\n4.png"/>
+            <wp:cNvGraphicFramePr>
+              <a:graphicFrameLocks xmlns:a="http://schemas.openxmlformats.org/drawingml/2006/main" noChangeAspect="1"/>
+            </wp:cNvGraphicFramePr>
+            <a:graphic xmlns:a="http://schemas.openxmlformats.org/drawingml/2006/main">
+              <a:graphicData uri="http://schemas.openxmlformats.org/drawingml/2006/picture">
+                <pic:pic xmlns:pic="http://schemas.openxmlformats.org/drawingml/2006/picture">
+                  <pic:nvPicPr>
+                    <pic:cNvPr id="0" name="Picture 20" descr="C:\Users\andre\Desktop\progetto\application\master\schemi\n4.png"/>
+                    <pic:cNvPicPr>
+                      <a:picLocks noChangeAspect="1" noChangeArrowheads="1"/>
+                    </pic:cNvPicPr>
+                  </pic:nvPicPr>
+                  <pic:blipFill>
+                    <a:blip r:embed="rId20">
+                      <a:extLst>
+                        <a:ext uri="{28A0092B-C50C-407E-A947-70E740481C1C}">
+                          <a14:useLocalDpi xmlns:a14="http://schemas.microsoft.com/office/drawing/2010/main" val="0"/>
+                        </a:ext>
+                      </a:extLst>
+                    </a:blip>
+                    <a:srcRect/>
+                    <a:stretch>
+                      <a:fillRect/>
+                    </a:stretch>
+                  </pic:blipFill>
+                  <pic:spPr bwMode="auto">
+                    <a:xfrm>
+                      <a:off x="0" y="0"/>
+                      <a:ext cx="1113918" cy="3622957"/>
+                    </a:xfrm>
+                    <a:prstGeom prst="rect">
+                      <a:avLst/>
+                    </a:prstGeom>
+                    <a:noFill/>
+                    <a:ln>
+                      <a:noFill/>
+                    </a:ln>
+                  </pic:spPr>
+                </pic:pic>
+              </a:graphicData>
+            </a:graphic>
+          </wp:inline>
+        </w:drawing>
+      </w:r>
+      <w:bookmarkStart w:id="0" w:name="_GoBack"/>
+      <w:bookmarkEnd w:id="0"/>
     </w:p>
     <w:tbl>
       <w:tblPr>
@@ -21663,6 +21990,7 @@
         <w:rPr>
           <w:rFonts w:ascii="Times New Roman" w:hAnsi="Times New Roman" w:cs="Times New Roman"/>
         </w:rPr>
+        <w:lastRenderedPageBreak/>
         <w:t>Costo totale: 4 x 8 = 32 al giorno.</w:t>
       </w:r>
     </w:p>
@@ -21995,7 +22323,7 @@
         </w:rPr>
         <w:pict>
           <v:shape id="_x0000_i1026" type="#_x0000_t75" style="width:480.95pt;height:93.9pt">
-            <v:imagedata r:id="rId19" o:title="iscrizione_LC"/>
+            <v:imagedata r:id="rId21" o:title="iscrizione_LC"/>
           </v:shape>
         </w:pict>
       </w:r>
@@ -22530,7 +22858,6 @@
         <w:rPr>
           <w:rFonts w:ascii="Times New Roman" w:hAnsi="Times New Roman" w:cs="Times New Roman"/>
         </w:rPr>
-        <w:lastRenderedPageBreak/>
         <w:t>Costo totale: 80 x</w:t>
       </w:r>
       <w:r>
@@ -22931,6 +23258,7 @@
           <w:noProof/>
           <w:lang w:eastAsia="it-IT"/>
         </w:rPr>
+        <w:lastRenderedPageBreak/>
         <w:drawing>
           <wp:anchor distT="0" distB="0" distL="114300" distR="114300" simplePos="0" relativeHeight="251700224" behindDoc="1" locked="0" layoutInCell="1" allowOverlap="1">
             <wp:simplePos x="0" y="0"/>
@@ -22965,7 +23293,7 @@
                     </pic:cNvPicPr>
                   </pic:nvPicPr>
                   <pic:blipFill>
-                    <a:blip r:embed="rId20">
+                    <a:blip r:embed="rId22">
                       <a:extLst>
                         <a:ext uri="{28A0092B-C50C-407E-A947-70E740481C1C}">
                           <a14:useLocalDpi xmlns:a14="http://schemas.microsoft.com/office/drawing/2010/main" val="0"/>
@@ -23514,10 +23842,9 @@
         <w:rPr>
           <w:noProof/>
         </w:rPr>
-        <w:lastRenderedPageBreak/>
         <w:pict>
           <v:shape id="_x0000_s1062" type="#_x0000_t75" style="position:absolute;left:0;text-align:left;margin-left:6.1pt;margin-top:13.75pt;width:481.45pt;height:223pt;z-index:-251614208;mso-position-horizontal-relative:text;mso-position-vertical-relative:text" wrapcoords="-34 0 -34 21527 21600 21527 21600 0 -34 0">
-            <v:imagedata r:id="rId21" o:title="cancellazione_evento"/>
+            <v:imagedata r:id="rId23" o:title="cancellazione_evento"/>
             <w10:wrap type="tight"/>
           </v:shape>
         </w:pict>
@@ -24357,6 +24684,7 @@
               <w:rPr>
                 <w:rFonts w:ascii="Times New Roman" w:hAnsi="Times New Roman" w:cs="Times New Roman"/>
               </w:rPr>
+              <w:lastRenderedPageBreak/>
               <w:t>ISCRITTO</w:t>
             </w:r>
           </w:p>
@@ -25365,7 +25693,6 @@
               <w:rPr>
                 <w:rFonts w:ascii="Times New Roman" w:hAnsi="Times New Roman" w:cs="Times New Roman"/>
               </w:rPr>
-              <w:lastRenderedPageBreak/>
               <w:t>REGISTRAZIONE_EVENTO</w:t>
             </w:r>
           </w:p>
@@ -25475,7 +25802,7 @@
         </w:rPr>
         <w:pict>
           <v:shape id="_x0000_s1051" type="#_x0000_t75" style="position:absolute;left:0;text-align:left;margin-left:-22.5pt;margin-top:32.45pt;width:526.8pt;height:132pt;z-index:-251623424;mso-position-horizontal-relative:text;mso-position-vertical-relative:text;mso-width-relative:page;mso-height-relative:page" wrapcoords="-31 0 -31 21477 21600 21477 21600 0 -31 0">
-            <v:imagedata r:id="rId22" o:title="p11_accessi"/>
+            <v:imagedata r:id="rId24" o:title="p11_accessi"/>
             <w10:wrap type="tight"/>
           </v:shape>
         </w:pict>
@@ -26224,6 +26551,7 @@
         <w:rPr>
           <w:rFonts w:ascii="Times New Roman" w:hAnsi="Times New Roman" w:cs="Times New Roman"/>
         </w:rPr>
+        <w:lastRenderedPageBreak/>
         <w:t>Costo totale: 5 x 13 = 65 al mese.</w:t>
       </w:r>
     </w:p>
@@ -26272,7 +26600,7 @@
         </w:rPr>
         <w:pict>
           <v:shape id="_x0000_s1052" type="#_x0000_t75" style="position:absolute;left:0;text-align:left;margin-left:-.3pt;margin-top:0;width:481.2pt;height:82.2pt;z-index:-251621376;mso-position-horizontal:absolute;mso-position-horizontal-relative:text;mso-position-vertical:center;mso-position-vertical-relative:text;mso-width-relative:page;mso-height-relative:page" wrapcoords="-34 0 -34 21404 21600 21404 21600 0 -34 0">
-            <v:imagedata r:id="rId23" o:title="p12_accessi"/>
+            <v:imagedata r:id="rId25" o:title="p12_accessi"/>
             <w10:wrap type="tight"/>
           </v:shape>
         </w:pict>
@@ -26722,7 +27050,6 @@
               <w:rPr>
                 <w:rFonts w:ascii="Times New Roman" w:hAnsi="Times New Roman" w:cs="Times New Roman"/>
               </w:rPr>
-              <w:lastRenderedPageBreak/>
               <w:t>REGISTRAZIONE_EVENTO</w:t>
             </w:r>
           </w:p>
@@ -27005,7 +27332,7 @@
         </w:rPr>
         <w:pict>
           <v:shape id="_x0000_s1053" type="#_x0000_t75" style="position:absolute;left:0;text-align:left;margin-left:-.3pt;margin-top:0;width:481.2pt;height:74.4pt;z-index:-251619328;mso-position-horizontal:absolute;mso-position-horizontal-relative:text;mso-position-vertical:outside;mso-position-vertical-relative:text;mso-width-relative:page;mso-height-relative:page" wrapcoords="-34 0 -34 21382 21600 21382 21600 0 -34 0">
-            <v:imagedata r:id="rId24" o:title="p14_accessi"/>
+            <v:imagedata r:id="rId26" o:title="p14_accessi"/>
             <w10:wrap type="tight"/>
           </v:shape>
         </w:pict>
@@ -27787,7 +28114,6 @@
         <w:rPr>
           <w:rFonts w:ascii="Times New Roman" w:hAnsi="Times New Roman" w:cs="Times New Roman"/>
         </w:rPr>
-        <w:lastRenderedPageBreak/>
         <w:t>INSERIMENTO PARROCCHIA senza ridondanza</w:t>
       </w:r>
     </w:p>
@@ -28735,6 +29061,7 @@
         <w:rPr>
           <w:rFonts w:ascii="Times New Roman" w:hAnsi="Times New Roman" w:cs="Times New Roman"/>
         </w:rPr>
+        <w:lastRenderedPageBreak/>
         <w:t xml:space="preserve">Per le gerarchie Evento ed </w:t>
       </w:r>
       <w:r>
@@ -28774,10 +29101,9 @@
         <w:rPr>
           <w:noProof/>
         </w:rPr>
-        <w:lastRenderedPageBreak/>
         <w:pict>
           <v:shape id="_x0000_s1040" type="#_x0000_t75" style="position:absolute;left:0;text-align:left;margin-left:29.7pt;margin-top:27.35pt;width:415.5pt;height:429.9pt;z-index:-251644928;mso-position-horizontal-relative:text;mso-position-vertical-relative:text" wrapcoords="-34 0 -34 21565 21600 21565 21600 0 -34 0">
-            <v:imagedata r:id="rId25" o:title="eventi_logico"/>
+            <v:imagedata r:id="rId27" o:title="eventi_logico"/>
             <w10:wrap type="tight"/>
           </v:shape>
         </w:pict>
@@ -28844,7 +29170,7 @@
         </w:rPr>
         <w:pict>
           <v:shape id="_x0000_s1041" type="#_x0000_t75" style="position:absolute;left:0;text-align:left;margin-left:1.95pt;margin-top:7.55pt;width:501.6pt;height:371.15pt;z-index:-251642880;mso-position-horizontal-relative:text;mso-position-vertical-relative:text" wrapcoords="-34 0 -34 21555 21600 21555 21600 0 -34 0">
-            <v:imagedata r:id="rId26" o:title="persona_logico"/>
+            <v:imagedata r:id="rId28" o:title="persona_logico"/>
             <w10:wrap type="tight"/>
           </v:shape>
         </w:pict>
@@ -28877,7 +29203,7 @@
         <w:lastRenderedPageBreak/>
         <w:pict>
           <v:shape id="_x0000_s1042" type="#_x0000_t75" style="position:absolute;margin-left:0;margin-top:13.6pt;width:285.85pt;height:294.45pt;z-index:-251640832;mso-position-horizontal:center;mso-position-horizontal-relative:text;mso-position-vertical:absolute;mso-position-vertical-relative:text" wrapcoords="-57 0 -57 21545 21600 21545 21600 0 -57 0">
-            <v:imagedata r:id="rId27" o:title="Età_logico" chromakey="#dcdcdc"/>
+            <v:imagedata r:id="rId29" o:title="Età_logico" chromakey="#dcdcdc"/>
             <w10:wrap type="tight"/>
           </v:shape>
         </w:pict>
@@ -28908,7 +29234,7 @@
         </w:rPr>
         <w:pict>
           <v:shape id="_x0000_s1043" type="#_x0000_t75" style="position:absolute;margin-left:-10pt;margin-top:394.1pt;width:481.45pt;height:270.8pt;z-index:-251638784;mso-position-horizontal-relative:text;mso-position-vertical-relative:text" wrapcoords="-34 0 -34 21540 21600 21540 21600 0 -34 0">
-            <v:imagedata r:id="rId28" o:title="attività_logico"/>
+            <v:imagedata r:id="rId30" o:title="attività_logico"/>
             <w10:wrap type="tight"/>
           </v:shape>
         </w:pict>
@@ -29202,7 +29528,7 @@
         <w:lastRenderedPageBreak/>
         <w:pict>
           <v:shape id="_x0000_s1044" type="#_x0000_t75" style="position:absolute;left:0;text-align:left;margin-left:10.5pt;margin-top:.05pt;width:465.3pt;height:585.25pt;z-index:251679744;mso-position-horizontal-relative:text;mso-position-vertical-relative:text" o:allowoverlap="f">
-            <v:imagedata r:id="rId29" o:title="schema_raffinato"/>
+            <v:imagedata r:id="rId31" o:title="schema_raffinato"/>
             <w10:wrap type="square"/>
           </v:shape>
         </w:pict>
@@ -33029,7 +33355,7 @@
                     </pic:cNvPicPr>
                   </pic:nvPicPr>
                   <pic:blipFill>
-                    <a:blip r:embed="rId30" cstate="print">
+                    <a:blip r:embed="rId32" cstate="print">
                       <a:extLst>
                         <a:ext uri="{28A0092B-C50C-407E-A947-70E740481C1C}">
                           <a14:useLocalDpi xmlns:a14="http://schemas.microsoft.com/office/drawing/2010/main" val="0"/>
@@ -46471,7 +46797,19 @@
         <w:rPr>
           <w:rFonts w:ascii="Times New Roman" w:hAnsi="Times New Roman" w:cs="Times New Roman"/>
         </w:rPr>
-        <w:t>INSERT INTO Contiene_CC (codiceParrocchia)</w:t>
+        <w:t>INSERT INTO Contiene_CC (codiceParrocchia</w:t>
+      </w:r>
+      <w:r>
+        <w:rPr>
+          <w:rFonts w:ascii="Times New Roman" w:hAnsi="Times New Roman" w:cs="Times New Roman"/>
+        </w:rPr>
+        <w:t>, codiceCC</w:t>
+      </w:r>
+      <w:r>
+        <w:rPr>
+          <w:rFonts w:ascii="Times New Roman" w:hAnsi="Times New Roman" w:cs="Times New Roman"/>
+        </w:rPr>
+        <w:t>)</w:t>
       </w:r>
     </w:p>
     <w:p>
@@ -46488,7 +46826,27 @@
           <w:rFonts w:ascii="Times New Roman" w:hAnsi="Times New Roman" w:cs="Times New Roman"/>
         </w:rPr>
         <w:lastRenderedPageBreak/>
-        <w:t>VALUES (?</w:t>
+        <w:t xml:space="preserve">VALUES </w:t>
+      </w:r>
+      <w:proofErr w:type="gramStart"/>
+      <w:r>
+        <w:rPr>
+          <w:rFonts w:ascii="Times New Roman" w:hAnsi="Times New Roman" w:cs="Times New Roman"/>
+        </w:rPr>
+        <w:t>(?</w:t>
+      </w:r>
+      <w:r>
+        <w:rPr>
+          <w:rFonts w:ascii="Times New Roman" w:hAnsi="Times New Roman" w:cs="Times New Roman"/>
+        </w:rPr>
+        <w:t>,</w:t>
+      </w:r>
+      <w:proofErr w:type="gramEnd"/>
+      <w:r>
+        <w:rPr>
+          <w:rFonts w:ascii="Times New Roman" w:hAnsi="Times New Roman" w:cs="Times New Roman"/>
+        </w:rPr>
+        <w:t xml:space="preserve"> ?</w:t>
       </w:r>
       <w:r>
         <w:rPr>
@@ -46536,7 +46894,33 @@
         <w:rPr>
           <w:rFonts w:ascii="Times New Roman" w:hAnsi="Times New Roman" w:cs="Times New Roman"/>
         </w:rPr>
-        <w:t>VALUES (?)</w:t>
+        <w:t xml:space="preserve">VALUES </w:t>
+      </w:r>
+      <w:proofErr w:type="gramStart"/>
+      <w:r>
+        <w:rPr>
+          <w:rFonts w:ascii="Times New Roman" w:hAnsi="Times New Roman" w:cs="Times New Roman"/>
+        </w:rPr>
+        <w:t>(?</w:t>
+      </w:r>
+      <w:r>
+        <w:rPr>
+          <w:rFonts w:ascii="Times New Roman" w:hAnsi="Times New Roman" w:cs="Times New Roman"/>
+        </w:rPr>
+        <w:t>,</w:t>
+      </w:r>
+      <w:proofErr w:type="gramEnd"/>
+      <w:r>
+        <w:rPr>
+          <w:rFonts w:ascii="Times New Roman" w:hAnsi="Times New Roman" w:cs="Times New Roman"/>
+        </w:rPr>
+        <w:t xml:space="preserve"> ?</w:t>
+      </w:r>
+      <w:r>
+        <w:rPr>
+          <w:rFonts w:ascii="Times New Roman" w:hAnsi="Times New Roman" w:cs="Times New Roman"/>
+        </w:rPr>
+        <w:t>)</w:t>
       </w:r>
     </w:p>
     <w:p>
@@ -46578,7 +46962,33 @@
         <w:rPr>
           <w:rFonts w:ascii="Times New Roman" w:hAnsi="Times New Roman" w:cs="Times New Roman"/>
         </w:rPr>
-        <w:t>VALUES (?)</w:t>
+        <w:t xml:space="preserve">VALUES </w:t>
+      </w:r>
+      <w:proofErr w:type="gramStart"/>
+      <w:r>
+        <w:rPr>
+          <w:rFonts w:ascii="Times New Roman" w:hAnsi="Times New Roman" w:cs="Times New Roman"/>
+        </w:rPr>
+        <w:t>(?</w:t>
+      </w:r>
+      <w:r>
+        <w:rPr>
+          <w:rFonts w:ascii="Times New Roman" w:hAnsi="Times New Roman" w:cs="Times New Roman"/>
+        </w:rPr>
+        <w:t>,</w:t>
+      </w:r>
+      <w:proofErr w:type="gramEnd"/>
+      <w:r>
+        <w:rPr>
+          <w:rFonts w:ascii="Times New Roman" w:hAnsi="Times New Roman" w:cs="Times New Roman"/>
+        </w:rPr>
+        <w:t xml:space="preserve"> ?</w:t>
+      </w:r>
+      <w:r>
+        <w:rPr>
+          <w:rFonts w:ascii="Times New Roman" w:hAnsi="Times New Roman" w:cs="Times New Roman"/>
+        </w:rPr>
+        <w:t>)</w:t>
       </w:r>
     </w:p>
     <w:p>
@@ -46620,7 +47030,33 @@
         <w:rPr>
           <w:rFonts w:ascii="Times New Roman" w:hAnsi="Times New Roman" w:cs="Times New Roman"/>
         </w:rPr>
-        <w:t>VALUES (?)</w:t>
+        <w:t xml:space="preserve">VALUES </w:t>
+      </w:r>
+      <w:proofErr w:type="gramStart"/>
+      <w:r>
+        <w:rPr>
+          <w:rFonts w:ascii="Times New Roman" w:hAnsi="Times New Roman" w:cs="Times New Roman"/>
+        </w:rPr>
+        <w:t>(?</w:t>
+      </w:r>
+      <w:r>
+        <w:rPr>
+          <w:rFonts w:ascii="Times New Roman" w:hAnsi="Times New Roman" w:cs="Times New Roman"/>
+        </w:rPr>
+        <w:t>,</w:t>
+      </w:r>
+      <w:proofErr w:type="gramEnd"/>
+      <w:r>
+        <w:rPr>
+          <w:rFonts w:ascii="Times New Roman" w:hAnsi="Times New Roman" w:cs="Times New Roman"/>
+        </w:rPr>
+        <w:t xml:space="preserve"> ?</w:t>
+      </w:r>
+      <w:r>
+        <w:rPr>
+          <w:rFonts w:ascii="Times New Roman" w:hAnsi="Times New Roman" w:cs="Times New Roman"/>
+        </w:rPr>
+        <w:t>)</w:t>
       </w:r>
     </w:p>
     <w:p>
@@ -49705,8 +50141,8 @@
       </w:pPr>
       <w:r>
         <w:pict>
-          <v:shape id="_x0000_i1028" type="#_x0000_t75" style="width:480.95pt;height:261.5pt">
-            <v:imagedata r:id="rId31" o:title="cattura_admin"/>
+          <v:shape id="_x0000_i1027" type="#_x0000_t75" style="width:480.95pt;height:261.5pt">
+            <v:imagedata r:id="rId33" o:title="cattura_admin"/>
           </v:shape>
         </w:pict>
       </w:r>
@@ -49885,8 +50321,6 @@
           <w:rFonts w:ascii="Times New Roman" w:hAnsi="Times New Roman" w:cs="Times New Roman"/>
         </w:rPr>
       </w:pPr>
-      <w:bookmarkStart w:id="0" w:name="_GoBack"/>
-      <w:bookmarkEnd w:id="0"/>
     </w:p>
     <w:sectPr>
       <w:type w:val="continuous"/>
@@ -49934,6 +50368,7 @@
         <w:docPartUnique/>
       </w:docPartObj>
     </w:sdtPr>
+    <w:sdtEndPr/>
     <w:sdtContent>
       <w:p>
         <w:pPr>
@@ -49953,7 +50388,7 @@
           <w:rPr>
             <w:noProof/>
           </w:rPr>
-          <w:t>56</w:t>
+          <w:t>22</w:t>
         </w:r>
         <w:r>
           <w:fldChar w:fldCharType="end"/>
@@ -50017,7 +50452,7 @@
         <v:path o:extrusionok="f" gradientshapeok="t" o:connecttype="rect"/>
         <o:lock v:ext="edit" aspectratio="t"/>
       </v:shapetype>
-      <v:shape id="_x0000_i1046" type="#_x0000_t75" style="width:11.5pt;height:11.5pt" o:bullet="t">
+      <v:shape id="_x0000_i1055" type="#_x0000_t75" style="width:11.5pt;height:11.5pt" o:bullet="t">
         <v:imagedata r:id="rId1" o:title="mso503D"/>
       </v:shape>
     </w:pict>
@@ -52581,7 +53016,7 @@
 </file>
 
 <file path=customXml/itemProps1.xml><?xml version="1.0" encoding="utf-8"?>
-<ds:datastoreItem xmlns:ds="http://schemas.openxmlformats.org/officeDocument/2006/customXml" ds:itemID="{A3DDB1AA-4C0A-4313-97B6-44228D4B1C4B}">
+<ds:datastoreItem xmlns:ds="http://schemas.openxmlformats.org/officeDocument/2006/customXml" ds:itemID="{BFAC1D7C-3561-4C25-841E-F3BE12A884CF}">
   <ds:schemaRefs>
     <ds:schemaRef ds:uri="http://schemas.openxmlformats.org/officeDocument/2006/bibliography"/>
   </ds:schemaRefs>

</xml_diff>

<commit_message>
updated relazione schemi until p15
</commit_message>
<xml_diff>
--- a/Relazione.docx
+++ b/Relazione.docx
@@ -15983,6 +15983,12 @@
                 <w:rFonts w:ascii="Times New Roman" w:hAnsi="Times New Roman" w:cs="Times New Roman"/>
               </w:rPr>
             </w:pPr>
+            <w:r>
+              <w:rPr>
+                <w:rFonts w:ascii="Times New Roman" w:hAnsi="Times New Roman" w:cs="Times New Roman"/>
+              </w:rPr>
+              <w:t>I</w:t>
+            </w:r>
           </w:p>
         </w:tc>
       </w:tr>
@@ -21468,8 +21474,6 @@
           </wp:inline>
         </w:drawing>
       </w:r>
-      <w:bookmarkStart w:id="0" w:name="_GoBack"/>
-      <w:bookmarkEnd w:id="0"/>
     </w:p>
     <w:tbl>
       <w:tblPr>
@@ -23840,41 +23844,40 @@
       </w:pPr>
       <w:r>
         <w:rPr>
-          <w:noProof/>
+          <w:rFonts w:ascii="Times New Roman" w:hAnsi="Times New Roman" w:cs="Times New Roman"/>
+        </w:rPr>
+        <w:t>P8</w:t>
+      </w:r>
+      <w:r>
+        <w:rPr>
+          <w:rFonts w:ascii="Times New Roman" w:hAnsi="Times New Roman" w:cs="Times New Roman"/>
+        </w:rPr>
+        <w:t>) CANCELLAZIONE EVENTO</w:t>
+      </w:r>
+      <w:r>
+        <w:rPr>
+          <w:rFonts w:ascii="Times New Roman" w:hAnsi="Times New Roman" w:cs="Times New Roman"/>
+        </w:rPr>
+        <w:t xml:space="preserve"> PER TUTTI</w:t>
+      </w:r>
+    </w:p>
+    <w:p>
+      <w:pPr>
+        <w:jc w:val="both"/>
+        <w:rPr>
+          <w:rFonts w:ascii="Times New Roman" w:hAnsi="Times New Roman" w:cs="Times New Roman"/>
+        </w:rPr>
+      </w:pPr>
+      <w:r>
+        <w:rPr>
+          <w:rFonts w:ascii="Times New Roman" w:hAnsi="Times New Roman" w:cs="Times New Roman"/>
         </w:rPr>
         <w:pict>
-          <v:shape id="_x0000_s1062" type="#_x0000_t75" style="position:absolute;left:0;text-align:left;margin-left:6.1pt;margin-top:13.75pt;width:481.45pt;height:223pt;z-index:-251614208;mso-position-horizontal-relative:text;mso-position-vertical-relative:text" wrapcoords="-34 0 -34 21527 21600 21527 21600 0 -34 0">
-            <v:imagedata r:id="rId23" o:title="cancellazione_evento"/>
-            <w10:wrap type="tight"/>
+          <v:shape id="_x0000_i1028" type="#_x0000_t75" style="width:480.95pt;height:335.25pt">
+            <v:imagedata r:id="rId23" o:title="P8"/>
           </v:shape>
         </w:pict>
       </w:r>
-      <w:r>
-        <w:rPr>
-          <w:rFonts w:ascii="Times New Roman" w:hAnsi="Times New Roman" w:cs="Times New Roman"/>
-        </w:rPr>
-        <w:t>P8</w:t>
-      </w:r>
-      <w:r>
-        <w:rPr>
-          <w:rFonts w:ascii="Times New Roman" w:hAnsi="Times New Roman" w:cs="Times New Roman"/>
-        </w:rPr>
-        <w:t>) CANCELLAZIONE EVENTO</w:t>
-      </w:r>
-      <w:r>
-        <w:rPr>
-          <w:rFonts w:ascii="Times New Roman" w:hAnsi="Times New Roman" w:cs="Times New Roman"/>
-        </w:rPr>
-        <w:t xml:space="preserve"> PER TUTTI</w:t>
-      </w:r>
-    </w:p>
-    <w:p>
-      <w:pPr>
-        <w:jc w:val="both"/>
-        <w:rPr>
-          <w:rFonts w:ascii="Times New Roman" w:hAnsi="Times New Roman" w:cs="Times New Roman"/>
-        </w:rPr>
-      </w:pPr>
     </w:p>
     <w:tbl>
       <w:tblPr>
@@ -24060,6 +24063,7 @@
               <w:rPr>
                 <w:rFonts w:ascii="Times New Roman" w:hAnsi="Times New Roman" w:cs="Times New Roman"/>
               </w:rPr>
+              <w:lastRenderedPageBreak/>
               <w:t>RESPONSABILITA’_E_P</w:t>
             </w:r>
           </w:p>
@@ -24684,7 +24688,6 @@
               <w:rPr>
                 <w:rFonts w:ascii="Times New Roman" w:hAnsi="Times New Roman" w:cs="Times New Roman"/>
               </w:rPr>
-              <w:lastRenderedPageBreak/>
               <w:t>ISCRITTO</w:t>
             </w:r>
           </w:p>
@@ -25798,57 +25801,58 @@
       </w:pPr>
       <w:r>
         <w:rPr>
+          <w:rFonts w:ascii="Times New Roman" w:hAnsi="Times New Roman" w:cs="Times New Roman"/>
+        </w:rPr>
+        <w:t>Costo totale: 204 x 8 = 1632 all’anno.</w:t>
+      </w:r>
+    </w:p>
+    <w:p>
+      <w:pPr>
+        <w:jc w:val="both"/>
+        <w:rPr>
+          <w:rFonts w:ascii="Times New Roman" w:hAnsi="Times New Roman" w:cs="Times New Roman"/>
+        </w:rPr>
+      </w:pPr>
+      <w:r>
+        <w:rPr>
           <w:noProof/>
         </w:rPr>
         <w:pict>
-          <v:shape id="_x0000_s1051" type="#_x0000_t75" style="position:absolute;left:0;text-align:left;margin-left:-22.5pt;margin-top:32.45pt;width:526.8pt;height:132pt;z-index:-251623424;mso-position-horizontal-relative:text;mso-position-vertical-relative:text;mso-width-relative:page;mso-height-relative:page" wrapcoords="-31 0 -31 21477 21600 21477 21600 0 -31 0">
-            <v:imagedata r:id="rId24" o:title="p11_accessi"/>
-            <w10:wrap type="tight"/>
+          <v:shape id="_x0000_s1069" type="#_x0000_t75" style="position:absolute;left:0;text-align:left;margin-left:25.05pt;margin-top:5.25pt;width:405.9pt;height:244.25pt;z-index:251719680;mso-position-horizontal-relative:text;mso-position-vertical-relative:text">
+            <v:imagedata r:id="rId24" o:title="P12"/>
+            <w10:wrap type="square"/>
           </v:shape>
         </w:pict>
       </w:r>
-      <w:r>
-        <w:rPr>
-          <w:rFonts w:ascii="Times New Roman" w:hAnsi="Times New Roman" w:cs="Times New Roman"/>
-        </w:rPr>
-        <w:t>Costo totale: 204 x 8 = 1632 all’anno.</w:t>
-      </w:r>
-    </w:p>
-    <w:p>
-      <w:pPr>
-        <w:jc w:val="both"/>
-        <w:rPr>
-          <w:rFonts w:ascii="Times New Roman" w:hAnsi="Times New Roman" w:cs="Times New Roman"/>
-        </w:rPr>
-      </w:pPr>
-    </w:p>
-    <w:p>
-      <w:pPr>
-        <w:jc w:val="both"/>
-        <w:rPr>
-          <w:rFonts w:ascii="Times New Roman" w:hAnsi="Times New Roman" w:cs="Times New Roman"/>
-        </w:rPr>
-      </w:pPr>
-    </w:p>
-    <w:p>
-      <w:pPr>
-        <w:jc w:val="both"/>
-        <w:rPr>
-          <w:rFonts w:ascii="Times New Roman" w:hAnsi="Times New Roman" w:cs="Times New Roman"/>
-        </w:rPr>
-      </w:pPr>
-    </w:p>
-    <w:p>
-      <w:pPr>
-        <w:jc w:val="both"/>
-        <w:rPr>
-          <w:rFonts w:ascii="Times New Roman" w:hAnsi="Times New Roman" w:cs="Times New Roman"/>
-        </w:rPr>
-      </w:pPr>
-      <w:r>
-        <w:rPr>
-          <w:rFonts w:ascii="Times New Roman" w:hAnsi="Times New Roman" w:cs="Times New Roman"/>
-        </w:rPr>
+    </w:p>
+    <w:p>
+      <w:pPr>
+        <w:jc w:val="both"/>
+        <w:rPr>
+          <w:rFonts w:ascii="Times New Roman" w:hAnsi="Times New Roman" w:cs="Times New Roman"/>
+        </w:rPr>
+      </w:pPr>
+    </w:p>
+    <w:p>
+      <w:pPr>
+        <w:jc w:val="both"/>
+        <w:rPr>
+          <w:rFonts w:ascii="Times New Roman" w:hAnsi="Times New Roman" w:cs="Times New Roman"/>
+        </w:rPr>
+      </w:pPr>
+    </w:p>
+    <w:p>
+      <w:pPr>
+        <w:jc w:val="both"/>
+        <w:rPr>
+          <w:rFonts w:ascii="Times New Roman" w:hAnsi="Times New Roman" w:cs="Times New Roman"/>
+        </w:rPr>
+      </w:pPr>
+      <w:r>
+        <w:rPr>
+          <w:rFonts w:ascii="Times New Roman" w:hAnsi="Times New Roman" w:cs="Times New Roman"/>
+        </w:rPr>
+        <w:lastRenderedPageBreak/>
         <w:t>P1</w:t>
       </w:r>
       <w:r>
@@ -26551,7 +26555,6 @@
         <w:rPr>
           <w:rFonts w:ascii="Times New Roman" w:hAnsi="Times New Roman" w:cs="Times New Roman"/>
         </w:rPr>
-        <w:lastRenderedPageBreak/>
         <w:t>Costo totale: 5 x 13 = 65 al mese.</w:t>
       </w:r>
     </w:p>
@@ -26596,12 +26599,11 @@
       </w:pPr>
       <w:r>
         <w:rPr>
-          <w:noProof/>
+          <w:rFonts w:ascii="Times New Roman" w:hAnsi="Times New Roman" w:cs="Times New Roman"/>
         </w:rPr>
         <w:pict>
-          <v:shape id="_x0000_s1052" type="#_x0000_t75" style="position:absolute;left:0;text-align:left;margin-left:-.3pt;margin-top:0;width:481.2pt;height:82.2pt;z-index:-251621376;mso-position-horizontal:absolute;mso-position-horizontal-relative:text;mso-position-vertical:center;mso-position-vertical-relative:text;mso-width-relative:page;mso-height-relative:page" wrapcoords="-34 0 -34 21404 21600 21404 21600 0 -34 0">
-            <v:imagedata r:id="rId25" o:title="p12_accessi"/>
-            <w10:wrap type="tight"/>
+          <v:shape id="_x0000_i1032" type="#_x0000_t75" style="width:481.55pt;height:88.15pt">
+            <v:imagedata r:id="rId25" o:title="P13"/>
           </v:shape>
         </w:pict>
       </w:r>
@@ -27328,48 +27330,30 @@
       </w:pPr>
       <w:r>
         <w:rPr>
-          <w:noProof/>
-        </w:rPr>
-        <w:pict>
-          <v:shape id="_x0000_s1053" type="#_x0000_t75" style="position:absolute;left:0;text-align:left;margin-left:-.3pt;margin-top:0;width:481.2pt;height:74.4pt;z-index:-251619328;mso-position-horizontal:absolute;mso-position-horizontal-relative:text;mso-position-vertical:outside;mso-position-vertical-relative:text;mso-width-relative:page;mso-height-relative:page" wrapcoords="-34 0 -34 21382 21600 21382 21600 0 -34 0">
-            <v:imagedata r:id="rId26" o:title="p14_accessi"/>
-            <w10:wrap type="tight"/>
-          </v:shape>
-        </w:pict>
-      </w:r>
-    </w:p>
-    <w:p>
-      <w:pPr>
-        <w:jc w:val="both"/>
-        <w:rPr>
           <w:rFonts w:ascii="Times New Roman" w:hAnsi="Times New Roman" w:cs="Times New Roman"/>
           <w:i/>
           <w:sz w:val="32"/>
           <w:szCs w:val="32"/>
         </w:rPr>
-      </w:pPr>
-    </w:p>
-    <w:p>
-      <w:pPr>
-        <w:jc w:val="both"/>
-        <w:rPr>
-          <w:rFonts w:ascii="Times New Roman" w:hAnsi="Times New Roman" w:cs="Times New Roman"/>
-          <w:i/>
+        <w:lastRenderedPageBreak/>
+        <w:pict>
+          <v:shape id="_x0000_i1033" type="#_x0000_t75" style="width:452.15pt;height:227.5pt">
+            <v:imagedata r:id="rId26" o:title="P15"/>
+          </v:shape>
+        </w:pict>
+      </w:r>
+    </w:p>
+    <w:p>
+      <w:pPr>
+        <w:jc w:val="both"/>
+        <w:rPr>
+          <w:rFonts w:ascii="Times New Roman" w:hAnsi="Times New Roman" w:cs="Times New Roman"/>
           <w:sz w:val="32"/>
           <w:szCs w:val="32"/>
         </w:rPr>
       </w:pPr>
-    </w:p>
-    <w:p>
-      <w:pPr>
-        <w:jc w:val="both"/>
-        <w:rPr>
-          <w:rFonts w:ascii="Times New Roman" w:hAnsi="Times New Roman" w:cs="Times New Roman"/>
-          <w:i/>
-          <w:sz w:val="32"/>
-          <w:szCs w:val="32"/>
-        </w:rPr>
-      </w:pPr>
+      <w:bookmarkStart w:id="0" w:name="_GoBack"/>
+      <w:bookmarkEnd w:id="0"/>
     </w:p>
     <w:p>
       <w:pPr>
@@ -28145,6 +28129,7 @@
               <w:rPr>
                 <w:rFonts w:ascii="Times New Roman" w:hAnsi="Times New Roman" w:cs="Times New Roman"/>
               </w:rPr>
+              <w:lastRenderedPageBreak/>
               <w:t>Concetto</w:t>
             </w:r>
           </w:p>
@@ -29061,46 +29046,46 @@
         <w:rPr>
           <w:rFonts w:ascii="Times New Roman" w:hAnsi="Times New Roman" w:cs="Times New Roman"/>
         </w:rPr>
+        <w:t xml:space="preserve">Per le gerarchie Evento ed </w:t>
+      </w:r>
+      <w:r>
+        <w:rPr>
+          <w:rFonts w:ascii="Times New Roman" w:hAnsi="Times New Roman" w:cs="Times New Roman"/>
+        </w:rPr>
+        <w:t>“</w:t>
+      </w:r>
+      <w:r>
+        <w:rPr>
+          <w:rFonts w:ascii="Times New Roman" w:hAnsi="Times New Roman" w:cs="Times New Roman"/>
+        </w:rPr>
+        <w:t>E_Parrocchia</w:t>
+      </w:r>
+      <w:r>
+        <w:rPr>
+          <w:rFonts w:ascii="Times New Roman" w:hAnsi="Times New Roman" w:cs="Times New Roman"/>
+        </w:rPr>
+        <w:t>”</w:t>
+      </w:r>
+      <w:r>
+        <w:rPr>
+          <w:rFonts w:ascii="Times New Roman" w:hAnsi="Times New Roman" w:cs="Times New Roman"/>
+        </w:rPr>
+        <w:t xml:space="preserve">, si decide di adottare come soluzione il collasso verso il basso. </w:t>
+      </w:r>
+    </w:p>
+    <w:p>
+      <w:pPr>
+        <w:ind w:left="360"/>
+        <w:jc w:val="both"/>
+        <w:rPr>
+          <w:rFonts w:ascii="Times New Roman" w:hAnsi="Times New Roman" w:cs="Times New Roman"/>
+        </w:rPr>
+      </w:pPr>
+      <w:r>
+        <w:rPr>
+          <w:noProof/>
+        </w:rPr>
         <w:lastRenderedPageBreak/>
-        <w:t xml:space="preserve">Per le gerarchie Evento ed </w:t>
-      </w:r>
-      <w:r>
-        <w:rPr>
-          <w:rFonts w:ascii="Times New Roman" w:hAnsi="Times New Roman" w:cs="Times New Roman"/>
-        </w:rPr>
-        <w:t>“</w:t>
-      </w:r>
-      <w:r>
-        <w:rPr>
-          <w:rFonts w:ascii="Times New Roman" w:hAnsi="Times New Roman" w:cs="Times New Roman"/>
-        </w:rPr>
-        <w:t>E_Parrocchia</w:t>
-      </w:r>
-      <w:r>
-        <w:rPr>
-          <w:rFonts w:ascii="Times New Roman" w:hAnsi="Times New Roman" w:cs="Times New Roman"/>
-        </w:rPr>
-        <w:t>”</w:t>
-      </w:r>
-      <w:r>
-        <w:rPr>
-          <w:rFonts w:ascii="Times New Roman" w:hAnsi="Times New Roman" w:cs="Times New Roman"/>
-        </w:rPr>
-        <w:t xml:space="preserve">, si decide di adottare come soluzione il collasso verso il basso. </w:t>
-      </w:r>
-    </w:p>
-    <w:p>
-      <w:pPr>
-        <w:ind w:left="360"/>
-        <w:jc w:val="both"/>
-        <w:rPr>
-          <w:rFonts w:ascii="Times New Roman" w:hAnsi="Times New Roman" w:cs="Times New Roman"/>
-        </w:rPr>
-      </w:pPr>
-      <w:r>
-        <w:rPr>
-          <w:noProof/>
-        </w:rPr>
         <w:pict>
           <v:shape id="_x0000_s1040" type="#_x0000_t75" style="position:absolute;left:0;text-align:left;margin-left:29.7pt;margin-top:27.35pt;width:415.5pt;height:429.9pt;z-index:-251644928;mso-position-horizontal-relative:text;mso-position-vertical-relative:text" wrapcoords="-34 0 -34 21565 21600 21565 21600 0 -34 0">
             <v:imagedata r:id="rId27" o:title="eventi_logico"/>
@@ -50368,7 +50353,6 @@
         <w:docPartUnique/>
       </w:docPartObj>
     </w:sdtPr>
-    <w:sdtEndPr/>
     <w:sdtContent>
       <w:p>
         <w:pPr>
@@ -50388,7 +50372,7 @@
           <w:rPr>
             <w:noProof/>
           </w:rPr>
-          <w:t>22</w:t>
+          <w:t>34</w:t>
         </w:r>
         <w:r>
           <w:fldChar w:fldCharType="end"/>
@@ -50452,7 +50436,7 @@
         <v:path o:extrusionok="f" gradientshapeok="t" o:connecttype="rect"/>
         <o:lock v:ext="edit" aspectratio="t"/>
       </v:shapetype>
-      <v:shape id="_x0000_i1055" type="#_x0000_t75" style="width:11.5pt;height:11.5pt" o:bullet="t">
+      <v:shape id="_x0000_i1033" type="#_x0000_t75" style="width:11.5pt;height:11.5pt" o:bullet="t">
         <v:imagedata r:id="rId1" o:title="mso503D"/>
       </v:shape>
     </w:pict>
@@ -53016,7 +53000,7 @@
 </file>
 
 <file path=customXml/itemProps1.xml><?xml version="1.0" encoding="utf-8"?>
-<ds:datastoreItem xmlns:ds="http://schemas.openxmlformats.org/officeDocument/2006/customXml" ds:itemID="{BFAC1D7C-3561-4C25-841E-F3BE12A884CF}">
+<ds:datastoreItem xmlns:ds="http://schemas.openxmlformats.org/officeDocument/2006/customXml" ds:itemID="{FC070996-692E-4722-B83A-E98C4D89D355}">
   <ds:schemaRefs>
     <ds:schemaRef ds:uri="http://schemas.openxmlformats.org/officeDocument/2006/bibliography"/>
   </ds:schemaRefs>

</xml_diff>

<commit_message>
Correct errors in doc
</commit_message>
<xml_diff>
--- a/Relazione.docx
+++ b/Relazione.docx
@@ -6129,8 +6129,734 @@
         </w:rPr>
         <w:t xml:space="preserve"> Formulazione e analisi dei requisiti per i responsabili di evento.</w:t>
       </w:r>
-      <w:bookmarkStart w:id="0" w:name="_GoBack"/>
-      <w:bookmarkEnd w:id="0"/>
+    </w:p>
+    <w:tbl>
+      <w:tblPr>
+        <w:tblStyle w:val="Grigliatabella"/>
+        <w:tblW w:w="0" w:type="auto"/>
+        <w:tblLook w:val="04A0" w:firstRow="1" w:lastRow="0" w:firstColumn="1" w:lastColumn="0" w:noHBand="0" w:noVBand="1"/>
+      </w:tblPr>
+      <w:tblGrid>
+        <w:gridCol w:w="421"/>
+        <w:gridCol w:w="9207"/>
+      </w:tblGrid>
+      <w:tr>
+        <w:trPr>
+          <w:trHeight w:val="57"/>
+        </w:trPr>
+        <w:tc>
+          <w:tcPr>
+            <w:tcW w:w="421" w:type="dxa"/>
+          </w:tcPr>
+          <w:p>
+            <w:pPr>
+              <w:pStyle w:val="NormaleWeb"/>
+              <w:spacing w:before="0" w:beforeAutospacing="0" w:after="0" w:line="240" w:lineRule="auto"/>
+              <w:rPr>
+                <w:sz w:val="22"/>
+                <w:szCs w:val="22"/>
+              </w:rPr>
+            </w:pPr>
+          </w:p>
+        </w:tc>
+        <w:tc>
+          <w:tcPr>
+            <w:tcW w:w="9207" w:type="dxa"/>
+          </w:tcPr>
+          <w:p>
+            <w:pPr>
+              <w:pStyle w:val="NormaleWeb"/>
+              <w:spacing w:after="0" w:line="240" w:lineRule="auto"/>
+              <w:ind w:left="69"/>
+              <w:jc w:val="both"/>
+            </w:pPr>
+            <w:r>
+              <w:t>Requisiti richiesti dai responsabili di evento</w:t>
+            </w:r>
+          </w:p>
+        </w:tc>
+      </w:tr>
+      <w:tr>
+        <w:trPr>
+          <w:trHeight w:val="1020"/>
+        </w:trPr>
+        <w:tc>
+          <w:tcPr>
+            <w:tcW w:w="421" w:type="dxa"/>
+          </w:tcPr>
+          <w:p>
+            <w:pPr>
+              <w:pStyle w:val="NormaleWeb"/>
+              <w:spacing w:before="0" w:beforeAutospacing="0" w:after="0" w:line="240" w:lineRule="auto"/>
+              <w:jc w:val="right"/>
+              <w:rPr>
+                <w:sz w:val="22"/>
+                <w:szCs w:val="22"/>
+              </w:rPr>
+            </w:pPr>
+            <w:r>
+              <w:rPr>
+                <w:sz w:val="22"/>
+                <w:szCs w:val="22"/>
+              </w:rPr>
+              <w:t>1</w:t>
+            </w:r>
+          </w:p>
+          <w:p>
+            <w:pPr>
+              <w:pStyle w:val="NormaleWeb"/>
+              <w:spacing w:before="0" w:beforeAutospacing="0" w:after="0" w:line="240" w:lineRule="auto"/>
+              <w:jc w:val="right"/>
+              <w:rPr>
+                <w:sz w:val="22"/>
+                <w:szCs w:val="22"/>
+              </w:rPr>
+            </w:pPr>
+            <w:r>
+              <w:rPr>
+                <w:sz w:val="22"/>
+                <w:szCs w:val="22"/>
+              </w:rPr>
+              <w:t>2</w:t>
+            </w:r>
+          </w:p>
+          <w:p>
+            <w:pPr>
+              <w:pStyle w:val="NormaleWeb"/>
+              <w:spacing w:before="0" w:beforeAutospacing="0" w:after="0" w:line="240" w:lineRule="auto"/>
+              <w:jc w:val="right"/>
+              <w:rPr>
+                <w:sz w:val="22"/>
+                <w:szCs w:val="22"/>
+              </w:rPr>
+            </w:pPr>
+            <w:r>
+              <w:rPr>
+                <w:sz w:val="22"/>
+                <w:szCs w:val="22"/>
+              </w:rPr>
+              <w:t>3</w:t>
+            </w:r>
+          </w:p>
+          <w:p>
+            <w:pPr>
+              <w:pStyle w:val="NormaleWeb"/>
+              <w:spacing w:before="0" w:beforeAutospacing="0" w:after="0" w:line="240" w:lineRule="auto"/>
+              <w:jc w:val="right"/>
+              <w:rPr>
+                <w:sz w:val="22"/>
+                <w:szCs w:val="22"/>
+              </w:rPr>
+            </w:pPr>
+            <w:r>
+              <w:rPr>
+                <w:sz w:val="22"/>
+                <w:szCs w:val="22"/>
+              </w:rPr>
+              <w:t>4</w:t>
+            </w:r>
+          </w:p>
+          <w:p>
+            <w:pPr>
+              <w:pStyle w:val="NormaleWeb"/>
+              <w:spacing w:before="0" w:beforeAutospacing="0" w:after="0" w:line="240" w:lineRule="auto"/>
+              <w:jc w:val="right"/>
+              <w:rPr>
+                <w:sz w:val="22"/>
+                <w:szCs w:val="22"/>
+              </w:rPr>
+            </w:pPr>
+            <w:r>
+              <w:rPr>
+                <w:sz w:val="22"/>
+                <w:szCs w:val="22"/>
+              </w:rPr>
+              <w:t>5</w:t>
+            </w:r>
+          </w:p>
+          <w:p>
+            <w:pPr>
+              <w:pStyle w:val="NormaleWeb"/>
+              <w:spacing w:before="0" w:beforeAutospacing="0" w:after="0" w:line="240" w:lineRule="auto"/>
+              <w:jc w:val="right"/>
+              <w:rPr>
+                <w:sz w:val="22"/>
+                <w:szCs w:val="22"/>
+              </w:rPr>
+            </w:pPr>
+            <w:r>
+              <w:rPr>
+                <w:sz w:val="22"/>
+                <w:szCs w:val="22"/>
+              </w:rPr>
+              <w:t>6</w:t>
+            </w:r>
+          </w:p>
+          <w:p>
+            <w:pPr>
+              <w:pStyle w:val="NormaleWeb"/>
+              <w:spacing w:before="0" w:beforeAutospacing="0" w:after="0" w:line="240" w:lineRule="auto"/>
+              <w:jc w:val="right"/>
+              <w:rPr>
+                <w:sz w:val="22"/>
+                <w:szCs w:val="22"/>
+              </w:rPr>
+            </w:pPr>
+            <w:r>
+              <w:rPr>
+                <w:sz w:val="22"/>
+                <w:szCs w:val="22"/>
+              </w:rPr>
+              <w:t>7</w:t>
+            </w:r>
+          </w:p>
+          <w:p>
+            <w:pPr>
+              <w:pStyle w:val="NormaleWeb"/>
+              <w:spacing w:before="0" w:beforeAutospacing="0" w:after="0" w:line="240" w:lineRule="auto"/>
+              <w:jc w:val="right"/>
+              <w:rPr>
+                <w:sz w:val="22"/>
+                <w:szCs w:val="22"/>
+              </w:rPr>
+            </w:pPr>
+            <w:r>
+              <w:rPr>
+                <w:sz w:val="22"/>
+                <w:szCs w:val="22"/>
+              </w:rPr>
+              <w:t>8</w:t>
+            </w:r>
+          </w:p>
+          <w:p>
+            <w:pPr>
+              <w:pStyle w:val="NormaleWeb"/>
+              <w:spacing w:before="0" w:beforeAutospacing="0" w:after="0" w:line="240" w:lineRule="auto"/>
+              <w:rPr>
+                <w:sz w:val="22"/>
+                <w:szCs w:val="22"/>
+              </w:rPr>
+            </w:pPr>
+          </w:p>
+        </w:tc>
+        <w:tc>
+          <w:tcPr>
+            <w:tcW w:w="9207" w:type="dxa"/>
+          </w:tcPr>
+          <w:p>
+            <w:pPr>
+              <w:pStyle w:val="NormaleWeb"/>
+              <w:spacing w:after="0" w:line="240" w:lineRule="auto"/>
+              <w:ind w:left="69"/>
+              <w:jc w:val="both"/>
+              <w:rPr>
+                <w:sz w:val="22"/>
+                <w:szCs w:val="22"/>
+              </w:rPr>
+            </w:pPr>
+            <w:r>
+              <w:rPr>
+                <w:sz w:val="22"/>
+                <w:szCs w:val="22"/>
+              </w:rPr>
+              <w:t>I responsabili di evento organizzano gli eventi ai quali le branche parteciperanno. Devono quindi poter registrare l’evento organizzato. La registrazione avviene attraverso l’inserimento di data di inizio evento, data di fine evento, descrizione dell’evento e tipologia di evento. Per gli eventi nazionali deve essere possi</w:t>
+            </w:r>
+            <w:r>
+              <w:rPr>
+                <w:sz w:val="22"/>
+                <w:szCs w:val="22"/>
+              </w:rPr>
+              <w:t xml:space="preserve">bile visualizzare anche il luogo in cui si svolgono. </w:t>
+            </w:r>
+            <w:r>
+              <w:rPr>
+                <w:sz w:val="22"/>
+                <w:szCs w:val="22"/>
+              </w:rPr>
+              <w:t xml:space="preserve">Per ogni evento creato il responsabile deve poter associare le attività che sono svolte in tale evento. </w:t>
+            </w:r>
+            <w:proofErr w:type="gramStart"/>
+            <w:r>
+              <w:rPr>
+                <w:sz w:val="22"/>
+                <w:szCs w:val="22"/>
+              </w:rPr>
+              <w:t>Inoltre</w:t>
+            </w:r>
+            <w:proofErr w:type="gramEnd"/>
+            <w:r>
+              <w:rPr>
+                <w:sz w:val="22"/>
+                <w:szCs w:val="22"/>
+              </w:rPr>
+              <w:t xml:space="preserve"> sempre per ogni evento, il responsabile deve poter aggiungerne gli iscritti. I responsabili di evento richiedono di poter visualizzare gli iscritti presenti in ogni parrocchia.</w:t>
+            </w:r>
+            <w:r>
+              <w:rPr>
+                <w:sz w:val="22"/>
+                <w:szCs w:val="22"/>
+              </w:rPr>
+              <w:t xml:space="preserve"> </w:t>
+            </w:r>
+            <w:r>
+              <w:rPr>
+                <w:sz w:val="22"/>
+                <w:szCs w:val="22"/>
+              </w:rPr>
+              <w:t>Ai responsabili deve essere permessa la gestione totale dell’evento (inseri</w:t>
+            </w:r>
+            <w:r>
+              <w:rPr>
+                <w:sz w:val="22"/>
+                <w:szCs w:val="22"/>
+              </w:rPr>
+              <w:t>mento, modifica, cancellazione).</w:t>
+            </w:r>
+          </w:p>
+        </w:tc>
+      </w:tr>
+    </w:tbl>
+    <w:p>
+      <w:pPr>
+        <w:pStyle w:val="NormaleWeb"/>
+        <w:spacing w:before="0" w:beforeAutospacing="0" w:after="0" w:line="240" w:lineRule="auto"/>
+        <w:rPr>
+          <w:b/>
+          <w:i/>
+          <w:sz w:val="18"/>
+          <w:szCs w:val="18"/>
+        </w:rPr>
+      </w:pPr>
+      <w:r>
+        <w:rPr>
+          <w:b/>
+          <w:i/>
+          <w:sz w:val="18"/>
+          <w:szCs w:val="18"/>
+        </w:rPr>
+        <w:t>Tabella 1.2.2</w:t>
+      </w:r>
+      <w:r>
+        <w:rPr>
+          <w:b/>
+          <w:i/>
+          <w:sz w:val="18"/>
+          <w:szCs w:val="18"/>
+        </w:rPr>
+        <w:t xml:space="preserve"> Specifiche di progetto per i responsabili di evento.</w:t>
+      </w:r>
+    </w:p>
+    <w:p>
+      <w:pPr>
+        <w:pStyle w:val="NormaleWeb"/>
+        <w:spacing w:before="0" w:beforeAutospacing="0" w:after="0" w:line="240" w:lineRule="auto"/>
+        <w:rPr>
+          <w:b/>
+          <w:i/>
+          <w:sz w:val="18"/>
+          <w:szCs w:val="18"/>
+        </w:rPr>
+      </w:pPr>
+    </w:p>
+    <w:p>
+      <w:pPr>
+        <w:pStyle w:val="Paragrafoelenco"/>
+        <w:numPr>
+          <w:ilvl w:val="0"/>
+          <w:numId w:val="4"/>
+        </w:numPr>
+        <w:jc w:val="both"/>
+        <w:rPr>
+          <w:rFonts w:ascii="Times New Roman" w:hAnsi="Times New Roman" w:cs="Times New Roman"/>
+          <w:i/>
+          <w:u w:val="single"/>
+        </w:rPr>
+      </w:pPr>
+      <w:r>
+        <w:rPr>
+          <w:rFonts w:ascii="Times New Roman" w:hAnsi="Times New Roman" w:cs="Times New Roman"/>
+          <w:i/>
+          <w:sz w:val="24"/>
+          <w:szCs w:val="24"/>
+          <w:u w:val="single"/>
+        </w:rPr>
+        <w:t>Elenco delle principali azioni per i responsabili di</w:t>
+      </w:r>
+      <w:r>
+        <w:rPr>
+          <w:rFonts w:ascii="Times New Roman" w:hAnsi="Times New Roman" w:cs="Times New Roman"/>
+          <w:i/>
+          <w:sz w:val="24"/>
+          <w:szCs w:val="24"/>
+          <w:u w:val="single"/>
+        </w:rPr>
+        <w:t xml:space="preserve"> evento nazionale</w:t>
+      </w:r>
+    </w:p>
+    <w:p>
+      <w:pPr>
+        <w:pStyle w:val="NormaleWeb"/>
+        <w:spacing w:before="0" w:beforeAutospacing="0" w:after="0" w:line="240" w:lineRule="auto"/>
+        <w:jc w:val="both"/>
+        <w:rPr>
+          <w:sz w:val="18"/>
+          <w:szCs w:val="18"/>
+        </w:rPr>
+      </w:pPr>
+    </w:p>
+    <w:p>
+      <w:pPr>
+        <w:jc w:val="both"/>
+        <w:rPr>
+          <w:rFonts w:ascii="Times New Roman" w:hAnsi="Times New Roman" w:cs="Times New Roman"/>
+        </w:rPr>
+      </w:pPr>
+      <w:r>
+        <w:rPr>
+          <w:rFonts w:ascii="Times New Roman" w:hAnsi="Times New Roman" w:cs="Times New Roman"/>
+        </w:rPr>
+        <w:t>N1 – INSERIMENTO ATTIVITA’</w:t>
+      </w:r>
+    </w:p>
+    <w:p>
+      <w:pPr>
+        <w:jc w:val="both"/>
+        <w:rPr>
+          <w:rFonts w:ascii="Times New Roman" w:hAnsi="Times New Roman" w:cs="Times New Roman"/>
+        </w:rPr>
+      </w:pPr>
+      <w:r>
+        <w:rPr>
+          <w:rFonts w:ascii="Times New Roman" w:hAnsi="Times New Roman" w:cs="Times New Roman"/>
+        </w:rPr>
+        <w:tab/>
+        <w:t>Ins</w:t>
+      </w:r>
+      <w:r>
+        <w:rPr>
+          <w:rFonts w:ascii="Times New Roman" w:hAnsi="Times New Roman" w:cs="Times New Roman"/>
+        </w:rPr>
+        <w:t>erire attività organizzate ed associarle all’evento organizzato</w:t>
+      </w:r>
+      <w:r>
+        <w:rPr>
+          <w:rFonts w:ascii="Times New Roman" w:hAnsi="Times New Roman" w:cs="Times New Roman"/>
+        </w:rPr>
+        <w:t>.</w:t>
+      </w:r>
+    </w:p>
+    <w:p>
+      <w:pPr>
+        <w:jc w:val="both"/>
+        <w:rPr>
+          <w:rFonts w:ascii="Times New Roman" w:hAnsi="Times New Roman" w:cs="Times New Roman"/>
+        </w:rPr>
+      </w:pPr>
+      <w:r>
+        <w:rPr>
+          <w:rFonts w:ascii="Times New Roman" w:hAnsi="Times New Roman" w:cs="Times New Roman"/>
+        </w:rPr>
+        <w:t>N2</w:t>
+      </w:r>
+      <w:r>
+        <w:rPr>
+          <w:rFonts w:ascii="Times New Roman" w:hAnsi="Times New Roman" w:cs="Times New Roman"/>
+        </w:rPr>
+        <w:t xml:space="preserve"> – INSERIMENTO </w:t>
+      </w:r>
+      <w:r>
+        <w:rPr>
+          <w:rFonts w:ascii="Times New Roman" w:hAnsi="Times New Roman" w:cs="Times New Roman"/>
+        </w:rPr>
+        <w:t>EVENTI NAZIONALI</w:t>
+      </w:r>
+    </w:p>
+    <w:p>
+      <w:pPr>
+        <w:ind w:left="705"/>
+        <w:jc w:val="both"/>
+        <w:rPr>
+          <w:rFonts w:ascii="Times New Roman" w:hAnsi="Times New Roman" w:cs="Times New Roman"/>
+        </w:rPr>
+      </w:pPr>
+      <w:r>
+        <w:rPr>
+          <w:rFonts w:ascii="Times New Roman" w:hAnsi="Times New Roman" w:cs="Times New Roman"/>
+        </w:rPr>
+        <w:t xml:space="preserve">Aggiungere un nuovo </w:t>
+      </w:r>
+      <w:r>
+        <w:rPr>
+          <w:rFonts w:ascii="Times New Roman" w:hAnsi="Times New Roman" w:cs="Times New Roman"/>
+        </w:rPr>
+        <w:t xml:space="preserve">evento nazionale </w:t>
+      </w:r>
+      <w:r>
+        <w:rPr>
+          <w:rFonts w:ascii="Times New Roman" w:hAnsi="Times New Roman" w:cs="Times New Roman"/>
+        </w:rPr>
+        <w:t>associandosi la responsabilità, specificando</w:t>
+      </w:r>
+      <w:r>
+        <w:rPr>
+          <w:rFonts w:ascii="Times New Roman" w:hAnsi="Times New Roman" w:cs="Times New Roman"/>
+        </w:rPr>
+        <w:t xml:space="preserve"> la data di inizio e fine, una descrizione, la tipologia, il luogo </w:t>
+      </w:r>
+      <w:r>
+        <w:rPr>
+          <w:rFonts w:ascii="Times New Roman" w:hAnsi="Times New Roman" w:cs="Times New Roman"/>
+        </w:rPr>
+        <w:t xml:space="preserve">in cui viene svolto ed associando </w:t>
+      </w:r>
+      <w:r>
+        <w:rPr>
+          <w:rFonts w:ascii="Times New Roman" w:hAnsi="Times New Roman" w:cs="Times New Roman"/>
+        </w:rPr>
+        <w:t>le attività che vengono svolte in merito.</w:t>
+      </w:r>
+    </w:p>
+    <w:p>
+      <w:pPr>
+        <w:jc w:val="both"/>
+        <w:rPr>
+          <w:rFonts w:ascii="Times New Roman" w:hAnsi="Times New Roman" w:cs="Times New Roman"/>
+        </w:rPr>
+      </w:pPr>
+      <w:r>
+        <w:rPr>
+          <w:rFonts w:ascii="Times New Roman" w:hAnsi="Times New Roman" w:cs="Times New Roman"/>
+        </w:rPr>
+        <w:t>N</w:t>
+      </w:r>
+      <w:r>
+        <w:rPr>
+          <w:rFonts w:ascii="Times New Roman" w:hAnsi="Times New Roman" w:cs="Times New Roman"/>
+        </w:rPr>
+        <w:t>3</w:t>
+      </w:r>
+      <w:r>
+        <w:rPr>
+          <w:rFonts w:ascii="Times New Roman" w:hAnsi="Times New Roman" w:cs="Times New Roman"/>
+        </w:rPr>
+        <w:t xml:space="preserve"> – MODIFICA EVENTO</w:t>
+      </w:r>
+    </w:p>
+    <w:p>
+      <w:pPr>
+        <w:jc w:val="both"/>
+        <w:rPr>
+          <w:rFonts w:ascii="Times New Roman" w:hAnsi="Times New Roman" w:cs="Times New Roman"/>
+        </w:rPr>
+      </w:pPr>
+      <w:r>
+        <w:rPr>
+          <w:rFonts w:ascii="Times New Roman" w:hAnsi="Times New Roman" w:cs="Times New Roman"/>
+        </w:rPr>
+        <w:tab/>
+        <w:t>Modificare le informazioni riguardanti un</w:t>
+      </w:r>
+      <w:r>
+        <w:rPr>
+          <w:rFonts w:ascii="Times New Roman" w:hAnsi="Times New Roman" w:cs="Times New Roman"/>
+        </w:rPr>
+        <w:t xml:space="preserve"> evento da lui registrato</w:t>
+      </w:r>
+      <w:r>
+        <w:rPr>
+          <w:rFonts w:ascii="Times New Roman" w:hAnsi="Times New Roman" w:cs="Times New Roman"/>
+        </w:rPr>
+        <w:t>.</w:t>
+      </w:r>
+    </w:p>
+    <w:p>
+      <w:pPr>
+        <w:jc w:val="both"/>
+        <w:rPr>
+          <w:rFonts w:ascii="Times New Roman" w:hAnsi="Times New Roman" w:cs="Times New Roman"/>
+        </w:rPr>
+      </w:pPr>
+      <w:r>
+        <w:rPr>
+          <w:rFonts w:ascii="Times New Roman" w:hAnsi="Times New Roman" w:cs="Times New Roman"/>
+        </w:rPr>
+        <w:t>N</w:t>
+      </w:r>
+      <w:r>
+        <w:rPr>
+          <w:rFonts w:ascii="Times New Roman" w:hAnsi="Times New Roman" w:cs="Times New Roman"/>
+        </w:rPr>
+        <w:t>4</w:t>
+      </w:r>
+      <w:r>
+        <w:rPr>
+          <w:rFonts w:ascii="Times New Roman" w:hAnsi="Times New Roman" w:cs="Times New Roman"/>
+        </w:rPr>
+        <w:t xml:space="preserve"> </w:t>
+      </w:r>
+      <w:r>
+        <w:rPr>
+          <w:rFonts w:ascii="Times New Roman" w:hAnsi="Times New Roman" w:cs="Times New Roman"/>
+        </w:rPr>
+        <w:t>– REGISTRAZIONE ISCRITTO AD EVENTO</w:t>
+      </w:r>
+    </w:p>
+    <w:p>
+      <w:pPr>
+        <w:ind w:left="705"/>
+        <w:jc w:val="both"/>
+        <w:rPr>
+          <w:rFonts w:ascii="Times New Roman" w:hAnsi="Times New Roman" w:cs="Times New Roman"/>
+        </w:rPr>
+      </w:pPr>
+      <w:r>
+        <w:rPr>
+          <w:rFonts w:ascii="Times New Roman" w:hAnsi="Times New Roman" w:cs="Times New Roman"/>
+        </w:rPr>
+        <w:t xml:space="preserve">Registrare un iscritto, ad una delle </w:t>
+      </w:r>
+      <w:r>
+        <w:rPr>
+          <w:rFonts w:ascii="Times New Roman" w:hAnsi="Times New Roman" w:cs="Times New Roman"/>
+        </w:rPr>
+        <w:t>bra</w:t>
+      </w:r>
+      <w:r>
+        <w:rPr>
+          <w:rFonts w:ascii="Times New Roman" w:hAnsi="Times New Roman" w:cs="Times New Roman"/>
+        </w:rPr>
+        <w:t>nche di una qualsiasi parrocchia</w:t>
+      </w:r>
+      <w:r>
+        <w:rPr>
+          <w:rFonts w:ascii="Times New Roman" w:hAnsi="Times New Roman" w:cs="Times New Roman"/>
+        </w:rPr>
+        <w:t>, all’</w:t>
+      </w:r>
+      <w:r>
+        <w:rPr>
+          <w:rFonts w:ascii="Times New Roman" w:hAnsi="Times New Roman" w:cs="Times New Roman"/>
+        </w:rPr>
+        <w:t>evento da lui registrato</w:t>
+      </w:r>
+      <w:r>
+        <w:rPr>
+          <w:rFonts w:ascii="Times New Roman" w:hAnsi="Times New Roman" w:cs="Times New Roman"/>
+        </w:rPr>
+        <w:t>.</w:t>
+      </w:r>
+    </w:p>
+    <w:p>
+      <w:pPr>
+        <w:jc w:val="both"/>
+        <w:rPr>
+          <w:rFonts w:ascii="Times New Roman" w:hAnsi="Times New Roman" w:cs="Times New Roman"/>
+        </w:rPr>
+      </w:pPr>
+      <w:r>
+        <w:rPr>
+          <w:rFonts w:ascii="Times New Roman" w:hAnsi="Times New Roman" w:cs="Times New Roman"/>
+        </w:rPr>
+        <w:t>N</w:t>
+      </w:r>
+      <w:r>
+        <w:rPr>
+          <w:rFonts w:ascii="Times New Roman" w:hAnsi="Times New Roman" w:cs="Times New Roman"/>
+        </w:rPr>
+        <w:t>5</w:t>
+      </w:r>
+      <w:r>
+        <w:rPr>
+          <w:rFonts w:ascii="Times New Roman" w:hAnsi="Times New Roman" w:cs="Times New Roman"/>
+        </w:rPr>
+        <w:t xml:space="preserve"> – VISUALIZZARE EVENTO PER DATA</w:t>
+      </w:r>
+    </w:p>
+    <w:p>
+      <w:pPr>
+        <w:jc w:val="both"/>
+        <w:rPr>
+          <w:rFonts w:ascii="Times New Roman" w:hAnsi="Times New Roman" w:cs="Times New Roman"/>
+        </w:rPr>
+      </w:pPr>
+      <w:r>
+        <w:rPr>
+          <w:rFonts w:ascii="Times New Roman" w:hAnsi="Times New Roman" w:cs="Times New Roman"/>
+        </w:rPr>
+        <w:tab/>
+        <w:t>Visualizzare gli eventi che hanno data di inizio corrispondente alla data</w:t>
+      </w:r>
+      <w:r>
+        <w:rPr>
+          <w:rFonts w:ascii="Times New Roman" w:hAnsi="Times New Roman" w:cs="Times New Roman"/>
+        </w:rPr>
+        <w:t xml:space="preserve"> cercata</w:t>
+      </w:r>
+      <w:r>
+        <w:rPr>
+          <w:rFonts w:ascii="Times New Roman" w:hAnsi="Times New Roman" w:cs="Times New Roman"/>
+        </w:rPr>
+        <w:t xml:space="preserve">. </w:t>
+      </w:r>
+    </w:p>
+    <w:p>
+      <w:pPr>
+        <w:jc w:val="both"/>
+        <w:rPr>
+          <w:rFonts w:ascii="Times New Roman" w:hAnsi="Times New Roman" w:cs="Times New Roman"/>
+        </w:rPr>
+      </w:pPr>
+    </w:p>
+    <w:p>
+      <w:pPr>
+        <w:pStyle w:val="NormaleWeb"/>
+        <w:spacing w:after="0" w:line="240" w:lineRule="auto"/>
+        <w:jc w:val="both"/>
+        <w:rPr>
+          <w:sz w:val="28"/>
+          <w:szCs w:val="28"/>
+        </w:rPr>
+      </w:pPr>
+      <w:r>
+        <w:rPr>
+          <w:sz w:val="28"/>
+          <w:szCs w:val="28"/>
+        </w:rPr>
+        <w:lastRenderedPageBreak/>
+        <w:t>1.2.3</w:t>
+      </w:r>
+      <w:r>
+        <w:rPr>
+          <w:sz w:val="28"/>
+          <w:szCs w:val="28"/>
+        </w:rPr>
+        <w:t xml:space="preserve"> Formulazione e analisi dei requisiti p</w:t>
+      </w:r>
+      <w:r>
+        <w:rPr>
+          <w:sz w:val="28"/>
+          <w:szCs w:val="28"/>
+        </w:rPr>
+        <w:t>er i responsabili di parrocchia</w:t>
+      </w:r>
+    </w:p>
+    <w:p>
+      <w:pPr>
+        <w:pStyle w:val="NormaleWeb"/>
+        <w:spacing w:before="0" w:beforeAutospacing="0" w:after="0" w:line="240" w:lineRule="auto"/>
+        <w:jc w:val="both"/>
+        <w:rPr>
+          <w:sz w:val="22"/>
+          <w:szCs w:val="22"/>
+        </w:rPr>
+      </w:pPr>
+      <w:r>
+        <w:rPr>
+          <w:sz w:val="22"/>
+          <w:szCs w:val="22"/>
+        </w:rPr>
+        <w:t xml:space="preserve"> </w:t>
+      </w:r>
     </w:p>
     <w:tbl>
       <w:tblPr>
@@ -6143,54 +6869,268 @@
         <w:gridCol w:w="9192"/>
       </w:tblGrid>
       <w:tr>
-        <w:trPr>
-          <w:trHeight w:val="57"/>
-        </w:trPr>
         <w:tc>
           <w:tcPr>
             <w:tcW w:w="421" w:type="dxa"/>
+          </w:tcPr>
+          <w:p>
+            <w:pPr>
+              <w:jc w:val="right"/>
+              <w:rPr>
+                <w:rFonts w:ascii="Times New Roman" w:hAnsi="Times New Roman" w:cs="Times New Roman"/>
+              </w:rPr>
+            </w:pPr>
+          </w:p>
+        </w:tc>
+        <w:tc>
+          <w:tcPr>
+            <w:tcW w:w="9207" w:type="dxa"/>
           </w:tcPr>
           <w:p>
             <w:pPr>
               <w:pStyle w:val="NormaleWeb"/>
               <w:spacing w:before="0" w:beforeAutospacing="0" w:after="0" w:line="240" w:lineRule="auto"/>
+              <w:jc w:val="both"/>
               <w:rPr>
                 <w:sz w:val="22"/>
                 <w:szCs w:val="22"/>
               </w:rPr>
             </w:pPr>
-          </w:p>
-        </w:tc>
-        <w:tc>
-          <w:tcPr>
-            <w:tcW w:w="9207" w:type="dxa"/>
-          </w:tcPr>
-          <w:p>
-            <w:pPr>
-              <w:pStyle w:val="NormaleWeb"/>
-              <w:spacing w:after="0" w:line="240" w:lineRule="auto"/>
-              <w:ind w:left="69"/>
-              <w:jc w:val="both"/>
-            </w:pPr>
-            <w:r>
-              <w:t>Requisiti richiesti dai responsabili di evento</w:t>
+            <w:r>
+              <w:rPr>
+                <w:sz w:val="22"/>
+                <w:szCs w:val="22"/>
+              </w:rPr>
+              <w:t>Requisiti richiesti dai responsabili di parrocchia</w:t>
             </w:r>
           </w:p>
         </w:tc>
       </w:tr>
       <w:tr>
-        <w:trPr>
-          <w:trHeight w:val="57"/>
-        </w:trPr>
         <w:tc>
           <w:tcPr>
             <w:tcW w:w="421" w:type="dxa"/>
+          </w:tcPr>
+          <w:p>
+            <w:pPr>
+              <w:jc w:val="right"/>
+              <w:rPr>
+                <w:rFonts w:ascii="Times New Roman" w:hAnsi="Times New Roman" w:cs="Times New Roman"/>
+              </w:rPr>
+            </w:pPr>
+            <w:r>
+              <w:rPr>
+                <w:rFonts w:ascii="Times New Roman" w:hAnsi="Times New Roman" w:cs="Times New Roman"/>
+              </w:rPr>
+              <w:t>1</w:t>
+            </w:r>
+          </w:p>
+          <w:p>
+            <w:pPr>
+              <w:jc w:val="right"/>
+              <w:rPr>
+                <w:rFonts w:ascii="Times New Roman" w:hAnsi="Times New Roman" w:cs="Times New Roman"/>
+              </w:rPr>
+            </w:pPr>
+            <w:r>
+              <w:rPr>
+                <w:rFonts w:ascii="Times New Roman" w:hAnsi="Times New Roman" w:cs="Times New Roman"/>
+              </w:rPr>
+              <w:t>2</w:t>
+            </w:r>
+          </w:p>
+          <w:p>
+            <w:pPr>
+              <w:jc w:val="right"/>
+              <w:rPr>
+                <w:rFonts w:ascii="Times New Roman" w:hAnsi="Times New Roman" w:cs="Times New Roman"/>
+              </w:rPr>
+            </w:pPr>
+            <w:r>
+              <w:rPr>
+                <w:rFonts w:ascii="Times New Roman" w:hAnsi="Times New Roman" w:cs="Times New Roman"/>
+              </w:rPr>
+              <w:t>3</w:t>
+            </w:r>
+          </w:p>
+          <w:p>
+            <w:pPr>
+              <w:jc w:val="right"/>
+              <w:rPr>
+                <w:rFonts w:ascii="Times New Roman" w:hAnsi="Times New Roman" w:cs="Times New Roman"/>
+              </w:rPr>
+            </w:pPr>
+            <w:r>
+              <w:rPr>
+                <w:rFonts w:ascii="Times New Roman" w:hAnsi="Times New Roman" w:cs="Times New Roman"/>
+              </w:rPr>
+              <w:t>4</w:t>
+            </w:r>
+          </w:p>
+          <w:p>
+            <w:pPr>
+              <w:jc w:val="right"/>
+              <w:rPr>
+                <w:rFonts w:ascii="Times New Roman" w:hAnsi="Times New Roman" w:cs="Times New Roman"/>
+              </w:rPr>
+            </w:pPr>
+            <w:r>
+              <w:rPr>
+                <w:rFonts w:ascii="Times New Roman" w:hAnsi="Times New Roman" w:cs="Times New Roman"/>
+              </w:rPr>
+              <w:t>5</w:t>
+            </w:r>
+          </w:p>
+          <w:p>
+            <w:pPr>
+              <w:jc w:val="right"/>
+              <w:rPr>
+                <w:rFonts w:ascii="Times New Roman" w:hAnsi="Times New Roman" w:cs="Times New Roman"/>
+              </w:rPr>
+            </w:pPr>
+            <w:r>
+              <w:rPr>
+                <w:rFonts w:ascii="Times New Roman" w:hAnsi="Times New Roman" w:cs="Times New Roman"/>
+              </w:rPr>
+              <w:t>6</w:t>
+            </w:r>
+          </w:p>
+          <w:p>
+            <w:pPr>
+              <w:jc w:val="right"/>
+              <w:rPr>
+                <w:rFonts w:ascii="Times New Roman" w:hAnsi="Times New Roman" w:cs="Times New Roman"/>
+              </w:rPr>
+            </w:pPr>
+            <w:r>
+              <w:rPr>
+                <w:rFonts w:ascii="Times New Roman" w:hAnsi="Times New Roman" w:cs="Times New Roman"/>
+              </w:rPr>
+              <w:t>7</w:t>
+            </w:r>
+          </w:p>
+          <w:p>
+            <w:pPr>
+              <w:jc w:val="right"/>
+              <w:rPr>
+                <w:rFonts w:ascii="Times New Roman" w:hAnsi="Times New Roman" w:cs="Times New Roman"/>
+              </w:rPr>
+            </w:pPr>
+            <w:r>
+              <w:rPr>
+                <w:rFonts w:ascii="Times New Roman" w:hAnsi="Times New Roman" w:cs="Times New Roman"/>
+              </w:rPr>
+              <w:t>8</w:t>
+            </w:r>
+          </w:p>
+          <w:p>
+            <w:pPr>
+              <w:jc w:val="right"/>
+              <w:rPr>
+                <w:rFonts w:ascii="Times New Roman" w:hAnsi="Times New Roman" w:cs="Times New Roman"/>
+              </w:rPr>
+            </w:pPr>
+            <w:r>
+              <w:rPr>
+                <w:rFonts w:ascii="Times New Roman" w:hAnsi="Times New Roman" w:cs="Times New Roman"/>
+              </w:rPr>
+              <w:t>9</w:t>
+            </w:r>
+          </w:p>
+          <w:p>
+            <w:pPr>
+              <w:jc w:val="right"/>
+              <w:rPr>
+                <w:rFonts w:ascii="Times New Roman" w:hAnsi="Times New Roman" w:cs="Times New Roman"/>
+              </w:rPr>
+            </w:pPr>
+            <w:r>
+              <w:rPr>
+                <w:rFonts w:ascii="Times New Roman" w:hAnsi="Times New Roman" w:cs="Times New Roman"/>
+              </w:rPr>
+              <w:t>10</w:t>
+            </w:r>
+          </w:p>
+          <w:p>
+            <w:pPr>
+              <w:jc w:val="right"/>
+              <w:rPr>
+                <w:rFonts w:ascii="Times New Roman" w:hAnsi="Times New Roman" w:cs="Times New Roman"/>
+              </w:rPr>
+            </w:pPr>
+            <w:r>
+              <w:rPr>
+                <w:rFonts w:ascii="Times New Roman" w:hAnsi="Times New Roman" w:cs="Times New Roman"/>
+              </w:rPr>
+              <w:t>11</w:t>
+            </w:r>
+          </w:p>
+          <w:p>
+            <w:pPr>
+              <w:jc w:val="right"/>
+              <w:rPr>
+                <w:rFonts w:ascii="Times New Roman" w:hAnsi="Times New Roman" w:cs="Times New Roman"/>
+              </w:rPr>
+            </w:pPr>
+            <w:r>
+              <w:rPr>
+                <w:rFonts w:ascii="Times New Roman" w:hAnsi="Times New Roman" w:cs="Times New Roman"/>
+              </w:rPr>
+              <w:t>12</w:t>
+            </w:r>
+          </w:p>
+          <w:p>
+            <w:pPr>
+              <w:jc w:val="right"/>
+              <w:rPr>
+                <w:rFonts w:ascii="Times New Roman" w:hAnsi="Times New Roman" w:cs="Times New Roman"/>
+              </w:rPr>
+            </w:pPr>
+            <w:r>
+              <w:rPr>
+                <w:rFonts w:ascii="Times New Roman" w:hAnsi="Times New Roman" w:cs="Times New Roman"/>
+              </w:rPr>
+              <w:t>13</w:t>
+            </w:r>
+          </w:p>
+          <w:p>
+            <w:pPr>
+              <w:jc w:val="right"/>
+              <w:rPr>
+                <w:rFonts w:ascii="Times New Roman" w:hAnsi="Times New Roman" w:cs="Times New Roman"/>
+              </w:rPr>
+            </w:pPr>
+            <w:r>
+              <w:rPr>
+                <w:rFonts w:ascii="Times New Roman" w:hAnsi="Times New Roman" w:cs="Times New Roman"/>
+              </w:rPr>
+              <w:t>14</w:t>
+            </w:r>
+          </w:p>
+          <w:p>
+            <w:pPr>
+              <w:jc w:val="right"/>
+              <w:rPr>
+                <w:rFonts w:ascii="Times New Roman" w:hAnsi="Times New Roman" w:cs="Times New Roman"/>
+              </w:rPr>
+            </w:pPr>
+            <w:r>
+              <w:rPr>
+                <w:rFonts w:ascii="Times New Roman" w:hAnsi="Times New Roman" w:cs="Times New Roman"/>
+              </w:rPr>
+              <w:t>15</w:t>
+            </w:r>
+          </w:p>
+        </w:tc>
+        <w:tc>
+          <w:tcPr>
+            <w:tcW w:w="9207" w:type="dxa"/>
           </w:tcPr>
           <w:p>
             <w:pPr>
               <w:pStyle w:val="NormaleWeb"/>
               <w:spacing w:before="0" w:beforeAutospacing="0" w:after="0" w:line="240" w:lineRule="auto"/>
-              <w:jc w:val="right"/>
+              <w:jc w:val="both"/>
               <w:rPr>
                 <w:sz w:val="22"/>
                 <w:szCs w:val="22"/>
@@ -6201,14 +7141,35 @@
                 <w:sz w:val="22"/>
                 <w:szCs w:val="22"/>
               </w:rPr>
-              <w:t>1</w:t>
+              <w:t>I responsabili di parrocchia gestiscono le b</w:t>
+            </w:r>
+            <w:r>
+              <w:rPr>
+                <w:sz w:val="22"/>
+                <w:szCs w:val="22"/>
+              </w:rPr>
+              <w:t xml:space="preserve">ranche, la comunità capi, </w:t>
+            </w:r>
+            <w:r>
+              <w:rPr>
+                <w:sz w:val="22"/>
+                <w:szCs w:val="22"/>
+              </w:rPr>
+              <w:t>i rispettivi iscritti</w:t>
+            </w:r>
+            <w:r>
+              <w:rPr>
+                <w:sz w:val="22"/>
+                <w:szCs w:val="22"/>
+              </w:rPr>
+              <w:t xml:space="preserve"> e gli eventi appartenenti alla stessa.</w:t>
             </w:r>
           </w:p>
           <w:p>
             <w:pPr>
               <w:pStyle w:val="NormaleWeb"/>
               <w:spacing w:before="0" w:beforeAutospacing="0" w:after="0" w:line="240" w:lineRule="auto"/>
-              <w:jc w:val="right"/>
+              <w:jc w:val="both"/>
               <w:rPr>
                 <w:sz w:val="22"/>
                 <w:szCs w:val="22"/>
@@ -6219,14 +7180,28 @@
                 <w:sz w:val="22"/>
                 <w:szCs w:val="22"/>
               </w:rPr>
-              <w:t>2</w:t>
+              <w:t xml:space="preserve">Per ogni branca </w:t>
+            </w:r>
+            <w:r>
+              <w:rPr>
+                <w:sz w:val="22"/>
+                <w:szCs w:val="22"/>
+              </w:rPr>
+              <w:t>o comunità capi devono</w:t>
+            </w:r>
+            <w:r>
+              <w:rPr>
+                <w:sz w:val="22"/>
+                <w:szCs w:val="22"/>
+              </w:rPr>
+              <w:t xml:space="preserve"> poter registrare i rispettivi iscritti. </w:t>
             </w:r>
           </w:p>
           <w:p>
             <w:pPr>
               <w:pStyle w:val="NormaleWeb"/>
               <w:spacing w:before="0" w:beforeAutospacing="0" w:after="0" w:line="240" w:lineRule="auto"/>
-              <w:jc w:val="right"/>
+              <w:jc w:val="both"/>
               <w:rPr>
                 <w:sz w:val="22"/>
                 <w:szCs w:val="22"/>
@@ -6237,14 +7212,28 @@
                 <w:sz w:val="22"/>
                 <w:szCs w:val="22"/>
               </w:rPr>
-              <w:t>3</w:t>
+              <w:t>La registrazione de</w:t>
+            </w:r>
+            <w:r>
+              <w:rPr>
+                <w:sz w:val="22"/>
+                <w:szCs w:val="22"/>
+              </w:rPr>
+              <w:t>ll’iscritto avviene inserendo</w:t>
+            </w:r>
+            <w:r>
+              <w:rPr>
+                <w:sz w:val="22"/>
+                <w:szCs w:val="22"/>
+              </w:rPr>
+              <w:t xml:space="preserve"> il codice fiscale, nome, cognome, data di nascita, luogo di nascita, il numero di telefono e assegnandogli un codice iscritto.</w:t>
             </w:r>
           </w:p>
           <w:p>
             <w:pPr>
               <w:pStyle w:val="NormaleWeb"/>
               <w:spacing w:before="0" w:beforeAutospacing="0" w:after="0" w:line="240" w:lineRule="auto"/>
-              <w:jc w:val="right"/>
+              <w:jc w:val="both"/>
               <w:rPr>
                 <w:sz w:val="22"/>
                 <w:szCs w:val="22"/>
@@ -6255,14 +7244,21 @@
                 <w:sz w:val="22"/>
                 <w:szCs w:val="22"/>
               </w:rPr>
-              <w:t>4</w:t>
+              <w:t xml:space="preserve">I responsabili devono poter </w:t>
+            </w:r>
+            <w:r>
+              <w:rPr>
+                <w:sz w:val="22"/>
+                <w:szCs w:val="22"/>
+              </w:rPr>
+              <w:t>gestire completamente gli iscritti tramite: inserimento, aggiornamento, cancellazione degli iscritti e assegnamento di eventuali competenze.</w:t>
             </w:r>
           </w:p>
           <w:p>
             <w:pPr>
               <w:pStyle w:val="NormaleWeb"/>
               <w:spacing w:before="0" w:beforeAutospacing="0" w:after="0" w:line="240" w:lineRule="auto"/>
-              <w:jc w:val="right"/>
+              <w:jc w:val="both"/>
               <w:rPr>
                 <w:sz w:val="22"/>
                 <w:szCs w:val="22"/>
@@ -6273,14 +7269,98 @@
                 <w:sz w:val="22"/>
                 <w:szCs w:val="22"/>
               </w:rPr>
-              <w:t>5</w:t>
+              <w:t>Per gli eventi devono poter</w:t>
+            </w:r>
+            <w:r>
+              <w:rPr>
+                <w:sz w:val="22"/>
+                <w:szCs w:val="22"/>
+              </w:rPr>
+              <w:t xml:space="preserve"> registrare l’evento </w:t>
+            </w:r>
+            <w:r>
+              <w:rPr>
+                <w:sz w:val="22"/>
+                <w:szCs w:val="22"/>
+              </w:rPr>
+              <w:t>organizzato, inserendone la data di inizio e fine,</w:t>
+            </w:r>
+            <w:r>
+              <w:rPr>
+                <w:sz w:val="22"/>
+                <w:szCs w:val="22"/>
+              </w:rPr>
+              <w:t xml:space="preserve"> </w:t>
+            </w:r>
+            <w:r>
+              <w:rPr>
+                <w:sz w:val="22"/>
+                <w:szCs w:val="22"/>
+              </w:rPr>
+              <w:t>una descrizione, la tipologia e il luogo in cui viene svolto. Per ognuno di questi,</w:t>
+            </w:r>
+            <w:r>
+              <w:rPr>
+                <w:sz w:val="22"/>
+                <w:szCs w:val="22"/>
+              </w:rPr>
+              <w:t xml:space="preserve"> il responsabile deve poter associare le att</w:t>
+            </w:r>
+            <w:r>
+              <w:rPr>
+                <w:sz w:val="22"/>
+                <w:szCs w:val="22"/>
+              </w:rPr>
+              <w:t>ività che vengono svolte in merito. Anche in questo caso è</w:t>
+            </w:r>
+            <w:r>
+              <w:rPr>
+                <w:sz w:val="22"/>
+                <w:szCs w:val="22"/>
+              </w:rPr>
+              <w:t xml:space="preserve"> permessa la gestione totale dell’evento </w:t>
+            </w:r>
+            <w:r>
+              <w:rPr>
+                <w:sz w:val="22"/>
+                <w:szCs w:val="22"/>
+              </w:rPr>
+              <w:t xml:space="preserve">di parrocchia </w:t>
+            </w:r>
+            <w:r>
+              <w:rPr>
+                <w:sz w:val="22"/>
+                <w:szCs w:val="22"/>
+              </w:rPr>
+              <w:t>(inseri</w:t>
+            </w:r>
+            <w:r>
+              <w:rPr>
+                <w:sz w:val="22"/>
+                <w:szCs w:val="22"/>
+              </w:rPr>
+              <w:t>mento, modifica, cancellazione, aggiunta di</w:t>
+            </w:r>
+            <w:r>
+              <w:rPr>
+                <w:sz w:val="22"/>
+                <w:szCs w:val="22"/>
+              </w:rPr>
+              <w:t xml:space="preserve"> iscritti</w:t>
+            </w:r>
+            <w:r>
+              <w:rPr>
+                <w:sz w:val="22"/>
+                <w:szCs w:val="22"/>
+              </w:rPr>
+              <w:t>).</w:t>
             </w:r>
           </w:p>
           <w:p>
             <w:pPr>
               <w:pStyle w:val="NormaleWeb"/>
               <w:spacing w:before="0" w:beforeAutospacing="0" w:after="0" w:line="240" w:lineRule="auto"/>
-              <w:jc w:val="right"/>
+              <w:jc w:val="both"/>
               <w:rPr>
                 <w:sz w:val="22"/>
                 <w:szCs w:val="22"/>
@@ -6291,148 +7371,74 @@
                 <w:sz w:val="22"/>
                 <w:szCs w:val="22"/>
               </w:rPr>
-              <w:t>6</w:t>
-            </w:r>
-          </w:p>
-          <w:p>
-            <w:pPr>
-              <w:pStyle w:val="NormaleWeb"/>
-              <w:spacing w:before="0" w:beforeAutospacing="0" w:after="0" w:line="240" w:lineRule="auto"/>
-              <w:jc w:val="right"/>
+              <w:t>Ovviamente g</w:t>
+            </w:r>
+            <w:r>
               <w:rPr>
                 <w:sz w:val="22"/>
                 <w:szCs w:val="22"/>
               </w:rPr>
-            </w:pPr>
+              <w:t>li iscritti</w:t>
+            </w:r>
             <w:r>
               <w:rPr>
                 <w:sz w:val="22"/>
                 <w:szCs w:val="22"/>
               </w:rPr>
-              <w:t>7</w:t>
-            </w:r>
-          </w:p>
-          <w:p>
-            <w:pPr>
-              <w:pStyle w:val="NormaleWeb"/>
-              <w:spacing w:before="0" w:beforeAutospacing="0" w:after="0" w:line="240" w:lineRule="auto"/>
-              <w:jc w:val="right"/>
+              <w:t xml:space="preserve"> all’evento</w:t>
+            </w:r>
+            <w:r>
               <w:rPr>
                 <w:sz w:val="22"/>
                 <w:szCs w:val="22"/>
               </w:rPr>
-            </w:pPr>
+              <w:t xml:space="preserve"> devono fare parte de</w:t>
+            </w:r>
             <w:r>
               <w:rPr>
                 <w:sz w:val="22"/>
                 <w:szCs w:val="22"/>
               </w:rPr>
-              <w:t>8</w:t>
-            </w:r>
-          </w:p>
-          <w:p>
-            <w:pPr>
-              <w:pStyle w:val="NormaleWeb"/>
-              <w:spacing w:before="0" w:beforeAutospacing="0" w:after="0" w:line="240" w:lineRule="auto"/>
-              <w:jc w:val="right"/>
+              <w:t xml:space="preserve">lla branca coinvolta in tale ed </w:t>
+            </w:r>
+            <w:r>
               <w:rPr>
                 <w:sz w:val="22"/>
                 <w:szCs w:val="22"/>
               </w:rPr>
-            </w:pPr>
+              <w:t xml:space="preserve">essere già stati registrati come iscritti </w:t>
+            </w:r>
             <w:r>
               <w:rPr>
                 <w:sz w:val="22"/>
                 <w:szCs w:val="22"/>
               </w:rPr>
-              <w:t>9</w:t>
-            </w:r>
-          </w:p>
-          <w:p>
-            <w:pPr>
-              <w:pStyle w:val="NormaleWeb"/>
-              <w:spacing w:before="0" w:beforeAutospacing="0" w:after="0" w:line="240" w:lineRule="auto"/>
-              <w:jc w:val="right"/>
-              <w:rPr>
-                <w:sz w:val="22"/>
-                <w:szCs w:val="22"/>
-              </w:rPr>
-            </w:pPr>
-            <w:r>
-              <w:rPr>
-                <w:sz w:val="22"/>
-                <w:szCs w:val="22"/>
-              </w:rPr>
-              <w:t>10</w:t>
-            </w:r>
-          </w:p>
-          <w:p>
-            <w:pPr>
-              <w:pStyle w:val="NormaleWeb"/>
-              <w:spacing w:before="0" w:beforeAutospacing="0" w:after="0" w:line="240" w:lineRule="auto"/>
-              <w:rPr>
-                <w:sz w:val="22"/>
-                <w:szCs w:val="22"/>
-              </w:rPr>
-            </w:pPr>
-          </w:p>
-        </w:tc>
-        <w:tc>
-          <w:tcPr>
-            <w:tcW w:w="9207" w:type="dxa"/>
-          </w:tcPr>
-          <w:p>
-            <w:pPr>
-              <w:pStyle w:val="NormaleWeb"/>
-              <w:spacing w:after="0" w:line="240" w:lineRule="auto"/>
-              <w:ind w:left="69"/>
-              <w:jc w:val="both"/>
-              <w:rPr>
-                <w:sz w:val="22"/>
-                <w:szCs w:val="22"/>
-              </w:rPr>
-            </w:pPr>
-            <w:r>
-              <w:rPr>
-                <w:sz w:val="22"/>
-                <w:szCs w:val="22"/>
-              </w:rPr>
-              <w:t>I responsabili di evento organizzano gli eventi ai quali le branche parteciperanno. Devono quindi poter registrare l’evento organizzato. La registrazione avviene attraverso l’inserimento di data di inizio evento, data di fine evento, descrizione dell’evento e tipologia di evento. Per gli eventi nazionali deve essere possi</w:t>
-            </w:r>
-            <w:r>
-              <w:rPr>
-                <w:sz w:val="22"/>
-                <w:szCs w:val="22"/>
-              </w:rPr>
-              <w:t xml:space="preserve">bile visualizzare anche il luogo in cui si svolgono. </w:t>
-            </w:r>
-            <w:r>
-              <w:rPr>
-                <w:sz w:val="22"/>
-                <w:szCs w:val="22"/>
-              </w:rPr>
-              <w:t>Per ogni evento creato il responsabile deve poter associare le attività che sono svolte in tale evento. Inoltre sempre per ogni evento, il responsabile deve poter aggiungerne gli iscritti. Gli iscritti devono fare parte della branca coinvolta nell’evento e devono essere già stati registrati come iscritti ad una branca di una parrocchia. I responsabili di evento richiedono di poter visualizzare gli iscritti presenti in ogni parrocchia.</w:t>
-            </w:r>
-            <w:r>
-              <w:rPr>
-                <w:sz w:val="22"/>
-                <w:szCs w:val="22"/>
-              </w:rPr>
-              <w:t xml:space="preserve"> </w:t>
-            </w:r>
-            <w:r>
-              <w:rPr>
-                <w:sz w:val="22"/>
-                <w:szCs w:val="22"/>
-              </w:rPr>
-              <w:t>Ai responsabili deve essere permessa la gestione totale dell’evento (inseri</w:t>
-            </w:r>
-            <w:r>
-              <w:rPr>
-                <w:sz w:val="22"/>
-                <w:szCs w:val="22"/>
-              </w:rPr>
-              <w:t>mento, modifica, cancellazione).</w:t>
+              <w:t>nella parrocchia.</w:t>
+            </w:r>
+          </w:p>
+          <w:p>
+            <w:pPr>
+              <w:rPr>
+                <w:rFonts w:ascii="Times New Roman" w:hAnsi="Times New Roman" w:cs="Times New Roman"/>
+              </w:rPr>
+            </w:pPr>
+            <w:r>
+              <w:t xml:space="preserve">Infine il responsabile </w:t>
+            </w:r>
+            <w:r>
+              <w:t xml:space="preserve">di </w:t>
+            </w:r>
+            <w:r>
+              <w:t xml:space="preserve">parrocchia deve </w:t>
+            </w:r>
+            <w:r>
+              <w:t xml:space="preserve">poter visualizzare gli iscritti presenti </w:t>
+            </w:r>
+            <w:r>
+              <w:t>nella propria parrocchia e agli eventi</w:t>
+            </w:r>
+            <w:r>
+              <w:t>.</w:t>
             </w:r>
           </w:p>
         </w:tc>
@@ -6440,9 +7446,8 @@
     </w:tbl>
     <w:p>
       <w:pPr>
-        <w:pStyle w:val="NormaleWeb"/>
-        <w:spacing w:before="0" w:beforeAutospacing="0" w:after="0" w:line="240" w:lineRule="auto"/>
-        <w:rPr>
+        <w:rPr>
+          <w:rFonts w:ascii="Times New Roman" w:hAnsi="Times New Roman" w:cs="Times New Roman"/>
           <w:b/>
           <w:i/>
           <w:sz w:val="18"/>
@@ -6451,34 +7456,14 @@
       </w:pPr>
       <w:r>
         <w:rPr>
+          <w:rFonts w:ascii="Times New Roman" w:hAnsi="Times New Roman" w:cs="Times New Roman"/>
           <w:b/>
           <w:i/>
           <w:sz w:val="18"/>
           <w:szCs w:val="18"/>
         </w:rPr>
-        <w:t>Tabella 1.2.2</w:t>
-      </w:r>
-      <w:r>
-        <w:rPr>
-          <w:b/>
-          <w:i/>
-          <w:sz w:val="18"/>
-          <w:szCs w:val="18"/>
-        </w:rPr>
-        <w:t xml:space="preserve"> Specifiche di progetto per i responsabili di evento.</w:t>
-      </w:r>
-    </w:p>
-    <w:p>
-      <w:pPr>
-        <w:pStyle w:val="NormaleWeb"/>
-        <w:spacing w:before="0" w:beforeAutospacing="0" w:after="0" w:line="240" w:lineRule="auto"/>
-        <w:rPr>
-          <w:b/>
-          <w:i/>
-          <w:sz w:val="18"/>
-          <w:szCs w:val="18"/>
-        </w:rPr>
-      </w:pPr>
+        <w:t>Tabella 1.2.3 Specifiche di progetto per i responsabili di parrocchia</w:t>
+      </w:r>
     </w:p>
     <w:p>
       <w:pPr>
@@ -6487,1013 +7472,6 @@
           <w:ilvl w:val="0"/>
           <w:numId w:val="4"/>
         </w:numPr>
-        <w:jc w:val="both"/>
-        <w:rPr>
-          <w:rFonts w:ascii="Times New Roman" w:hAnsi="Times New Roman" w:cs="Times New Roman"/>
-          <w:i/>
-          <w:u w:val="single"/>
-        </w:rPr>
-      </w:pPr>
-      <w:r>
-        <w:rPr>
-          <w:rFonts w:ascii="Times New Roman" w:hAnsi="Times New Roman" w:cs="Times New Roman"/>
-          <w:i/>
-          <w:sz w:val="24"/>
-          <w:szCs w:val="24"/>
-          <w:u w:val="single"/>
-        </w:rPr>
-        <w:t>Elenco delle principali azioni per i responsabili di</w:t>
-      </w:r>
-      <w:r>
-        <w:rPr>
-          <w:rFonts w:ascii="Times New Roman" w:hAnsi="Times New Roman" w:cs="Times New Roman"/>
-          <w:i/>
-          <w:sz w:val="24"/>
-          <w:szCs w:val="24"/>
-          <w:u w:val="single"/>
-        </w:rPr>
-        <w:t xml:space="preserve"> evento nazionale</w:t>
-      </w:r>
-    </w:p>
-    <w:p>
-      <w:pPr>
-        <w:pStyle w:val="NormaleWeb"/>
-        <w:spacing w:before="0" w:beforeAutospacing="0" w:after="0" w:line="240" w:lineRule="auto"/>
-        <w:jc w:val="both"/>
-        <w:rPr>
-          <w:sz w:val="18"/>
-          <w:szCs w:val="18"/>
-        </w:rPr>
-      </w:pPr>
-    </w:p>
-    <w:p>
-      <w:pPr>
-        <w:jc w:val="both"/>
-        <w:rPr>
-          <w:rFonts w:ascii="Times New Roman" w:hAnsi="Times New Roman" w:cs="Times New Roman"/>
-        </w:rPr>
-      </w:pPr>
-      <w:r>
-        <w:rPr>
-          <w:rFonts w:ascii="Times New Roman" w:hAnsi="Times New Roman" w:cs="Times New Roman"/>
-        </w:rPr>
-        <w:t>N1 – INSERIMENTO ATTIVITA’</w:t>
-      </w:r>
-    </w:p>
-    <w:p>
-      <w:pPr>
-        <w:jc w:val="both"/>
-        <w:rPr>
-          <w:rFonts w:ascii="Times New Roman" w:hAnsi="Times New Roman" w:cs="Times New Roman"/>
-        </w:rPr>
-      </w:pPr>
-      <w:r>
-        <w:rPr>
-          <w:rFonts w:ascii="Times New Roman" w:hAnsi="Times New Roman" w:cs="Times New Roman"/>
-        </w:rPr>
-        <w:tab/>
-        <w:t>Ins</w:t>
-      </w:r>
-      <w:r>
-        <w:rPr>
-          <w:rFonts w:ascii="Times New Roman" w:hAnsi="Times New Roman" w:cs="Times New Roman"/>
-        </w:rPr>
-        <w:t>erire attività organizzate ed associarle all’evento organizzato</w:t>
-      </w:r>
-      <w:r>
-        <w:rPr>
-          <w:rFonts w:ascii="Times New Roman" w:hAnsi="Times New Roman" w:cs="Times New Roman"/>
-        </w:rPr>
-        <w:t>.</w:t>
-      </w:r>
-    </w:p>
-    <w:p>
-      <w:pPr>
-        <w:jc w:val="both"/>
-        <w:rPr>
-          <w:rFonts w:ascii="Times New Roman" w:hAnsi="Times New Roman" w:cs="Times New Roman"/>
-        </w:rPr>
-      </w:pPr>
-      <w:r>
-        <w:rPr>
-          <w:rFonts w:ascii="Times New Roman" w:hAnsi="Times New Roman" w:cs="Times New Roman"/>
-        </w:rPr>
-        <w:t>N2</w:t>
-      </w:r>
-      <w:r>
-        <w:rPr>
-          <w:rFonts w:ascii="Times New Roman" w:hAnsi="Times New Roman" w:cs="Times New Roman"/>
-        </w:rPr>
-        <w:t xml:space="preserve"> – INSERIMENTO </w:t>
-      </w:r>
-      <w:r>
-        <w:rPr>
-          <w:rFonts w:ascii="Times New Roman" w:hAnsi="Times New Roman" w:cs="Times New Roman"/>
-        </w:rPr>
-        <w:t>EVENTI NAZIONALI</w:t>
-      </w:r>
-    </w:p>
-    <w:p>
-      <w:pPr>
-        <w:ind w:left="705"/>
-        <w:jc w:val="both"/>
-        <w:rPr>
-          <w:rFonts w:ascii="Times New Roman" w:hAnsi="Times New Roman" w:cs="Times New Roman"/>
-        </w:rPr>
-      </w:pPr>
-      <w:r>
-        <w:rPr>
-          <w:rFonts w:ascii="Times New Roman" w:hAnsi="Times New Roman" w:cs="Times New Roman"/>
-        </w:rPr>
-        <w:t xml:space="preserve">Aggiungere un nuovo </w:t>
-      </w:r>
-      <w:r>
-        <w:rPr>
-          <w:rFonts w:ascii="Times New Roman" w:hAnsi="Times New Roman" w:cs="Times New Roman"/>
-        </w:rPr>
-        <w:t xml:space="preserve">evento nazionale </w:t>
-      </w:r>
-      <w:r>
-        <w:rPr>
-          <w:rFonts w:ascii="Times New Roman" w:hAnsi="Times New Roman" w:cs="Times New Roman"/>
-        </w:rPr>
-        <w:t>associandosi la responsabilità, specificando</w:t>
-      </w:r>
-      <w:r>
-        <w:rPr>
-          <w:rFonts w:ascii="Times New Roman" w:hAnsi="Times New Roman" w:cs="Times New Roman"/>
-        </w:rPr>
-        <w:t xml:space="preserve"> la data di inizio e fine, una descrizione, la tipologia, il luogo </w:t>
-      </w:r>
-      <w:r>
-        <w:rPr>
-          <w:rFonts w:ascii="Times New Roman" w:hAnsi="Times New Roman" w:cs="Times New Roman"/>
-        </w:rPr>
-        <w:t xml:space="preserve">in cui viene svolto ed associando </w:t>
-      </w:r>
-      <w:r>
-        <w:rPr>
-          <w:rFonts w:ascii="Times New Roman" w:hAnsi="Times New Roman" w:cs="Times New Roman"/>
-        </w:rPr>
-        <w:t>le attività che vengono svolte in merito.</w:t>
-      </w:r>
-    </w:p>
-    <w:p>
-      <w:pPr>
-        <w:jc w:val="both"/>
-        <w:rPr>
-          <w:rFonts w:ascii="Times New Roman" w:hAnsi="Times New Roman" w:cs="Times New Roman"/>
-        </w:rPr>
-      </w:pPr>
-      <w:r>
-        <w:rPr>
-          <w:rFonts w:ascii="Times New Roman" w:hAnsi="Times New Roman" w:cs="Times New Roman"/>
-        </w:rPr>
-        <w:t>N</w:t>
-      </w:r>
-      <w:r>
-        <w:rPr>
-          <w:rFonts w:ascii="Times New Roman" w:hAnsi="Times New Roman" w:cs="Times New Roman"/>
-        </w:rPr>
-        <w:t>3</w:t>
-      </w:r>
-      <w:r>
-        <w:rPr>
-          <w:rFonts w:ascii="Times New Roman" w:hAnsi="Times New Roman" w:cs="Times New Roman"/>
-        </w:rPr>
-        <w:t xml:space="preserve"> – MODIFICA EVENTO</w:t>
-      </w:r>
-    </w:p>
-    <w:p>
-      <w:pPr>
-        <w:jc w:val="both"/>
-        <w:rPr>
-          <w:rFonts w:ascii="Times New Roman" w:hAnsi="Times New Roman" w:cs="Times New Roman"/>
-        </w:rPr>
-      </w:pPr>
-      <w:r>
-        <w:rPr>
-          <w:rFonts w:ascii="Times New Roman" w:hAnsi="Times New Roman" w:cs="Times New Roman"/>
-        </w:rPr>
-        <w:tab/>
-        <w:t>Modificare le informazioni riguardanti un</w:t>
-      </w:r>
-      <w:r>
-        <w:rPr>
-          <w:rFonts w:ascii="Times New Roman" w:hAnsi="Times New Roman" w:cs="Times New Roman"/>
-        </w:rPr>
-        <w:t xml:space="preserve"> evento da lui registrato</w:t>
-      </w:r>
-      <w:r>
-        <w:rPr>
-          <w:rFonts w:ascii="Times New Roman" w:hAnsi="Times New Roman" w:cs="Times New Roman"/>
-        </w:rPr>
-        <w:t>.</w:t>
-      </w:r>
-    </w:p>
-    <w:p>
-      <w:pPr>
-        <w:jc w:val="both"/>
-        <w:rPr>
-          <w:rFonts w:ascii="Times New Roman" w:hAnsi="Times New Roman" w:cs="Times New Roman"/>
-        </w:rPr>
-      </w:pPr>
-      <w:r>
-        <w:rPr>
-          <w:rFonts w:ascii="Times New Roman" w:hAnsi="Times New Roman" w:cs="Times New Roman"/>
-        </w:rPr>
-        <w:t>N</w:t>
-      </w:r>
-      <w:r>
-        <w:rPr>
-          <w:rFonts w:ascii="Times New Roman" w:hAnsi="Times New Roman" w:cs="Times New Roman"/>
-        </w:rPr>
-        <w:t>4</w:t>
-      </w:r>
-      <w:r>
-        <w:rPr>
-          <w:rFonts w:ascii="Times New Roman" w:hAnsi="Times New Roman" w:cs="Times New Roman"/>
-        </w:rPr>
-        <w:t xml:space="preserve"> </w:t>
-      </w:r>
-      <w:r>
-        <w:rPr>
-          <w:rFonts w:ascii="Times New Roman" w:hAnsi="Times New Roman" w:cs="Times New Roman"/>
-        </w:rPr>
-        <w:t>– REGISTRAZIONE ISCRITTO AD EVENTO</w:t>
-      </w:r>
-    </w:p>
-    <w:p>
-      <w:pPr>
-        <w:ind w:left="705"/>
-        <w:jc w:val="both"/>
-        <w:rPr>
-          <w:rFonts w:ascii="Times New Roman" w:hAnsi="Times New Roman" w:cs="Times New Roman"/>
-        </w:rPr>
-      </w:pPr>
-      <w:r>
-        <w:rPr>
-          <w:rFonts w:ascii="Times New Roman" w:hAnsi="Times New Roman" w:cs="Times New Roman"/>
-        </w:rPr>
-        <w:t xml:space="preserve">Registrare un iscritto, ad una delle </w:t>
-      </w:r>
-      <w:r>
-        <w:rPr>
-          <w:rFonts w:ascii="Times New Roman" w:hAnsi="Times New Roman" w:cs="Times New Roman"/>
-        </w:rPr>
-        <w:t>bra</w:t>
-      </w:r>
-      <w:r>
-        <w:rPr>
-          <w:rFonts w:ascii="Times New Roman" w:hAnsi="Times New Roman" w:cs="Times New Roman"/>
-        </w:rPr>
-        <w:t>nche di una qualsiasi parrocchia</w:t>
-      </w:r>
-      <w:r>
-        <w:rPr>
-          <w:rFonts w:ascii="Times New Roman" w:hAnsi="Times New Roman" w:cs="Times New Roman"/>
-        </w:rPr>
-        <w:t>, all’</w:t>
-      </w:r>
-      <w:r>
-        <w:rPr>
-          <w:rFonts w:ascii="Times New Roman" w:hAnsi="Times New Roman" w:cs="Times New Roman"/>
-        </w:rPr>
-        <w:t>evento da lui registrato</w:t>
-      </w:r>
-      <w:r>
-        <w:rPr>
-          <w:rFonts w:ascii="Times New Roman" w:hAnsi="Times New Roman" w:cs="Times New Roman"/>
-        </w:rPr>
-        <w:t>.</w:t>
-      </w:r>
-    </w:p>
-    <w:p>
-      <w:pPr>
-        <w:jc w:val="both"/>
-        <w:rPr>
-          <w:rFonts w:ascii="Times New Roman" w:hAnsi="Times New Roman" w:cs="Times New Roman"/>
-        </w:rPr>
-      </w:pPr>
-      <w:r>
-        <w:rPr>
-          <w:rFonts w:ascii="Times New Roman" w:hAnsi="Times New Roman" w:cs="Times New Roman"/>
-        </w:rPr>
-        <w:t>N</w:t>
-      </w:r>
-      <w:r>
-        <w:rPr>
-          <w:rFonts w:ascii="Times New Roman" w:hAnsi="Times New Roman" w:cs="Times New Roman"/>
-        </w:rPr>
-        <w:t>5</w:t>
-      </w:r>
-      <w:r>
-        <w:rPr>
-          <w:rFonts w:ascii="Times New Roman" w:hAnsi="Times New Roman" w:cs="Times New Roman"/>
-        </w:rPr>
-        <w:t xml:space="preserve"> – VISUALIZZARE EVENTO PER DATA</w:t>
-      </w:r>
-    </w:p>
-    <w:p>
-      <w:pPr>
-        <w:jc w:val="both"/>
-        <w:rPr>
-          <w:rFonts w:ascii="Times New Roman" w:hAnsi="Times New Roman" w:cs="Times New Roman"/>
-        </w:rPr>
-      </w:pPr>
-      <w:r>
-        <w:rPr>
-          <w:rFonts w:ascii="Times New Roman" w:hAnsi="Times New Roman" w:cs="Times New Roman"/>
-        </w:rPr>
-        <w:tab/>
-        <w:t>Visualizzare gli eventi che hanno data di inizio corrispondente alla data</w:t>
-      </w:r>
-      <w:r>
-        <w:rPr>
-          <w:rFonts w:ascii="Times New Roman" w:hAnsi="Times New Roman" w:cs="Times New Roman"/>
-        </w:rPr>
-        <w:t xml:space="preserve"> cercata</w:t>
-      </w:r>
-      <w:r>
-        <w:rPr>
-          <w:rFonts w:ascii="Times New Roman" w:hAnsi="Times New Roman" w:cs="Times New Roman"/>
-        </w:rPr>
-        <w:t xml:space="preserve">. </w:t>
-      </w:r>
-    </w:p>
-    <w:p>
-      <w:pPr>
-        <w:jc w:val="both"/>
-        <w:rPr>
-          <w:rFonts w:ascii="Times New Roman" w:hAnsi="Times New Roman" w:cs="Times New Roman"/>
-        </w:rPr>
-      </w:pPr>
-    </w:p>
-    <w:p>
-      <w:pPr>
-        <w:pStyle w:val="NormaleWeb"/>
-        <w:spacing w:after="0" w:line="240" w:lineRule="auto"/>
-        <w:jc w:val="both"/>
-        <w:rPr>
-          <w:sz w:val="28"/>
-          <w:szCs w:val="28"/>
-        </w:rPr>
-      </w:pPr>
-      <w:r>
-        <w:rPr>
-          <w:sz w:val="28"/>
-          <w:szCs w:val="28"/>
-        </w:rPr>
-        <w:lastRenderedPageBreak/>
-        <w:t>1.2.3</w:t>
-      </w:r>
-      <w:r>
-        <w:rPr>
-          <w:sz w:val="28"/>
-          <w:szCs w:val="28"/>
-        </w:rPr>
-        <w:t xml:space="preserve"> Formulazione e analisi dei requisiti p</w:t>
-      </w:r>
-      <w:r>
-        <w:rPr>
-          <w:sz w:val="28"/>
-          <w:szCs w:val="28"/>
-        </w:rPr>
-        <w:t>er i responsabili di parrocchia</w:t>
-      </w:r>
-    </w:p>
-    <w:p>
-      <w:pPr>
-        <w:pStyle w:val="NormaleWeb"/>
-        <w:spacing w:before="0" w:beforeAutospacing="0" w:after="0" w:line="240" w:lineRule="auto"/>
-        <w:jc w:val="both"/>
-        <w:rPr>
-          <w:sz w:val="22"/>
-          <w:szCs w:val="22"/>
-        </w:rPr>
-      </w:pPr>
-      <w:r>
-        <w:rPr>
-          <w:sz w:val="22"/>
-          <w:szCs w:val="22"/>
-        </w:rPr>
-        <w:t xml:space="preserve"> </w:t>
-      </w:r>
-    </w:p>
-    <w:tbl>
-      <w:tblPr>
-        <w:tblStyle w:val="Grigliatabella"/>
-        <w:tblW w:w="0" w:type="auto"/>
-        <w:tblLook w:val="04A0" w:firstRow="1" w:lastRow="0" w:firstColumn="1" w:lastColumn="0" w:noHBand="0" w:noVBand="1"/>
-      </w:tblPr>
-      <w:tblGrid>
-        <w:gridCol w:w="436"/>
-        <w:gridCol w:w="9192"/>
-      </w:tblGrid>
-      <w:tr>
-        <w:tc>
-          <w:tcPr>
-            <w:tcW w:w="421" w:type="dxa"/>
-          </w:tcPr>
-          <w:p>
-            <w:pPr>
-              <w:jc w:val="right"/>
-              <w:rPr>
-                <w:rFonts w:ascii="Times New Roman" w:hAnsi="Times New Roman" w:cs="Times New Roman"/>
-              </w:rPr>
-            </w:pPr>
-          </w:p>
-        </w:tc>
-        <w:tc>
-          <w:tcPr>
-            <w:tcW w:w="9207" w:type="dxa"/>
-          </w:tcPr>
-          <w:p>
-            <w:pPr>
-              <w:pStyle w:val="NormaleWeb"/>
-              <w:spacing w:before="0" w:beforeAutospacing="0" w:after="0" w:line="240" w:lineRule="auto"/>
-              <w:jc w:val="both"/>
-              <w:rPr>
-                <w:sz w:val="22"/>
-                <w:szCs w:val="22"/>
-              </w:rPr>
-            </w:pPr>
-            <w:r>
-              <w:rPr>
-                <w:sz w:val="22"/>
-                <w:szCs w:val="22"/>
-              </w:rPr>
-              <w:t>Requisiti richiesti dai responsabili di parrocchia</w:t>
-            </w:r>
-          </w:p>
-        </w:tc>
-      </w:tr>
-      <w:tr>
-        <w:tc>
-          <w:tcPr>
-            <w:tcW w:w="421" w:type="dxa"/>
-          </w:tcPr>
-          <w:p>
-            <w:pPr>
-              <w:jc w:val="right"/>
-              <w:rPr>
-                <w:rFonts w:ascii="Times New Roman" w:hAnsi="Times New Roman" w:cs="Times New Roman"/>
-              </w:rPr>
-            </w:pPr>
-            <w:r>
-              <w:rPr>
-                <w:rFonts w:ascii="Times New Roman" w:hAnsi="Times New Roman" w:cs="Times New Roman"/>
-              </w:rPr>
-              <w:t>1</w:t>
-            </w:r>
-          </w:p>
-          <w:p>
-            <w:pPr>
-              <w:jc w:val="right"/>
-              <w:rPr>
-                <w:rFonts w:ascii="Times New Roman" w:hAnsi="Times New Roman" w:cs="Times New Roman"/>
-              </w:rPr>
-            </w:pPr>
-            <w:r>
-              <w:rPr>
-                <w:rFonts w:ascii="Times New Roman" w:hAnsi="Times New Roman" w:cs="Times New Roman"/>
-              </w:rPr>
-              <w:t>2</w:t>
-            </w:r>
-          </w:p>
-          <w:p>
-            <w:pPr>
-              <w:jc w:val="right"/>
-              <w:rPr>
-                <w:rFonts w:ascii="Times New Roman" w:hAnsi="Times New Roman" w:cs="Times New Roman"/>
-              </w:rPr>
-            </w:pPr>
-            <w:r>
-              <w:rPr>
-                <w:rFonts w:ascii="Times New Roman" w:hAnsi="Times New Roman" w:cs="Times New Roman"/>
-              </w:rPr>
-              <w:t>3</w:t>
-            </w:r>
-          </w:p>
-          <w:p>
-            <w:pPr>
-              <w:jc w:val="right"/>
-              <w:rPr>
-                <w:rFonts w:ascii="Times New Roman" w:hAnsi="Times New Roman" w:cs="Times New Roman"/>
-              </w:rPr>
-            </w:pPr>
-            <w:r>
-              <w:rPr>
-                <w:rFonts w:ascii="Times New Roman" w:hAnsi="Times New Roman" w:cs="Times New Roman"/>
-              </w:rPr>
-              <w:t>4</w:t>
-            </w:r>
-          </w:p>
-          <w:p>
-            <w:pPr>
-              <w:jc w:val="right"/>
-              <w:rPr>
-                <w:rFonts w:ascii="Times New Roman" w:hAnsi="Times New Roman" w:cs="Times New Roman"/>
-              </w:rPr>
-            </w:pPr>
-            <w:r>
-              <w:rPr>
-                <w:rFonts w:ascii="Times New Roman" w:hAnsi="Times New Roman" w:cs="Times New Roman"/>
-              </w:rPr>
-              <w:t>5</w:t>
-            </w:r>
-          </w:p>
-          <w:p>
-            <w:pPr>
-              <w:jc w:val="right"/>
-              <w:rPr>
-                <w:rFonts w:ascii="Times New Roman" w:hAnsi="Times New Roman" w:cs="Times New Roman"/>
-              </w:rPr>
-            </w:pPr>
-            <w:r>
-              <w:rPr>
-                <w:rFonts w:ascii="Times New Roman" w:hAnsi="Times New Roman" w:cs="Times New Roman"/>
-              </w:rPr>
-              <w:t>6</w:t>
-            </w:r>
-          </w:p>
-          <w:p>
-            <w:pPr>
-              <w:jc w:val="right"/>
-              <w:rPr>
-                <w:rFonts w:ascii="Times New Roman" w:hAnsi="Times New Roman" w:cs="Times New Roman"/>
-              </w:rPr>
-            </w:pPr>
-            <w:r>
-              <w:rPr>
-                <w:rFonts w:ascii="Times New Roman" w:hAnsi="Times New Roman" w:cs="Times New Roman"/>
-              </w:rPr>
-              <w:t>7</w:t>
-            </w:r>
-          </w:p>
-          <w:p>
-            <w:pPr>
-              <w:jc w:val="right"/>
-              <w:rPr>
-                <w:rFonts w:ascii="Times New Roman" w:hAnsi="Times New Roman" w:cs="Times New Roman"/>
-              </w:rPr>
-            </w:pPr>
-            <w:r>
-              <w:rPr>
-                <w:rFonts w:ascii="Times New Roman" w:hAnsi="Times New Roman" w:cs="Times New Roman"/>
-              </w:rPr>
-              <w:t>8</w:t>
-            </w:r>
-          </w:p>
-          <w:p>
-            <w:pPr>
-              <w:jc w:val="right"/>
-              <w:rPr>
-                <w:rFonts w:ascii="Times New Roman" w:hAnsi="Times New Roman" w:cs="Times New Roman"/>
-              </w:rPr>
-            </w:pPr>
-            <w:r>
-              <w:rPr>
-                <w:rFonts w:ascii="Times New Roman" w:hAnsi="Times New Roman" w:cs="Times New Roman"/>
-              </w:rPr>
-              <w:t>9</w:t>
-            </w:r>
-          </w:p>
-          <w:p>
-            <w:pPr>
-              <w:jc w:val="right"/>
-              <w:rPr>
-                <w:rFonts w:ascii="Times New Roman" w:hAnsi="Times New Roman" w:cs="Times New Roman"/>
-              </w:rPr>
-            </w:pPr>
-            <w:r>
-              <w:rPr>
-                <w:rFonts w:ascii="Times New Roman" w:hAnsi="Times New Roman" w:cs="Times New Roman"/>
-              </w:rPr>
-              <w:t>10</w:t>
-            </w:r>
-          </w:p>
-          <w:p>
-            <w:pPr>
-              <w:jc w:val="right"/>
-              <w:rPr>
-                <w:rFonts w:ascii="Times New Roman" w:hAnsi="Times New Roman" w:cs="Times New Roman"/>
-              </w:rPr>
-            </w:pPr>
-            <w:r>
-              <w:rPr>
-                <w:rFonts w:ascii="Times New Roman" w:hAnsi="Times New Roman" w:cs="Times New Roman"/>
-              </w:rPr>
-              <w:t>11</w:t>
-            </w:r>
-          </w:p>
-          <w:p>
-            <w:pPr>
-              <w:jc w:val="right"/>
-              <w:rPr>
-                <w:rFonts w:ascii="Times New Roman" w:hAnsi="Times New Roman" w:cs="Times New Roman"/>
-              </w:rPr>
-            </w:pPr>
-            <w:r>
-              <w:rPr>
-                <w:rFonts w:ascii="Times New Roman" w:hAnsi="Times New Roman" w:cs="Times New Roman"/>
-              </w:rPr>
-              <w:t>12</w:t>
-            </w:r>
-          </w:p>
-          <w:p>
-            <w:pPr>
-              <w:jc w:val="right"/>
-              <w:rPr>
-                <w:rFonts w:ascii="Times New Roman" w:hAnsi="Times New Roman" w:cs="Times New Roman"/>
-              </w:rPr>
-            </w:pPr>
-            <w:r>
-              <w:rPr>
-                <w:rFonts w:ascii="Times New Roman" w:hAnsi="Times New Roman" w:cs="Times New Roman"/>
-              </w:rPr>
-              <w:t>13</w:t>
-            </w:r>
-          </w:p>
-          <w:p>
-            <w:pPr>
-              <w:jc w:val="right"/>
-              <w:rPr>
-                <w:rFonts w:ascii="Times New Roman" w:hAnsi="Times New Roman" w:cs="Times New Roman"/>
-              </w:rPr>
-            </w:pPr>
-            <w:r>
-              <w:rPr>
-                <w:rFonts w:ascii="Times New Roman" w:hAnsi="Times New Roman" w:cs="Times New Roman"/>
-              </w:rPr>
-              <w:t>14</w:t>
-            </w:r>
-          </w:p>
-          <w:p>
-            <w:pPr>
-              <w:jc w:val="right"/>
-              <w:rPr>
-                <w:rFonts w:ascii="Times New Roman" w:hAnsi="Times New Roman" w:cs="Times New Roman"/>
-              </w:rPr>
-            </w:pPr>
-            <w:r>
-              <w:rPr>
-                <w:rFonts w:ascii="Times New Roman" w:hAnsi="Times New Roman" w:cs="Times New Roman"/>
-              </w:rPr>
-              <w:t>15</w:t>
-            </w:r>
-          </w:p>
-        </w:tc>
-        <w:tc>
-          <w:tcPr>
-            <w:tcW w:w="9207" w:type="dxa"/>
-          </w:tcPr>
-          <w:p>
-            <w:pPr>
-              <w:pStyle w:val="NormaleWeb"/>
-              <w:spacing w:before="0" w:beforeAutospacing="0" w:after="0" w:line="240" w:lineRule="auto"/>
-              <w:jc w:val="both"/>
-              <w:rPr>
-                <w:sz w:val="22"/>
-                <w:szCs w:val="22"/>
-              </w:rPr>
-            </w:pPr>
-            <w:r>
-              <w:rPr>
-                <w:sz w:val="22"/>
-                <w:szCs w:val="22"/>
-              </w:rPr>
-              <w:t>I responsabili di parrocchia gestiscono le b</w:t>
-            </w:r>
-            <w:r>
-              <w:rPr>
-                <w:sz w:val="22"/>
-                <w:szCs w:val="22"/>
-              </w:rPr>
-              <w:t xml:space="preserve">ranche, la comunità capi, </w:t>
-            </w:r>
-            <w:r>
-              <w:rPr>
-                <w:sz w:val="22"/>
-                <w:szCs w:val="22"/>
-              </w:rPr>
-              <w:t>i rispettivi iscritti</w:t>
-            </w:r>
-            <w:r>
-              <w:rPr>
-                <w:sz w:val="22"/>
-                <w:szCs w:val="22"/>
-              </w:rPr>
-              <w:t xml:space="preserve"> e gli eventi appartenenti alla stessa.</w:t>
-            </w:r>
-          </w:p>
-          <w:p>
-            <w:pPr>
-              <w:pStyle w:val="NormaleWeb"/>
-              <w:spacing w:before="0" w:beforeAutospacing="0" w:after="0" w:line="240" w:lineRule="auto"/>
-              <w:jc w:val="both"/>
-              <w:rPr>
-                <w:sz w:val="22"/>
-                <w:szCs w:val="22"/>
-              </w:rPr>
-            </w:pPr>
-            <w:r>
-              <w:rPr>
-                <w:sz w:val="22"/>
-                <w:szCs w:val="22"/>
-              </w:rPr>
-              <w:t xml:space="preserve">Per ogni branca </w:t>
-            </w:r>
-            <w:r>
-              <w:rPr>
-                <w:sz w:val="22"/>
-                <w:szCs w:val="22"/>
-              </w:rPr>
-              <w:t>o comunità capi devono</w:t>
-            </w:r>
-            <w:r>
-              <w:rPr>
-                <w:sz w:val="22"/>
-                <w:szCs w:val="22"/>
-              </w:rPr>
-              <w:t xml:space="preserve"> poter registrare i rispettivi iscritti. </w:t>
-            </w:r>
-          </w:p>
-          <w:p>
-            <w:pPr>
-              <w:pStyle w:val="NormaleWeb"/>
-              <w:spacing w:before="0" w:beforeAutospacing="0" w:after="0" w:line="240" w:lineRule="auto"/>
-              <w:jc w:val="both"/>
-              <w:rPr>
-                <w:sz w:val="22"/>
-                <w:szCs w:val="22"/>
-              </w:rPr>
-            </w:pPr>
-            <w:r>
-              <w:rPr>
-                <w:sz w:val="22"/>
-                <w:szCs w:val="22"/>
-              </w:rPr>
-              <w:t>La registrazione de</w:t>
-            </w:r>
-            <w:r>
-              <w:rPr>
-                <w:sz w:val="22"/>
-                <w:szCs w:val="22"/>
-              </w:rPr>
-              <w:t>ll’iscritto avviene inserendo</w:t>
-            </w:r>
-            <w:r>
-              <w:rPr>
-                <w:sz w:val="22"/>
-                <w:szCs w:val="22"/>
-              </w:rPr>
-              <w:t xml:space="preserve"> il codice fiscale, nome, cognome, data di nascita, luogo di nascita, il numero di telefono e assegnandogli un codice iscritto.</w:t>
-            </w:r>
-          </w:p>
-          <w:p>
-            <w:pPr>
-              <w:pStyle w:val="NormaleWeb"/>
-              <w:spacing w:before="0" w:beforeAutospacing="0" w:after="0" w:line="240" w:lineRule="auto"/>
-              <w:jc w:val="both"/>
-              <w:rPr>
-                <w:sz w:val="22"/>
-                <w:szCs w:val="22"/>
-              </w:rPr>
-            </w:pPr>
-            <w:r>
-              <w:rPr>
-                <w:sz w:val="22"/>
-                <w:szCs w:val="22"/>
-              </w:rPr>
-              <w:t xml:space="preserve">I responsabili devono poter </w:t>
-            </w:r>
-            <w:r>
-              <w:rPr>
-                <w:sz w:val="22"/>
-                <w:szCs w:val="22"/>
-              </w:rPr>
-              <w:t>gestire completamente gli iscritti tramite: inserimento, aggiornamento, cancellazione degli iscritti e assegnamento di eventuali competenze.</w:t>
-            </w:r>
-          </w:p>
-          <w:p>
-            <w:pPr>
-              <w:pStyle w:val="NormaleWeb"/>
-              <w:spacing w:before="0" w:beforeAutospacing="0" w:after="0" w:line="240" w:lineRule="auto"/>
-              <w:jc w:val="both"/>
-              <w:rPr>
-                <w:sz w:val="22"/>
-                <w:szCs w:val="22"/>
-              </w:rPr>
-            </w:pPr>
-            <w:r>
-              <w:rPr>
-                <w:sz w:val="22"/>
-                <w:szCs w:val="22"/>
-              </w:rPr>
-              <w:t>Per gli eventi devono poter</w:t>
-            </w:r>
-            <w:r>
-              <w:rPr>
-                <w:sz w:val="22"/>
-                <w:szCs w:val="22"/>
-              </w:rPr>
-              <w:t xml:space="preserve"> registrare l’evento </w:t>
-            </w:r>
-            <w:r>
-              <w:rPr>
-                <w:sz w:val="22"/>
-                <w:szCs w:val="22"/>
-              </w:rPr>
-              <w:t>organizzato, inserendone la data di inizio e fine,</w:t>
-            </w:r>
-            <w:r>
-              <w:rPr>
-                <w:sz w:val="22"/>
-                <w:szCs w:val="22"/>
-              </w:rPr>
-              <w:t xml:space="preserve"> </w:t>
-            </w:r>
-            <w:r>
-              <w:rPr>
-                <w:sz w:val="22"/>
-                <w:szCs w:val="22"/>
-              </w:rPr>
-              <w:t>una descrizione, la tipologia e il luogo in cui viene svolto. Per ognuno di questi,</w:t>
-            </w:r>
-            <w:r>
-              <w:rPr>
-                <w:sz w:val="22"/>
-                <w:szCs w:val="22"/>
-              </w:rPr>
-              <w:t xml:space="preserve"> il responsabile deve poter associare le att</w:t>
-            </w:r>
-            <w:r>
-              <w:rPr>
-                <w:sz w:val="22"/>
-                <w:szCs w:val="22"/>
-              </w:rPr>
-              <w:t>ività che vengono svolte in merito. Anche in questo caso è</w:t>
-            </w:r>
-            <w:r>
-              <w:rPr>
-                <w:sz w:val="22"/>
-                <w:szCs w:val="22"/>
-              </w:rPr>
-              <w:t xml:space="preserve"> permessa la gestione totale dell’evento </w:t>
-            </w:r>
-            <w:r>
-              <w:rPr>
-                <w:sz w:val="22"/>
-                <w:szCs w:val="22"/>
-              </w:rPr>
-              <w:t xml:space="preserve">di parrocchia </w:t>
-            </w:r>
-            <w:r>
-              <w:rPr>
-                <w:sz w:val="22"/>
-                <w:szCs w:val="22"/>
-              </w:rPr>
-              <w:t>(inseri</w:t>
-            </w:r>
-            <w:r>
-              <w:rPr>
-                <w:sz w:val="22"/>
-                <w:szCs w:val="22"/>
-              </w:rPr>
-              <w:t>mento, modifica, cancellazione, aggiunta di</w:t>
-            </w:r>
-            <w:r>
-              <w:rPr>
-                <w:sz w:val="22"/>
-                <w:szCs w:val="22"/>
-              </w:rPr>
-              <w:t xml:space="preserve"> iscritti</w:t>
-            </w:r>
-            <w:r>
-              <w:rPr>
-                <w:sz w:val="22"/>
-                <w:szCs w:val="22"/>
-              </w:rPr>
-              <w:t>).</w:t>
-            </w:r>
-          </w:p>
-          <w:p>
-            <w:pPr>
-              <w:pStyle w:val="NormaleWeb"/>
-              <w:spacing w:before="0" w:beforeAutospacing="0" w:after="0" w:line="240" w:lineRule="auto"/>
-              <w:jc w:val="both"/>
-              <w:rPr>
-                <w:sz w:val="22"/>
-                <w:szCs w:val="22"/>
-              </w:rPr>
-            </w:pPr>
-            <w:r>
-              <w:rPr>
-                <w:sz w:val="22"/>
-                <w:szCs w:val="22"/>
-              </w:rPr>
-              <w:t>Ovviamente g</w:t>
-            </w:r>
-            <w:r>
-              <w:rPr>
-                <w:sz w:val="22"/>
-                <w:szCs w:val="22"/>
-              </w:rPr>
-              <w:t>li iscritti</w:t>
-            </w:r>
-            <w:r>
-              <w:rPr>
-                <w:sz w:val="22"/>
-                <w:szCs w:val="22"/>
-              </w:rPr>
-              <w:t xml:space="preserve"> all’evento</w:t>
-            </w:r>
-            <w:r>
-              <w:rPr>
-                <w:sz w:val="22"/>
-                <w:szCs w:val="22"/>
-              </w:rPr>
-              <w:t xml:space="preserve"> devono fare parte de</w:t>
-            </w:r>
-            <w:r>
-              <w:rPr>
-                <w:sz w:val="22"/>
-                <w:szCs w:val="22"/>
-              </w:rPr>
-              <w:t xml:space="preserve">lla branca coinvolta in tale ed </w:t>
-            </w:r>
-            <w:r>
-              <w:rPr>
-                <w:sz w:val="22"/>
-                <w:szCs w:val="22"/>
-              </w:rPr>
-              <w:t xml:space="preserve">essere già stati registrati come iscritti </w:t>
-            </w:r>
-            <w:r>
-              <w:rPr>
-                <w:sz w:val="22"/>
-                <w:szCs w:val="22"/>
-              </w:rPr>
-              <w:t>nella parrocchia.</w:t>
-            </w:r>
-          </w:p>
-          <w:p>
-            <w:pPr>
-              <w:rPr>
-                <w:rFonts w:ascii="Times New Roman" w:hAnsi="Times New Roman" w:cs="Times New Roman"/>
-              </w:rPr>
-            </w:pPr>
-            <w:r>
-              <w:t xml:space="preserve">Infine il responsabile </w:t>
-            </w:r>
-            <w:r>
-              <w:t xml:space="preserve">di </w:t>
-            </w:r>
-            <w:r>
-              <w:t xml:space="preserve">parrocchia deve </w:t>
-            </w:r>
-            <w:r>
-              <w:t xml:space="preserve">poter visualizzare gli iscritti presenti </w:t>
-            </w:r>
-            <w:r>
-              <w:t>nella propria parrocchia e agli eventi</w:t>
-            </w:r>
-            <w:r>
-              <w:t>.</w:t>
-            </w:r>
-          </w:p>
-        </w:tc>
-      </w:tr>
-    </w:tbl>
-    <w:p>
-      <w:pPr>
-        <w:rPr>
-          <w:rFonts w:ascii="Times New Roman" w:hAnsi="Times New Roman" w:cs="Times New Roman"/>
-          <w:b/>
-          <w:i/>
-          <w:sz w:val="18"/>
-          <w:szCs w:val="18"/>
-        </w:rPr>
-      </w:pPr>
-      <w:r>
-        <w:rPr>
-          <w:rFonts w:ascii="Times New Roman" w:hAnsi="Times New Roman" w:cs="Times New Roman"/>
-          <w:b/>
-          <w:i/>
-          <w:sz w:val="18"/>
-          <w:szCs w:val="18"/>
-        </w:rPr>
-        <w:t>Tabella 1.2.3 Specifiche di progetto per i responsabili di parrocchia</w:t>
-      </w:r>
-    </w:p>
-    <w:p>
-      <w:pPr>
-        <w:pStyle w:val="Paragrafoelenco"/>
-        <w:numPr>
-          <w:ilvl w:val="0"/>
-          <w:numId w:val="4"/>
-        </w:numPr>
         <w:rPr>
           <w:rFonts w:ascii="Times New Roman" w:hAnsi="Times New Roman" w:cs="Times New Roman"/>
           <w:i/>
@@ -8536,6 +8514,11 @@
     </w:p>
     <w:p>
       <w:pPr>
+        <w:pStyle w:val="Paragrafoelenco"/>
+        <w:numPr>
+          <w:ilvl w:val="2"/>
+          <w:numId w:val="5"/>
+        </w:numPr>
         <w:jc w:val="both"/>
         <w:rPr>
           <w:rFonts w:ascii="Times New Roman" w:hAnsi="Times New Roman" w:cs="Times New Roman"/>
@@ -8549,27 +8532,16 @@
           <w:sz w:val="28"/>
           <w:szCs w:val="28"/>
         </w:rPr>
-        <w:t>2.2</w:t>
-      </w:r>
-      <w:r>
-        <w:rPr>
-          <w:rFonts w:ascii="Times New Roman" w:hAnsi="Times New Roman" w:cs="Times New Roman"/>
-          <w:sz w:val="28"/>
-          <w:szCs w:val="28"/>
-        </w:rPr>
-        <w:t xml:space="preserve">.1 </w:t>
-      </w:r>
-      <w:r>
-        <w:rPr>
-          <w:rFonts w:ascii="Times New Roman" w:hAnsi="Times New Roman" w:cs="Times New Roman"/>
-          <w:sz w:val="28"/>
-          <w:szCs w:val="28"/>
-        </w:rPr>
         <w:t>Progettazione dello schema E/R</w:t>
       </w:r>
     </w:p>
     <w:p>
       <w:pPr>
+        <w:pStyle w:val="Paragrafoelenco"/>
+        <w:numPr>
+          <w:ilvl w:val="2"/>
+          <w:numId w:val="5"/>
+        </w:numPr>
         <w:jc w:val="both"/>
         <w:rPr>
           <w:rFonts w:ascii="Times New Roman" w:hAnsi="Times New Roman" w:cs="Times New Roman"/>
@@ -9743,249 +9715,239 @@
         <w:jc w:val="both"/>
         <w:rPr>
           <w:rFonts w:ascii="Times New Roman" w:hAnsi="Times New Roman" w:cs="Times New Roman"/>
+        </w:rPr>
+      </w:pPr>
+      <w:r>
+        <w:rPr>
+          <w:rFonts w:ascii="Times New Roman" w:hAnsi="Times New Roman" w:cs="Times New Roman"/>
+        </w:rPr>
+        <w:t>Un iscritto</w:t>
+      </w:r>
+      <w:r>
+        <w:rPr>
+          <w:rFonts w:ascii="Times New Roman" w:hAnsi="Times New Roman" w:cs="Times New Roman"/>
+        </w:rPr>
+        <w:t>,</w:t>
+      </w:r>
+      <w:r>
+        <w:rPr>
+          <w:rFonts w:ascii="Times New Roman" w:hAnsi="Times New Roman" w:cs="Times New Roman"/>
+        </w:rPr>
+        <w:t xml:space="preserve"> </w:t>
+      </w:r>
+      <w:r>
+        <w:rPr>
+          <w:rFonts w:ascii="Times New Roman" w:hAnsi="Times New Roman" w:cs="Times New Roman"/>
+        </w:rPr>
+        <w:t>ogni anno</w:t>
+      </w:r>
+      <w:r>
+        <w:rPr>
+          <w:rFonts w:ascii="Times New Roman" w:hAnsi="Times New Roman" w:cs="Times New Roman"/>
+        </w:rPr>
+        <w:t>,</w:t>
+      </w:r>
+      <w:r>
+        <w:rPr>
+          <w:rFonts w:ascii="Times New Roman" w:hAnsi="Times New Roman" w:cs="Times New Roman"/>
+        </w:rPr>
+        <w:t xml:space="preserve"> </w:t>
+      </w:r>
+      <w:r>
+        <w:rPr>
+          <w:rFonts w:ascii="Times New Roman" w:hAnsi="Times New Roman" w:cs="Times New Roman"/>
+        </w:rPr>
+        <w:t>deve iscriversi alla branca corrispondente</w:t>
+      </w:r>
+      <w:r>
+        <w:rPr>
+          <w:rFonts w:ascii="Times New Roman" w:hAnsi="Times New Roman" w:cs="Times New Roman"/>
+        </w:rPr>
+        <w:t xml:space="preserve"> per la propria fascia d’età</w:t>
+      </w:r>
+      <w:r>
+        <w:rPr>
+          <w:rFonts w:ascii="Times New Roman" w:hAnsi="Times New Roman" w:cs="Times New Roman"/>
+        </w:rPr>
+        <w:t xml:space="preserve">, </w:t>
+      </w:r>
+      <w:r>
+        <w:rPr>
+          <w:rFonts w:ascii="Times New Roman" w:hAnsi="Times New Roman" w:cs="Times New Roman"/>
+        </w:rPr>
+        <w:t xml:space="preserve">perciò vengono aggiunte le entità </w:t>
+      </w:r>
+      <w:r>
+        <w:rPr>
+          <w:rFonts w:ascii="Times New Roman" w:hAnsi="Times New Roman" w:cs="Times New Roman"/>
+          <w:b/>
+        </w:rPr>
+        <w:t>branca LC in anno</w:t>
+      </w:r>
+      <w:r>
+        <w:rPr>
+          <w:rFonts w:ascii="Times New Roman" w:hAnsi="Times New Roman" w:cs="Times New Roman"/>
+        </w:rPr>
+        <w:t xml:space="preserve"> (</w:t>
+      </w:r>
+      <w:r>
+        <w:rPr>
+          <w:rFonts w:ascii="Times New Roman" w:hAnsi="Times New Roman" w:cs="Times New Roman"/>
+        </w:rPr>
+        <w:t>LC_anno</w:t>
+      </w:r>
+      <w:r>
+        <w:rPr>
+          <w:rFonts w:ascii="Times New Roman" w:hAnsi="Times New Roman" w:cs="Times New Roman"/>
+        </w:rPr>
+        <w:t>)</w:t>
+      </w:r>
+      <w:r>
+        <w:rPr>
+          <w:rFonts w:ascii="Times New Roman" w:hAnsi="Times New Roman" w:cs="Times New Roman"/>
+        </w:rPr>
+        <w:t xml:space="preserve">, </w:t>
+      </w:r>
+      <w:r>
+        <w:rPr>
+          <w:rFonts w:ascii="Times New Roman" w:hAnsi="Times New Roman" w:cs="Times New Roman"/>
+          <w:b/>
+        </w:rPr>
+        <w:t>branca EG in anno</w:t>
+      </w:r>
+      <w:r>
+        <w:rPr>
+          <w:rFonts w:ascii="Times New Roman" w:hAnsi="Times New Roman" w:cs="Times New Roman"/>
+        </w:rPr>
+        <w:t xml:space="preserve"> (</w:t>
+      </w:r>
+      <w:r>
+        <w:rPr>
+          <w:rFonts w:ascii="Times New Roman" w:hAnsi="Times New Roman" w:cs="Times New Roman"/>
+        </w:rPr>
+        <w:t>EG_anno</w:t>
+      </w:r>
+      <w:r>
+        <w:rPr>
+          <w:rFonts w:ascii="Times New Roman" w:hAnsi="Times New Roman" w:cs="Times New Roman"/>
+        </w:rPr>
+        <w:t>)</w:t>
+      </w:r>
+      <w:r>
+        <w:rPr>
+          <w:rFonts w:ascii="Times New Roman" w:hAnsi="Times New Roman" w:cs="Times New Roman"/>
+        </w:rPr>
+        <w:t xml:space="preserve">, </w:t>
+      </w:r>
+      <w:r>
+        <w:rPr>
+          <w:rFonts w:ascii="Times New Roman" w:hAnsi="Times New Roman" w:cs="Times New Roman"/>
+          <w:b/>
+        </w:rPr>
+        <w:t>branca RS in anno</w:t>
+      </w:r>
+      <w:r>
+        <w:rPr>
+          <w:rFonts w:ascii="Times New Roman" w:hAnsi="Times New Roman" w:cs="Times New Roman"/>
+        </w:rPr>
+        <w:t xml:space="preserve"> (</w:t>
+      </w:r>
+      <w:r>
+        <w:rPr>
+          <w:rFonts w:ascii="Times New Roman" w:hAnsi="Times New Roman" w:cs="Times New Roman"/>
+        </w:rPr>
+        <w:t>RS_anno</w:t>
+      </w:r>
+      <w:r>
+        <w:rPr>
+          <w:rFonts w:ascii="Times New Roman" w:hAnsi="Times New Roman" w:cs="Times New Roman"/>
+        </w:rPr>
+        <w:t>)</w:t>
+      </w:r>
+      <w:r>
+        <w:rPr>
+          <w:rFonts w:ascii="Times New Roman" w:hAnsi="Times New Roman" w:cs="Times New Roman"/>
+        </w:rPr>
+        <w:t xml:space="preserve"> e </w:t>
+      </w:r>
+      <w:r>
+        <w:rPr>
+          <w:rFonts w:ascii="Times New Roman" w:hAnsi="Times New Roman" w:cs="Times New Roman"/>
+          <w:b/>
+        </w:rPr>
+        <w:t>comunità capi in anno</w:t>
+      </w:r>
+      <w:r>
+        <w:rPr>
+          <w:rFonts w:ascii="Times New Roman" w:hAnsi="Times New Roman" w:cs="Times New Roman"/>
+        </w:rPr>
+        <w:t xml:space="preserve"> (</w:t>
+      </w:r>
+      <w:r>
+        <w:rPr>
+          <w:rFonts w:ascii="Times New Roman" w:hAnsi="Times New Roman" w:cs="Times New Roman"/>
+        </w:rPr>
+        <w:t>CC_anno</w:t>
+      </w:r>
+      <w:r>
+        <w:rPr>
+          <w:rFonts w:ascii="Times New Roman" w:hAnsi="Times New Roman" w:cs="Times New Roman"/>
+        </w:rPr>
+        <w:t>)</w:t>
+      </w:r>
+      <w:r>
+        <w:rPr>
+          <w:rFonts w:ascii="Times New Roman" w:hAnsi="Times New Roman" w:cs="Times New Roman"/>
+        </w:rPr>
+        <w:t xml:space="preserve"> </w:t>
+      </w:r>
+      <w:r>
+        <w:rPr>
+          <w:rFonts w:ascii="Times New Roman" w:hAnsi="Times New Roman" w:cs="Times New Roman"/>
+        </w:rPr>
+        <w:t>che permettono</w:t>
+      </w:r>
+      <w:r>
+        <w:rPr>
+          <w:rFonts w:ascii="Times New Roman" w:hAnsi="Times New Roman" w:cs="Times New Roman"/>
+        </w:rPr>
+        <w:t xml:space="preserve"> di contestualizza</w:t>
+      </w:r>
+      <w:r>
+        <w:rPr>
+          <w:rFonts w:ascii="Times New Roman" w:hAnsi="Times New Roman" w:cs="Times New Roman"/>
+        </w:rPr>
+        <w:t>re le branche nei diversi anni associando l’iscrizione all’anno corrispondente tramite le associazioni attivazione LC, attivazione EG, attivazione</w:t>
+      </w:r>
+      <w:r>
+        <w:rPr>
+          <w:rFonts w:ascii="Times New Roman" w:hAnsi="Times New Roman" w:cs="Times New Roman"/>
+        </w:rPr>
+        <w:t xml:space="preserve"> RS ed attivazione CC. Le entità aggiunte vengono poi associate agli </w:t>
+      </w:r>
+      <w:r>
+        <w:rPr>
+          <w:rFonts w:ascii="Times New Roman" w:hAnsi="Times New Roman" w:cs="Times New Roman"/>
+          <w:b/>
+        </w:rPr>
+        <w:t>iscritti</w:t>
+      </w:r>
+      <w:r>
+        <w:rPr>
+          <w:rFonts w:ascii="Times New Roman" w:hAnsi="Times New Roman" w:cs="Times New Roman"/>
+        </w:rPr>
+        <w:t xml:space="preserve"> tramite le associazioni iscrizione LC, iscrizione EG, iscrizione RS, iscrizione CC.</w:t>
+      </w:r>
+    </w:p>
+    <w:p>
+      <w:pPr>
+        <w:jc w:val="both"/>
+        <w:rPr>
+          <w:rFonts w:ascii="Times New Roman" w:hAnsi="Times New Roman" w:cs="Times New Roman"/>
           <w:noProof/>
           <w:lang w:eastAsia="it-IT"/>
         </w:rPr>
       </w:pPr>
-      <w:r>
-        <w:rPr>
-          <w:rFonts w:ascii="Times New Roman" w:hAnsi="Times New Roman" w:cs="Times New Roman"/>
-        </w:rPr>
-        <w:t>Un iscritto</w:t>
-      </w:r>
-      <w:r>
-        <w:rPr>
-          <w:rFonts w:ascii="Times New Roman" w:hAnsi="Times New Roman" w:cs="Times New Roman"/>
-        </w:rPr>
-        <w:t>,</w:t>
-      </w:r>
-      <w:r>
-        <w:rPr>
-          <w:rFonts w:ascii="Times New Roman" w:hAnsi="Times New Roman" w:cs="Times New Roman"/>
-        </w:rPr>
-        <w:t xml:space="preserve"> </w:t>
-      </w:r>
-      <w:r>
-        <w:rPr>
-          <w:rFonts w:ascii="Times New Roman" w:hAnsi="Times New Roman" w:cs="Times New Roman"/>
-        </w:rPr>
-        <w:t>ogni anno</w:t>
-      </w:r>
-      <w:r>
-        <w:rPr>
-          <w:rFonts w:ascii="Times New Roman" w:hAnsi="Times New Roman" w:cs="Times New Roman"/>
-        </w:rPr>
-        <w:t>,</w:t>
-      </w:r>
-      <w:r>
-        <w:rPr>
-          <w:rFonts w:ascii="Times New Roman" w:hAnsi="Times New Roman" w:cs="Times New Roman"/>
-        </w:rPr>
-        <w:t xml:space="preserve"> </w:t>
-      </w:r>
-      <w:r>
-        <w:rPr>
-          <w:rFonts w:ascii="Times New Roman" w:hAnsi="Times New Roman" w:cs="Times New Roman"/>
-        </w:rPr>
-        <w:t>deve iscriversi alla branca corrispondente</w:t>
-      </w:r>
-      <w:r>
-        <w:rPr>
-          <w:rFonts w:ascii="Times New Roman" w:hAnsi="Times New Roman" w:cs="Times New Roman"/>
-        </w:rPr>
-        <w:t xml:space="preserve"> per la propria fascia d’età</w:t>
-      </w:r>
-      <w:r>
-        <w:rPr>
-          <w:rFonts w:ascii="Times New Roman" w:hAnsi="Times New Roman" w:cs="Times New Roman"/>
-        </w:rPr>
-        <w:t xml:space="preserve">, </w:t>
-      </w:r>
-      <w:r>
-        <w:rPr>
-          <w:rFonts w:ascii="Times New Roman" w:hAnsi="Times New Roman" w:cs="Times New Roman"/>
-        </w:rPr>
-        <w:t xml:space="preserve">perciò vengono aggiunte le entità </w:t>
-      </w:r>
-      <w:r>
-        <w:rPr>
-          <w:rFonts w:ascii="Times New Roman" w:hAnsi="Times New Roman" w:cs="Times New Roman"/>
-          <w:b/>
-        </w:rPr>
-        <w:t>branca LC in anno</w:t>
-      </w:r>
-      <w:r>
-        <w:rPr>
-          <w:rFonts w:ascii="Times New Roman" w:hAnsi="Times New Roman" w:cs="Times New Roman"/>
-        </w:rPr>
-        <w:t xml:space="preserve"> (</w:t>
-      </w:r>
-      <w:r>
-        <w:rPr>
-          <w:rFonts w:ascii="Times New Roman" w:hAnsi="Times New Roman" w:cs="Times New Roman"/>
-        </w:rPr>
-        <w:t>LC_anno</w:t>
-      </w:r>
-      <w:r>
-        <w:rPr>
-          <w:rFonts w:ascii="Times New Roman" w:hAnsi="Times New Roman" w:cs="Times New Roman"/>
-        </w:rPr>
-        <w:t>)</w:t>
-      </w:r>
-      <w:r>
-        <w:rPr>
-          <w:rFonts w:ascii="Times New Roman" w:hAnsi="Times New Roman" w:cs="Times New Roman"/>
-        </w:rPr>
-        <w:t xml:space="preserve">, </w:t>
-      </w:r>
-      <w:r>
-        <w:rPr>
-          <w:rFonts w:ascii="Times New Roman" w:hAnsi="Times New Roman" w:cs="Times New Roman"/>
-          <w:b/>
-        </w:rPr>
-        <w:t>branca EG in anno</w:t>
-      </w:r>
-      <w:r>
-        <w:rPr>
-          <w:rFonts w:ascii="Times New Roman" w:hAnsi="Times New Roman" w:cs="Times New Roman"/>
-        </w:rPr>
-        <w:t xml:space="preserve"> (</w:t>
-      </w:r>
-      <w:r>
-        <w:rPr>
-          <w:rFonts w:ascii="Times New Roman" w:hAnsi="Times New Roman" w:cs="Times New Roman"/>
-        </w:rPr>
-        <w:t>EG_anno</w:t>
-      </w:r>
-      <w:r>
-        <w:rPr>
-          <w:rFonts w:ascii="Times New Roman" w:hAnsi="Times New Roman" w:cs="Times New Roman"/>
-        </w:rPr>
-        <w:t>)</w:t>
-      </w:r>
-      <w:r>
-        <w:rPr>
-          <w:rFonts w:ascii="Times New Roman" w:hAnsi="Times New Roman" w:cs="Times New Roman"/>
-        </w:rPr>
-        <w:t xml:space="preserve">, </w:t>
-      </w:r>
-      <w:r>
-        <w:rPr>
-          <w:rFonts w:ascii="Times New Roman" w:hAnsi="Times New Roman" w:cs="Times New Roman"/>
-          <w:b/>
-        </w:rPr>
-        <w:t>branca RS in anno</w:t>
-      </w:r>
-      <w:r>
-        <w:rPr>
-          <w:rFonts w:ascii="Times New Roman" w:hAnsi="Times New Roman" w:cs="Times New Roman"/>
-        </w:rPr>
-        <w:t xml:space="preserve"> (</w:t>
-      </w:r>
-      <w:r>
-        <w:rPr>
-          <w:rFonts w:ascii="Times New Roman" w:hAnsi="Times New Roman" w:cs="Times New Roman"/>
-        </w:rPr>
-        <w:t>RS_anno</w:t>
-      </w:r>
-      <w:r>
-        <w:rPr>
-          <w:rFonts w:ascii="Times New Roman" w:hAnsi="Times New Roman" w:cs="Times New Roman"/>
-        </w:rPr>
-        <w:t>)</w:t>
-      </w:r>
-      <w:r>
-        <w:rPr>
-          <w:rFonts w:ascii="Times New Roman" w:hAnsi="Times New Roman" w:cs="Times New Roman"/>
-        </w:rPr>
-        <w:t xml:space="preserve"> e </w:t>
-      </w:r>
-      <w:r>
-        <w:rPr>
-          <w:rFonts w:ascii="Times New Roman" w:hAnsi="Times New Roman" w:cs="Times New Roman"/>
-          <w:b/>
-        </w:rPr>
-        <w:t>comunità capi in anno</w:t>
-      </w:r>
-      <w:r>
-        <w:rPr>
-          <w:rFonts w:ascii="Times New Roman" w:hAnsi="Times New Roman" w:cs="Times New Roman"/>
-        </w:rPr>
-        <w:t xml:space="preserve"> (</w:t>
-      </w:r>
-      <w:r>
-        <w:rPr>
-          <w:rFonts w:ascii="Times New Roman" w:hAnsi="Times New Roman" w:cs="Times New Roman"/>
-        </w:rPr>
-        <w:t>CC_anno</w:t>
-      </w:r>
-      <w:r>
-        <w:rPr>
-          <w:rFonts w:ascii="Times New Roman" w:hAnsi="Times New Roman" w:cs="Times New Roman"/>
-        </w:rPr>
-        <w:t>)</w:t>
-      </w:r>
-      <w:r>
-        <w:rPr>
-          <w:rFonts w:ascii="Times New Roman" w:hAnsi="Times New Roman" w:cs="Times New Roman"/>
-        </w:rPr>
-        <w:t xml:space="preserve"> </w:t>
-      </w:r>
-      <w:r>
-        <w:rPr>
-          <w:rFonts w:ascii="Times New Roman" w:hAnsi="Times New Roman" w:cs="Times New Roman"/>
-        </w:rPr>
-        <w:t>che permettono</w:t>
-      </w:r>
-      <w:r>
-        <w:rPr>
-          <w:rFonts w:ascii="Times New Roman" w:hAnsi="Times New Roman" w:cs="Times New Roman"/>
-        </w:rPr>
-        <w:t xml:space="preserve"> di contestualizza</w:t>
-      </w:r>
-      <w:r>
-        <w:rPr>
-          <w:rFonts w:ascii="Times New Roman" w:hAnsi="Times New Roman" w:cs="Times New Roman"/>
-        </w:rPr>
-        <w:t>re le branche nei diversi anni associando l’iscrizione all’anno corrispondente tramite le associazioni attivazione LC, attivazione EG, attivazione</w:t>
-      </w:r>
-      <w:r>
-        <w:rPr>
-          <w:rFonts w:ascii="Times New Roman" w:hAnsi="Times New Roman" w:cs="Times New Roman"/>
-        </w:rPr>
-        <w:t xml:space="preserve"> RS ed attivazione CC. Le entità aggiunte vengono poi associate agli </w:t>
-      </w:r>
-      <w:r>
-        <w:rPr>
-          <w:rFonts w:ascii="Times New Roman" w:hAnsi="Times New Roman" w:cs="Times New Roman"/>
-          <w:b/>
-        </w:rPr>
-        <w:t>iscritti</w:t>
-      </w:r>
-      <w:r>
-        <w:rPr>
-          <w:rFonts w:ascii="Times New Roman" w:hAnsi="Times New Roman" w:cs="Times New Roman"/>
-        </w:rPr>
-        <w:t xml:space="preserve"> tramite le associazioni iscrizione LC, iscrizione EG, iscrizione RS, iscrizione CC. </w:t>
-      </w:r>
-      <w:r>
-        <w:rPr>
-          <w:rFonts w:ascii="Times New Roman" w:hAnsi="Times New Roman" w:cs="Times New Roman"/>
-        </w:rPr>
-        <w:t xml:space="preserve">iene aggiunta inoltre l’entità “età” </w:t>
-      </w:r>
-      <w:r>
-        <w:rPr>
-          <w:rFonts w:ascii="Times New Roman" w:hAnsi="Times New Roman" w:cs="Times New Roman"/>
-        </w:rPr>
-        <w:t xml:space="preserve">associata alle branche tramite “Fascia età” </w:t>
-      </w:r>
-      <w:r>
-        <w:rPr>
-          <w:rFonts w:ascii="Times New Roman" w:hAnsi="Times New Roman" w:cs="Times New Roman"/>
-        </w:rPr>
-        <w:t xml:space="preserve">per vincolare le branche alle rispettive fasce di età.  </w:t>
-      </w:r>
     </w:p>
     <w:p>
       <w:pPr>
@@ -21339,22 +21301,6 @@
           <w:rFonts w:ascii="Times New Roman" w:hAnsi="Times New Roman" w:cs="Times New Roman"/>
         </w:rPr>
       </w:pPr>
-    </w:p>
-    <w:p>
-      <w:pPr>
-        <w:jc w:val="both"/>
-        <w:rPr>
-          <w:rFonts w:ascii="Times New Roman" w:hAnsi="Times New Roman" w:cs="Times New Roman"/>
-        </w:rPr>
-      </w:pPr>
-    </w:p>
-    <w:p>
-      <w:pPr>
-        <w:jc w:val="both"/>
-        <w:rPr>
-          <w:rFonts w:ascii="Times New Roman" w:hAnsi="Times New Roman" w:cs="Times New Roman"/>
-        </w:rPr>
-      </w:pPr>
       <w:r>
         <w:rPr>
           <w:rFonts w:ascii="Times New Roman" w:hAnsi="Times New Roman" w:cs="Times New Roman"/>
@@ -21956,21 +21902,29 @@
         <w:rPr>
           <w:rFonts w:ascii="Times New Roman" w:hAnsi="Times New Roman" w:cs="Times New Roman"/>
         </w:rPr>
+        <w:t>Costo totale: 4 x 8 = 32 al giorno.</w:t>
+      </w:r>
+    </w:p>
+    <w:p>
+      <w:pPr>
+        <w:jc w:val="both"/>
+        <w:rPr>
+          <w:rFonts w:ascii="Times New Roman" w:hAnsi="Times New Roman" w:cs="Times New Roman"/>
+        </w:rPr>
+      </w:pPr>
+    </w:p>
+    <w:p>
+      <w:pPr>
+        <w:jc w:val="both"/>
+        <w:rPr>
+          <w:rFonts w:ascii="Times New Roman" w:hAnsi="Times New Roman" w:cs="Times New Roman"/>
+        </w:rPr>
+      </w:pPr>
+      <w:r>
+        <w:rPr>
+          <w:rFonts w:ascii="Times New Roman" w:hAnsi="Times New Roman" w:cs="Times New Roman"/>
+        </w:rPr>
         <w:lastRenderedPageBreak/>
-        <w:t>Costo totale: 4 x 8 = 32 al giorno.</w:t>
-      </w:r>
-    </w:p>
-    <w:p>
-      <w:pPr>
-        <w:jc w:val="both"/>
-        <w:rPr>
-          <w:rFonts w:ascii="Times New Roman" w:hAnsi="Times New Roman" w:cs="Times New Roman"/>
-        </w:rPr>
-      </w:pPr>
-      <w:r>
-        <w:rPr>
-          <w:rFonts w:ascii="Times New Roman" w:hAnsi="Times New Roman" w:cs="Times New Roman"/>
-        </w:rPr>
         <w:t>N</w:t>
       </w:r>
       <w:r>
@@ -22241,14 +22195,6 @@
           <w:rFonts w:ascii="Times New Roman" w:hAnsi="Times New Roman" w:cs="Times New Roman"/>
         </w:rPr>
       </w:pPr>
-    </w:p>
-    <w:p>
-      <w:pPr>
-        <w:jc w:val="both"/>
-        <w:rPr>
-          <w:rFonts w:ascii="Times New Roman" w:hAnsi="Times New Roman" w:cs="Times New Roman"/>
-        </w:rPr>
-      </w:pPr>
       <w:r>
         <w:rPr>
           <w:rFonts w:ascii="Times New Roman" w:hAnsi="Times New Roman" w:cs="Times New Roman"/>
@@ -22884,22 +22830,6 @@
           <w:rFonts w:ascii="Times New Roman" w:hAnsi="Times New Roman" w:cs="Times New Roman"/>
         </w:rPr>
       </w:pPr>
-    </w:p>
-    <w:p>
-      <w:pPr>
-        <w:jc w:val="both"/>
-        <w:rPr>
-          <w:rFonts w:ascii="Times New Roman" w:hAnsi="Times New Roman" w:cs="Times New Roman"/>
-        </w:rPr>
-      </w:pPr>
-    </w:p>
-    <w:p>
-      <w:pPr>
-        <w:jc w:val="both"/>
-        <w:rPr>
-          <w:rFonts w:ascii="Times New Roman" w:hAnsi="Times New Roman" w:cs="Times New Roman"/>
-        </w:rPr>
-      </w:pPr>
       <w:r>
         <w:rPr>
           <w:rFonts w:ascii="Times New Roman" w:hAnsi="Times New Roman" w:cs="Times New Roman"/>
@@ -23192,6 +23122,14 @@
           <w:rFonts w:ascii="Times New Roman" w:hAnsi="Times New Roman" w:cs="Times New Roman"/>
         </w:rPr>
       </w:pPr>
+    </w:p>
+    <w:p>
+      <w:pPr>
+        <w:jc w:val="both"/>
+        <w:rPr>
+          <w:rFonts w:ascii="Times New Roman" w:hAnsi="Times New Roman" w:cs="Times New Roman"/>
+        </w:rPr>
+      </w:pPr>
       <w:r>
         <w:rPr>
           <w:rFonts w:ascii="Times New Roman" w:hAnsi="Times New Roman" w:cs="Times New Roman"/>
@@ -23224,7 +23162,6 @@
           <w:noProof/>
           <w:lang w:eastAsia="it-IT"/>
         </w:rPr>
-        <w:lastRenderedPageBreak/>
         <w:drawing>
           <wp:anchor distT="0" distB="0" distL="114300" distR="114300" simplePos="0" relativeHeight="251700224" behindDoc="1" locked="0" layoutInCell="1" allowOverlap="1">
             <wp:simplePos x="0" y="0"/>
@@ -24025,7 +23962,6 @@
               <w:rPr>
                 <w:rFonts w:ascii="Times New Roman" w:hAnsi="Times New Roman" w:cs="Times New Roman"/>
               </w:rPr>
-              <w:lastRenderedPageBreak/>
               <w:t>RESPONSABILITA’_E_P</w:t>
             </w:r>
           </w:p>
@@ -24650,6 +24586,7 @@
               <w:rPr>
                 <w:rFonts w:ascii="Times New Roman" w:hAnsi="Times New Roman" w:cs="Times New Roman"/>
               </w:rPr>
+              <w:lastRenderedPageBreak/>
               <w:t>ISCRITTO</w:t>
             </w:r>
           </w:p>
@@ -25763,29 +25700,45 @@
       </w:pPr>
       <w:r>
         <w:rPr>
-          <w:rFonts w:ascii="Times New Roman" w:hAnsi="Times New Roman" w:cs="Times New Roman"/>
-        </w:rPr>
-        <w:t>Costo totale: 204 x 8 = 1632 all’anno.</w:t>
-      </w:r>
-    </w:p>
-    <w:p>
-      <w:pPr>
-        <w:jc w:val="both"/>
-        <w:rPr>
-          <w:rFonts w:ascii="Times New Roman" w:hAnsi="Times New Roman" w:cs="Times New Roman"/>
-        </w:rPr>
-      </w:pPr>
-      <w:r>
-        <w:rPr>
           <w:noProof/>
         </w:rPr>
         <w:pict>
-          <v:shape id="_x0000_s1069" type="#_x0000_t75" style="position:absolute;left:0;text-align:left;margin-left:25.05pt;margin-top:5.25pt;width:405.9pt;height:244.25pt;z-index:251719680;mso-position-horizontal-relative:text;mso-position-vertical-relative:text">
+          <v:shape id="_x0000_s1069" type="#_x0000_t75" style="position:absolute;left:0;text-align:left;margin-left:25.05pt;margin-top:26.9pt;width:434.25pt;height:244.25pt;z-index:251719680;mso-position-horizontal-relative:text;mso-position-vertical-relative:text">
             <v:imagedata r:id="rId24" o:title="P12"/>
             <w10:wrap type="square"/>
           </v:shape>
         </w:pict>
       </w:r>
+      <w:r>
+        <w:rPr>
+          <w:rFonts w:ascii="Times New Roman" w:hAnsi="Times New Roman" w:cs="Times New Roman"/>
+        </w:rPr>
+        <w:t>Costo totale: 204 x 8 = 1632 all’anno.</w:t>
+      </w:r>
+    </w:p>
+    <w:p>
+      <w:pPr>
+        <w:jc w:val="both"/>
+        <w:rPr>
+          <w:rFonts w:ascii="Times New Roman" w:hAnsi="Times New Roman" w:cs="Times New Roman"/>
+        </w:rPr>
+      </w:pPr>
+    </w:p>
+    <w:p>
+      <w:pPr>
+        <w:jc w:val="both"/>
+        <w:rPr>
+          <w:rFonts w:ascii="Times New Roman" w:hAnsi="Times New Roman" w:cs="Times New Roman"/>
+        </w:rPr>
+      </w:pPr>
+    </w:p>
+    <w:p>
+      <w:pPr>
+        <w:jc w:val="both"/>
+        <w:rPr>
+          <w:rFonts w:ascii="Times New Roman" w:hAnsi="Times New Roman" w:cs="Times New Roman"/>
+        </w:rPr>
+      </w:pPr>
     </w:p>
     <w:p>
       <w:pPr>
@@ -25815,19 +25768,13 @@
           <w:rFonts w:ascii="Times New Roman" w:hAnsi="Times New Roman" w:cs="Times New Roman"/>
         </w:rPr>
         <w:lastRenderedPageBreak/>
-        <w:t>P1</w:t>
-      </w:r>
-      <w:r>
-        <w:rPr>
-          <w:rFonts w:ascii="Times New Roman" w:hAnsi="Times New Roman" w:cs="Times New Roman"/>
-        </w:rPr>
-        <w:t>3</w:t>
-      </w:r>
-      <w:r>
-        <w:rPr>
-          <w:rFonts w:ascii="Times New Roman" w:hAnsi="Times New Roman" w:cs="Times New Roman"/>
-        </w:rPr>
-        <w:t>) VISUALIZZAZI</w:t>
+        <w:t xml:space="preserve">P13) </w:t>
+      </w:r>
+      <w:r>
+        <w:rPr>
+          <w:rFonts w:ascii="Times New Roman" w:hAnsi="Times New Roman" w:cs="Times New Roman"/>
+        </w:rPr>
+        <w:t>VISUALIZZAZI</w:t>
       </w:r>
       <w:r>
         <w:rPr>
@@ -28054,10 +28001,19 @@
           <w:rFonts w:ascii="Times New Roman" w:hAnsi="Times New Roman" w:cs="Times New Roman"/>
         </w:rPr>
       </w:pPr>
-      <w:r>
-        <w:rPr>
-          <w:rFonts w:ascii="Times New Roman" w:hAnsi="Times New Roman" w:cs="Times New Roman"/>
-        </w:rPr>
+    </w:p>
+    <w:p>
+      <w:pPr>
+        <w:jc w:val="both"/>
+        <w:rPr>
+          <w:rFonts w:ascii="Times New Roman" w:hAnsi="Times New Roman" w:cs="Times New Roman"/>
+        </w:rPr>
+      </w:pPr>
+      <w:r>
+        <w:rPr>
+          <w:rFonts w:ascii="Times New Roman" w:hAnsi="Times New Roman" w:cs="Times New Roman"/>
+        </w:rPr>
+        <w:lastRenderedPageBreak/>
         <w:t>INSERIMENTO PARROCCHIA senza ridondanza</w:t>
       </w:r>
     </w:p>
@@ -28089,7 +28045,6 @@
               <w:rPr>
                 <w:rFonts w:ascii="Times New Roman" w:hAnsi="Times New Roman" w:cs="Times New Roman"/>
               </w:rPr>
-              <w:lastRenderedPageBreak/>
               <w:t>Concetto</w:t>
             </w:r>
           </w:p>
@@ -29276,24 +29231,6 @@
     </w:p>
     <w:p>
       <w:pPr>
-        <w:jc w:val="center"/>
-        <w:rPr>
-          <w:rFonts w:ascii="Times New Roman" w:hAnsi="Times New Roman" w:cs="Times New Roman"/>
-          <w:i/>
-          <w:sz w:val="16"/>
-          <w:szCs w:val="16"/>
-        </w:rPr>
-      </w:pPr>
-    </w:p>
-    <w:p>
-      <w:pPr>
-        <w:rPr>
-          <w:rFonts w:ascii="Times New Roman" w:hAnsi="Times New Roman" w:cs="Times New Roman"/>
-        </w:rPr>
-      </w:pPr>
-    </w:p>
-    <w:p>
-      <w:pPr>
         <w:pStyle w:val="Paragrafoelenco"/>
         <w:numPr>
           <w:ilvl w:val="0"/>
@@ -29352,13 +29289,6 @@
     </w:p>
     <w:p>
       <w:pPr>
-        <w:rPr>
-          <w:rFonts w:ascii="Times New Roman" w:hAnsi="Times New Roman" w:cs="Times New Roman"/>
-        </w:rPr>
-      </w:pPr>
-    </w:p>
-    <w:p>
-      <w:pPr>
         <w:pStyle w:val="Paragrafoelenco"/>
         <w:numPr>
           <w:ilvl w:val="0"/>
@@ -29394,13 +29324,6 @@
     </w:p>
     <w:p>
       <w:pPr>
-        <w:rPr>
-          <w:rFonts w:ascii="Times New Roman" w:hAnsi="Times New Roman" w:cs="Times New Roman"/>
-        </w:rPr>
-      </w:pPr>
-    </w:p>
-    <w:p>
-      <w:pPr>
         <w:pStyle w:val="Paragrafoelenco"/>
         <w:numPr>
           <w:ilvl w:val="0"/>
@@ -29537,13 +29460,6 @@
         </w:rPr>
         <w:t xml:space="preserve">Le entità E_P_RS, E_P_TUTTI, E_P_LC, ed E_P_EG vengono identificate tramite il codice dell’evento e l’importazione della chiave esterna della parrocchia organizzatrice “codiceParrocchia”. </w:t>
       </w:r>
-    </w:p>
-    <w:p>
-      <w:pPr>
-        <w:rPr>
-          <w:rFonts w:ascii="Times New Roman" w:hAnsi="Times New Roman" w:cs="Times New Roman"/>
-        </w:rPr>
-      </w:pPr>
     </w:p>
     <w:p>
       <w:pPr>
@@ -32675,13 +32591,22 @@
       <w:pPr>
         <w:rPr>
           <w:rFonts w:ascii="Times New Roman" w:hAnsi="Times New Roman" w:cs="Times New Roman"/>
-        </w:rPr>
-      </w:pPr>
-      <w:r>
-        <w:rPr>
-          <w:rFonts w:ascii="Times New Roman" w:hAnsi="Times New Roman" w:cs="Times New Roman"/>
           <w:b/>
         </w:rPr>
+      </w:pPr>
+    </w:p>
+    <w:p>
+      <w:pPr>
+        <w:rPr>
+          <w:rFonts w:ascii="Times New Roman" w:hAnsi="Times New Roman" w:cs="Times New Roman"/>
+        </w:rPr>
+      </w:pPr>
+      <w:r>
+        <w:rPr>
+          <w:rFonts w:ascii="Times New Roman" w:hAnsi="Times New Roman" w:cs="Times New Roman"/>
+          <w:b/>
+        </w:rPr>
+        <w:lastRenderedPageBreak/>
         <w:t xml:space="preserve">Responsabilità_E_N </w:t>
       </w:r>
       <w:r>
@@ -32709,7 +32634,6 @@
         <w:rPr>
           <w:rFonts w:ascii="Times New Roman" w:hAnsi="Times New Roman" w:cs="Times New Roman"/>
         </w:rPr>
-        <w:lastRenderedPageBreak/>
         <w:t xml:space="preserve">FK: codiceEvento REFERENCES </w:t>
       </w:r>
       <w:r>
@@ -33258,6 +33182,8 @@
           <w:rFonts w:ascii="Times New Roman" w:hAnsi="Times New Roman" w:cs="Times New Roman"/>
         </w:rPr>
       </w:pPr>
+      <w:bookmarkStart w:id="0" w:name="_GoBack"/>
+      <w:bookmarkEnd w:id="0"/>
     </w:p>
     <w:p>
       <w:pPr>
@@ -52614,7 +52540,7 @@
         <v:path o:extrusionok="f" gradientshapeok="t" o:connecttype="rect"/>
         <o:lock v:ext="edit" aspectratio="t"/>
       </v:shapetype>
-      <v:shape id="_x0000_i1035" type="#_x0000_t75" style="width:11.25pt;height:11.25pt" o:bullet="t">
+      <v:shape id="_x0000_i1044" type="#_x0000_t75" style="width:11.25pt;height:11.25pt" o:bullet="t">
         <v:imagedata r:id="rId1" o:title="mso503D"/>
       </v:shape>
     </w:pict>
@@ -55179,7 +55105,7 @@
 </file>
 
 <file path=customXml/itemProps1.xml><?xml version="1.0" encoding="utf-8"?>
-<ds:datastoreItem xmlns:ds="http://schemas.openxmlformats.org/officeDocument/2006/customXml" ds:itemID="{526B11BA-BD03-4A27-82B9-822DD93AF878}">
+<ds:datastoreItem xmlns:ds="http://schemas.openxmlformats.org/officeDocument/2006/customXml" ds:itemID="{0CC4E1E3-4CF7-47A7-8795-17040E332325}">
   <ds:schemaRefs>
     <ds:schemaRef ds:uri="http://schemas.openxmlformats.org/officeDocument/2006/bibliography"/>
   </ds:schemaRefs>

</xml_diff>